<commit_message>
Lista de formatos para resultado de evaluación de CCC
</commit_message>
<xml_diff>
--- a/documentos/PMC.docx
+++ b/documentos/PMC.docx
@@ -120,451 +120,613 @@
           <w:lang w:eastAsia="es-PE"/>
         </w:rPr>
       </w:pPr>
+      <w:r>
+        <w:rPr>
+          <w:rFonts w:ascii="Calibri" w:eastAsia="Times New Roman" w:hAnsi="Calibri" w:cs="Calibri"/>
+          <w:b/>
+          <w:bCs/>
+          <w:color w:val="000000"/>
+          <w:lang w:eastAsia="es-PE"/>
+        </w:rPr>
+        <w:t>Definiciones</w:t>
+      </w:r>
+    </w:p>
+    <w:p>
+      <w:pPr>
+        <w:spacing w:line="240" w:lineRule="auto"/>
+        <w:rPr>
+          <w:rFonts w:ascii="Times New Roman" w:eastAsia="Times New Roman" w:hAnsi="Times New Roman" w:cs="Times New Roman"/>
+          <w:sz w:val="24"/>
+          <w:szCs w:val="24"/>
+          <w:lang w:eastAsia="es-PE"/>
+        </w:rPr>
+      </w:pPr>
+      <w:r>
+        <w:rPr>
+          <w:rFonts w:ascii="Times New Roman" w:eastAsia="Times New Roman" w:hAnsi="Times New Roman" w:cs="Times New Roman"/>
+          <w:b/>
+          <w:bCs/>
+          <w:color w:val="000000"/>
+          <w:sz w:val="24"/>
+          <w:szCs w:val="24"/>
+          <w:lang w:eastAsia="es-PE"/>
+        </w:rPr>
+        <w:t>Cambio:</w:t>
+      </w:r>
+      <w:r>
+        <w:rPr>
+          <w:rFonts w:ascii="Times New Roman" w:eastAsia="Times New Roman" w:hAnsi="Times New Roman" w:cs="Times New Roman"/>
+          <w:color w:val="000000"/>
+          <w:sz w:val="24"/>
+          <w:szCs w:val="24"/>
+          <w:lang w:eastAsia="es-PE"/>
+        </w:rPr>
+        <w:t xml:space="preserve"> Es la práctica formal que atiende, tramita y asegura los cambios en un producto, proceso, sistema en el ámbito de los servicios, que se introduce e implementa de forma controlada y coordinada, con el fin de minimizar la probabilidad de interrupción, alteraciones no autorizadas y errores mediante el análisis, la implementación y el seguimiento de todos los cambios solicitados. </w:t>
+      </w:r>
+    </w:p>
+    <w:p>
+      <w:pPr>
+        <w:spacing w:line="240" w:lineRule="auto"/>
+        <w:rPr>
+          <w:rFonts w:ascii="Times New Roman" w:eastAsia="Times New Roman" w:hAnsi="Times New Roman" w:cs="Times New Roman"/>
+          <w:sz w:val="24"/>
+          <w:szCs w:val="24"/>
+          <w:lang w:eastAsia="es-PE"/>
+        </w:rPr>
+      </w:pPr>
+      <w:r>
+        <w:rPr>
+          <w:rFonts w:ascii="Times New Roman" w:eastAsia="Times New Roman" w:hAnsi="Times New Roman" w:cs="Times New Roman"/>
+          <w:b/>
+          <w:bCs/>
+          <w:color w:val="000000"/>
+          <w:sz w:val="24"/>
+          <w:szCs w:val="24"/>
+          <w:lang w:eastAsia="es-PE"/>
+        </w:rPr>
+        <w:t>Evaluación del riesgo:</w:t>
+      </w:r>
+      <w:r>
+        <w:rPr>
+          <w:rFonts w:ascii="Times New Roman" w:eastAsia="Times New Roman" w:hAnsi="Times New Roman" w:cs="Times New Roman"/>
+          <w:color w:val="000000"/>
+          <w:sz w:val="24"/>
+          <w:szCs w:val="24"/>
+          <w:lang w:eastAsia="es-PE"/>
+        </w:rPr>
+        <w:t xml:space="preserve"> Proceso para determinar el nivel de riesgo asociado al nivel de probabilidad de que dicho riesgo se concrete y al nivel de severidad de las consecuencias de esa concreción. </w:t>
+      </w:r>
+    </w:p>
+    <w:p>
+      <w:pPr>
+        <w:spacing w:line="240" w:lineRule="auto"/>
+        <w:rPr>
+          <w:rFonts w:ascii="Times New Roman" w:eastAsia="Times New Roman" w:hAnsi="Times New Roman" w:cs="Times New Roman"/>
+          <w:sz w:val="24"/>
+          <w:szCs w:val="24"/>
+          <w:lang w:eastAsia="es-PE"/>
+        </w:rPr>
+      </w:pPr>
+      <w:r>
+        <w:rPr>
+          <w:rFonts w:ascii="Times New Roman" w:eastAsia="Times New Roman" w:hAnsi="Times New Roman" w:cs="Times New Roman"/>
+          <w:b/>
+          <w:bCs/>
+          <w:color w:val="000000"/>
+          <w:sz w:val="24"/>
+          <w:szCs w:val="24"/>
+          <w:lang w:eastAsia="es-PE"/>
+        </w:rPr>
+        <w:t>Control de cambios:</w:t>
+      </w:r>
+      <w:r>
+        <w:rPr>
+          <w:rFonts w:ascii="Times New Roman" w:eastAsia="Times New Roman" w:hAnsi="Times New Roman" w:cs="Times New Roman"/>
+          <w:color w:val="000000"/>
+          <w:sz w:val="24"/>
+          <w:szCs w:val="24"/>
+          <w:lang w:eastAsia="es-PE"/>
+        </w:rPr>
+        <w:t xml:space="preserve"> Es un proceso que garantiza que los cambios sean identificados, planeados, documentados, validados (donde sea relevante), aprobados, verificados y trazables. </w:t>
+      </w:r>
+    </w:p>
+    <w:p>
+      <w:pPr>
+        <w:spacing w:line="240" w:lineRule="auto"/>
+        <w:ind w:left="720"/>
+        <w:rPr>
+          <w:rFonts w:ascii="Times New Roman" w:eastAsia="Times New Roman" w:hAnsi="Times New Roman" w:cs="Times New Roman"/>
+          <w:sz w:val="24"/>
+          <w:szCs w:val="24"/>
+          <w:lang w:eastAsia="es-PE"/>
+        </w:rPr>
+      </w:pPr>
+      <w:r>
+        <w:rPr>
+          <w:rFonts w:ascii="Times New Roman" w:eastAsia="Times New Roman" w:hAnsi="Times New Roman" w:cs="Times New Roman"/>
+          <w:color w:val="000000"/>
+          <w:sz w:val="24"/>
+          <w:szCs w:val="24"/>
+          <w:u w:val="single"/>
+          <w:lang w:eastAsia="es-PE"/>
+        </w:rPr>
+        <w:t>Mayor impacto:</w:t>
+      </w:r>
+      <w:r>
+        <w:rPr>
+          <w:rFonts w:ascii="Times New Roman" w:eastAsia="Times New Roman" w:hAnsi="Times New Roman" w:cs="Times New Roman"/>
+          <w:color w:val="000000"/>
+          <w:sz w:val="24"/>
+          <w:szCs w:val="24"/>
+          <w:lang w:eastAsia="es-PE"/>
+        </w:rPr>
+        <w:t xml:space="preserve"> Cambio que se espera tenga un impacto en la calidad del producto o servicio directamente. Ejemplo: cambios imprevistos o urgentes.  </w:t>
+      </w:r>
+    </w:p>
+    <w:p>
+      <w:pPr>
+        <w:spacing w:line="240" w:lineRule="auto"/>
+        <w:ind w:left="720"/>
+        <w:rPr>
+          <w:rFonts w:ascii="Times New Roman" w:eastAsia="Times New Roman" w:hAnsi="Times New Roman" w:cs="Times New Roman"/>
+          <w:sz w:val="24"/>
+          <w:szCs w:val="24"/>
+          <w:lang w:eastAsia="es-PE"/>
+        </w:rPr>
+      </w:pPr>
+      <w:r>
+        <w:rPr>
+          <w:rFonts w:ascii="Times New Roman" w:eastAsia="Times New Roman" w:hAnsi="Times New Roman" w:cs="Times New Roman"/>
+          <w:color w:val="000000"/>
+          <w:sz w:val="24"/>
+          <w:szCs w:val="24"/>
+          <w:u w:val="single"/>
+          <w:lang w:eastAsia="es-PE"/>
+        </w:rPr>
+        <w:t>Menor Impacto:</w:t>
+      </w:r>
+      <w:r>
+        <w:rPr>
+          <w:rFonts w:ascii="Times New Roman" w:eastAsia="Times New Roman" w:hAnsi="Times New Roman" w:cs="Times New Roman"/>
+          <w:color w:val="000000"/>
+          <w:sz w:val="24"/>
+          <w:szCs w:val="24"/>
+          <w:lang w:eastAsia="es-PE"/>
+        </w:rPr>
+        <w:t xml:space="preserve"> No se espera que tenga un impacto en la calidad del producto o servicio directamente. </w:t>
+      </w:r>
+    </w:p>
+    <w:p>
+      <w:pPr>
+        <w:spacing w:line="240" w:lineRule="auto"/>
+        <w:rPr>
+          <w:rFonts w:ascii="Times New Roman" w:eastAsia="Times New Roman" w:hAnsi="Times New Roman" w:cs="Times New Roman"/>
+          <w:sz w:val="24"/>
+          <w:szCs w:val="24"/>
+          <w:lang w:eastAsia="es-PE"/>
+        </w:rPr>
+      </w:pPr>
+      <w:proofErr w:type="spellStart"/>
+      <w:r>
+        <w:rPr>
+          <w:rFonts w:ascii="Times New Roman" w:eastAsia="Times New Roman" w:hAnsi="Times New Roman" w:cs="Times New Roman"/>
+          <w:b/>
+          <w:bCs/>
+          <w:color w:val="000000"/>
+          <w:sz w:val="24"/>
+          <w:szCs w:val="24"/>
+          <w:lang w:eastAsia="es-PE"/>
+        </w:rPr>
+        <w:t>Stakeholder</w:t>
+      </w:r>
+      <w:proofErr w:type="spellEnd"/>
+      <w:r>
+        <w:rPr>
+          <w:rFonts w:ascii="Times New Roman" w:eastAsia="Times New Roman" w:hAnsi="Times New Roman" w:cs="Times New Roman"/>
+          <w:b/>
+          <w:bCs/>
+          <w:color w:val="000000"/>
+          <w:sz w:val="24"/>
+          <w:szCs w:val="24"/>
+          <w:lang w:eastAsia="es-PE"/>
+        </w:rPr>
+        <w:t>:</w:t>
+      </w:r>
+      <w:r>
+        <w:rPr>
+          <w:rFonts w:ascii="Times New Roman" w:eastAsia="Times New Roman" w:hAnsi="Times New Roman" w:cs="Times New Roman"/>
+          <w:color w:val="000000"/>
+          <w:sz w:val="24"/>
+          <w:szCs w:val="24"/>
+          <w:lang w:eastAsia="es-PE"/>
+        </w:rPr>
+        <w:t xml:space="preserve"> es cualquier organización, grupo o individuo que pueda afectar o ser afectado por las actividades de una empresa u organización de referencia. </w:t>
+      </w:r>
+    </w:p>
+    <w:p>
+      <w:pPr>
+        <w:spacing w:line="240" w:lineRule="auto"/>
+        <w:rPr>
+          <w:rFonts w:ascii="Times New Roman" w:eastAsia="Times New Roman" w:hAnsi="Times New Roman" w:cs="Times New Roman"/>
+          <w:sz w:val="24"/>
+          <w:szCs w:val="24"/>
+          <w:lang w:eastAsia="es-PE"/>
+        </w:rPr>
+      </w:pPr>
+      <w:r>
+        <w:rPr>
+          <w:rFonts w:ascii="Times New Roman" w:eastAsia="Times New Roman" w:hAnsi="Times New Roman" w:cs="Times New Roman"/>
+          <w:b/>
+          <w:bCs/>
+          <w:color w:val="000000"/>
+          <w:sz w:val="24"/>
+          <w:szCs w:val="24"/>
+          <w:lang w:eastAsia="es-PE"/>
+        </w:rPr>
+        <w:t>Gestión de cambios:</w:t>
+      </w:r>
+      <w:r>
+        <w:rPr>
+          <w:rFonts w:ascii="Times New Roman" w:eastAsia="Times New Roman" w:hAnsi="Times New Roman" w:cs="Times New Roman"/>
+          <w:color w:val="000000"/>
+          <w:sz w:val="24"/>
+          <w:szCs w:val="24"/>
+          <w:lang w:eastAsia="es-PE"/>
+        </w:rPr>
+        <w:t xml:space="preserve"> es la práctica formal que atiende, tramita y asegura los cambios en un producto, proceso, sistema en el ámbito de los servicios de TI, que se introduce e implementa de forma controlada y coordinada, con el fin de minimizar la probabilidad de interrupción, alteraciones no autorizadas y errores mediante el análisis, la implementación y el seguimiento de todos los cambios solicitados y hechos.</w:t>
+      </w:r>
+    </w:p>
+    <w:p>
+      <w:pPr>
+        <w:spacing w:after="20" w:line="240" w:lineRule="auto"/>
+        <w:rPr>
+          <w:rFonts w:ascii="Times New Roman" w:eastAsia="Times New Roman" w:hAnsi="Times New Roman" w:cs="Times New Roman"/>
+          <w:sz w:val="24"/>
+          <w:szCs w:val="24"/>
+          <w:lang w:eastAsia="es-PE"/>
+        </w:rPr>
+      </w:pPr>
+      <w:r>
+        <w:rPr>
+          <w:rFonts w:ascii="Times New Roman" w:eastAsia="Times New Roman" w:hAnsi="Times New Roman" w:cs="Times New Roman"/>
+          <w:b/>
+          <w:bCs/>
+          <w:color w:val="000000"/>
+          <w:sz w:val="24"/>
+          <w:szCs w:val="24"/>
+          <w:lang w:eastAsia="es-PE"/>
+        </w:rPr>
+        <w:t>Cambio autorizado:</w:t>
+      </w:r>
+      <w:r>
+        <w:rPr>
+          <w:rFonts w:ascii="Times New Roman" w:eastAsia="Times New Roman" w:hAnsi="Times New Roman" w:cs="Times New Roman"/>
+          <w:color w:val="000000"/>
+          <w:sz w:val="24"/>
+          <w:szCs w:val="24"/>
+          <w:lang w:eastAsia="es-PE"/>
+        </w:rPr>
+        <w:t xml:space="preserve"> Solicitud aprobada por el comité que resultará en un conjunto de actividades planificadas y su documentación relacionada.</w:t>
+      </w:r>
+    </w:p>
+    <w:p>
+      <w:pPr>
+        <w:spacing w:after="20" w:line="240" w:lineRule="auto"/>
+        <w:rPr>
+          <w:rFonts w:ascii="Times New Roman" w:eastAsia="Times New Roman" w:hAnsi="Times New Roman" w:cs="Times New Roman"/>
+          <w:sz w:val="24"/>
+          <w:szCs w:val="24"/>
+          <w:lang w:eastAsia="es-PE"/>
+        </w:rPr>
+      </w:pPr>
+      <w:r>
+        <w:rPr>
+          <w:rFonts w:ascii="Times New Roman" w:eastAsia="Times New Roman" w:hAnsi="Times New Roman" w:cs="Times New Roman"/>
+          <w:color w:val="000000"/>
+          <w:sz w:val="24"/>
+          <w:szCs w:val="24"/>
+          <w:shd w:val="clear" w:color="auto" w:fill="FFFF00"/>
+          <w:lang w:eastAsia="es-PE"/>
+        </w:rPr>
+        <w:t xml:space="preserve"> </w:t>
+      </w:r>
+    </w:p>
+    <w:p>
+      <w:pPr>
+        <w:spacing w:after="20" w:line="240" w:lineRule="auto"/>
+        <w:rPr>
+          <w:rFonts w:ascii="Times New Roman" w:eastAsia="Times New Roman" w:hAnsi="Times New Roman" w:cs="Times New Roman"/>
+          <w:sz w:val="24"/>
+          <w:szCs w:val="24"/>
+          <w:lang w:eastAsia="es-PE"/>
+        </w:rPr>
+      </w:pPr>
+      <w:r>
+        <w:rPr>
+          <w:rFonts w:ascii="Times New Roman" w:eastAsia="Times New Roman" w:hAnsi="Times New Roman" w:cs="Times New Roman"/>
+          <w:b/>
+          <w:bCs/>
+          <w:color w:val="000000"/>
+          <w:sz w:val="24"/>
+          <w:szCs w:val="24"/>
+          <w:lang w:eastAsia="es-PE"/>
+        </w:rPr>
+        <w:t>Comité de cambios:</w:t>
+      </w:r>
+      <w:r>
+        <w:rPr>
+          <w:rFonts w:ascii="Times New Roman" w:eastAsia="Times New Roman" w:hAnsi="Times New Roman" w:cs="Times New Roman"/>
+          <w:color w:val="000000"/>
+          <w:sz w:val="24"/>
+          <w:szCs w:val="24"/>
+          <w:lang w:eastAsia="es-PE"/>
+        </w:rPr>
+        <w:t xml:space="preserve"> Grupo de personas que realizan la aprobación y priorización de los cambios.</w:t>
+      </w:r>
+    </w:p>
+    <w:p>
+      <w:pPr>
+        <w:rPr>
+          <w:rFonts w:ascii="Times New Roman" w:eastAsia="Times New Roman" w:hAnsi="Times New Roman" w:cs="Times New Roman"/>
+          <w:color w:val="000000"/>
+          <w:sz w:val="24"/>
+          <w:szCs w:val="24"/>
+          <w:lang w:eastAsia="es-PE"/>
+        </w:rPr>
+      </w:pPr>
+      <w:r>
+        <w:rPr>
+          <w:rFonts w:ascii="Times New Roman" w:eastAsia="Times New Roman" w:hAnsi="Times New Roman" w:cs="Times New Roman"/>
+          <w:sz w:val="24"/>
+          <w:szCs w:val="24"/>
+          <w:lang w:eastAsia="es-PE"/>
+        </w:rPr>
+        <w:br/>
+      </w:r>
+      <w:r>
+        <w:rPr>
+          <w:rFonts w:ascii="Times New Roman" w:eastAsia="Times New Roman" w:hAnsi="Times New Roman" w:cs="Times New Roman"/>
+          <w:b/>
+          <w:bCs/>
+          <w:color w:val="000000"/>
+          <w:sz w:val="24"/>
+          <w:szCs w:val="24"/>
+          <w:lang w:eastAsia="es-PE"/>
+        </w:rPr>
+        <w:t>RFC:</w:t>
+      </w:r>
+      <w:r>
+        <w:rPr>
+          <w:rFonts w:ascii="Times New Roman" w:eastAsia="Times New Roman" w:hAnsi="Times New Roman" w:cs="Times New Roman"/>
+          <w:color w:val="000000"/>
+          <w:sz w:val="24"/>
+          <w:szCs w:val="24"/>
+          <w:lang w:eastAsia="es-PE"/>
+        </w:rPr>
+        <w:t xml:space="preserve"> sigla en inglés de </w:t>
+      </w:r>
+      <w:proofErr w:type="spellStart"/>
+      <w:r>
+        <w:rPr>
+          <w:rFonts w:ascii="Times New Roman" w:eastAsia="Times New Roman" w:hAnsi="Times New Roman" w:cs="Times New Roman"/>
+          <w:color w:val="000000"/>
+          <w:sz w:val="24"/>
+          <w:szCs w:val="24"/>
+          <w:lang w:eastAsia="es-PE"/>
+        </w:rPr>
+        <w:t>Request</w:t>
+      </w:r>
+      <w:proofErr w:type="spellEnd"/>
+      <w:r>
+        <w:rPr>
+          <w:rFonts w:ascii="Times New Roman" w:eastAsia="Times New Roman" w:hAnsi="Times New Roman" w:cs="Times New Roman"/>
+          <w:color w:val="000000"/>
+          <w:sz w:val="24"/>
+          <w:szCs w:val="24"/>
+          <w:lang w:eastAsia="es-PE"/>
+        </w:rPr>
+        <w:t xml:space="preserve"> </w:t>
+      </w:r>
+      <w:proofErr w:type="spellStart"/>
+      <w:r>
+        <w:rPr>
+          <w:rFonts w:ascii="Times New Roman" w:eastAsia="Times New Roman" w:hAnsi="Times New Roman" w:cs="Times New Roman"/>
+          <w:color w:val="000000"/>
+          <w:sz w:val="24"/>
+          <w:szCs w:val="24"/>
+          <w:lang w:eastAsia="es-PE"/>
+        </w:rPr>
+        <w:t>for</w:t>
+      </w:r>
+      <w:proofErr w:type="spellEnd"/>
+      <w:r>
+        <w:rPr>
+          <w:rFonts w:ascii="Times New Roman" w:eastAsia="Times New Roman" w:hAnsi="Times New Roman" w:cs="Times New Roman"/>
+          <w:color w:val="000000"/>
+          <w:sz w:val="24"/>
+          <w:szCs w:val="24"/>
+          <w:lang w:eastAsia="es-PE"/>
+        </w:rPr>
+        <w:t xml:space="preserve"> </w:t>
+      </w:r>
+      <w:proofErr w:type="spellStart"/>
+      <w:r>
+        <w:rPr>
+          <w:rFonts w:ascii="Times New Roman" w:eastAsia="Times New Roman" w:hAnsi="Times New Roman" w:cs="Times New Roman"/>
+          <w:color w:val="000000"/>
+          <w:sz w:val="24"/>
+          <w:szCs w:val="24"/>
+          <w:lang w:eastAsia="es-PE"/>
+        </w:rPr>
+        <w:t>Change</w:t>
+      </w:r>
+      <w:proofErr w:type="spellEnd"/>
+      <w:r>
+        <w:rPr>
+          <w:rFonts w:ascii="Times New Roman" w:eastAsia="Times New Roman" w:hAnsi="Times New Roman" w:cs="Times New Roman"/>
+          <w:color w:val="000000"/>
+          <w:sz w:val="24"/>
+          <w:szCs w:val="24"/>
+          <w:lang w:eastAsia="es-PE"/>
+        </w:rPr>
+        <w:t xml:space="preserve"> que es el término para referirse a las solicitudes de cambio.</w:t>
+      </w:r>
+    </w:p>
+    <w:p>
+      <w:pPr>
+        <w:pStyle w:val="Ttulo1"/>
+        <w:rPr>
+          <w:rFonts w:ascii="Times New Roman" w:hAnsi="Times New Roman" w:cs="Times New Roman"/>
+          <w:b/>
+          <w:color w:val="000000" w:themeColor="text1"/>
+          <w:sz w:val="24"/>
+          <w:szCs w:val="24"/>
+        </w:rPr>
+      </w:pPr>
+      <w:r>
+        <w:rPr>
+          <w:rFonts w:ascii="Times New Roman" w:eastAsia="Times New Roman" w:hAnsi="Times New Roman" w:cs="Times New Roman"/>
+          <w:b/>
+          <w:color w:val="000000" w:themeColor="text1"/>
+          <w:sz w:val="24"/>
+          <w:szCs w:val="24"/>
+          <w:lang w:eastAsia="es-PE"/>
+        </w:rPr>
+        <w:lastRenderedPageBreak/>
+        <w:t>5</w:t>
+      </w:r>
+      <w:hyperlink r:id="rId5" w:anchor="heading=h.30j0zll" w:history="1">
+        <w:r>
+          <w:rPr>
+            <w:rStyle w:val="Hipervnculo"/>
+            <w:rFonts w:ascii="Times New Roman" w:hAnsi="Times New Roman" w:cs="Times New Roman"/>
+            <w:b/>
+            <w:color w:val="000000" w:themeColor="text1"/>
+            <w:sz w:val="24"/>
+            <w:szCs w:val="24"/>
+            <w:u w:val="none"/>
+          </w:rPr>
+          <w:t>.</w:t>
+        </w:r>
+        <w:r>
+          <w:rPr>
+            <w:rStyle w:val="Hipervnculo"/>
+            <w:rFonts w:ascii="Times New Roman" w:hAnsi="Times New Roman" w:cs="Times New Roman"/>
+            <w:b/>
+            <w:color w:val="000000" w:themeColor="text1"/>
+            <w:sz w:val="24"/>
+            <w:szCs w:val="24"/>
+            <w:u w:val="none"/>
+          </w:rPr>
+          <w:tab/>
+          <w:t xml:space="preserve">Lista de Formatos para resultado de la Evaluación de </w:t>
+        </w:r>
+      </w:hyperlink>
+      <w:r>
+        <w:rPr>
+          <w:rFonts w:ascii="Times New Roman" w:hAnsi="Times New Roman" w:cs="Times New Roman"/>
+          <w:b/>
+          <w:color w:val="000000" w:themeColor="text1"/>
+          <w:sz w:val="24"/>
+          <w:szCs w:val="24"/>
+        </w:rPr>
+        <w:t>Comité de control de cambios</w:t>
+      </w:r>
+    </w:p>
+    <w:p>
+      <w:pPr>
+        <w:pStyle w:val="NormalWeb"/>
+        <w:numPr>
+          <w:ilvl w:val="0"/>
+          <w:numId w:val="1"/>
+        </w:numPr>
+        <w:spacing w:before="0" w:beforeAutospacing="0" w:after="0" w:afterAutospacing="0"/>
+        <w:textAlignment w:val="baseline"/>
+      </w:pPr>
+      <w:r>
+        <w:rPr>
+          <w:color w:val="000000"/>
+        </w:rPr>
+        <w:t>Formato de reporte de control de la configuración</w:t>
+      </w:r>
+    </w:p>
+    <w:p>
+      <w:pPr>
+        <w:pStyle w:val="NormalWeb"/>
+        <w:numPr>
+          <w:ilvl w:val="0"/>
+          <w:numId w:val="1"/>
+        </w:numPr>
+        <w:spacing w:before="0" w:beforeAutospacing="0" w:after="0" w:afterAutospacing="0"/>
+        <w:textAlignment w:val="baseline"/>
+      </w:pPr>
+      <w:r>
+        <w:rPr>
+          <w:color w:val="000000"/>
+        </w:rPr>
+        <w:t>Formato de reporte de solicitud de cambio</w:t>
+      </w:r>
+    </w:p>
+    <w:p>
+      <w:pPr>
+        <w:pStyle w:val="NormalWeb"/>
+        <w:numPr>
+          <w:ilvl w:val="0"/>
+          <w:numId w:val="1"/>
+        </w:numPr>
+        <w:spacing w:before="0" w:beforeAutospacing="0" w:after="0" w:afterAutospacing="0"/>
+        <w:textAlignment w:val="baseline"/>
+      </w:pPr>
+      <w:r>
+        <w:rPr>
+          <w:color w:val="000000"/>
+        </w:rPr>
+        <w:t>Formato de r</w:t>
+      </w:r>
       <w:bookmarkStart w:id="0" w:name="_GoBack"/>
       <w:bookmarkEnd w:id="0"/>
       <w:r>
         <w:rPr>
-          <w:rFonts w:ascii="Calibri" w:eastAsia="Times New Roman" w:hAnsi="Calibri" w:cs="Calibri"/>
-          <w:b/>
-          <w:bCs/>
-          <w:color w:val="000000"/>
-          <w:lang w:eastAsia="es-PE"/>
-        </w:rPr>
-        <w:t>Definiciones</w:t>
-      </w:r>
-    </w:p>
-    <w:p>
-      <w:pPr>
-        <w:spacing w:line="240" w:lineRule="auto"/>
-        <w:rPr>
-          <w:rFonts w:ascii="Times New Roman" w:eastAsia="Times New Roman" w:hAnsi="Times New Roman" w:cs="Times New Roman"/>
-          <w:sz w:val="24"/>
-          <w:szCs w:val="24"/>
-          <w:lang w:eastAsia="es-PE"/>
-        </w:rPr>
-      </w:pPr>
-      <w:r>
-        <w:rPr>
-          <w:rFonts w:ascii="Times New Roman" w:eastAsia="Times New Roman" w:hAnsi="Times New Roman" w:cs="Times New Roman"/>
-          <w:b/>
-          <w:bCs/>
-          <w:color w:val="000000"/>
-          <w:sz w:val="24"/>
-          <w:szCs w:val="24"/>
-          <w:lang w:eastAsia="es-PE"/>
-        </w:rPr>
-        <w:t>Cambio:</w:t>
-      </w:r>
-      <w:r>
-        <w:rPr>
-          <w:rFonts w:ascii="Times New Roman" w:eastAsia="Times New Roman" w:hAnsi="Times New Roman" w:cs="Times New Roman"/>
-          <w:color w:val="000000"/>
-          <w:sz w:val="24"/>
-          <w:szCs w:val="24"/>
-          <w:lang w:eastAsia="es-PE"/>
-        </w:rPr>
-        <w:t xml:space="preserve"> Es la práctica formal que atiende, tramita y asegura los cambios en un producto, proceso, sistema en el ámbito de los servicios, que se introduce e implementa de forma controlada y coordinada, con el fin de minimizar la probabilidad de interrupción, alteraciones no autorizadas y errores mediante el análisis, la implementación y el seguimiento de todos los cambios solicitados. </w:t>
-      </w:r>
-    </w:p>
-    <w:p>
-      <w:pPr>
-        <w:spacing w:line="240" w:lineRule="auto"/>
-        <w:rPr>
-          <w:rFonts w:ascii="Times New Roman" w:eastAsia="Times New Roman" w:hAnsi="Times New Roman" w:cs="Times New Roman"/>
-          <w:sz w:val="24"/>
-          <w:szCs w:val="24"/>
-          <w:lang w:eastAsia="es-PE"/>
-        </w:rPr>
-      </w:pPr>
-      <w:r>
-        <w:rPr>
-          <w:rFonts w:ascii="Times New Roman" w:eastAsia="Times New Roman" w:hAnsi="Times New Roman" w:cs="Times New Roman"/>
-          <w:b/>
-          <w:bCs/>
-          <w:color w:val="000000"/>
-          <w:sz w:val="24"/>
-          <w:szCs w:val="24"/>
-          <w:lang w:eastAsia="es-PE"/>
-        </w:rPr>
-        <w:t>Evaluación del riesgo:</w:t>
-      </w:r>
-      <w:r>
-        <w:rPr>
-          <w:rFonts w:ascii="Times New Roman" w:eastAsia="Times New Roman" w:hAnsi="Times New Roman" w:cs="Times New Roman"/>
-          <w:color w:val="000000"/>
-          <w:sz w:val="24"/>
-          <w:szCs w:val="24"/>
-          <w:lang w:eastAsia="es-PE"/>
-        </w:rPr>
-        <w:t xml:space="preserve"> Proceso para determinar el nivel de riesgo asociado al nivel de probabilidad de que dicho riesgo se concrete y al nivel de severidad de las consecuencias de esa concreción. </w:t>
-      </w:r>
-    </w:p>
-    <w:p>
-      <w:pPr>
-        <w:spacing w:line="240" w:lineRule="auto"/>
-        <w:rPr>
-          <w:rFonts w:ascii="Times New Roman" w:eastAsia="Times New Roman" w:hAnsi="Times New Roman" w:cs="Times New Roman"/>
-          <w:sz w:val="24"/>
-          <w:szCs w:val="24"/>
-          <w:lang w:eastAsia="es-PE"/>
-        </w:rPr>
-      </w:pPr>
-      <w:r>
-        <w:rPr>
-          <w:rFonts w:ascii="Times New Roman" w:eastAsia="Times New Roman" w:hAnsi="Times New Roman" w:cs="Times New Roman"/>
-          <w:b/>
-          <w:bCs/>
-          <w:color w:val="000000"/>
-          <w:sz w:val="24"/>
-          <w:szCs w:val="24"/>
-          <w:lang w:eastAsia="es-PE"/>
-        </w:rPr>
-        <w:t>Control de cambios:</w:t>
-      </w:r>
-      <w:r>
-        <w:rPr>
-          <w:rFonts w:ascii="Times New Roman" w:eastAsia="Times New Roman" w:hAnsi="Times New Roman" w:cs="Times New Roman"/>
-          <w:color w:val="000000"/>
-          <w:sz w:val="24"/>
-          <w:szCs w:val="24"/>
-          <w:lang w:eastAsia="es-PE"/>
-        </w:rPr>
-        <w:t xml:space="preserve"> Es un proceso que garantiza que los cambios sean identificados, planeados, documentados, validados (donde sea relevante), aprobados, verificados y trazables. </w:t>
-      </w:r>
-    </w:p>
-    <w:p>
-      <w:pPr>
-        <w:spacing w:line="240" w:lineRule="auto"/>
-        <w:ind w:left="720"/>
-        <w:rPr>
-          <w:rFonts w:ascii="Times New Roman" w:eastAsia="Times New Roman" w:hAnsi="Times New Roman" w:cs="Times New Roman"/>
-          <w:sz w:val="24"/>
-          <w:szCs w:val="24"/>
-          <w:lang w:eastAsia="es-PE"/>
-        </w:rPr>
-      </w:pPr>
-      <w:r>
-        <w:rPr>
-          <w:rFonts w:ascii="Times New Roman" w:eastAsia="Times New Roman" w:hAnsi="Times New Roman" w:cs="Times New Roman"/>
-          <w:color w:val="000000"/>
-          <w:sz w:val="24"/>
-          <w:szCs w:val="24"/>
-          <w:u w:val="single"/>
-          <w:lang w:eastAsia="es-PE"/>
-        </w:rPr>
-        <w:t>Mayor impacto:</w:t>
-      </w:r>
-      <w:r>
-        <w:rPr>
-          <w:rFonts w:ascii="Times New Roman" w:eastAsia="Times New Roman" w:hAnsi="Times New Roman" w:cs="Times New Roman"/>
-          <w:color w:val="000000"/>
-          <w:sz w:val="24"/>
-          <w:szCs w:val="24"/>
-          <w:lang w:eastAsia="es-PE"/>
-        </w:rPr>
-        <w:t xml:space="preserve"> Cambio que se espera tenga un impacto en la calidad del producto o servicio directamente. Ejemplo: cambios imprevistos o urgentes.  </w:t>
-      </w:r>
-    </w:p>
-    <w:p>
-      <w:pPr>
-        <w:spacing w:line="240" w:lineRule="auto"/>
-        <w:ind w:left="720"/>
-        <w:rPr>
-          <w:rFonts w:ascii="Times New Roman" w:eastAsia="Times New Roman" w:hAnsi="Times New Roman" w:cs="Times New Roman"/>
-          <w:sz w:val="24"/>
-          <w:szCs w:val="24"/>
-          <w:lang w:eastAsia="es-PE"/>
-        </w:rPr>
-      </w:pPr>
-      <w:r>
-        <w:rPr>
-          <w:rFonts w:ascii="Times New Roman" w:eastAsia="Times New Roman" w:hAnsi="Times New Roman" w:cs="Times New Roman"/>
-          <w:color w:val="000000"/>
-          <w:sz w:val="24"/>
-          <w:szCs w:val="24"/>
-          <w:u w:val="single"/>
-          <w:lang w:eastAsia="es-PE"/>
-        </w:rPr>
-        <w:t>Menor Impacto:</w:t>
-      </w:r>
-      <w:r>
-        <w:rPr>
-          <w:rFonts w:ascii="Times New Roman" w:eastAsia="Times New Roman" w:hAnsi="Times New Roman" w:cs="Times New Roman"/>
-          <w:color w:val="000000"/>
-          <w:sz w:val="24"/>
-          <w:szCs w:val="24"/>
-          <w:lang w:eastAsia="es-PE"/>
-        </w:rPr>
-        <w:t xml:space="preserve"> No se espera que tenga un impacto en la calidad del producto o servicio directamente. </w:t>
-      </w:r>
-    </w:p>
-    <w:p>
-      <w:pPr>
-        <w:spacing w:line="240" w:lineRule="auto"/>
-        <w:rPr>
-          <w:rFonts w:ascii="Times New Roman" w:eastAsia="Times New Roman" w:hAnsi="Times New Roman" w:cs="Times New Roman"/>
-          <w:sz w:val="24"/>
-          <w:szCs w:val="24"/>
-          <w:lang w:eastAsia="es-PE"/>
-        </w:rPr>
-      </w:pPr>
-      <w:proofErr w:type="spellStart"/>
-      <w:r>
-        <w:rPr>
-          <w:rFonts w:ascii="Times New Roman" w:eastAsia="Times New Roman" w:hAnsi="Times New Roman" w:cs="Times New Roman"/>
-          <w:b/>
-          <w:bCs/>
-          <w:color w:val="000000"/>
-          <w:sz w:val="24"/>
-          <w:szCs w:val="24"/>
-          <w:lang w:eastAsia="es-PE"/>
-        </w:rPr>
-        <w:t>Stakeholder</w:t>
-      </w:r>
-      <w:proofErr w:type="spellEnd"/>
-      <w:r>
-        <w:rPr>
-          <w:rFonts w:ascii="Times New Roman" w:eastAsia="Times New Roman" w:hAnsi="Times New Roman" w:cs="Times New Roman"/>
-          <w:b/>
-          <w:bCs/>
-          <w:color w:val="000000"/>
-          <w:sz w:val="24"/>
-          <w:szCs w:val="24"/>
-          <w:lang w:eastAsia="es-PE"/>
-        </w:rPr>
-        <w:t>:</w:t>
-      </w:r>
-      <w:r>
-        <w:rPr>
-          <w:rFonts w:ascii="Times New Roman" w:eastAsia="Times New Roman" w:hAnsi="Times New Roman" w:cs="Times New Roman"/>
-          <w:color w:val="000000"/>
-          <w:sz w:val="24"/>
-          <w:szCs w:val="24"/>
-          <w:lang w:eastAsia="es-PE"/>
-        </w:rPr>
-        <w:t xml:space="preserve"> es cualquier organización, grupo o individuo que pueda afectar o ser afectado por las actividades de una empresa u organización de referencia. </w:t>
-      </w:r>
-    </w:p>
-    <w:p>
-      <w:pPr>
-        <w:spacing w:line="240" w:lineRule="auto"/>
-        <w:rPr>
-          <w:rFonts w:ascii="Times New Roman" w:eastAsia="Times New Roman" w:hAnsi="Times New Roman" w:cs="Times New Roman"/>
-          <w:sz w:val="24"/>
-          <w:szCs w:val="24"/>
-          <w:lang w:eastAsia="es-PE"/>
-        </w:rPr>
-      </w:pPr>
-      <w:r>
-        <w:rPr>
-          <w:rFonts w:ascii="Times New Roman" w:eastAsia="Times New Roman" w:hAnsi="Times New Roman" w:cs="Times New Roman"/>
-          <w:b/>
-          <w:bCs/>
-          <w:color w:val="000000"/>
-          <w:sz w:val="24"/>
-          <w:szCs w:val="24"/>
-          <w:lang w:eastAsia="es-PE"/>
-        </w:rPr>
-        <w:t>Gestión de cambios:</w:t>
-      </w:r>
-      <w:r>
-        <w:rPr>
-          <w:rFonts w:ascii="Times New Roman" w:eastAsia="Times New Roman" w:hAnsi="Times New Roman" w:cs="Times New Roman"/>
-          <w:color w:val="000000"/>
-          <w:sz w:val="24"/>
-          <w:szCs w:val="24"/>
-          <w:lang w:eastAsia="es-PE"/>
-        </w:rPr>
-        <w:t xml:space="preserve"> es la práctica formal que atiende, tramita y asegura los cambios en un producto, proceso, sistema en el ámbito de los servicios de TI, que se introduce e implementa de forma controlada y coordinada, con el fin de minimizar la probabilidad de interrupción, alteraciones no autorizadas y errores mediante el análisis, la implementación y el seguimiento de todos los cambios solicitados y hechos.</w:t>
-      </w:r>
-    </w:p>
-    <w:p>
-      <w:pPr>
-        <w:spacing w:after="20" w:line="240" w:lineRule="auto"/>
-        <w:rPr>
-          <w:rFonts w:ascii="Times New Roman" w:eastAsia="Times New Roman" w:hAnsi="Times New Roman" w:cs="Times New Roman"/>
-          <w:sz w:val="24"/>
-          <w:szCs w:val="24"/>
-          <w:lang w:eastAsia="es-PE"/>
-        </w:rPr>
-      </w:pPr>
-      <w:r>
-        <w:rPr>
-          <w:rFonts w:ascii="Times New Roman" w:eastAsia="Times New Roman" w:hAnsi="Times New Roman" w:cs="Times New Roman"/>
-          <w:b/>
-          <w:bCs/>
-          <w:color w:val="000000"/>
-          <w:sz w:val="24"/>
-          <w:szCs w:val="24"/>
-          <w:lang w:eastAsia="es-PE"/>
-        </w:rPr>
-        <w:t>Cambio autorizado:</w:t>
-      </w:r>
-      <w:r>
-        <w:rPr>
-          <w:rFonts w:ascii="Times New Roman" w:eastAsia="Times New Roman" w:hAnsi="Times New Roman" w:cs="Times New Roman"/>
-          <w:color w:val="000000"/>
-          <w:sz w:val="24"/>
-          <w:szCs w:val="24"/>
-          <w:lang w:eastAsia="es-PE"/>
-        </w:rPr>
-        <w:t xml:space="preserve"> Solicitud aprobada por el comité que resultará en un conjunto de actividades planificadas y su documentación relacionada.</w:t>
-      </w:r>
-    </w:p>
-    <w:p>
-      <w:pPr>
-        <w:spacing w:after="20" w:line="240" w:lineRule="auto"/>
-        <w:rPr>
-          <w:rFonts w:ascii="Times New Roman" w:eastAsia="Times New Roman" w:hAnsi="Times New Roman" w:cs="Times New Roman"/>
-          <w:sz w:val="24"/>
-          <w:szCs w:val="24"/>
-          <w:lang w:eastAsia="es-PE"/>
-        </w:rPr>
-      </w:pPr>
-      <w:r>
-        <w:rPr>
-          <w:rFonts w:ascii="Times New Roman" w:eastAsia="Times New Roman" w:hAnsi="Times New Roman" w:cs="Times New Roman"/>
-          <w:color w:val="000000"/>
-          <w:sz w:val="24"/>
-          <w:szCs w:val="24"/>
-          <w:shd w:val="clear" w:color="auto" w:fill="FFFF00"/>
-          <w:lang w:eastAsia="es-PE"/>
-        </w:rPr>
-        <w:t xml:space="preserve"> </w:t>
-      </w:r>
-    </w:p>
-    <w:p>
-      <w:pPr>
-        <w:spacing w:after="20" w:line="240" w:lineRule="auto"/>
-        <w:rPr>
-          <w:rFonts w:ascii="Times New Roman" w:eastAsia="Times New Roman" w:hAnsi="Times New Roman" w:cs="Times New Roman"/>
-          <w:sz w:val="24"/>
-          <w:szCs w:val="24"/>
-          <w:lang w:eastAsia="es-PE"/>
-        </w:rPr>
-      </w:pPr>
-      <w:r>
-        <w:rPr>
-          <w:rFonts w:ascii="Times New Roman" w:eastAsia="Times New Roman" w:hAnsi="Times New Roman" w:cs="Times New Roman"/>
-          <w:b/>
-          <w:bCs/>
-          <w:color w:val="000000"/>
-          <w:sz w:val="24"/>
-          <w:szCs w:val="24"/>
-          <w:lang w:eastAsia="es-PE"/>
-        </w:rPr>
-        <w:t>Comité de cambios:</w:t>
-      </w:r>
-      <w:r>
-        <w:rPr>
-          <w:rFonts w:ascii="Times New Roman" w:eastAsia="Times New Roman" w:hAnsi="Times New Roman" w:cs="Times New Roman"/>
-          <w:color w:val="000000"/>
-          <w:sz w:val="24"/>
-          <w:szCs w:val="24"/>
-          <w:lang w:eastAsia="es-PE"/>
-        </w:rPr>
-        <w:t xml:space="preserve"> Grupo de personas que realizan la aprobación y priorización de los cambios.</w:t>
-      </w:r>
-    </w:p>
-    <w:p>
-      <w:r>
-        <w:rPr>
-          <w:rFonts w:ascii="Times New Roman" w:eastAsia="Times New Roman" w:hAnsi="Times New Roman" w:cs="Times New Roman"/>
-          <w:sz w:val="24"/>
-          <w:szCs w:val="24"/>
-          <w:lang w:eastAsia="es-PE"/>
-        </w:rPr>
-        <w:br/>
-      </w:r>
-      <w:r>
-        <w:rPr>
-          <w:rFonts w:ascii="Times New Roman" w:eastAsia="Times New Roman" w:hAnsi="Times New Roman" w:cs="Times New Roman"/>
-          <w:b/>
-          <w:bCs/>
-          <w:color w:val="000000"/>
-          <w:sz w:val="24"/>
-          <w:szCs w:val="24"/>
-          <w:lang w:eastAsia="es-PE"/>
-        </w:rPr>
-        <w:t>RFC:</w:t>
-      </w:r>
-      <w:r>
-        <w:rPr>
-          <w:rFonts w:ascii="Times New Roman" w:eastAsia="Times New Roman" w:hAnsi="Times New Roman" w:cs="Times New Roman"/>
-          <w:color w:val="000000"/>
-          <w:sz w:val="24"/>
-          <w:szCs w:val="24"/>
-          <w:lang w:eastAsia="es-PE"/>
-        </w:rPr>
-        <w:t xml:space="preserve"> sigla en inglés de </w:t>
-      </w:r>
-      <w:proofErr w:type="spellStart"/>
-      <w:r>
-        <w:rPr>
-          <w:rFonts w:ascii="Times New Roman" w:eastAsia="Times New Roman" w:hAnsi="Times New Roman" w:cs="Times New Roman"/>
-          <w:color w:val="000000"/>
-          <w:sz w:val="24"/>
-          <w:szCs w:val="24"/>
-          <w:lang w:eastAsia="es-PE"/>
-        </w:rPr>
-        <w:t>Request</w:t>
-      </w:r>
-      <w:proofErr w:type="spellEnd"/>
-      <w:r>
-        <w:rPr>
-          <w:rFonts w:ascii="Times New Roman" w:eastAsia="Times New Roman" w:hAnsi="Times New Roman" w:cs="Times New Roman"/>
-          <w:color w:val="000000"/>
-          <w:sz w:val="24"/>
-          <w:szCs w:val="24"/>
-          <w:lang w:eastAsia="es-PE"/>
-        </w:rPr>
-        <w:t xml:space="preserve"> </w:t>
-      </w:r>
-      <w:proofErr w:type="spellStart"/>
-      <w:r>
-        <w:rPr>
-          <w:rFonts w:ascii="Times New Roman" w:eastAsia="Times New Roman" w:hAnsi="Times New Roman" w:cs="Times New Roman"/>
-          <w:color w:val="000000"/>
-          <w:sz w:val="24"/>
-          <w:szCs w:val="24"/>
-          <w:lang w:eastAsia="es-PE"/>
-        </w:rPr>
-        <w:t>for</w:t>
-      </w:r>
-      <w:proofErr w:type="spellEnd"/>
-      <w:r>
-        <w:rPr>
-          <w:rFonts w:ascii="Times New Roman" w:eastAsia="Times New Roman" w:hAnsi="Times New Roman" w:cs="Times New Roman"/>
-          <w:color w:val="000000"/>
-          <w:sz w:val="24"/>
-          <w:szCs w:val="24"/>
-          <w:lang w:eastAsia="es-PE"/>
-        </w:rPr>
-        <w:t xml:space="preserve"> </w:t>
-      </w:r>
-      <w:proofErr w:type="spellStart"/>
-      <w:r>
-        <w:rPr>
-          <w:rFonts w:ascii="Times New Roman" w:eastAsia="Times New Roman" w:hAnsi="Times New Roman" w:cs="Times New Roman"/>
-          <w:color w:val="000000"/>
-          <w:sz w:val="24"/>
-          <w:szCs w:val="24"/>
-          <w:lang w:eastAsia="es-PE"/>
-        </w:rPr>
-        <w:t>Change</w:t>
-      </w:r>
-      <w:proofErr w:type="spellEnd"/>
-      <w:r>
-        <w:rPr>
-          <w:rFonts w:ascii="Times New Roman" w:eastAsia="Times New Roman" w:hAnsi="Times New Roman" w:cs="Times New Roman"/>
-          <w:color w:val="000000"/>
-          <w:sz w:val="24"/>
-          <w:szCs w:val="24"/>
-          <w:lang w:eastAsia="es-PE"/>
-        </w:rPr>
-        <w:t xml:space="preserve"> que es el término para referirse a las solicitudes de cambio.</w:t>
-      </w:r>
-    </w:p>
+          <w:color w:val="000000"/>
+        </w:rPr>
+        <w:t>eporte de riesgos</w:t>
+      </w:r>
+    </w:p>
+    <w:p>
+      <w:pPr>
+        <w:pStyle w:val="NormalWeb"/>
+        <w:numPr>
+          <w:ilvl w:val="0"/>
+          <w:numId w:val="1"/>
+        </w:numPr>
+        <w:spacing w:before="0" w:beforeAutospacing="0" w:afterAutospacing="0"/>
+        <w:textAlignment w:val="baseline"/>
+      </w:pPr>
+      <w:r>
+        <w:rPr>
+          <w:color w:val="000000"/>
+        </w:rPr>
+        <w:t>Formato de reporte de impactos</w:t>
+      </w:r>
+    </w:p>
+    <w:p>
+      <w:pPr>
+        <w:pStyle w:val="NormalWeb"/>
+        <w:numPr>
+          <w:ilvl w:val="0"/>
+          <w:numId w:val="1"/>
+        </w:numPr>
+        <w:spacing w:before="0" w:beforeAutospacing="0" w:afterAutospacing="0"/>
+        <w:textAlignment w:val="baseline"/>
+      </w:pPr>
+      <w:r>
+        <w:rPr>
+          <w:color w:val="000000"/>
+        </w:rPr>
+        <w:t>Formato de reporte de auditoría</w:t>
+      </w:r>
+    </w:p>
+    <w:p/>
     <w:sectPr>
       <w:pgSz w:w="11906" w:h="16838"/>
       <w:pgMar w:top="1417" w:right="1701" w:bottom="1417" w:left="1701" w:header="708" w:footer="708" w:gutter="0"/>
@@ -573,6 +735,172 @@
     </w:sectPr>
   </w:body>
 </w:document>
+</file>
+
+<file path=word/numbering.xml><?xml version="1.0" encoding="utf-8"?>
+<w:numbering xmlns:wpc="http://schemas.microsoft.com/office/word/2010/wordprocessingCanvas" xmlns:mc="http://schemas.openxmlformats.org/markup-compatibility/2006" xmlns:o="urn:schemas-microsoft-com:office:office" xmlns:r="http://schemas.openxmlformats.org/officeDocument/2006/relationships" xmlns:m="http://schemas.openxmlformats.org/officeDocument/2006/math" xmlns:v="urn:schemas-microsoft-com:vml" xmlns:wp14="http://schemas.microsoft.com/office/word/2010/wordprocessingDrawing" xmlns:wp="http://schemas.openxmlformats.org/drawingml/2006/wordprocessingDrawing" xmlns:w10="urn:schemas-microsoft-com:office:word" xmlns:w="http://schemas.openxmlformats.org/wordprocessingml/2006/main" xmlns:w14="http://schemas.microsoft.com/office/word/2010/wordml" xmlns:w15="http://schemas.microsoft.com/office/word/2012/wordml" xmlns:wpg="http://schemas.microsoft.com/office/word/2010/wordprocessingGroup" xmlns:wpi="http://schemas.microsoft.com/office/word/2010/wordprocessingInk" xmlns:wne="http://schemas.microsoft.com/office/word/2006/wordml" xmlns:wps="http://schemas.microsoft.com/office/word/2010/wordprocessingShape" mc:Ignorable="w14 w15 wp14">
+  <w:abstractNum w:abstractNumId="0">
+    <w:nsid w:val="78B9204A"/>
+    <w:multiLevelType w:val="multilevel"/>
+    <w:tmpl w:val="CB8A09DC"/>
+    <w:lvl w:ilvl="0">
+      <w:start w:val="1"/>
+      <w:numFmt w:val="bullet"/>
+      <w:lvlText w:val=""/>
+      <w:lvlJc w:val="left"/>
+      <w:pPr>
+        <w:tabs>
+          <w:tab w:val="num" w:pos="720"/>
+        </w:tabs>
+        <w:ind w:left="720" w:hanging="360"/>
+      </w:pPr>
+      <w:rPr>
+        <w:rFonts w:ascii="Symbol" w:hAnsi="Symbol" w:hint="default"/>
+        <w:sz w:val="20"/>
+      </w:rPr>
+    </w:lvl>
+    <w:lvl w:ilvl="1">
+      <w:start w:val="1"/>
+      <w:numFmt w:val="bullet"/>
+      <w:lvlText w:val="o"/>
+      <w:lvlJc w:val="left"/>
+      <w:pPr>
+        <w:tabs>
+          <w:tab w:val="num" w:pos="1440"/>
+        </w:tabs>
+        <w:ind w:left="1440" w:hanging="360"/>
+      </w:pPr>
+      <w:rPr>
+        <w:rFonts w:ascii="Courier New" w:hAnsi="Courier New" w:cs="Times New Roman" w:hint="default"/>
+        <w:sz w:val="20"/>
+      </w:rPr>
+    </w:lvl>
+    <w:lvl w:ilvl="2">
+      <w:start w:val="1"/>
+      <w:numFmt w:val="bullet"/>
+      <w:lvlText w:val=""/>
+      <w:lvlJc w:val="left"/>
+      <w:pPr>
+        <w:tabs>
+          <w:tab w:val="num" w:pos="2160"/>
+        </w:tabs>
+        <w:ind w:left="2160" w:hanging="360"/>
+      </w:pPr>
+      <w:rPr>
+        <w:rFonts w:ascii="Wingdings" w:hAnsi="Wingdings" w:hint="default"/>
+        <w:sz w:val="20"/>
+      </w:rPr>
+    </w:lvl>
+    <w:lvl w:ilvl="3">
+      <w:start w:val="1"/>
+      <w:numFmt w:val="bullet"/>
+      <w:lvlText w:val=""/>
+      <w:lvlJc w:val="left"/>
+      <w:pPr>
+        <w:tabs>
+          <w:tab w:val="num" w:pos="2880"/>
+        </w:tabs>
+        <w:ind w:left="2880" w:hanging="360"/>
+      </w:pPr>
+      <w:rPr>
+        <w:rFonts w:ascii="Wingdings" w:hAnsi="Wingdings" w:hint="default"/>
+        <w:sz w:val="20"/>
+      </w:rPr>
+    </w:lvl>
+    <w:lvl w:ilvl="4">
+      <w:start w:val="1"/>
+      <w:numFmt w:val="bullet"/>
+      <w:lvlText w:val=""/>
+      <w:lvlJc w:val="left"/>
+      <w:pPr>
+        <w:tabs>
+          <w:tab w:val="num" w:pos="3600"/>
+        </w:tabs>
+        <w:ind w:left="3600" w:hanging="360"/>
+      </w:pPr>
+      <w:rPr>
+        <w:rFonts w:ascii="Wingdings" w:hAnsi="Wingdings" w:hint="default"/>
+        <w:sz w:val="20"/>
+      </w:rPr>
+    </w:lvl>
+    <w:lvl w:ilvl="5">
+      <w:start w:val="1"/>
+      <w:numFmt w:val="bullet"/>
+      <w:lvlText w:val=""/>
+      <w:lvlJc w:val="left"/>
+      <w:pPr>
+        <w:tabs>
+          <w:tab w:val="num" w:pos="4320"/>
+        </w:tabs>
+        <w:ind w:left="4320" w:hanging="360"/>
+      </w:pPr>
+      <w:rPr>
+        <w:rFonts w:ascii="Wingdings" w:hAnsi="Wingdings" w:hint="default"/>
+        <w:sz w:val="20"/>
+      </w:rPr>
+    </w:lvl>
+    <w:lvl w:ilvl="6">
+      <w:start w:val="1"/>
+      <w:numFmt w:val="bullet"/>
+      <w:lvlText w:val=""/>
+      <w:lvlJc w:val="left"/>
+      <w:pPr>
+        <w:tabs>
+          <w:tab w:val="num" w:pos="5040"/>
+        </w:tabs>
+        <w:ind w:left="5040" w:hanging="360"/>
+      </w:pPr>
+      <w:rPr>
+        <w:rFonts w:ascii="Wingdings" w:hAnsi="Wingdings" w:hint="default"/>
+        <w:sz w:val="20"/>
+      </w:rPr>
+    </w:lvl>
+    <w:lvl w:ilvl="7">
+      <w:start w:val="1"/>
+      <w:numFmt w:val="bullet"/>
+      <w:lvlText w:val=""/>
+      <w:lvlJc w:val="left"/>
+      <w:pPr>
+        <w:tabs>
+          <w:tab w:val="num" w:pos="5760"/>
+        </w:tabs>
+        <w:ind w:left="5760" w:hanging="360"/>
+      </w:pPr>
+      <w:rPr>
+        <w:rFonts w:ascii="Wingdings" w:hAnsi="Wingdings" w:hint="default"/>
+        <w:sz w:val="20"/>
+      </w:rPr>
+    </w:lvl>
+    <w:lvl w:ilvl="8">
+      <w:start w:val="1"/>
+      <w:numFmt w:val="bullet"/>
+      <w:lvlText w:val=""/>
+      <w:lvlJc w:val="left"/>
+      <w:pPr>
+        <w:tabs>
+          <w:tab w:val="num" w:pos="6480"/>
+        </w:tabs>
+        <w:ind w:left="6480" w:hanging="360"/>
+      </w:pPr>
+      <w:rPr>
+        <w:rFonts w:ascii="Wingdings" w:hAnsi="Wingdings" w:hint="default"/>
+        <w:sz w:val="20"/>
+      </w:rPr>
+    </w:lvl>
+  </w:abstractNum>
+  <w:num w:numId="1">
+    <w:abstractNumId w:val="0"/>
+    <w:lvlOverride w:ilvl="0"/>
+    <w:lvlOverride w:ilvl="1"/>
+    <w:lvlOverride w:ilvl="2"/>
+    <w:lvlOverride w:ilvl="3"/>
+    <w:lvlOverride w:ilvl="4"/>
+    <w:lvlOverride w:ilvl="5"/>
+    <w:lvlOverride w:ilvl="6"/>
+    <w:lvlOverride w:ilvl="7"/>
+    <w:lvlOverride w:ilvl="8"/>
+  </w:num>
+</w:numbering>
 </file>
 
 <file path=word/styles.xml><?xml version="1.0" encoding="utf-8"?>
@@ -969,6 +1297,27 @@
     <w:name w:val="Normal"/>
     <w:qFormat/>
   </w:style>
+  <w:style w:type="paragraph" w:styleId="Ttulo1">
+    <w:name w:val="heading 1"/>
+    <w:basedOn w:val="Normal"/>
+    <w:next w:val="Normal"/>
+    <w:link w:val="Ttulo1Car"/>
+    <w:uiPriority w:val="9"/>
+    <w:qFormat/>
+    <w:rsid w:val="00401011"/>
+    <w:pPr>
+      <w:keepNext/>
+      <w:keepLines/>
+      <w:spacing w:before="240" w:after="0" w:line="256" w:lineRule="auto"/>
+      <w:outlineLvl w:val="0"/>
+    </w:pPr>
+    <w:rPr>
+      <w:rFonts w:asciiTheme="majorHAnsi" w:eastAsiaTheme="majorEastAsia" w:hAnsiTheme="majorHAnsi" w:cstheme="majorBidi"/>
+      <w:color w:val="2E74B5" w:themeColor="accent1" w:themeShade="BF"/>
+      <w:sz w:val="32"/>
+      <w:szCs w:val="32"/>
+    </w:rPr>
+  </w:style>
   <w:style w:type="character" w:default="1" w:styleId="Fuentedeprrafopredeter">
     <w:name w:val="Default Paragraph Font"/>
     <w:uiPriority w:val="1"/>
@@ -1017,6 +1366,31 @@
     <w:name w:val="apple-tab-span"/>
     <w:basedOn w:val="Fuentedeprrafopredeter"/>
     <w:rsid w:val="002F5FA7"/>
+  </w:style>
+  <w:style w:type="character" w:customStyle="1" w:styleId="Ttulo1Car">
+    <w:name w:val="Título 1 Car"/>
+    <w:basedOn w:val="Fuentedeprrafopredeter"/>
+    <w:link w:val="Ttulo1"/>
+    <w:uiPriority w:val="9"/>
+    <w:rsid w:val="00401011"/>
+    <w:rPr>
+      <w:rFonts w:asciiTheme="majorHAnsi" w:eastAsiaTheme="majorEastAsia" w:hAnsiTheme="majorHAnsi" w:cstheme="majorBidi"/>
+      <w:color w:val="2E74B5" w:themeColor="accent1" w:themeShade="BF"/>
+      <w:sz w:val="32"/>
+      <w:szCs w:val="32"/>
+    </w:rPr>
+  </w:style>
+  <w:style w:type="character" w:styleId="Hipervnculo">
+    <w:name w:val="Hyperlink"/>
+    <w:basedOn w:val="Fuentedeprrafopredeter"/>
+    <w:uiPriority w:val="99"/>
+    <w:semiHidden/>
+    <w:unhideWhenUsed/>
+    <w:rsid w:val="00401011"/>
+    <w:rPr>
+      <w:color w:val="0000FF"/>
+      <w:u w:val="single"/>
+    </w:rPr>
   </w:style>
 </w:styles>
 </file>

</xml_diff>

<commit_message>
Validación de cambio PMC
</commit_message>
<xml_diff>
--- a/documentos/PMC.docx
+++ b/documentos/PMC.docx
@@ -681,15 +681,7 @@
         <w:rPr>
           <w:color w:val="000000"/>
         </w:rPr>
-        <w:t>Formato de r</w:t>
-      </w:r>
-      <w:bookmarkStart w:id="0" w:name="_GoBack"/>
-      <w:bookmarkEnd w:id="0"/>
-      <w:r>
-        <w:rPr>
-          <w:color w:val="000000"/>
-        </w:rPr>
-        <w:t>eporte de riesgos</w:t>
+        <w:t>Formato de reporte de riesgos</w:t>
       </w:r>
     </w:p>
     <w:p>
@@ -725,6 +717,412 @@
         </w:rPr>
         <w:t>Formato de reporte de auditoría</w:t>
       </w:r>
+    </w:p>
+    <w:p>
+      <w:pPr>
+        <w:pStyle w:val="NormalWeb"/>
+        <w:spacing w:before="0" w:beforeAutospacing="0" w:afterAutospacing="0"/>
+        <w:textAlignment w:val="baseline"/>
+        <w:rPr>
+          <w:color w:val="000000"/>
+        </w:rPr>
+      </w:pPr>
+    </w:p>
+    <w:p>
+      <w:pPr>
+        <w:spacing w:after="0" w:line="240" w:lineRule="auto"/>
+        <w:rPr>
+          <w:rFonts w:ascii="Times New Roman" w:eastAsia="Times New Roman" w:hAnsi="Times New Roman" w:cs="Times New Roman"/>
+          <w:sz w:val="24"/>
+          <w:szCs w:val="24"/>
+          <w:lang w:eastAsia="es-PE"/>
+        </w:rPr>
+      </w:pPr>
+    </w:p>
+    <w:tbl>
+      <w:tblPr>
+        <w:tblW w:w="9026" w:type="dxa"/>
+        <w:tblCellMar>
+          <w:top w:w="15" w:type="dxa"/>
+          <w:left w:w="15" w:type="dxa"/>
+          <w:bottom w:w="15" w:type="dxa"/>
+          <w:right w:w="15" w:type="dxa"/>
+        </w:tblCellMar>
+        <w:tblLook w:val="04A0" w:firstRow="1" w:lastRow="0" w:firstColumn="1" w:lastColumn="0" w:noHBand="0" w:noVBand="1"/>
+      </w:tblPr>
+      <w:tblGrid>
+        <w:gridCol w:w="9026"/>
+      </w:tblGrid>
+      <w:tr>
+        <w:tc>
+          <w:tcPr>
+            <w:tcW w:w="0" w:type="auto"/>
+            <w:tcBorders>
+              <w:top w:val="single" w:sz="8" w:space="0" w:color="000000"/>
+              <w:left w:val="single" w:sz="8" w:space="0" w:color="000000"/>
+              <w:bottom w:val="single" w:sz="8" w:space="0" w:color="000000"/>
+              <w:right w:val="single" w:sz="8" w:space="0" w:color="000000"/>
+            </w:tcBorders>
+            <w:tcMar>
+              <w:top w:w="100" w:type="dxa"/>
+              <w:left w:w="100" w:type="dxa"/>
+              <w:bottom w:w="100" w:type="dxa"/>
+              <w:right w:w="100" w:type="dxa"/>
+            </w:tcMar>
+            <w:hideMark/>
+          </w:tcPr>
+          <w:p>
+            <w:pPr>
+              <w:spacing w:after="0" w:line="240" w:lineRule="auto"/>
+              <w:rPr>
+                <w:rFonts w:ascii="Times New Roman" w:eastAsia="Times New Roman" w:hAnsi="Times New Roman" w:cs="Times New Roman"/>
+                <w:b/>
+                <w:sz w:val="24"/>
+                <w:szCs w:val="24"/>
+                <w:lang w:eastAsia="es-PE"/>
+              </w:rPr>
+            </w:pPr>
+            <w:bookmarkStart w:id="0" w:name="_GoBack"/>
+            <w:r>
+              <w:rPr>
+                <w:rFonts w:ascii="Times New Roman" w:eastAsia="Times New Roman" w:hAnsi="Times New Roman" w:cs="Times New Roman"/>
+                <w:b/>
+                <w:color w:val="000000"/>
+                <w:sz w:val="24"/>
+                <w:szCs w:val="24"/>
+                <w:lang w:eastAsia="es-PE"/>
+              </w:rPr>
+              <w:t>VALIDACIÓN DEL CAMBIO</w:t>
+            </w:r>
+            <w:bookmarkEnd w:id="0"/>
+          </w:p>
+        </w:tc>
+      </w:tr>
+      <w:tr>
+        <w:tc>
+          <w:tcPr>
+            <w:tcW w:w="0" w:type="auto"/>
+            <w:tcBorders>
+              <w:top w:val="single" w:sz="8" w:space="0" w:color="000000"/>
+              <w:left w:val="single" w:sz="8" w:space="0" w:color="000000"/>
+              <w:bottom w:val="single" w:sz="8" w:space="0" w:color="000000"/>
+              <w:right w:val="single" w:sz="8" w:space="0" w:color="000000"/>
+            </w:tcBorders>
+            <w:shd w:val="clear" w:color="auto" w:fill="CCCCCC"/>
+            <w:tcMar>
+              <w:top w:w="100" w:type="dxa"/>
+              <w:left w:w="100" w:type="dxa"/>
+              <w:bottom w:w="100" w:type="dxa"/>
+              <w:right w:w="100" w:type="dxa"/>
+            </w:tcMar>
+            <w:hideMark/>
+          </w:tcPr>
+          <w:p>
+            <w:pPr>
+              <w:spacing w:after="0" w:line="240" w:lineRule="auto"/>
+              <w:rPr>
+                <w:rFonts w:ascii="Times New Roman" w:eastAsia="Times New Roman" w:hAnsi="Times New Roman" w:cs="Times New Roman"/>
+                <w:sz w:val="24"/>
+                <w:szCs w:val="24"/>
+                <w:lang w:eastAsia="es-PE"/>
+              </w:rPr>
+            </w:pPr>
+            <w:r>
+              <w:rPr>
+                <w:rFonts w:ascii="Times New Roman" w:eastAsia="Times New Roman" w:hAnsi="Times New Roman" w:cs="Times New Roman"/>
+                <w:b/>
+                <w:bCs/>
+                <w:color w:val="000000"/>
+                <w:sz w:val="24"/>
+                <w:szCs w:val="24"/>
+                <w:lang w:eastAsia="es-PE"/>
+              </w:rPr>
+              <w:t>Actividades</w:t>
+            </w:r>
+          </w:p>
+        </w:tc>
+      </w:tr>
+      <w:tr>
+        <w:tc>
+          <w:tcPr>
+            <w:tcW w:w="0" w:type="auto"/>
+            <w:tcBorders>
+              <w:top w:val="single" w:sz="8" w:space="0" w:color="000000"/>
+              <w:left w:val="single" w:sz="8" w:space="0" w:color="000000"/>
+              <w:bottom w:val="single" w:sz="8" w:space="0" w:color="000000"/>
+              <w:right w:val="single" w:sz="8" w:space="0" w:color="000000"/>
+            </w:tcBorders>
+            <w:tcMar>
+              <w:top w:w="100" w:type="dxa"/>
+              <w:left w:w="100" w:type="dxa"/>
+              <w:bottom w:w="100" w:type="dxa"/>
+              <w:right w:w="100" w:type="dxa"/>
+            </w:tcMar>
+            <w:hideMark/>
+          </w:tcPr>
+          <w:p>
+            <w:pPr>
+              <w:spacing w:after="0" w:line="240" w:lineRule="auto"/>
+              <w:rPr>
+                <w:rFonts w:ascii="Times New Roman" w:eastAsia="Times New Roman" w:hAnsi="Times New Roman" w:cs="Times New Roman"/>
+                <w:sz w:val="24"/>
+                <w:szCs w:val="24"/>
+                <w:lang w:eastAsia="es-PE"/>
+              </w:rPr>
+            </w:pPr>
+            <w:r>
+              <w:rPr>
+                <w:rFonts w:ascii="Times New Roman" w:eastAsia="Times New Roman" w:hAnsi="Times New Roman" w:cs="Times New Roman"/>
+                <w:color w:val="000000"/>
+                <w:sz w:val="24"/>
+                <w:szCs w:val="24"/>
+                <w:lang w:eastAsia="es-PE"/>
+              </w:rPr>
+              <w:t>Reunirse con el cliente y validar los cambios</w:t>
+            </w:r>
+          </w:p>
+          <w:p>
+            <w:pPr>
+              <w:spacing w:after="0" w:line="240" w:lineRule="auto"/>
+              <w:rPr>
+                <w:rFonts w:ascii="Times New Roman" w:eastAsia="Times New Roman" w:hAnsi="Times New Roman" w:cs="Times New Roman"/>
+                <w:sz w:val="24"/>
+                <w:szCs w:val="24"/>
+                <w:lang w:eastAsia="es-PE"/>
+              </w:rPr>
+            </w:pPr>
+            <w:r>
+              <w:rPr>
+                <w:rFonts w:ascii="Times New Roman" w:eastAsia="Times New Roman" w:hAnsi="Times New Roman" w:cs="Times New Roman"/>
+                <w:color w:val="000000"/>
+                <w:sz w:val="24"/>
+                <w:szCs w:val="24"/>
+                <w:lang w:eastAsia="es-PE"/>
+              </w:rPr>
+              <w:t>Actualizar el estado de validación de la solicitud de cambio</w:t>
+            </w:r>
+          </w:p>
+        </w:tc>
+      </w:tr>
+      <w:tr>
+        <w:tc>
+          <w:tcPr>
+            <w:tcW w:w="0" w:type="auto"/>
+            <w:tcBorders>
+              <w:top w:val="single" w:sz="8" w:space="0" w:color="000000"/>
+              <w:left w:val="single" w:sz="8" w:space="0" w:color="000000"/>
+              <w:bottom w:val="single" w:sz="8" w:space="0" w:color="000000"/>
+              <w:right w:val="single" w:sz="8" w:space="0" w:color="000000"/>
+            </w:tcBorders>
+            <w:shd w:val="clear" w:color="auto" w:fill="D9D9D9"/>
+            <w:tcMar>
+              <w:top w:w="100" w:type="dxa"/>
+              <w:left w:w="100" w:type="dxa"/>
+              <w:bottom w:w="100" w:type="dxa"/>
+              <w:right w:w="100" w:type="dxa"/>
+            </w:tcMar>
+            <w:hideMark/>
+          </w:tcPr>
+          <w:p>
+            <w:pPr>
+              <w:spacing w:after="0" w:line="240" w:lineRule="auto"/>
+              <w:rPr>
+                <w:rFonts w:ascii="Times New Roman" w:eastAsia="Times New Roman" w:hAnsi="Times New Roman" w:cs="Times New Roman"/>
+                <w:sz w:val="24"/>
+                <w:szCs w:val="24"/>
+                <w:lang w:eastAsia="es-PE"/>
+              </w:rPr>
+            </w:pPr>
+            <w:r>
+              <w:rPr>
+                <w:rFonts w:ascii="Times New Roman" w:eastAsia="Times New Roman" w:hAnsi="Times New Roman" w:cs="Times New Roman"/>
+                <w:b/>
+                <w:bCs/>
+                <w:color w:val="000000"/>
+                <w:sz w:val="24"/>
+                <w:szCs w:val="24"/>
+                <w:lang w:eastAsia="es-PE"/>
+              </w:rPr>
+              <w:t>Documentación</w:t>
+            </w:r>
+          </w:p>
+        </w:tc>
+      </w:tr>
+      <w:tr>
+        <w:tc>
+          <w:tcPr>
+            <w:tcW w:w="0" w:type="auto"/>
+            <w:tcBorders>
+              <w:top w:val="single" w:sz="8" w:space="0" w:color="000000"/>
+              <w:left w:val="single" w:sz="8" w:space="0" w:color="000000"/>
+              <w:bottom w:val="single" w:sz="8" w:space="0" w:color="000000"/>
+              <w:right w:val="single" w:sz="8" w:space="0" w:color="000000"/>
+            </w:tcBorders>
+            <w:tcMar>
+              <w:top w:w="100" w:type="dxa"/>
+              <w:left w:w="100" w:type="dxa"/>
+              <w:bottom w:w="100" w:type="dxa"/>
+              <w:right w:w="100" w:type="dxa"/>
+            </w:tcMar>
+            <w:hideMark/>
+          </w:tcPr>
+          <w:p>
+            <w:pPr>
+              <w:spacing w:after="0" w:line="240" w:lineRule="auto"/>
+              <w:rPr>
+                <w:rFonts w:ascii="Times New Roman" w:eastAsia="Times New Roman" w:hAnsi="Times New Roman" w:cs="Times New Roman"/>
+                <w:sz w:val="24"/>
+                <w:szCs w:val="24"/>
+                <w:lang w:eastAsia="es-PE"/>
+              </w:rPr>
+            </w:pPr>
+            <w:r>
+              <w:rPr>
+                <w:rFonts w:ascii="Times New Roman" w:eastAsia="Times New Roman" w:hAnsi="Times New Roman" w:cs="Times New Roman"/>
+                <w:color w:val="000000"/>
+                <w:sz w:val="24"/>
+                <w:szCs w:val="24"/>
+                <w:lang w:eastAsia="es-PE"/>
+              </w:rPr>
+              <w:t>Documento de validación de cambio</w:t>
+            </w:r>
+          </w:p>
+        </w:tc>
+      </w:tr>
+      <w:tr>
+        <w:tc>
+          <w:tcPr>
+            <w:tcW w:w="0" w:type="auto"/>
+            <w:tcBorders>
+              <w:top w:val="single" w:sz="8" w:space="0" w:color="000000"/>
+              <w:left w:val="single" w:sz="8" w:space="0" w:color="000000"/>
+              <w:bottom w:val="single" w:sz="8" w:space="0" w:color="000000"/>
+              <w:right w:val="single" w:sz="8" w:space="0" w:color="000000"/>
+            </w:tcBorders>
+            <w:shd w:val="clear" w:color="auto" w:fill="D9D9D9"/>
+            <w:tcMar>
+              <w:top w:w="100" w:type="dxa"/>
+              <w:left w:w="100" w:type="dxa"/>
+              <w:bottom w:w="100" w:type="dxa"/>
+              <w:right w:w="100" w:type="dxa"/>
+            </w:tcMar>
+            <w:hideMark/>
+          </w:tcPr>
+          <w:p>
+            <w:pPr>
+              <w:spacing w:after="0" w:line="240" w:lineRule="auto"/>
+              <w:rPr>
+                <w:rFonts w:ascii="Times New Roman" w:eastAsia="Times New Roman" w:hAnsi="Times New Roman" w:cs="Times New Roman"/>
+                <w:sz w:val="24"/>
+                <w:szCs w:val="24"/>
+                <w:lang w:eastAsia="es-PE"/>
+              </w:rPr>
+            </w:pPr>
+            <w:r>
+              <w:rPr>
+                <w:rFonts w:ascii="Times New Roman" w:eastAsia="Times New Roman" w:hAnsi="Times New Roman" w:cs="Times New Roman"/>
+                <w:b/>
+                <w:bCs/>
+                <w:color w:val="000000"/>
+                <w:sz w:val="24"/>
+                <w:szCs w:val="24"/>
+                <w:lang w:eastAsia="es-PE"/>
+              </w:rPr>
+              <w:t>Políticas</w:t>
+            </w:r>
+          </w:p>
+        </w:tc>
+      </w:tr>
+      <w:tr>
+        <w:tc>
+          <w:tcPr>
+            <w:tcW w:w="0" w:type="auto"/>
+            <w:tcBorders>
+              <w:top w:val="single" w:sz="8" w:space="0" w:color="000000"/>
+              <w:left w:val="single" w:sz="8" w:space="0" w:color="000000"/>
+              <w:bottom w:val="single" w:sz="8" w:space="0" w:color="000000"/>
+              <w:right w:val="single" w:sz="8" w:space="0" w:color="000000"/>
+            </w:tcBorders>
+            <w:tcMar>
+              <w:top w:w="100" w:type="dxa"/>
+              <w:left w:w="100" w:type="dxa"/>
+              <w:bottom w:w="100" w:type="dxa"/>
+              <w:right w:w="100" w:type="dxa"/>
+            </w:tcMar>
+            <w:hideMark/>
+          </w:tcPr>
+          <w:p>
+            <w:pPr>
+              <w:spacing w:after="0" w:line="240" w:lineRule="auto"/>
+              <w:rPr>
+                <w:rFonts w:ascii="Times New Roman" w:eastAsia="Times New Roman" w:hAnsi="Times New Roman" w:cs="Times New Roman"/>
+                <w:sz w:val="24"/>
+                <w:szCs w:val="24"/>
+                <w:lang w:eastAsia="es-PE"/>
+              </w:rPr>
+            </w:pPr>
+            <w:r>
+              <w:rPr>
+                <w:rFonts w:ascii="Times New Roman" w:eastAsia="Times New Roman" w:hAnsi="Times New Roman" w:cs="Times New Roman"/>
+                <w:color w:val="000000"/>
+                <w:sz w:val="24"/>
+                <w:szCs w:val="24"/>
+                <w:lang w:eastAsia="es-PE"/>
+              </w:rPr>
+              <w:t>Si existe alguna observación, y es necesaria su modificación, se debe de presentar una nueva solicitud de cambio.</w:t>
+            </w:r>
+          </w:p>
+          <w:p>
+            <w:pPr>
+              <w:spacing w:after="0" w:line="240" w:lineRule="auto"/>
+              <w:rPr>
+                <w:rFonts w:ascii="Times New Roman" w:eastAsia="Times New Roman" w:hAnsi="Times New Roman" w:cs="Times New Roman"/>
+                <w:sz w:val="24"/>
+                <w:szCs w:val="24"/>
+                <w:lang w:eastAsia="es-PE"/>
+              </w:rPr>
+            </w:pPr>
+            <w:r>
+              <w:rPr>
+                <w:rFonts w:ascii="Times New Roman" w:eastAsia="Times New Roman" w:hAnsi="Times New Roman" w:cs="Times New Roman"/>
+                <w:color w:val="000000"/>
+                <w:sz w:val="24"/>
+                <w:szCs w:val="24"/>
+                <w:lang w:eastAsia="es-PE"/>
+              </w:rPr>
+              <w:t>Toda solicitud que fue validado exitosamente debe tener el estado Validado.</w:t>
+            </w:r>
+          </w:p>
+          <w:p>
+            <w:pPr>
+              <w:spacing w:after="0" w:line="240" w:lineRule="auto"/>
+              <w:rPr>
+                <w:rFonts w:ascii="Times New Roman" w:eastAsia="Times New Roman" w:hAnsi="Times New Roman" w:cs="Times New Roman"/>
+                <w:sz w:val="24"/>
+                <w:szCs w:val="24"/>
+                <w:lang w:eastAsia="es-PE"/>
+              </w:rPr>
+            </w:pPr>
+            <w:r>
+              <w:rPr>
+                <w:rFonts w:ascii="Times New Roman" w:eastAsia="Times New Roman" w:hAnsi="Times New Roman" w:cs="Times New Roman"/>
+                <w:color w:val="000000"/>
+                <w:sz w:val="24"/>
+                <w:szCs w:val="24"/>
+                <w:lang w:eastAsia="es-PE"/>
+              </w:rPr>
+              <w:t>Toda solicitud que fue validado y se observó debe tener el estado Rechazado.</w:t>
+            </w:r>
+          </w:p>
+        </w:tc>
+      </w:tr>
+    </w:tbl>
+    <w:p>
+      <w:pPr>
+        <w:pStyle w:val="NormalWeb"/>
+        <w:spacing w:before="0" w:beforeAutospacing="0" w:afterAutospacing="0"/>
+        <w:textAlignment w:val="baseline"/>
+      </w:pPr>
     </w:p>
     <w:p/>
     <w:sectPr>
@@ -890,15 +1288,6 @@
   </w:abstractNum>
   <w:num w:numId="1">
     <w:abstractNumId w:val="0"/>
-    <w:lvlOverride w:ilvl="0"/>
-    <w:lvlOverride w:ilvl="1"/>
-    <w:lvlOverride w:ilvl="2"/>
-    <w:lvlOverride w:ilvl="3"/>
-    <w:lvlOverride w:ilvl="4"/>
-    <w:lvlOverride w:ilvl="5"/>
-    <w:lvlOverride w:ilvl="6"/>
-    <w:lvlOverride w:ilvl="7"/>
-    <w:lvlOverride w:ilvl="8"/>
   </w:num>
 </w:numbering>
 </file>

</xml_diff>

<commit_message>
Informe y cierre de la solicitud de cambio PMC
</commit_message>
<xml_diff>
--- a/documentos/PMC.docx
+++ b/documentos/PMC.docx
@@ -782,6 +782,408 @@
                 <w:lang w:eastAsia="es-PE"/>
               </w:rPr>
             </w:pPr>
+            <w:r>
+              <w:rPr>
+                <w:rFonts w:ascii="Times New Roman" w:eastAsia="Times New Roman" w:hAnsi="Times New Roman" w:cs="Times New Roman"/>
+                <w:b/>
+                <w:color w:val="000000"/>
+                <w:sz w:val="24"/>
+                <w:szCs w:val="24"/>
+                <w:lang w:eastAsia="es-PE"/>
+              </w:rPr>
+              <w:t>VALIDACIÓN DEL CAMBIO</w:t>
+            </w:r>
+          </w:p>
+        </w:tc>
+      </w:tr>
+      <w:tr>
+        <w:tc>
+          <w:tcPr>
+            <w:tcW w:w="0" w:type="auto"/>
+            <w:tcBorders>
+              <w:top w:val="single" w:sz="8" w:space="0" w:color="000000"/>
+              <w:left w:val="single" w:sz="8" w:space="0" w:color="000000"/>
+              <w:bottom w:val="single" w:sz="8" w:space="0" w:color="000000"/>
+              <w:right w:val="single" w:sz="8" w:space="0" w:color="000000"/>
+            </w:tcBorders>
+            <w:shd w:val="clear" w:color="auto" w:fill="CCCCCC"/>
+            <w:tcMar>
+              <w:top w:w="100" w:type="dxa"/>
+              <w:left w:w="100" w:type="dxa"/>
+              <w:bottom w:w="100" w:type="dxa"/>
+              <w:right w:w="100" w:type="dxa"/>
+            </w:tcMar>
+            <w:hideMark/>
+          </w:tcPr>
+          <w:p>
+            <w:pPr>
+              <w:spacing w:after="0" w:line="240" w:lineRule="auto"/>
+              <w:rPr>
+                <w:rFonts w:ascii="Times New Roman" w:eastAsia="Times New Roman" w:hAnsi="Times New Roman" w:cs="Times New Roman"/>
+                <w:sz w:val="24"/>
+                <w:szCs w:val="24"/>
+                <w:lang w:eastAsia="es-PE"/>
+              </w:rPr>
+            </w:pPr>
+            <w:r>
+              <w:rPr>
+                <w:rFonts w:ascii="Times New Roman" w:eastAsia="Times New Roman" w:hAnsi="Times New Roman" w:cs="Times New Roman"/>
+                <w:b/>
+                <w:bCs/>
+                <w:color w:val="000000"/>
+                <w:sz w:val="24"/>
+                <w:szCs w:val="24"/>
+                <w:lang w:eastAsia="es-PE"/>
+              </w:rPr>
+              <w:t>Actividades</w:t>
+            </w:r>
+          </w:p>
+        </w:tc>
+      </w:tr>
+      <w:tr>
+        <w:tc>
+          <w:tcPr>
+            <w:tcW w:w="0" w:type="auto"/>
+            <w:tcBorders>
+              <w:top w:val="single" w:sz="8" w:space="0" w:color="000000"/>
+              <w:left w:val="single" w:sz="8" w:space="0" w:color="000000"/>
+              <w:bottom w:val="single" w:sz="8" w:space="0" w:color="000000"/>
+              <w:right w:val="single" w:sz="8" w:space="0" w:color="000000"/>
+            </w:tcBorders>
+            <w:tcMar>
+              <w:top w:w="100" w:type="dxa"/>
+              <w:left w:w="100" w:type="dxa"/>
+              <w:bottom w:w="100" w:type="dxa"/>
+              <w:right w:w="100" w:type="dxa"/>
+            </w:tcMar>
+            <w:hideMark/>
+          </w:tcPr>
+          <w:p>
+            <w:pPr>
+              <w:spacing w:after="0" w:line="240" w:lineRule="auto"/>
+              <w:rPr>
+                <w:rFonts w:ascii="Times New Roman" w:eastAsia="Times New Roman" w:hAnsi="Times New Roman" w:cs="Times New Roman"/>
+                <w:sz w:val="24"/>
+                <w:szCs w:val="24"/>
+                <w:lang w:eastAsia="es-PE"/>
+              </w:rPr>
+            </w:pPr>
+            <w:r>
+              <w:rPr>
+                <w:rFonts w:ascii="Times New Roman" w:eastAsia="Times New Roman" w:hAnsi="Times New Roman" w:cs="Times New Roman"/>
+                <w:color w:val="000000"/>
+                <w:sz w:val="24"/>
+                <w:szCs w:val="24"/>
+                <w:lang w:eastAsia="es-PE"/>
+              </w:rPr>
+              <w:t>Reunirse con el cliente y validar los cambios</w:t>
+            </w:r>
+          </w:p>
+          <w:p>
+            <w:pPr>
+              <w:spacing w:after="0" w:line="240" w:lineRule="auto"/>
+              <w:rPr>
+                <w:rFonts w:ascii="Times New Roman" w:eastAsia="Times New Roman" w:hAnsi="Times New Roman" w:cs="Times New Roman"/>
+                <w:sz w:val="24"/>
+                <w:szCs w:val="24"/>
+                <w:lang w:eastAsia="es-PE"/>
+              </w:rPr>
+            </w:pPr>
+            <w:r>
+              <w:rPr>
+                <w:rFonts w:ascii="Times New Roman" w:eastAsia="Times New Roman" w:hAnsi="Times New Roman" w:cs="Times New Roman"/>
+                <w:color w:val="000000"/>
+                <w:sz w:val="24"/>
+                <w:szCs w:val="24"/>
+                <w:lang w:eastAsia="es-PE"/>
+              </w:rPr>
+              <w:t>Actualizar el estado de validación de la solicitud de cambio</w:t>
+            </w:r>
+          </w:p>
+        </w:tc>
+      </w:tr>
+      <w:tr>
+        <w:tc>
+          <w:tcPr>
+            <w:tcW w:w="0" w:type="auto"/>
+            <w:tcBorders>
+              <w:top w:val="single" w:sz="8" w:space="0" w:color="000000"/>
+              <w:left w:val="single" w:sz="8" w:space="0" w:color="000000"/>
+              <w:bottom w:val="single" w:sz="8" w:space="0" w:color="000000"/>
+              <w:right w:val="single" w:sz="8" w:space="0" w:color="000000"/>
+            </w:tcBorders>
+            <w:shd w:val="clear" w:color="auto" w:fill="D9D9D9"/>
+            <w:tcMar>
+              <w:top w:w="100" w:type="dxa"/>
+              <w:left w:w="100" w:type="dxa"/>
+              <w:bottom w:w="100" w:type="dxa"/>
+              <w:right w:w="100" w:type="dxa"/>
+            </w:tcMar>
+            <w:hideMark/>
+          </w:tcPr>
+          <w:p>
+            <w:pPr>
+              <w:spacing w:after="0" w:line="240" w:lineRule="auto"/>
+              <w:rPr>
+                <w:rFonts w:ascii="Times New Roman" w:eastAsia="Times New Roman" w:hAnsi="Times New Roman" w:cs="Times New Roman"/>
+                <w:sz w:val="24"/>
+                <w:szCs w:val="24"/>
+                <w:lang w:eastAsia="es-PE"/>
+              </w:rPr>
+            </w:pPr>
+            <w:r>
+              <w:rPr>
+                <w:rFonts w:ascii="Times New Roman" w:eastAsia="Times New Roman" w:hAnsi="Times New Roman" w:cs="Times New Roman"/>
+                <w:b/>
+                <w:bCs/>
+                <w:color w:val="000000"/>
+                <w:sz w:val="24"/>
+                <w:szCs w:val="24"/>
+                <w:lang w:eastAsia="es-PE"/>
+              </w:rPr>
+              <w:t>Documentación</w:t>
+            </w:r>
+          </w:p>
+        </w:tc>
+      </w:tr>
+      <w:tr>
+        <w:tc>
+          <w:tcPr>
+            <w:tcW w:w="0" w:type="auto"/>
+            <w:tcBorders>
+              <w:top w:val="single" w:sz="8" w:space="0" w:color="000000"/>
+              <w:left w:val="single" w:sz="8" w:space="0" w:color="000000"/>
+              <w:bottom w:val="single" w:sz="8" w:space="0" w:color="000000"/>
+              <w:right w:val="single" w:sz="8" w:space="0" w:color="000000"/>
+            </w:tcBorders>
+            <w:tcMar>
+              <w:top w:w="100" w:type="dxa"/>
+              <w:left w:w="100" w:type="dxa"/>
+              <w:bottom w:w="100" w:type="dxa"/>
+              <w:right w:w="100" w:type="dxa"/>
+            </w:tcMar>
+            <w:hideMark/>
+          </w:tcPr>
+          <w:p>
+            <w:pPr>
+              <w:spacing w:after="0" w:line="240" w:lineRule="auto"/>
+              <w:rPr>
+                <w:rFonts w:ascii="Times New Roman" w:eastAsia="Times New Roman" w:hAnsi="Times New Roman" w:cs="Times New Roman"/>
+                <w:sz w:val="24"/>
+                <w:szCs w:val="24"/>
+                <w:lang w:eastAsia="es-PE"/>
+              </w:rPr>
+            </w:pPr>
+            <w:r>
+              <w:rPr>
+                <w:rFonts w:ascii="Times New Roman" w:eastAsia="Times New Roman" w:hAnsi="Times New Roman" w:cs="Times New Roman"/>
+                <w:color w:val="000000"/>
+                <w:sz w:val="24"/>
+                <w:szCs w:val="24"/>
+                <w:lang w:eastAsia="es-PE"/>
+              </w:rPr>
+              <w:t>Documento de validación de cambio</w:t>
+            </w:r>
+          </w:p>
+        </w:tc>
+      </w:tr>
+      <w:tr>
+        <w:tc>
+          <w:tcPr>
+            <w:tcW w:w="0" w:type="auto"/>
+            <w:tcBorders>
+              <w:top w:val="single" w:sz="8" w:space="0" w:color="000000"/>
+              <w:left w:val="single" w:sz="8" w:space="0" w:color="000000"/>
+              <w:bottom w:val="single" w:sz="8" w:space="0" w:color="000000"/>
+              <w:right w:val="single" w:sz="8" w:space="0" w:color="000000"/>
+            </w:tcBorders>
+            <w:shd w:val="clear" w:color="auto" w:fill="D9D9D9"/>
+            <w:tcMar>
+              <w:top w:w="100" w:type="dxa"/>
+              <w:left w:w="100" w:type="dxa"/>
+              <w:bottom w:w="100" w:type="dxa"/>
+              <w:right w:w="100" w:type="dxa"/>
+            </w:tcMar>
+            <w:hideMark/>
+          </w:tcPr>
+          <w:p>
+            <w:pPr>
+              <w:spacing w:after="0" w:line="240" w:lineRule="auto"/>
+              <w:rPr>
+                <w:rFonts w:ascii="Times New Roman" w:eastAsia="Times New Roman" w:hAnsi="Times New Roman" w:cs="Times New Roman"/>
+                <w:sz w:val="24"/>
+                <w:szCs w:val="24"/>
+                <w:lang w:eastAsia="es-PE"/>
+              </w:rPr>
+            </w:pPr>
+            <w:r>
+              <w:rPr>
+                <w:rFonts w:ascii="Times New Roman" w:eastAsia="Times New Roman" w:hAnsi="Times New Roman" w:cs="Times New Roman"/>
+                <w:b/>
+                <w:bCs/>
+                <w:color w:val="000000"/>
+                <w:sz w:val="24"/>
+                <w:szCs w:val="24"/>
+                <w:lang w:eastAsia="es-PE"/>
+              </w:rPr>
+              <w:t>Políticas</w:t>
+            </w:r>
+          </w:p>
+        </w:tc>
+      </w:tr>
+      <w:tr>
+        <w:tc>
+          <w:tcPr>
+            <w:tcW w:w="0" w:type="auto"/>
+            <w:tcBorders>
+              <w:top w:val="single" w:sz="8" w:space="0" w:color="000000"/>
+              <w:left w:val="single" w:sz="8" w:space="0" w:color="000000"/>
+              <w:bottom w:val="single" w:sz="8" w:space="0" w:color="000000"/>
+              <w:right w:val="single" w:sz="8" w:space="0" w:color="000000"/>
+            </w:tcBorders>
+            <w:tcMar>
+              <w:top w:w="100" w:type="dxa"/>
+              <w:left w:w="100" w:type="dxa"/>
+              <w:bottom w:w="100" w:type="dxa"/>
+              <w:right w:w="100" w:type="dxa"/>
+            </w:tcMar>
+            <w:hideMark/>
+          </w:tcPr>
+          <w:p>
+            <w:pPr>
+              <w:spacing w:after="0" w:line="240" w:lineRule="auto"/>
+              <w:rPr>
+                <w:rFonts w:ascii="Times New Roman" w:eastAsia="Times New Roman" w:hAnsi="Times New Roman" w:cs="Times New Roman"/>
+                <w:sz w:val="24"/>
+                <w:szCs w:val="24"/>
+                <w:lang w:eastAsia="es-PE"/>
+              </w:rPr>
+            </w:pPr>
+            <w:r>
+              <w:rPr>
+                <w:rFonts w:ascii="Times New Roman" w:eastAsia="Times New Roman" w:hAnsi="Times New Roman" w:cs="Times New Roman"/>
+                <w:color w:val="000000"/>
+                <w:sz w:val="24"/>
+                <w:szCs w:val="24"/>
+                <w:lang w:eastAsia="es-PE"/>
+              </w:rPr>
+              <w:t>Si existe alguna observación, y es necesaria su modificación, se debe de presentar una nueva solicitud de cambio.</w:t>
+            </w:r>
+          </w:p>
+          <w:p>
+            <w:pPr>
+              <w:spacing w:after="0" w:line="240" w:lineRule="auto"/>
+              <w:rPr>
+                <w:rFonts w:ascii="Times New Roman" w:eastAsia="Times New Roman" w:hAnsi="Times New Roman" w:cs="Times New Roman"/>
+                <w:sz w:val="24"/>
+                <w:szCs w:val="24"/>
+                <w:lang w:eastAsia="es-PE"/>
+              </w:rPr>
+            </w:pPr>
+            <w:r>
+              <w:rPr>
+                <w:rFonts w:ascii="Times New Roman" w:eastAsia="Times New Roman" w:hAnsi="Times New Roman" w:cs="Times New Roman"/>
+                <w:color w:val="000000"/>
+                <w:sz w:val="24"/>
+                <w:szCs w:val="24"/>
+                <w:lang w:eastAsia="es-PE"/>
+              </w:rPr>
+              <w:t>Toda solicitud que fue validado exitosamente debe tener el estado Validado.</w:t>
+            </w:r>
+          </w:p>
+          <w:p>
+            <w:pPr>
+              <w:spacing w:after="0" w:line="240" w:lineRule="auto"/>
+              <w:rPr>
+                <w:rFonts w:ascii="Times New Roman" w:eastAsia="Times New Roman" w:hAnsi="Times New Roman" w:cs="Times New Roman"/>
+                <w:sz w:val="24"/>
+                <w:szCs w:val="24"/>
+                <w:lang w:eastAsia="es-PE"/>
+              </w:rPr>
+            </w:pPr>
+            <w:r>
+              <w:rPr>
+                <w:rFonts w:ascii="Times New Roman" w:eastAsia="Times New Roman" w:hAnsi="Times New Roman" w:cs="Times New Roman"/>
+                <w:color w:val="000000"/>
+                <w:sz w:val="24"/>
+                <w:szCs w:val="24"/>
+                <w:lang w:eastAsia="es-PE"/>
+              </w:rPr>
+              <w:t>Toda solicitud que fue validado y se observó debe tener el estado Rechazado.</w:t>
+            </w:r>
+          </w:p>
+        </w:tc>
+      </w:tr>
+    </w:tbl>
+    <w:p>
+      <w:pPr>
+        <w:pStyle w:val="NormalWeb"/>
+        <w:spacing w:before="0" w:beforeAutospacing="0" w:afterAutospacing="0"/>
+        <w:textAlignment w:val="baseline"/>
+      </w:pPr>
+    </w:p>
+    <w:p>
+      <w:pPr>
+        <w:spacing w:after="0" w:line="240" w:lineRule="auto"/>
+        <w:rPr>
+          <w:rFonts w:ascii="Arial" w:hAnsi="Arial" w:cs="Arial"/>
+          <w:color w:val="000000"/>
+        </w:rPr>
+      </w:pPr>
+    </w:p>
+    <w:p>
+      <w:pPr>
+        <w:spacing w:after="0" w:line="240" w:lineRule="auto"/>
+        <w:rPr>
+          <w:rFonts w:ascii="Times New Roman" w:eastAsia="Times New Roman" w:hAnsi="Times New Roman" w:cs="Times New Roman"/>
+          <w:sz w:val="24"/>
+          <w:szCs w:val="24"/>
+          <w:lang w:eastAsia="es-PE"/>
+        </w:rPr>
+      </w:pPr>
+    </w:p>
+    <w:tbl>
+      <w:tblPr>
+        <w:tblW w:w="9026" w:type="dxa"/>
+        <w:tblCellMar>
+          <w:top w:w="15" w:type="dxa"/>
+          <w:left w:w="15" w:type="dxa"/>
+          <w:bottom w:w="15" w:type="dxa"/>
+          <w:right w:w="15" w:type="dxa"/>
+        </w:tblCellMar>
+        <w:tblLook w:val="04A0" w:firstRow="1" w:lastRow="0" w:firstColumn="1" w:lastColumn="0" w:noHBand="0" w:noVBand="1"/>
+      </w:tblPr>
+      <w:tblGrid>
+        <w:gridCol w:w="9026"/>
+      </w:tblGrid>
+      <w:tr>
+        <w:tc>
+          <w:tcPr>
+            <w:tcW w:w="0" w:type="auto"/>
+            <w:tcBorders>
+              <w:top w:val="single" w:sz="8" w:space="0" w:color="000000"/>
+              <w:left w:val="single" w:sz="8" w:space="0" w:color="000000"/>
+              <w:bottom w:val="single" w:sz="8" w:space="0" w:color="000000"/>
+              <w:right w:val="single" w:sz="8" w:space="0" w:color="000000"/>
+            </w:tcBorders>
+            <w:tcMar>
+              <w:top w:w="100" w:type="dxa"/>
+              <w:left w:w="100" w:type="dxa"/>
+              <w:bottom w:w="100" w:type="dxa"/>
+              <w:right w:w="100" w:type="dxa"/>
+            </w:tcMar>
+            <w:hideMark/>
+          </w:tcPr>
+          <w:p>
+            <w:pPr>
+              <w:spacing w:after="0" w:line="240" w:lineRule="auto"/>
+              <w:rPr>
+                <w:rFonts w:ascii="Times New Roman" w:eastAsia="Times New Roman" w:hAnsi="Times New Roman" w:cs="Times New Roman"/>
+                <w:sz w:val="24"/>
+                <w:szCs w:val="24"/>
+                <w:lang w:eastAsia="es-PE"/>
+              </w:rPr>
+            </w:pPr>
             <w:bookmarkStart w:id="0" w:name="_GoBack"/>
             <w:r>
               <w:rPr>
@@ -792,7 +1194,7 @@
                 <w:szCs w:val="24"/>
                 <w:lang w:eastAsia="es-PE"/>
               </w:rPr>
-              <w:t>VALIDACIÓN DEL CAMBIO</w:t>
+              <w:t>INFORME Y CIERRE DE LA SOLICITUD DE CAMBIO</w:t>
             </w:r>
             <w:bookmarkEnd w:id="0"/>
           </w:p>
@@ -878,7 +1280,7 @@
                 <w:szCs w:val="24"/>
                 <w:lang w:eastAsia="es-PE"/>
               </w:rPr>
-              <w:t>Reunirse con el cliente y validar los cambios</w:t>
+              <w:t>Cerrar la solicitud de cambio</w:t>
             </w:r>
           </w:p>
           <w:p>
@@ -899,7 +1301,28 @@
                 <w:szCs w:val="24"/>
                 <w:lang w:eastAsia="es-PE"/>
               </w:rPr>
-              <w:t>Actualizar el estado de validación de la solicitud de cambio</w:t>
+              <w:t>Crear el informe de los entregables realizados por solicitud de cambio</w:t>
+            </w:r>
+          </w:p>
+          <w:p>
+            <w:pPr>
+              <w:spacing w:after="0" w:line="240" w:lineRule="auto"/>
+              <w:rPr>
+                <w:rFonts w:ascii="Times New Roman" w:eastAsia="Times New Roman" w:hAnsi="Times New Roman" w:cs="Times New Roman"/>
+                <w:sz w:val="24"/>
+                <w:szCs w:val="24"/>
+                <w:lang w:eastAsia="es-PE"/>
+              </w:rPr>
+            </w:pPr>
+            <w:r>
+              <w:rPr>
+                <w:rFonts w:ascii="Times New Roman" w:eastAsia="Times New Roman" w:hAnsi="Times New Roman" w:cs="Times New Roman"/>
+                <w:color w:val="000000"/>
+                <w:sz w:val="24"/>
+                <w:szCs w:val="24"/>
+                <w:lang w:eastAsia="es-PE"/>
+              </w:rPr>
+              <w:t>Actualizar el estado de cierre de la solicitud de cambio</w:t>
             </w:r>
           </w:p>
         </w:tc>
@@ -984,7 +1407,7 @@
                 <w:szCs w:val="24"/>
                 <w:lang w:eastAsia="es-PE"/>
               </w:rPr>
-              <w:t>Documento de validación de cambio</w:t>
+              <w:t>Documento de cierre de solicitud de cambio</w:t>
             </w:r>
           </w:p>
         </w:tc>
@@ -1069,7 +1492,7 @@
                 <w:szCs w:val="24"/>
                 <w:lang w:eastAsia="es-PE"/>
               </w:rPr>
-              <w:t>Si existe alguna observación, y es necesaria su modificación, se debe de presentar una nueva solicitud de cambio.</w:t>
+              <w:t>Entrega de la documentación del cambio no debe superar los 7 días hábiles.</w:t>
             </w:r>
           </w:p>
           <w:p>
@@ -1090,7 +1513,7 @@
                 <w:szCs w:val="24"/>
                 <w:lang w:eastAsia="es-PE"/>
               </w:rPr>
-              <w:t>Toda solicitud que fue validado exitosamente debe tener el estado Validado.</w:t>
+              <w:t>Toda solicitud que aún no fue cerrada debe tener el estado En proceso.</w:t>
             </w:r>
           </w:p>
           <w:p>
@@ -1111,19 +1534,12 @@
                 <w:szCs w:val="24"/>
                 <w:lang w:eastAsia="es-PE"/>
               </w:rPr>
-              <w:t>Toda solicitud que fue validado y se observó debe tener el estado Rechazado.</w:t>
+              <w:t>Toda solicitud que fue cerrada debe tener el estado Finalizado.</w:t>
             </w:r>
           </w:p>
         </w:tc>
       </w:tr>
     </w:tbl>
-    <w:p>
-      <w:pPr>
-        <w:pStyle w:val="NormalWeb"/>
-        <w:spacing w:before="0" w:beforeAutospacing="0" w:afterAutospacing="0"/>
-        <w:textAlignment w:val="baseline"/>
-      </w:pPr>
-    </w:p>
     <w:p/>
     <w:sectPr>
       <w:pgSz w:w="11906" w:h="16838"/>

</xml_diff>

<commit_message>
Formato de solicitud de cambios
</commit_message>
<xml_diff>
--- a/documentos/PMC.docx
+++ b/documentos/PMC.docx
@@ -574,6 +574,1246 @@
     </w:p>
     <w:p>
       <w:pPr>
+        <w:rPr>
+          <w:rFonts w:ascii="Times New Roman" w:eastAsia="Times New Roman" w:hAnsi="Times New Roman" w:cs="Times New Roman"/>
+          <w:color w:val="000000"/>
+          <w:sz w:val="24"/>
+          <w:szCs w:val="24"/>
+          <w:lang w:eastAsia="es-PE"/>
+        </w:rPr>
+      </w:pPr>
+    </w:p>
+    <w:p>
+      <w:pPr>
+        <w:pStyle w:val="NormalWeb"/>
+        <w:spacing w:before="0" w:beforeAutospacing="0" w:after="160" w:afterAutospacing="0"/>
+        <w:rPr>
+          <w:color w:val="000000"/>
+        </w:rPr>
+      </w:pPr>
+      <w:r>
+        <w:rPr>
+          <w:color w:val="000000"/>
+        </w:rPr>
+        <w:lastRenderedPageBreak/>
+        <w:t>1</w:t>
+      </w:r>
+      <w:hyperlink r:id="rId5" w:anchor="heading=h.30j0zll" w:history="1">
+        <w:r>
+          <w:t>.</w:t>
+        </w:r>
+        <w:r>
+          <w:tab/>
+          <w:t>Formato de Solicitud de Cambios</w:t>
+        </w:r>
+      </w:hyperlink>
+    </w:p>
+    <w:p>
+      <w:pPr>
+        <w:pStyle w:val="NormalWeb"/>
+        <w:spacing w:before="0" w:beforeAutospacing="0" w:after="160" w:afterAutospacing="0"/>
+      </w:pPr>
+      <w:r>
+        <w:rPr>
+          <w:color w:val="000000"/>
+        </w:rPr>
+        <w:t>A continuación tenemos el siguiente formato para solicitar cambios en un proyecto de la empresa:</w:t>
+      </w:r>
+    </w:p>
+    <w:tbl>
+      <w:tblPr>
+        <w:tblW w:w="9204" w:type="dxa"/>
+        <w:tblCellMar>
+          <w:top w:w="15" w:type="dxa"/>
+          <w:left w:w="15" w:type="dxa"/>
+          <w:bottom w:w="15" w:type="dxa"/>
+          <w:right w:w="15" w:type="dxa"/>
+        </w:tblCellMar>
+        <w:tblLook w:val="04A0" w:firstRow="1" w:lastRow="0" w:firstColumn="1" w:lastColumn="0" w:noHBand="0" w:noVBand="1"/>
+      </w:tblPr>
+      <w:tblGrid>
+        <w:gridCol w:w="1574"/>
+        <w:gridCol w:w="2732"/>
+        <w:gridCol w:w="1014"/>
+        <w:gridCol w:w="3884"/>
+      </w:tblGrid>
+      <w:tr>
+        <w:trPr>
+          <w:trHeight w:val="440"/>
+        </w:trPr>
+        <w:tc>
+          <w:tcPr>
+            <w:tcW w:w="9204" w:type="dxa"/>
+            <w:gridSpan w:val="4"/>
+            <w:tcBorders>
+              <w:top w:val="single" w:sz="8" w:space="0" w:color="000000"/>
+              <w:left w:val="single" w:sz="8" w:space="0" w:color="000000"/>
+              <w:bottom w:val="single" w:sz="8" w:space="0" w:color="000000"/>
+              <w:right w:val="single" w:sz="8" w:space="0" w:color="000000"/>
+            </w:tcBorders>
+            <w:shd w:val="clear" w:color="auto" w:fill="CCCCCC"/>
+            <w:tcMar>
+              <w:top w:w="100" w:type="dxa"/>
+              <w:left w:w="100" w:type="dxa"/>
+              <w:bottom w:w="100" w:type="dxa"/>
+              <w:right w:w="100" w:type="dxa"/>
+            </w:tcMar>
+            <w:hideMark/>
+          </w:tcPr>
+          <w:p>
+            <w:pPr>
+              <w:pStyle w:val="NormalWeb"/>
+              <w:spacing w:before="0" w:beforeAutospacing="0" w:after="0" w:afterAutospacing="0"/>
+            </w:pPr>
+            <w:r>
+              <w:rPr>
+                <w:b/>
+                <w:bCs/>
+                <w:color w:val="000000"/>
+              </w:rPr>
+              <w:t>SOLICITUD DE CAMBIO</w:t>
+            </w:r>
+          </w:p>
+        </w:tc>
+      </w:tr>
+      <w:tr>
+        <w:trPr>
+          <w:trHeight w:val="440"/>
+        </w:trPr>
+        <w:tc>
+          <w:tcPr>
+            <w:tcW w:w="1574" w:type="dxa"/>
+            <w:tcBorders>
+              <w:top w:val="single" w:sz="8" w:space="0" w:color="000000"/>
+              <w:left w:val="single" w:sz="8" w:space="0" w:color="000000"/>
+              <w:bottom w:val="single" w:sz="8" w:space="0" w:color="000000"/>
+              <w:right w:val="single" w:sz="8" w:space="0" w:color="000000"/>
+            </w:tcBorders>
+            <w:shd w:val="clear" w:color="auto" w:fill="CCCCCC"/>
+            <w:tcMar>
+              <w:top w:w="100" w:type="dxa"/>
+              <w:left w:w="100" w:type="dxa"/>
+              <w:bottom w:w="100" w:type="dxa"/>
+              <w:right w:w="100" w:type="dxa"/>
+            </w:tcMar>
+            <w:hideMark/>
+          </w:tcPr>
+          <w:p>
+            <w:pPr>
+              <w:pStyle w:val="NormalWeb"/>
+              <w:spacing w:before="0" w:beforeAutospacing="0" w:after="0" w:afterAutospacing="0"/>
+            </w:pPr>
+            <w:r>
+              <w:rPr>
+                <w:b/>
+                <w:bCs/>
+                <w:color w:val="000000"/>
+              </w:rPr>
+              <w:t>ID:</w:t>
+            </w:r>
+          </w:p>
+        </w:tc>
+        <w:tc>
+          <w:tcPr>
+            <w:tcW w:w="7630" w:type="dxa"/>
+            <w:gridSpan w:val="3"/>
+            <w:tcBorders>
+              <w:top w:val="single" w:sz="8" w:space="0" w:color="000000"/>
+              <w:left w:val="single" w:sz="8" w:space="0" w:color="000000"/>
+              <w:bottom w:val="single" w:sz="8" w:space="0" w:color="000000"/>
+              <w:right w:val="single" w:sz="8" w:space="0" w:color="000000"/>
+            </w:tcBorders>
+            <w:tcMar>
+              <w:top w:w="100" w:type="dxa"/>
+              <w:left w:w="100" w:type="dxa"/>
+              <w:bottom w:w="100" w:type="dxa"/>
+              <w:right w:w="100" w:type="dxa"/>
+            </w:tcMar>
+            <w:hideMark/>
+          </w:tcPr>
+          <w:p/>
+        </w:tc>
+      </w:tr>
+      <w:tr>
+        <w:trPr>
+          <w:trHeight w:val="440"/>
+        </w:trPr>
+        <w:tc>
+          <w:tcPr>
+            <w:tcW w:w="1574" w:type="dxa"/>
+            <w:tcBorders>
+              <w:top w:val="single" w:sz="8" w:space="0" w:color="000000"/>
+              <w:left w:val="single" w:sz="8" w:space="0" w:color="000000"/>
+              <w:bottom w:val="single" w:sz="8" w:space="0" w:color="000000"/>
+              <w:right w:val="single" w:sz="8" w:space="0" w:color="000000"/>
+            </w:tcBorders>
+            <w:shd w:val="clear" w:color="auto" w:fill="CCCCCC"/>
+            <w:tcMar>
+              <w:top w:w="100" w:type="dxa"/>
+              <w:left w:w="100" w:type="dxa"/>
+              <w:bottom w:w="100" w:type="dxa"/>
+              <w:right w:w="100" w:type="dxa"/>
+            </w:tcMar>
+            <w:hideMark/>
+          </w:tcPr>
+          <w:p>
+            <w:pPr>
+              <w:pStyle w:val="NormalWeb"/>
+              <w:spacing w:before="0" w:beforeAutospacing="0" w:after="0" w:afterAutospacing="0"/>
+            </w:pPr>
+            <w:r>
+              <w:rPr>
+                <w:b/>
+                <w:bCs/>
+                <w:color w:val="000000"/>
+              </w:rPr>
+              <w:t>Sistema:</w:t>
+            </w:r>
+          </w:p>
+        </w:tc>
+        <w:tc>
+          <w:tcPr>
+            <w:tcW w:w="7630" w:type="dxa"/>
+            <w:gridSpan w:val="3"/>
+            <w:tcBorders>
+              <w:top w:val="single" w:sz="8" w:space="0" w:color="000000"/>
+              <w:left w:val="single" w:sz="8" w:space="0" w:color="000000"/>
+              <w:bottom w:val="single" w:sz="8" w:space="0" w:color="000000"/>
+              <w:right w:val="single" w:sz="8" w:space="0" w:color="000000"/>
+            </w:tcBorders>
+            <w:tcMar>
+              <w:top w:w="100" w:type="dxa"/>
+              <w:left w:w="100" w:type="dxa"/>
+              <w:bottom w:w="100" w:type="dxa"/>
+              <w:right w:w="100" w:type="dxa"/>
+            </w:tcMar>
+            <w:hideMark/>
+          </w:tcPr>
+          <w:p/>
+        </w:tc>
+      </w:tr>
+      <w:tr>
+        <w:trPr>
+          <w:trHeight w:val="440"/>
+        </w:trPr>
+        <w:tc>
+          <w:tcPr>
+            <w:tcW w:w="1574" w:type="dxa"/>
+            <w:tcBorders>
+              <w:top w:val="single" w:sz="8" w:space="0" w:color="000000"/>
+              <w:left w:val="single" w:sz="8" w:space="0" w:color="000000"/>
+              <w:bottom w:val="single" w:sz="8" w:space="0" w:color="000000"/>
+              <w:right w:val="single" w:sz="8" w:space="0" w:color="000000"/>
+            </w:tcBorders>
+            <w:shd w:val="clear" w:color="auto" w:fill="CCCCCC"/>
+            <w:tcMar>
+              <w:top w:w="100" w:type="dxa"/>
+              <w:left w:w="100" w:type="dxa"/>
+              <w:bottom w:w="100" w:type="dxa"/>
+              <w:right w:w="100" w:type="dxa"/>
+            </w:tcMar>
+            <w:hideMark/>
+          </w:tcPr>
+          <w:p>
+            <w:pPr>
+              <w:pStyle w:val="NormalWeb"/>
+              <w:spacing w:before="0" w:beforeAutospacing="0" w:after="0" w:afterAutospacing="0"/>
+            </w:pPr>
+            <w:r>
+              <w:rPr>
+                <w:b/>
+                <w:bCs/>
+                <w:color w:val="000000"/>
+              </w:rPr>
+              <w:t>Autor:</w:t>
+            </w:r>
+          </w:p>
+        </w:tc>
+        <w:tc>
+          <w:tcPr>
+            <w:tcW w:w="7630" w:type="dxa"/>
+            <w:gridSpan w:val="3"/>
+            <w:tcBorders>
+              <w:top w:val="single" w:sz="8" w:space="0" w:color="000000"/>
+              <w:left w:val="single" w:sz="8" w:space="0" w:color="000000"/>
+              <w:bottom w:val="single" w:sz="8" w:space="0" w:color="000000"/>
+              <w:right w:val="single" w:sz="8" w:space="0" w:color="000000"/>
+            </w:tcBorders>
+            <w:tcMar>
+              <w:top w:w="100" w:type="dxa"/>
+              <w:left w:w="100" w:type="dxa"/>
+              <w:bottom w:w="100" w:type="dxa"/>
+              <w:right w:w="100" w:type="dxa"/>
+            </w:tcMar>
+            <w:hideMark/>
+          </w:tcPr>
+          <w:p/>
+        </w:tc>
+      </w:tr>
+      <w:tr>
+        <w:trPr>
+          <w:trHeight w:val="440"/>
+        </w:trPr>
+        <w:tc>
+          <w:tcPr>
+            <w:tcW w:w="1574" w:type="dxa"/>
+            <w:tcBorders>
+              <w:top w:val="single" w:sz="8" w:space="0" w:color="000000"/>
+              <w:left w:val="single" w:sz="8" w:space="0" w:color="000000"/>
+              <w:bottom w:val="single" w:sz="8" w:space="0" w:color="000000"/>
+              <w:right w:val="single" w:sz="8" w:space="0" w:color="000000"/>
+            </w:tcBorders>
+            <w:shd w:val="clear" w:color="auto" w:fill="CCCCCC"/>
+            <w:tcMar>
+              <w:top w:w="100" w:type="dxa"/>
+              <w:left w:w="100" w:type="dxa"/>
+              <w:bottom w:w="100" w:type="dxa"/>
+              <w:right w:w="100" w:type="dxa"/>
+            </w:tcMar>
+            <w:hideMark/>
+          </w:tcPr>
+          <w:p>
+            <w:pPr>
+              <w:pStyle w:val="NormalWeb"/>
+              <w:spacing w:before="0" w:beforeAutospacing="0" w:after="0" w:afterAutospacing="0"/>
+            </w:pPr>
+            <w:r>
+              <w:rPr>
+                <w:b/>
+                <w:bCs/>
+                <w:color w:val="000000"/>
+              </w:rPr>
+              <w:t>Fuente:</w:t>
+            </w:r>
+          </w:p>
+        </w:tc>
+        <w:tc>
+          <w:tcPr>
+            <w:tcW w:w="7630" w:type="dxa"/>
+            <w:gridSpan w:val="3"/>
+            <w:tcBorders>
+              <w:top w:val="single" w:sz="8" w:space="0" w:color="000000"/>
+              <w:left w:val="single" w:sz="8" w:space="0" w:color="000000"/>
+              <w:bottom w:val="single" w:sz="8" w:space="0" w:color="000000"/>
+              <w:right w:val="single" w:sz="8" w:space="0" w:color="000000"/>
+            </w:tcBorders>
+            <w:tcMar>
+              <w:top w:w="100" w:type="dxa"/>
+              <w:left w:w="100" w:type="dxa"/>
+              <w:bottom w:w="100" w:type="dxa"/>
+              <w:right w:w="100" w:type="dxa"/>
+            </w:tcMar>
+            <w:hideMark/>
+          </w:tcPr>
+          <w:p/>
+        </w:tc>
+      </w:tr>
+      <w:tr>
+        <w:trPr>
+          <w:trHeight w:val="440"/>
+        </w:trPr>
+        <w:tc>
+          <w:tcPr>
+            <w:tcW w:w="1574" w:type="dxa"/>
+            <w:tcBorders>
+              <w:top w:val="single" w:sz="8" w:space="0" w:color="000000"/>
+              <w:left w:val="single" w:sz="8" w:space="0" w:color="000000"/>
+              <w:bottom w:val="single" w:sz="8" w:space="0" w:color="000000"/>
+              <w:right w:val="single" w:sz="8" w:space="0" w:color="000000"/>
+            </w:tcBorders>
+            <w:shd w:val="clear" w:color="auto" w:fill="CCCCCC"/>
+            <w:tcMar>
+              <w:top w:w="100" w:type="dxa"/>
+              <w:left w:w="100" w:type="dxa"/>
+              <w:bottom w:w="100" w:type="dxa"/>
+              <w:right w:w="100" w:type="dxa"/>
+            </w:tcMar>
+            <w:hideMark/>
+          </w:tcPr>
+          <w:p>
+            <w:pPr>
+              <w:pStyle w:val="NormalWeb"/>
+              <w:spacing w:before="0" w:beforeAutospacing="0" w:after="0" w:afterAutospacing="0"/>
+            </w:pPr>
+            <w:r>
+              <w:rPr>
+                <w:b/>
+                <w:bCs/>
+                <w:color w:val="000000"/>
+              </w:rPr>
+              <w:t>Descripción:</w:t>
+            </w:r>
+          </w:p>
+        </w:tc>
+        <w:tc>
+          <w:tcPr>
+            <w:tcW w:w="7630" w:type="dxa"/>
+            <w:gridSpan w:val="3"/>
+            <w:tcBorders>
+              <w:top w:val="single" w:sz="8" w:space="0" w:color="000000"/>
+              <w:left w:val="single" w:sz="8" w:space="0" w:color="000000"/>
+              <w:bottom w:val="single" w:sz="8" w:space="0" w:color="000000"/>
+              <w:right w:val="single" w:sz="8" w:space="0" w:color="000000"/>
+            </w:tcBorders>
+            <w:tcMar>
+              <w:top w:w="100" w:type="dxa"/>
+              <w:left w:w="100" w:type="dxa"/>
+              <w:bottom w:w="100" w:type="dxa"/>
+              <w:right w:w="100" w:type="dxa"/>
+            </w:tcMar>
+            <w:hideMark/>
+          </w:tcPr>
+          <w:p/>
+        </w:tc>
+      </w:tr>
+      <w:tr>
+        <w:trPr>
+          <w:trHeight w:val="440"/>
+        </w:trPr>
+        <w:tc>
+          <w:tcPr>
+            <w:tcW w:w="1574" w:type="dxa"/>
+            <w:tcBorders>
+              <w:top w:val="single" w:sz="8" w:space="0" w:color="000000"/>
+              <w:left w:val="single" w:sz="8" w:space="0" w:color="000000"/>
+              <w:bottom w:val="single" w:sz="8" w:space="0" w:color="000000"/>
+              <w:right w:val="single" w:sz="8" w:space="0" w:color="000000"/>
+            </w:tcBorders>
+            <w:shd w:val="clear" w:color="auto" w:fill="CCCCCC"/>
+            <w:tcMar>
+              <w:top w:w="100" w:type="dxa"/>
+              <w:left w:w="100" w:type="dxa"/>
+              <w:bottom w:w="100" w:type="dxa"/>
+              <w:right w:w="100" w:type="dxa"/>
+            </w:tcMar>
+            <w:hideMark/>
+          </w:tcPr>
+          <w:p>
+            <w:pPr>
+              <w:pStyle w:val="NormalWeb"/>
+              <w:spacing w:before="0" w:beforeAutospacing="0" w:after="0" w:afterAutospacing="0"/>
+            </w:pPr>
+            <w:r>
+              <w:rPr>
+                <w:b/>
+                <w:bCs/>
+                <w:color w:val="000000"/>
+              </w:rPr>
+              <w:t>Justificación:</w:t>
+            </w:r>
+          </w:p>
+        </w:tc>
+        <w:tc>
+          <w:tcPr>
+            <w:tcW w:w="7630" w:type="dxa"/>
+            <w:gridSpan w:val="3"/>
+            <w:tcBorders>
+              <w:top w:val="single" w:sz="8" w:space="0" w:color="000000"/>
+              <w:left w:val="single" w:sz="8" w:space="0" w:color="000000"/>
+              <w:bottom w:val="single" w:sz="8" w:space="0" w:color="000000"/>
+              <w:right w:val="single" w:sz="8" w:space="0" w:color="000000"/>
+            </w:tcBorders>
+            <w:tcMar>
+              <w:top w:w="100" w:type="dxa"/>
+              <w:left w:w="100" w:type="dxa"/>
+              <w:bottom w:w="100" w:type="dxa"/>
+              <w:right w:w="100" w:type="dxa"/>
+            </w:tcMar>
+            <w:hideMark/>
+          </w:tcPr>
+          <w:p/>
+        </w:tc>
+      </w:tr>
+      <w:tr>
+        <w:tc>
+          <w:tcPr>
+            <w:tcW w:w="1574" w:type="dxa"/>
+            <w:tcBorders>
+              <w:top w:val="single" w:sz="8" w:space="0" w:color="000000"/>
+              <w:left w:val="single" w:sz="8" w:space="0" w:color="000000"/>
+              <w:bottom w:val="single" w:sz="8" w:space="0" w:color="000000"/>
+              <w:right w:val="single" w:sz="8" w:space="0" w:color="000000"/>
+            </w:tcBorders>
+            <w:shd w:val="clear" w:color="auto" w:fill="CCCCCC"/>
+            <w:tcMar>
+              <w:top w:w="100" w:type="dxa"/>
+              <w:left w:w="100" w:type="dxa"/>
+              <w:bottom w:w="100" w:type="dxa"/>
+              <w:right w:w="100" w:type="dxa"/>
+            </w:tcMar>
+            <w:hideMark/>
+          </w:tcPr>
+          <w:p>
+            <w:pPr>
+              <w:pStyle w:val="NormalWeb"/>
+              <w:spacing w:before="0" w:beforeAutospacing="0" w:after="0" w:afterAutospacing="0"/>
+            </w:pPr>
+            <w:r>
+              <w:rPr>
+                <w:b/>
+                <w:bCs/>
+                <w:color w:val="000000"/>
+              </w:rPr>
+              <w:t>Estado:</w:t>
+            </w:r>
+          </w:p>
+        </w:tc>
+        <w:tc>
+          <w:tcPr>
+            <w:tcW w:w="2732" w:type="dxa"/>
+            <w:tcBorders>
+              <w:top w:val="single" w:sz="8" w:space="0" w:color="000000"/>
+              <w:left w:val="single" w:sz="8" w:space="0" w:color="000000"/>
+              <w:bottom w:val="single" w:sz="8" w:space="0" w:color="000000"/>
+              <w:right w:val="single" w:sz="8" w:space="0" w:color="000000"/>
+            </w:tcBorders>
+            <w:tcMar>
+              <w:top w:w="100" w:type="dxa"/>
+              <w:left w:w="100" w:type="dxa"/>
+              <w:bottom w:w="100" w:type="dxa"/>
+              <w:right w:w="100" w:type="dxa"/>
+            </w:tcMar>
+            <w:hideMark/>
+          </w:tcPr>
+          <w:p/>
+        </w:tc>
+        <w:tc>
+          <w:tcPr>
+            <w:tcW w:w="0" w:type="auto"/>
+            <w:tcBorders>
+              <w:top w:val="single" w:sz="8" w:space="0" w:color="000000"/>
+              <w:left w:val="single" w:sz="8" w:space="0" w:color="000000"/>
+              <w:bottom w:val="single" w:sz="8" w:space="0" w:color="000000"/>
+              <w:right w:val="single" w:sz="8" w:space="0" w:color="000000"/>
+            </w:tcBorders>
+            <w:shd w:val="clear" w:color="auto" w:fill="CCCCCC"/>
+            <w:tcMar>
+              <w:top w:w="100" w:type="dxa"/>
+              <w:left w:w="100" w:type="dxa"/>
+              <w:bottom w:w="100" w:type="dxa"/>
+              <w:right w:w="100" w:type="dxa"/>
+            </w:tcMar>
+            <w:hideMark/>
+          </w:tcPr>
+          <w:p>
+            <w:pPr>
+              <w:pStyle w:val="NormalWeb"/>
+              <w:spacing w:before="0" w:beforeAutospacing="0" w:after="0" w:afterAutospacing="0"/>
+            </w:pPr>
+            <w:r>
+              <w:rPr>
+                <w:b/>
+                <w:bCs/>
+                <w:color w:val="000000"/>
+              </w:rPr>
+              <w:t>Motivo:</w:t>
+            </w:r>
+          </w:p>
+        </w:tc>
+        <w:tc>
+          <w:tcPr>
+            <w:tcW w:w="3884" w:type="dxa"/>
+            <w:tcBorders>
+              <w:top w:val="single" w:sz="8" w:space="0" w:color="000000"/>
+              <w:left w:val="single" w:sz="8" w:space="0" w:color="000000"/>
+              <w:bottom w:val="single" w:sz="8" w:space="0" w:color="000000"/>
+              <w:right w:val="single" w:sz="8" w:space="0" w:color="000000"/>
+            </w:tcBorders>
+            <w:tcMar>
+              <w:top w:w="100" w:type="dxa"/>
+              <w:left w:w="100" w:type="dxa"/>
+              <w:bottom w:w="100" w:type="dxa"/>
+              <w:right w:w="100" w:type="dxa"/>
+            </w:tcMar>
+            <w:hideMark/>
+          </w:tcPr>
+          <w:p/>
+        </w:tc>
+      </w:tr>
+      <w:tr>
+        <w:trPr>
+          <w:trHeight w:val="440"/>
+        </w:trPr>
+        <w:tc>
+          <w:tcPr>
+            <w:tcW w:w="1574" w:type="dxa"/>
+            <w:tcBorders>
+              <w:top w:val="single" w:sz="8" w:space="0" w:color="000000"/>
+              <w:left w:val="single" w:sz="8" w:space="0" w:color="000000"/>
+              <w:bottom w:val="single" w:sz="8" w:space="0" w:color="000000"/>
+              <w:right w:val="single" w:sz="8" w:space="0" w:color="000000"/>
+            </w:tcBorders>
+            <w:shd w:val="clear" w:color="auto" w:fill="CCCCCC"/>
+            <w:tcMar>
+              <w:top w:w="100" w:type="dxa"/>
+              <w:left w:w="100" w:type="dxa"/>
+              <w:bottom w:w="100" w:type="dxa"/>
+              <w:right w:w="100" w:type="dxa"/>
+            </w:tcMar>
+            <w:hideMark/>
+          </w:tcPr>
+          <w:p>
+            <w:pPr>
+              <w:pStyle w:val="NormalWeb"/>
+              <w:spacing w:before="0" w:beforeAutospacing="0" w:after="0" w:afterAutospacing="0"/>
+            </w:pPr>
+            <w:r>
+              <w:rPr>
+                <w:b/>
+                <w:bCs/>
+                <w:color w:val="000000"/>
+              </w:rPr>
+              <w:t>Comité de Control de Cambio (CCC):</w:t>
+            </w:r>
+          </w:p>
+        </w:tc>
+        <w:tc>
+          <w:tcPr>
+            <w:tcW w:w="7630" w:type="dxa"/>
+            <w:gridSpan w:val="3"/>
+            <w:tcBorders>
+              <w:top w:val="single" w:sz="8" w:space="0" w:color="000000"/>
+              <w:left w:val="single" w:sz="8" w:space="0" w:color="000000"/>
+              <w:bottom w:val="single" w:sz="8" w:space="0" w:color="000000"/>
+              <w:right w:val="single" w:sz="8" w:space="0" w:color="000000"/>
+            </w:tcBorders>
+            <w:tcMar>
+              <w:top w:w="100" w:type="dxa"/>
+              <w:left w:w="100" w:type="dxa"/>
+              <w:bottom w:w="100" w:type="dxa"/>
+              <w:right w:w="100" w:type="dxa"/>
+            </w:tcMar>
+            <w:hideMark/>
+          </w:tcPr>
+          <w:p/>
+        </w:tc>
+      </w:tr>
+      <w:tr>
+        <w:trPr>
+          <w:trHeight w:val="440"/>
+        </w:trPr>
+        <w:tc>
+          <w:tcPr>
+            <w:tcW w:w="1574" w:type="dxa"/>
+            <w:tcBorders>
+              <w:top w:val="single" w:sz="8" w:space="0" w:color="000000"/>
+              <w:left w:val="single" w:sz="8" w:space="0" w:color="000000"/>
+              <w:bottom w:val="single" w:sz="8" w:space="0" w:color="000000"/>
+              <w:right w:val="single" w:sz="8" w:space="0" w:color="000000"/>
+            </w:tcBorders>
+            <w:shd w:val="clear" w:color="auto" w:fill="CCCCCC"/>
+            <w:tcMar>
+              <w:top w:w="100" w:type="dxa"/>
+              <w:left w:w="100" w:type="dxa"/>
+              <w:bottom w:w="100" w:type="dxa"/>
+              <w:right w:w="100" w:type="dxa"/>
+            </w:tcMar>
+            <w:hideMark/>
+          </w:tcPr>
+          <w:p>
+            <w:pPr>
+              <w:pStyle w:val="NormalWeb"/>
+              <w:spacing w:before="0" w:beforeAutospacing="0" w:after="0" w:afterAutospacing="0"/>
+            </w:pPr>
+            <w:r>
+              <w:rPr>
+                <w:b/>
+                <w:bCs/>
+                <w:color w:val="000000"/>
+              </w:rPr>
+              <w:t>Prioridad:</w:t>
+            </w:r>
+          </w:p>
+        </w:tc>
+        <w:tc>
+          <w:tcPr>
+            <w:tcW w:w="7630" w:type="dxa"/>
+            <w:gridSpan w:val="3"/>
+            <w:tcBorders>
+              <w:top w:val="single" w:sz="8" w:space="0" w:color="000000"/>
+              <w:left w:val="single" w:sz="8" w:space="0" w:color="000000"/>
+              <w:bottom w:val="single" w:sz="8" w:space="0" w:color="000000"/>
+              <w:right w:val="single" w:sz="8" w:space="0" w:color="000000"/>
+            </w:tcBorders>
+            <w:tcMar>
+              <w:top w:w="100" w:type="dxa"/>
+              <w:left w:w="100" w:type="dxa"/>
+              <w:bottom w:w="100" w:type="dxa"/>
+              <w:right w:w="100" w:type="dxa"/>
+            </w:tcMar>
+            <w:hideMark/>
+          </w:tcPr>
+          <w:p/>
+        </w:tc>
+      </w:tr>
+      <w:tr>
+        <w:trPr>
+          <w:trHeight w:val="440"/>
+        </w:trPr>
+        <w:tc>
+          <w:tcPr>
+            <w:tcW w:w="1574" w:type="dxa"/>
+            <w:tcBorders>
+              <w:top w:val="single" w:sz="8" w:space="0" w:color="000000"/>
+              <w:left w:val="single" w:sz="8" w:space="0" w:color="000000"/>
+              <w:bottom w:val="single" w:sz="8" w:space="0" w:color="000000"/>
+              <w:right w:val="single" w:sz="8" w:space="0" w:color="000000"/>
+            </w:tcBorders>
+            <w:shd w:val="clear" w:color="auto" w:fill="CCCCCC"/>
+            <w:tcMar>
+              <w:top w:w="100" w:type="dxa"/>
+              <w:left w:w="100" w:type="dxa"/>
+              <w:bottom w:w="100" w:type="dxa"/>
+              <w:right w:w="100" w:type="dxa"/>
+            </w:tcMar>
+            <w:hideMark/>
+          </w:tcPr>
+          <w:p>
+            <w:pPr>
+              <w:pStyle w:val="NormalWeb"/>
+              <w:spacing w:before="0" w:beforeAutospacing="0" w:after="0" w:afterAutospacing="0"/>
+            </w:pPr>
+            <w:r>
+              <w:rPr>
+                <w:b/>
+                <w:bCs/>
+                <w:color w:val="000000"/>
+              </w:rPr>
+              <w:t>ID Importancia:</w:t>
+            </w:r>
+          </w:p>
+        </w:tc>
+        <w:tc>
+          <w:tcPr>
+            <w:tcW w:w="7630" w:type="dxa"/>
+            <w:gridSpan w:val="3"/>
+            <w:tcBorders>
+              <w:top w:val="single" w:sz="8" w:space="0" w:color="000000"/>
+              <w:left w:val="single" w:sz="8" w:space="0" w:color="000000"/>
+              <w:bottom w:val="single" w:sz="8" w:space="0" w:color="000000"/>
+              <w:right w:val="single" w:sz="8" w:space="0" w:color="000000"/>
+            </w:tcBorders>
+            <w:tcMar>
+              <w:top w:w="100" w:type="dxa"/>
+              <w:left w:w="100" w:type="dxa"/>
+              <w:bottom w:w="100" w:type="dxa"/>
+              <w:right w:w="100" w:type="dxa"/>
+            </w:tcMar>
+            <w:hideMark/>
+          </w:tcPr>
+          <w:p/>
+        </w:tc>
+      </w:tr>
+      <w:tr>
+        <w:trPr>
+          <w:trHeight w:val="440"/>
+        </w:trPr>
+        <w:tc>
+          <w:tcPr>
+            <w:tcW w:w="1574" w:type="dxa"/>
+            <w:tcBorders>
+              <w:top w:val="single" w:sz="8" w:space="0" w:color="000000"/>
+              <w:left w:val="single" w:sz="8" w:space="0" w:color="000000"/>
+              <w:bottom w:val="single" w:sz="8" w:space="0" w:color="000000"/>
+              <w:right w:val="single" w:sz="8" w:space="0" w:color="000000"/>
+            </w:tcBorders>
+            <w:shd w:val="clear" w:color="auto" w:fill="CCCCCC"/>
+            <w:tcMar>
+              <w:top w:w="100" w:type="dxa"/>
+              <w:left w:w="100" w:type="dxa"/>
+              <w:bottom w:w="100" w:type="dxa"/>
+              <w:right w:w="100" w:type="dxa"/>
+            </w:tcMar>
+            <w:hideMark/>
+          </w:tcPr>
+          <w:p>
+            <w:pPr>
+              <w:pStyle w:val="NormalWeb"/>
+              <w:spacing w:before="0" w:beforeAutospacing="0" w:after="0" w:afterAutospacing="0"/>
+            </w:pPr>
+            <w:r>
+              <w:rPr>
+                <w:b/>
+                <w:bCs/>
+                <w:color w:val="000000"/>
+              </w:rPr>
+              <w:t>Riesgos:</w:t>
+            </w:r>
+          </w:p>
+        </w:tc>
+        <w:tc>
+          <w:tcPr>
+            <w:tcW w:w="7630" w:type="dxa"/>
+            <w:gridSpan w:val="3"/>
+            <w:tcBorders>
+              <w:top w:val="single" w:sz="8" w:space="0" w:color="000000"/>
+              <w:left w:val="single" w:sz="8" w:space="0" w:color="000000"/>
+              <w:bottom w:val="single" w:sz="8" w:space="0" w:color="000000"/>
+              <w:right w:val="single" w:sz="8" w:space="0" w:color="000000"/>
+            </w:tcBorders>
+            <w:tcMar>
+              <w:top w:w="100" w:type="dxa"/>
+              <w:left w:w="100" w:type="dxa"/>
+              <w:bottom w:w="100" w:type="dxa"/>
+              <w:right w:w="100" w:type="dxa"/>
+            </w:tcMar>
+            <w:hideMark/>
+          </w:tcPr>
+          <w:p/>
+        </w:tc>
+      </w:tr>
+      <w:tr>
+        <w:trPr>
+          <w:trHeight w:val="440"/>
+        </w:trPr>
+        <w:tc>
+          <w:tcPr>
+            <w:tcW w:w="1574" w:type="dxa"/>
+            <w:tcBorders>
+              <w:top w:val="single" w:sz="8" w:space="0" w:color="000000"/>
+              <w:left w:val="single" w:sz="8" w:space="0" w:color="000000"/>
+              <w:bottom w:val="single" w:sz="8" w:space="0" w:color="000000"/>
+              <w:right w:val="single" w:sz="8" w:space="0" w:color="000000"/>
+            </w:tcBorders>
+            <w:shd w:val="clear" w:color="auto" w:fill="CCCCCC"/>
+            <w:tcMar>
+              <w:top w:w="100" w:type="dxa"/>
+              <w:left w:w="100" w:type="dxa"/>
+              <w:bottom w:w="100" w:type="dxa"/>
+              <w:right w:w="100" w:type="dxa"/>
+            </w:tcMar>
+            <w:hideMark/>
+          </w:tcPr>
+          <w:p>
+            <w:pPr>
+              <w:pStyle w:val="NormalWeb"/>
+              <w:spacing w:before="0" w:beforeAutospacing="0" w:after="0" w:afterAutospacing="0"/>
+            </w:pPr>
+            <w:r>
+              <w:rPr>
+                <w:b/>
+                <w:bCs/>
+                <w:color w:val="000000"/>
+              </w:rPr>
+              <w:t>Fechas:</w:t>
+            </w:r>
+          </w:p>
+        </w:tc>
+        <w:tc>
+          <w:tcPr>
+            <w:tcW w:w="7630" w:type="dxa"/>
+            <w:gridSpan w:val="3"/>
+            <w:tcBorders>
+              <w:top w:val="single" w:sz="8" w:space="0" w:color="000000"/>
+              <w:left w:val="single" w:sz="8" w:space="0" w:color="000000"/>
+              <w:bottom w:val="single" w:sz="8" w:space="0" w:color="000000"/>
+              <w:right w:val="single" w:sz="8" w:space="0" w:color="000000"/>
+            </w:tcBorders>
+            <w:tcMar>
+              <w:top w:w="100" w:type="dxa"/>
+              <w:left w:w="100" w:type="dxa"/>
+              <w:bottom w:w="100" w:type="dxa"/>
+              <w:right w:w="100" w:type="dxa"/>
+            </w:tcMar>
+            <w:hideMark/>
+          </w:tcPr>
+          <w:p/>
+        </w:tc>
+      </w:tr>
+    </w:tbl>
+    <w:p>
+      <w:pPr>
+        <w:spacing w:after="240"/>
+      </w:pPr>
+      <w:r>
+        <w:br/>
+      </w:r>
+      <w:r>
+        <w:br/>
+      </w:r>
+      <w:r>
+        <w:br/>
+      </w:r>
+      <w:r>
+        <w:br/>
+      </w:r>
+      <w:r>
+        <w:br/>
+      </w:r>
+      <w:bookmarkStart w:id="0" w:name="_GoBack"/>
+      <w:bookmarkEnd w:id="0"/>
+      <w:r>
+        <w:br/>
+      </w:r>
+      <w:r>
+        <w:br/>
+      </w:r>
+    </w:p>
+    <w:p>
+      <w:pPr>
+        <w:spacing w:after="240"/>
+      </w:pPr>
+    </w:p>
+    <w:p>
+      <w:pPr>
+        <w:spacing w:after="240"/>
+      </w:pPr>
+    </w:p>
+    <w:p>
+      <w:pPr>
+        <w:spacing w:after="240"/>
+      </w:pPr>
+      <w:r>
+        <w:lastRenderedPageBreak/>
+        <w:br/>
+      </w:r>
+    </w:p>
+    <w:p>
+      <w:pPr>
+        <w:pStyle w:val="NormalWeb"/>
+        <w:spacing w:before="0" w:beforeAutospacing="0" w:afterAutospacing="0"/>
+      </w:pPr>
+      <w:r>
+        <w:rPr>
+          <w:rFonts w:ascii="Calibri" w:hAnsi="Calibri" w:cs="Calibri"/>
+          <w:b/>
+          <w:bCs/>
+          <w:color w:val="000000"/>
+          <w:sz w:val="22"/>
+          <w:szCs w:val="22"/>
+        </w:rPr>
+        <w:t>2</w:t>
+      </w:r>
+      <w:hyperlink r:id="rId6" w:anchor="heading=h.30j0zll" w:history="1">
+        <w:r>
+          <w:rPr>
+            <w:rStyle w:val="Hipervnculo"/>
+            <w:rFonts w:ascii="Calibri" w:hAnsi="Calibri" w:cs="Calibri"/>
+            <w:b/>
+            <w:bCs/>
+            <w:color w:val="000000"/>
+            <w:sz w:val="22"/>
+            <w:szCs w:val="22"/>
+          </w:rPr>
+          <w:t>.</w:t>
+        </w:r>
+        <w:r>
+          <w:rPr>
+            <w:rStyle w:val="apple-tab-span"/>
+            <w:rFonts w:ascii="Calibri" w:hAnsi="Calibri" w:cs="Calibri"/>
+            <w:color w:val="000000"/>
+            <w:sz w:val="22"/>
+            <w:szCs w:val="22"/>
+          </w:rPr>
+          <w:tab/>
+        </w:r>
+        <w:r>
+          <w:rPr>
+            <w:rStyle w:val="Hipervnculo"/>
+            <w:rFonts w:ascii="Calibri" w:hAnsi="Calibri" w:cs="Calibri"/>
+            <w:b/>
+            <w:bCs/>
+            <w:color w:val="000000"/>
+            <w:sz w:val="22"/>
+            <w:szCs w:val="22"/>
+          </w:rPr>
+          <w:t>Proceso de Gestión de Cambios</w:t>
+        </w:r>
+        <w:r>
+          <w:rPr>
+            <w:rStyle w:val="apple-tab-span"/>
+            <w:rFonts w:ascii="Calibri" w:hAnsi="Calibri" w:cs="Calibri"/>
+            <w:b/>
+            <w:bCs/>
+            <w:color w:val="000000"/>
+            <w:sz w:val="22"/>
+            <w:szCs w:val="22"/>
+          </w:rPr>
+          <w:tab/>
+        </w:r>
+      </w:hyperlink>
+    </w:p>
+    <w:p>
+      <w:pPr>
+        <w:pStyle w:val="NormalWeb"/>
+        <w:spacing w:before="0" w:beforeAutospacing="0" w:after="160" w:afterAutospacing="0"/>
+      </w:pPr>
+      <w:r>
+        <w:rPr>
+          <w:noProof/>
+          <w:color w:val="000000"/>
+        </w:rPr>
+        <w:drawing>
+          <wp:inline distT="0" distB="0" distL="0" distR="0">
+            <wp:extent cx="5732145" cy="5145405"/>
+            <wp:effectExtent l="0" t="0" r="1905" b="0"/>
+            <wp:docPr id="1" name="Imagen 1" descr="https://lh5.googleusercontent.com/qAZelv7pUCGZIryJ4sbWG5eI6NFprOwgJazrX0sFYcoPFp6J9MWRYQT0RUQeXyau74sOIHvLRZoUNSASbGGUFnRepqXpHDPvt1AzVyDeg86dYHZmnxq6ZuTiNLdQgMDTE5eu849o"/>
+            <wp:cNvGraphicFramePr>
+              <a:graphicFrameLocks xmlns:a="http://schemas.openxmlformats.org/drawingml/2006/main" noChangeAspect="1"/>
+            </wp:cNvGraphicFramePr>
+            <a:graphic xmlns:a="http://schemas.openxmlformats.org/drawingml/2006/main">
+              <a:graphicData uri="http://schemas.openxmlformats.org/drawingml/2006/picture">
+                <pic:pic xmlns:pic="http://schemas.openxmlformats.org/drawingml/2006/picture">
+                  <pic:nvPicPr>
+                    <pic:cNvPr id="0" name="Picture 1" descr="https://lh5.googleusercontent.com/qAZelv7pUCGZIryJ4sbWG5eI6NFprOwgJazrX0sFYcoPFp6J9MWRYQT0RUQeXyau74sOIHvLRZoUNSASbGGUFnRepqXpHDPvt1AzVyDeg86dYHZmnxq6ZuTiNLdQgMDTE5eu849o"/>
+                    <pic:cNvPicPr>
+                      <a:picLocks noChangeAspect="1" noChangeArrowheads="1"/>
+                    </pic:cNvPicPr>
+                  </pic:nvPicPr>
+                  <pic:blipFill>
+                    <a:blip r:embed="rId7">
+                      <a:extLst>
+                        <a:ext uri="{28A0092B-C50C-407E-A947-70E740481C1C}">
+                          <a14:useLocalDpi xmlns:a14="http://schemas.microsoft.com/office/drawing/2010/main" val="0"/>
+                        </a:ext>
+                      </a:extLst>
+                    </a:blip>
+                    <a:srcRect/>
+                    <a:stretch>
+                      <a:fillRect/>
+                    </a:stretch>
+                  </pic:blipFill>
+                  <pic:spPr bwMode="auto">
+                    <a:xfrm>
+                      <a:off x="0" y="0"/>
+                      <a:ext cx="5732145" cy="5145405"/>
+                    </a:xfrm>
+                    <a:prstGeom prst="rect">
+                      <a:avLst/>
+                    </a:prstGeom>
+                    <a:noFill/>
+                    <a:ln>
+                      <a:noFill/>
+                    </a:ln>
+                  </pic:spPr>
+                </pic:pic>
+              </a:graphicData>
+            </a:graphic>
+          </wp:inline>
+        </w:drawing>
+      </w:r>
+    </w:p>
+    <w:p>
+      <w:pPr>
+        <w:pStyle w:val="NormalWeb"/>
+        <w:numPr>
+          <w:ilvl w:val="0"/>
+          <w:numId w:val="2"/>
+        </w:numPr>
+        <w:spacing w:before="0" w:beforeAutospacing="0" w:after="0" w:afterAutospacing="0"/>
+        <w:textAlignment w:val="baseline"/>
+        <w:rPr>
+          <w:color w:val="000000"/>
+        </w:rPr>
+      </w:pPr>
+      <w:r>
+        <w:rPr>
+          <w:color w:val="000000"/>
+        </w:rPr>
+        <w:t>Recibir y analizar la solicitud de cambio</w:t>
+      </w:r>
+    </w:p>
+    <w:p>
+      <w:pPr>
+        <w:pStyle w:val="NormalWeb"/>
+        <w:numPr>
+          <w:ilvl w:val="0"/>
+          <w:numId w:val="2"/>
+        </w:numPr>
+        <w:spacing w:before="0" w:beforeAutospacing="0" w:after="0" w:afterAutospacing="0"/>
+        <w:textAlignment w:val="baseline"/>
+        <w:rPr>
+          <w:color w:val="000000"/>
+        </w:rPr>
+      </w:pPr>
+      <w:r>
+        <w:rPr>
+          <w:color w:val="000000"/>
+        </w:rPr>
+        <w:t>Clasificar el cambio</w:t>
+      </w:r>
+    </w:p>
+    <w:p>
+      <w:pPr>
+        <w:pStyle w:val="NormalWeb"/>
+        <w:numPr>
+          <w:ilvl w:val="0"/>
+          <w:numId w:val="2"/>
+        </w:numPr>
+        <w:spacing w:before="0" w:beforeAutospacing="0" w:after="0" w:afterAutospacing="0"/>
+        <w:textAlignment w:val="baseline"/>
+        <w:rPr>
+          <w:color w:val="000000"/>
+        </w:rPr>
+      </w:pPr>
+      <w:r>
+        <w:rPr>
+          <w:color w:val="000000"/>
+        </w:rPr>
+        <w:t>Evaluar el impacto y riesgo</w:t>
+      </w:r>
+    </w:p>
+    <w:p>
+      <w:pPr>
+        <w:pStyle w:val="NormalWeb"/>
+        <w:numPr>
+          <w:ilvl w:val="0"/>
+          <w:numId w:val="2"/>
+        </w:numPr>
+        <w:spacing w:before="0" w:beforeAutospacing="0" w:after="0" w:afterAutospacing="0"/>
+        <w:textAlignment w:val="baseline"/>
+        <w:rPr>
+          <w:color w:val="000000"/>
+        </w:rPr>
+      </w:pPr>
+      <w:r>
+        <w:rPr>
+          <w:color w:val="000000"/>
+        </w:rPr>
+        <w:t>Aceptación de la solicitud del cambio</w:t>
+      </w:r>
+    </w:p>
+    <w:p>
+      <w:pPr>
+        <w:pStyle w:val="NormalWeb"/>
+        <w:numPr>
+          <w:ilvl w:val="0"/>
+          <w:numId w:val="2"/>
+        </w:numPr>
+        <w:spacing w:before="0" w:beforeAutospacing="0" w:after="0" w:afterAutospacing="0"/>
+        <w:textAlignment w:val="baseline"/>
+        <w:rPr>
+          <w:color w:val="000000"/>
+        </w:rPr>
+      </w:pPr>
+      <w:r>
+        <w:rPr>
+          <w:color w:val="000000"/>
+        </w:rPr>
+        <w:t>Planificación de la solicitud del cambio</w:t>
+      </w:r>
+    </w:p>
+    <w:p>
+      <w:pPr>
+        <w:pStyle w:val="NormalWeb"/>
+        <w:numPr>
+          <w:ilvl w:val="0"/>
+          <w:numId w:val="2"/>
+        </w:numPr>
+        <w:spacing w:before="0" w:beforeAutospacing="0" w:after="0" w:afterAutospacing="0"/>
+        <w:textAlignment w:val="baseline"/>
+        <w:rPr>
+          <w:color w:val="000000"/>
+        </w:rPr>
+      </w:pPr>
+      <w:r>
+        <w:rPr>
+          <w:color w:val="000000"/>
+        </w:rPr>
+        <w:t>Ejecutar la solicitud de cambio</w:t>
+      </w:r>
+    </w:p>
+    <w:p>
+      <w:pPr>
+        <w:pStyle w:val="NormalWeb"/>
+        <w:numPr>
+          <w:ilvl w:val="0"/>
+          <w:numId w:val="2"/>
+        </w:numPr>
+        <w:spacing w:before="0" w:beforeAutospacing="0" w:after="0" w:afterAutospacing="0"/>
+        <w:textAlignment w:val="baseline"/>
+        <w:rPr>
+          <w:color w:val="000000"/>
+        </w:rPr>
+      </w:pPr>
+      <w:r>
+        <w:rPr>
+          <w:color w:val="000000"/>
+        </w:rPr>
+        <w:t>Monitoreo del cambio</w:t>
+      </w:r>
+    </w:p>
+    <w:p>
+      <w:pPr>
+        <w:pStyle w:val="NormalWeb"/>
+        <w:numPr>
+          <w:ilvl w:val="0"/>
+          <w:numId w:val="2"/>
+        </w:numPr>
+        <w:spacing w:before="0" w:beforeAutospacing="0" w:after="160" w:afterAutospacing="0"/>
+        <w:textAlignment w:val="baseline"/>
+        <w:rPr>
+          <w:color w:val="000000"/>
+        </w:rPr>
+      </w:pPr>
+      <w:r>
+        <w:rPr>
+          <w:color w:val="000000"/>
+        </w:rPr>
+        <w:t>Validación del cambio</w:t>
+      </w:r>
+    </w:p>
+    <w:p>
+      <w:pPr>
+        <w:pStyle w:val="NormalWeb"/>
+        <w:numPr>
+          <w:ilvl w:val="0"/>
+          <w:numId w:val="2"/>
+        </w:numPr>
+        <w:spacing w:before="0" w:beforeAutospacing="0" w:after="160" w:afterAutospacing="0"/>
+        <w:textAlignment w:val="baseline"/>
+        <w:rPr>
+          <w:color w:val="000000"/>
+        </w:rPr>
+      </w:pPr>
+      <w:r>
+        <w:rPr>
+          <w:color w:val="000000"/>
+        </w:rPr>
+        <w:t>Informe y cierre de la solicitud de cambio</w:t>
+      </w:r>
+    </w:p>
+    <w:p>
+      <w:pPr>
+        <w:pStyle w:val="Ttulo1"/>
+        <w:rPr>
+          <w:rFonts w:ascii="Times New Roman" w:eastAsia="Times New Roman" w:hAnsi="Times New Roman" w:cs="Times New Roman"/>
+          <w:b/>
+          <w:color w:val="000000" w:themeColor="text1"/>
+          <w:sz w:val="24"/>
+          <w:szCs w:val="24"/>
+          <w:lang w:eastAsia="es-PE"/>
+        </w:rPr>
+      </w:pPr>
+    </w:p>
+    <w:p>
+      <w:pPr>
+        <w:pStyle w:val="Ttulo1"/>
+        <w:rPr>
+          <w:rFonts w:ascii="Times New Roman" w:eastAsia="Times New Roman" w:hAnsi="Times New Roman" w:cs="Times New Roman"/>
+          <w:b/>
+          <w:color w:val="000000" w:themeColor="text1"/>
+          <w:sz w:val="24"/>
+          <w:szCs w:val="24"/>
+          <w:lang w:eastAsia="es-PE"/>
+        </w:rPr>
+      </w:pPr>
+    </w:p>
+    <w:p>
+      <w:pPr>
+        <w:pStyle w:val="Ttulo1"/>
+        <w:rPr>
+          <w:rFonts w:ascii="Times New Roman" w:eastAsia="Times New Roman" w:hAnsi="Times New Roman" w:cs="Times New Roman"/>
+          <w:b/>
+          <w:color w:val="000000" w:themeColor="text1"/>
+          <w:sz w:val="24"/>
+          <w:szCs w:val="24"/>
+          <w:lang w:eastAsia="es-PE"/>
+        </w:rPr>
+      </w:pPr>
+    </w:p>
+    <w:p>
+      <w:pPr>
         <w:pStyle w:val="Ttulo1"/>
         <w:rPr>
           <w:rFonts w:ascii="Times New Roman" w:hAnsi="Times New Roman" w:cs="Times New Roman"/>
@@ -592,10 +1832,9 @@
           <w:szCs w:val="24"/>
           <w:lang w:eastAsia="es-PE"/>
         </w:rPr>
-        <w:lastRenderedPageBreak/>
         <w:t>5</w:t>
       </w:r>
-      <w:hyperlink r:id="rId5" w:anchor="heading=h.30j0zll" w:history="1">
+      <w:hyperlink r:id="rId8" w:anchor="heading=h.30j0zll" w:history="1">
         <w:r>
           <w:rPr>
             <w:rStyle w:val="Hipervnculo"/>
@@ -1184,7 +2423,6 @@
                 <w:lang w:eastAsia="es-PE"/>
               </w:rPr>
             </w:pPr>
-            <w:bookmarkStart w:id="0" w:name="_GoBack"/>
             <w:r>
               <w:rPr>
                 <w:rFonts w:ascii="Times New Roman" w:eastAsia="Times New Roman" w:hAnsi="Times New Roman" w:cs="Times New Roman"/>
@@ -1196,7 +2434,6 @@
               </w:rPr>
               <w:t>INFORME Y CIERRE DE LA SOLICITUD DE CAMBIO</w:t>
             </w:r>
-            <w:bookmarkEnd w:id="0"/>
           </w:p>
         </w:tc>
       </w:tr>
@@ -1513,6 +2750,7 @@
                 <w:szCs w:val="24"/>
                 <w:lang w:eastAsia="es-PE"/>
               </w:rPr>
+              <w:lastRenderedPageBreak/>
               <w:t>Toda solicitud que aún no fue cerrada debe tener el estado En proceso.</w:t>
             </w:r>
           </w:p>
@@ -1554,6 +2792,119 @@
 <file path=word/numbering.xml><?xml version="1.0" encoding="utf-8"?>
 <w:numbering xmlns:wpc="http://schemas.microsoft.com/office/word/2010/wordprocessingCanvas" xmlns:mc="http://schemas.openxmlformats.org/markup-compatibility/2006" xmlns:o="urn:schemas-microsoft-com:office:office" xmlns:r="http://schemas.openxmlformats.org/officeDocument/2006/relationships" xmlns:m="http://schemas.openxmlformats.org/officeDocument/2006/math" xmlns:v="urn:schemas-microsoft-com:vml" xmlns:wp14="http://schemas.microsoft.com/office/word/2010/wordprocessingDrawing" xmlns:wp="http://schemas.openxmlformats.org/drawingml/2006/wordprocessingDrawing" xmlns:w10="urn:schemas-microsoft-com:office:word" xmlns:w="http://schemas.openxmlformats.org/wordprocessingml/2006/main" xmlns:w14="http://schemas.microsoft.com/office/word/2010/wordml" xmlns:w15="http://schemas.microsoft.com/office/word/2012/wordml" xmlns:wpg="http://schemas.microsoft.com/office/word/2010/wordprocessingGroup" xmlns:wpi="http://schemas.microsoft.com/office/word/2010/wordprocessingInk" xmlns:wne="http://schemas.microsoft.com/office/word/2006/wordml" xmlns:wps="http://schemas.microsoft.com/office/word/2010/wordprocessingShape" mc:Ignorable="w14 w15 wp14">
   <w:abstractNum w:abstractNumId="0">
+    <w:nsid w:val="6C9310DB"/>
+    <w:multiLevelType w:val="multilevel"/>
+    <w:tmpl w:val="A1BC13E2"/>
+    <w:lvl w:ilvl="0">
+      <w:start w:val="1"/>
+      <w:numFmt w:val="decimal"/>
+      <w:lvlText w:val="%1."/>
+      <w:lvlJc w:val="left"/>
+      <w:pPr>
+        <w:tabs>
+          <w:tab w:val="num" w:pos="720"/>
+        </w:tabs>
+        <w:ind w:left="720" w:hanging="360"/>
+      </w:pPr>
+    </w:lvl>
+    <w:lvl w:ilvl="1" w:tentative="1">
+      <w:start w:val="1"/>
+      <w:numFmt w:val="decimal"/>
+      <w:lvlText w:val="%2."/>
+      <w:lvlJc w:val="left"/>
+      <w:pPr>
+        <w:tabs>
+          <w:tab w:val="num" w:pos="1440"/>
+        </w:tabs>
+        <w:ind w:left="1440" w:hanging="360"/>
+      </w:pPr>
+    </w:lvl>
+    <w:lvl w:ilvl="2" w:tentative="1">
+      <w:start w:val="1"/>
+      <w:numFmt w:val="decimal"/>
+      <w:lvlText w:val="%3."/>
+      <w:lvlJc w:val="left"/>
+      <w:pPr>
+        <w:tabs>
+          <w:tab w:val="num" w:pos="2160"/>
+        </w:tabs>
+        <w:ind w:left="2160" w:hanging="360"/>
+      </w:pPr>
+    </w:lvl>
+    <w:lvl w:ilvl="3" w:tentative="1">
+      <w:start w:val="1"/>
+      <w:numFmt w:val="decimal"/>
+      <w:lvlText w:val="%4."/>
+      <w:lvlJc w:val="left"/>
+      <w:pPr>
+        <w:tabs>
+          <w:tab w:val="num" w:pos="2880"/>
+        </w:tabs>
+        <w:ind w:left="2880" w:hanging="360"/>
+      </w:pPr>
+    </w:lvl>
+    <w:lvl w:ilvl="4" w:tentative="1">
+      <w:start w:val="1"/>
+      <w:numFmt w:val="decimal"/>
+      <w:lvlText w:val="%5."/>
+      <w:lvlJc w:val="left"/>
+      <w:pPr>
+        <w:tabs>
+          <w:tab w:val="num" w:pos="3600"/>
+        </w:tabs>
+        <w:ind w:left="3600" w:hanging="360"/>
+      </w:pPr>
+    </w:lvl>
+    <w:lvl w:ilvl="5" w:tentative="1">
+      <w:start w:val="1"/>
+      <w:numFmt w:val="decimal"/>
+      <w:lvlText w:val="%6."/>
+      <w:lvlJc w:val="left"/>
+      <w:pPr>
+        <w:tabs>
+          <w:tab w:val="num" w:pos="4320"/>
+        </w:tabs>
+        <w:ind w:left="4320" w:hanging="360"/>
+      </w:pPr>
+    </w:lvl>
+    <w:lvl w:ilvl="6" w:tentative="1">
+      <w:start w:val="1"/>
+      <w:numFmt w:val="decimal"/>
+      <w:lvlText w:val="%7."/>
+      <w:lvlJc w:val="left"/>
+      <w:pPr>
+        <w:tabs>
+          <w:tab w:val="num" w:pos="5040"/>
+        </w:tabs>
+        <w:ind w:left="5040" w:hanging="360"/>
+      </w:pPr>
+    </w:lvl>
+    <w:lvl w:ilvl="7" w:tentative="1">
+      <w:start w:val="1"/>
+      <w:numFmt w:val="decimal"/>
+      <w:lvlText w:val="%8."/>
+      <w:lvlJc w:val="left"/>
+      <w:pPr>
+        <w:tabs>
+          <w:tab w:val="num" w:pos="5760"/>
+        </w:tabs>
+        <w:ind w:left="5760" w:hanging="360"/>
+      </w:pPr>
+    </w:lvl>
+    <w:lvl w:ilvl="8" w:tentative="1">
+      <w:start w:val="1"/>
+      <w:numFmt w:val="decimal"/>
+      <w:lvlText w:val="%9."/>
+      <w:lvlJc w:val="left"/>
+      <w:pPr>
+        <w:tabs>
+          <w:tab w:val="num" w:pos="6480"/>
+        </w:tabs>
+        <w:ind w:left="6480" w:hanging="360"/>
+      </w:pPr>
+    </w:lvl>
+  </w:abstractNum>
+  <w:abstractNum w:abstractNumId="1">
     <w:nsid w:val="78B9204A"/>
     <w:multiLevelType w:val="multilevel"/>
     <w:tmpl w:val="CB8A09DC"/>
@@ -1703,6 +3054,9 @@
     </w:lvl>
   </w:abstractNum>
   <w:num w:numId="1">
+    <w:abstractNumId w:val="1"/>
+  </w:num>
+  <w:num w:numId="2">
     <w:abstractNumId w:val="0"/>
   </w:num>
 </w:numbering>

</xml_diff>

<commit_message>
Procesos de Gestión de cambios
</commit_message>
<xml_diff>
--- a/documentos/PMC.docx
+++ b/documentos/PMC.docx
@@ -1440,8 +1440,6 @@
       <w:r>
         <w:br/>
       </w:r>
-      <w:bookmarkStart w:id="0" w:name="_GoBack"/>
-      <w:bookmarkEnd w:id="0"/>
       <w:r>
         <w:br/>
       </w:r>
@@ -1545,8 +1543,8 @@
         </w:rPr>
         <w:drawing>
           <wp:inline distT="0" distB="0" distL="0" distR="0">
-            <wp:extent cx="5732145" cy="5145405"/>
-            <wp:effectExtent l="0" t="0" r="1905" b="0"/>
+            <wp:extent cx="3934177" cy="3531476"/>
+            <wp:effectExtent l="0" t="0" r="9525" b="0"/>
             <wp:docPr id="1" name="Imagen 1" descr="https://lh5.googleusercontent.com/qAZelv7pUCGZIryJ4sbWG5eI6NFprOwgJazrX0sFYcoPFp6J9MWRYQT0RUQeXyau74sOIHvLRZoUNSASbGGUFnRepqXpHDPvt1AzVyDeg86dYHZmnxq6ZuTiNLdQgMDTE5eu849o"/>
             <wp:cNvGraphicFramePr>
               <a:graphicFrameLocks xmlns:a="http://schemas.openxmlformats.org/drawingml/2006/main" noChangeAspect="1"/>
@@ -1576,7 +1574,7 @@
                   <pic:spPr bwMode="auto">
                     <a:xfrm>
                       <a:off x="0" y="0"/>
-                      <a:ext cx="5732145" cy="5145405"/>
+                      <a:ext cx="3939974" cy="3536679"/>
                     </a:xfrm>
                     <a:prstGeom prst="rect">
                       <a:avLst/>
@@ -1798,6 +1796,15 @@
           <w:lang w:eastAsia="es-PE"/>
         </w:rPr>
       </w:pPr>
+    </w:p>
+    <w:p>
+      <w:pPr>
+        <w:rPr>
+          <w:lang w:eastAsia="es-PE"/>
+        </w:rPr>
+      </w:pPr>
+      <w:bookmarkStart w:id="0" w:name="_GoBack"/>
+      <w:bookmarkEnd w:id="0"/>
     </w:p>
     <w:p>
       <w:pPr>
@@ -2750,7 +2757,6 @@
                 <w:szCs w:val="24"/>
                 <w:lang w:eastAsia="es-PE"/>
               </w:rPr>
-              <w:lastRenderedPageBreak/>
               <w:t>Toda solicitud que aún no fue cerrada debe tener el estado En proceso.</w:t>
             </w:r>
           </w:p>

</xml_diff>

<commit_message>
Aceptación de la solicitud de cambio
</commit_message>
<xml_diff>
--- a/documentos/PMC.docx
+++ b/documentos/PMC.docx
@@ -1803,8 +1803,6 @@
           <w:lang w:eastAsia="es-PE"/>
         </w:rPr>
       </w:pPr>
-      <w:bookmarkStart w:id="0" w:name="_GoBack"/>
-      <w:bookmarkEnd w:id="0"/>
     </w:p>
     <w:p>
       <w:pPr>
@@ -2779,6 +2777,888 @@
                 <w:lang w:eastAsia="es-PE"/>
               </w:rPr>
               <w:t>Toda solicitud que fue cerrada debe tener el estado Finalizado.</w:t>
+            </w:r>
+          </w:p>
+        </w:tc>
+      </w:tr>
+    </w:tbl>
+    <w:p/>
+    <w:p/>
+    <w:p/>
+    <w:p/>
+    <w:p>
+      <w:r>
+        <w:rPr>
+          <w:rFonts w:ascii="Calibri" w:hAnsi="Calibri" w:cs="Calibri"/>
+          <w:b/>
+          <w:bCs/>
+          <w:color w:val="000000"/>
+        </w:rPr>
+        <w:t>6</w:t>
+      </w:r>
+      <w:hyperlink r:id="rId9" w:anchor="heading=h.30j0zll" w:history="1">
+        <w:r>
+          <w:rPr>
+            <w:rStyle w:val="Hipervnculo"/>
+            <w:rFonts w:ascii="Calibri" w:hAnsi="Calibri" w:cs="Calibri"/>
+            <w:b/>
+            <w:bCs/>
+            <w:color w:val="000000"/>
+          </w:rPr>
+          <w:t>.</w:t>
+        </w:r>
+        <w:r>
+          <w:rPr>
+            <w:rStyle w:val="apple-tab-span"/>
+            <w:rFonts w:ascii="Calibri" w:hAnsi="Calibri" w:cs="Calibri"/>
+            <w:color w:val="000000"/>
+          </w:rPr>
+          <w:tab/>
+        </w:r>
+        <w:r>
+          <w:rPr>
+            <w:rStyle w:val="Hipervnculo"/>
+            <w:rFonts w:ascii="Calibri" w:hAnsi="Calibri" w:cs="Calibri"/>
+            <w:b/>
+            <w:bCs/>
+            <w:color w:val="000000"/>
+          </w:rPr>
+          <w:t>Actividades del proceso de Gestión de Cambios</w:t>
+        </w:r>
+      </w:hyperlink>
+      <w:bookmarkStart w:id="0" w:name="_GoBack"/>
+      <w:bookmarkEnd w:id="0"/>
+    </w:p>
+    <w:p/>
+    <w:p/>
+    <w:p/>
+    <w:p>
+      <w:pPr>
+        <w:spacing w:after="0" w:line="240" w:lineRule="auto"/>
+        <w:rPr>
+          <w:rFonts w:ascii="Times New Roman" w:eastAsia="Times New Roman" w:hAnsi="Times New Roman" w:cs="Times New Roman"/>
+          <w:sz w:val="24"/>
+          <w:szCs w:val="24"/>
+          <w:lang w:eastAsia="es-PE"/>
+        </w:rPr>
+      </w:pPr>
+    </w:p>
+    <w:tbl>
+      <w:tblPr>
+        <w:tblW w:w="9026" w:type="dxa"/>
+        <w:tblCellMar>
+          <w:top w:w="15" w:type="dxa"/>
+          <w:left w:w="15" w:type="dxa"/>
+          <w:bottom w:w="15" w:type="dxa"/>
+          <w:right w:w="15" w:type="dxa"/>
+        </w:tblCellMar>
+        <w:tblLook w:val="04A0" w:firstRow="1" w:lastRow="0" w:firstColumn="1" w:lastColumn="0" w:noHBand="0" w:noVBand="1"/>
+      </w:tblPr>
+      <w:tblGrid>
+        <w:gridCol w:w="9026"/>
+      </w:tblGrid>
+      <w:tr>
+        <w:tc>
+          <w:tcPr>
+            <w:tcW w:w="0" w:type="auto"/>
+            <w:tcBorders>
+              <w:top w:val="single" w:sz="8" w:space="0" w:color="000000"/>
+              <w:left w:val="single" w:sz="8" w:space="0" w:color="000000"/>
+              <w:bottom w:val="single" w:sz="8" w:space="0" w:color="000000"/>
+              <w:right w:val="single" w:sz="8" w:space="0" w:color="000000"/>
+            </w:tcBorders>
+            <w:tcMar>
+              <w:top w:w="100" w:type="dxa"/>
+              <w:left w:w="100" w:type="dxa"/>
+              <w:bottom w:w="100" w:type="dxa"/>
+              <w:right w:w="100" w:type="dxa"/>
+            </w:tcMar>
+            <w:hideMark/>
+          </w:tcPr>
+          <w:p>
+            <w:pPr>
+              <w:spacing w:after="0" w:line="240" w:lineRule="auto"/>
+              <w:rPr>
+                <w:rFonts w:ascii="Times New Roman" w:eastAsia="Times New Roman" w:hAnsi="Times New Roman" w:cs="Times New Roman"/>
+                <w:sz w:val="24"/>
+                <w:szCs w:val="24"/>
+                <w:lang w:eastAsia="es-PE"/>
+              </w:rPr>
+            </w:pPr>
+            <w:r>
+              <w:rPr>
+                <w:rFonts w:ascii="Roboto" w:eastAsia="Times New Roman" w:hAnsi="Roboto" w:cs="Times New Roman"/>
+                <w:b/>
+                <w:bCs/>
+                <w:color w:val="000000"/>
+                <w:sz w:val="28"/>
+                <w:szCs w:val="28"/>
+                <w:shd w:val="clear" w:color="auto" w:fill="FFFF00"/>
+                <w:lang w:eastAsia="es-PE"/>
+              </w:rPr>
+              <w:t>Aceptación de la solicitud de cambio</w:t>
+            </w:r>
+          </w:p>
+        </w:tc>
+      </w:tr>
+      <w:tr>
+        <w:tc>
+          <w:tcPr>
+            <w:tcW w:w="0" w:type="auto"/>
+            <w:tcBorders>
+              <w:top w:val="single" w:sz="8" w:space="0" w:color="000000"/>
+              <w:left w:val="single" w:sz="8" w:space="0" w:color="000000"/>
+              <w:bottom w:val="single" w:sz="8" w:space="0" w:color="000000"/>
+              <w:right w:val="single" w:sz="8" w:space="0" w:color="000000"/>
+            </w:tcBorders>
+            <w:shd w:val="clear" w:color="auto" w:fill="CCCCCC"/>
+            <w:tcMar>
+              <w:top w:w="100" w:type="dxa"/>
+              <w:left w:w="100" w:type="dxa"/>
+              <w:bottom w:w="100" w:type="dxa"/>
+              <w:right w:w="100" w:type="dxa"/>
+            </w:tcMar>
+            <w:hideMark/>
+          </w:tcPr>
+          <w:p>
+            <w:pPr>
+              <w:spacing w:after="0" w:line="240" w:lineRule="auto"/>
+              <w:rPr>
+                <w:rFonts w:ascii="Times New Roman" w:eastAsia="Times New Roman" w:hAnsi="Times New Roman" w:cs="Times New Roman"/>
+                <w:sz w:val="24"/>
+                <w:szCs w:val="24"/>
+                <w:lang w:eastAsia="es-PE"/>
+              </w:rPr>
+            </w:pPr>
+            <w:r>
+              <w:rPr>
+                <w:rFonts w:ascii="Times New Roman" w:eastAsia="Times New Roman" w:hAnsi="Times New Roman" w:cs="Times New Roman"/>
+                <w:b/>
+                <w:bCs/>
+                <w:color w:val="000000"/>
+                <w:sz w:val="24"/>
+                <w:szCs w:val="24"/>
+                <w:lang w:eastAsia="es-PE"/>
+              </w:rPr>
+              <w:t>Actividades</w:t>
+            </w:r>
+          </w:p>
+        </w:tc>
+      </w:tr>
+      <w:tr>
+        <w:tc>
+          <w:tcPr>
+            <w:tcW w:w="0" w:type="auto"/>
+            <w:tcBorders>
+              <w:top w:val="single" w:sz="8" w:space="0" w:color="000000"/>
+              <w:left w:val="single" w:sz="8" w:space="0" w:color="000000"/>
+              <w:bottom w:val="single" w:sz="8" w:space="0" w:color="000000"/>
+              <w:right w:val="single" w:sz="8" w:space="0" w:color="000000"/>
+            </w:tcBorders>
+            <w:tcMar>
+              <w:top w:w="100" w:type="dxa"/>
+              <w:left w:w="100" w:type="dxa"/>
+              <w:bottom w:w="100" w:type="dxa"/>
+              <w:right w:w="100" w:type="dxa"/>
+            </w:tcMar>
+            <w:hideMark/>
+          </w:tcPr>
+          <w:p>
+            <w:pPr>
+              <w:spacing w:after="0" w:line="240" w:lineRule="auto"/>
+              <w:rPr>
+                <w:rFonts w:ascii="Times New Roman" w:eastAsia="Times New Roman" w:hAnsi="Times New Roman" w:cs="Times New Roman"/>
+                <w:sz w:val="24"/>
+                <w:szCs w:val="24"/>
+                <w:lang w:eastAsia="es-PE"/>
+              </w:rPr>
+            </w:pPr>
+            <w:r>
+              <w:rPr>
+                <w:rFonts w:ascii="Times New Roman" w:eastAsia="Times New Roman" w:hAnsi="Times New Roman" w:cs="Times New Roman"/>
+                <w:color w:val="000000"/>
+                <w:sz w:val="24"/>
+                <w:szCs w:val="24"/>
+                <w:lang w:eastAsia="es-PE"/>
+              </w:rPr>
+              <w:t>Clasificar las solicitudes de cambio urgentes</w:t>
+            </w:r>
+          </w:p>
+          <w:p>
+            <w:pPr>
+              <w:spacing w:after="0" w:line="240" w:lineRule="auto"/>
+              <w:rPr>
+                <w:rFonts w:ascii="Times New Roman" w:eastAsia="Times New Roman" w:hAnsi="Times New Roman" w:cs="Times New Roman"/>
+                <w:sz w:val="24"/>
+                <w:szCs w:val="24"/>
+                <w:lang w:eastAsia="es-PE"/>
+              </w:rPr>
+            </w:pPr>
+            <w:r>
+              <w:rPr>
+                <w:rFonts w:ascii="Times New Roman" w:eastAsia="Times New Roman" w:hAnsi="Times New Roman" w:cs="Times New Roman"/>
+                <w:color w:val="000000"/>
+                <w:sz w:val="24"/>
+                <w:szCs w:val="24"/>
+                <w:lang w:eastAsia="es-PE"/>
+              </w:rPr>
+              <w:t>Aceptar o rechazar la solicitud de cambio</w:t>
+            </w:r>
+          </w:p>
+          <w:p>
+            <w:pPr>
+              <w:spacing w:after="0" w:line="240" w:lineRule="auto"/>
+              <w:rPr>
+                <w:rFonts w:ascii="Times New Roman" w:eastAsia="Times New Roman" w:hAnsi="Times New Roman" w:cs="Times New Roman"/>
+                <w:sz w:val="24"/>
+                <w:szCs w:val="24"/>
+                <w:lang w:eastAsia="es-PE"/>
+              </w:rPr>
+            </w:pPr>
+            <w:r>
+              <w:rPr>
+                <w:rFonts w:ascii="Times New Roman" w:eastAsia="Times New Roman" w:hAnsi="Times New Roman" w:cs="Times New Roman"/>
+                <w:color w:val="000000"/>
+                <w:sz w:val="24"/>
+                <w:szCs w:val="24"/>
+                <w:lang w:eastAsia="es-PE"/>
+              </w:rPr>
+              <w:t>Actualizar el estado de aceptación de la solicitud de cambio</w:t>
+            </w:r>
+          </w:p>
+        </w:tc>
+      </w:tr>
+      <w:tr>
+        <w:tc>
+          <w:tcPr>
+            <w:tcW w:w="0" w:type="auto"/>
+            <w:tcBorders>
+              <w:top w:val="single" w:sz="8" w:space="0" w:color="000000"/>
+              <w:left w:val="single" w:sz="8" w:space="0" w:color="000000"/>
+              <w:bottom w:val="single" w:sz="8" w:space="0" w:color="000000"/>
+              <w:right w:val="single" w:sz="8" w:space="0" w:color="000000"/>
+            </w:tcBorders>
+            <w:shd w:val="clear" w:color="auto" w:fill="D9D9D9"/>
+            <w:tcMar>
+              <w:top w:w="100" w:type="dxa"/>
+              <w:left w:w="100" w:type="dxa"/>
+              <w:bottom w:w="100" w:type="dxa"/>
+              <w:right w:w="100" w:type="dxa"/>
+            </w:tcMar>
+            <w:hideMark/>
+          </w:tcPr>
+          <w:p>
+            <w:pPr>
+              <w:spacing w:after="0" w:line="240" w:lineRule="auto"/>
+              <w:rPr>
+                <w:rFonts w:ascii="Times New Roman" w:eastAsia="Times New Roman" w:hAnsi="Times New Roman" w:cs="Times New Roman"/>
+                <w:sz w:val="24"/>
+                <w:szCs w:val="24"/>
+                <w:lang w:eastAsia="es-PE"/>
+              </w:rPr>
+            </w:pPr>
+            <w:r>
+              <w:rPr>
+                <w:rFonts w:ascii="Times New Roman" w:eastAsia="Times New Roman" w:hAnsi="Times New Roman" w:cs="Times New Roman"/>
+                <w:b/>
+                <w:bCs/>
+                <w:color w:val="000000"/>
+                <w:sz w:val="24"/>
+                <w:szCs w:val="24"/>
+                <w:lang w:eastAsia="es-PE"/>
+              </w:rPr>
+              <w:t>Documentación</w:t>
+            </w:r>
+          </w:p>
+        </w:tc>
+      </w:tr>
+      <w:tr>
+        <w:tc>
+          <w:tcPr>
+            <w:tcW w:w="0" w:type="auto"/>
+            <w:tcBorders>
+              <w:top w:val="single" w:sz="8" w:space="0" w:color="000000"/>
+              <w:left w:val="single" w:sz="8" w:space="0" w:color="000000"/>
+              <w:bottom w:val="single" w:sz="8" w:space="0" w:color="000000"/>
+              <w:right w:val="single" w:sz="8" w:space="0" w:color="000000"/>
+            </w:tcBorders>
+            <w:tcMar>
+              <w:top w:w="100" w:type="dxa"/>
+              <w:left w:w="100" w:type="dxa"/>
+              <w:bottom w:w="100" w:type="dxa"/>
+              <w:right w:w="100" w:type="dxa"/>
+            </w:tcMar>
+            <w:hideMark/>
+          </w:tcPr>
+          <w:p>
+            <w:pPr>
+              <w:spacing w:after="0" w:line="240" w:lineRule="auto"/>
+              <w:rPr>
+                <w:rFonts w:ascii="Times New Roman" w:eastAsia="Times New Roman" w:hAnsi="Times New Roman" w:cs="Times New Roman"/>
+                <w:sz w:val="24"/>
+                <w:szCs w:val="24"/>
+                <w:lang w:eastAsia="es-PE"/>
+              </w:rPr>
+            </w:pPr>
+            <w:r>
+              <w:rPr>
+                <w:rFonts w:ascii="Times New Roman" w:eastAsia="Times New Roman" w:hAnsi="Times New Roman" w:cs="Times New Roman"/>
+                <w:color w:val="000000"/>
+                <w:sz w:val="24"/>
+                <w:szCs w:val="24"/>
+                <w:lang w:eastAsia="es-PE"/>
+              </w:rPr>
+              <w:t>Formulario de aceptación de solicitud de cambio</w:t>
+            </w:r>
+          </w:p>
+        </w:tc>
+      </w:tr>
+      <w:tr>
+        <w:tc>
+          <w:tcPr>
+            <w:tcW w:w="0" w:type="auto"/>
+            <w:tcBorders>
+              <w:top w:val="single" w:sz="8" w:space="0" w:color="000000"/>
+              <w:left w:val="single" w:sz="8" w:space="0" w:color="000000"/>
+              <w:bottom w:val="single" w:sz="8" w:space="0" w:color="000000"/>
+              <w:right w:val="single" w:sz="8" w:space="0" w:color="000000"/>
+            </w:tcBorders>
+            <w:shd w:val="clear" w:color="auto" w:fill="D9D9D9"/>
+            <w:tcMar>
+              <w:top w:w="100" w:type="dxa"/>
+              <w:left w:w="100" w:type="dxa"/>
+              <w:bottom w:w="100" w:type="dxa"/>
+              <w:right w:w="100" w:type="dxa"/>
+            </w:tcMar>
+            <w:hideMark/>
+          </w:tcPr>
+          <w:p>
+            <w:pPr>
+              <w:spacing w:after="0" w:line="240" w:lineRule="auto"/>
+              <w:rPr>
+                <w:rFonts w:ascii="Times New Roman" w:eastAsia="Times New Roman" w:hAnsi="Times New Roman" w:cs="Times New Roman"/>
+                <w:sz w:val="24"/>
+                <w:szCs w:val="24"/>
+                <w:lang w:eastAsia="es-PE"/>
+              </w:rPr>
+            </w:pPr>
+            <w:r>
+              <w:rPr>
+                <w:rFonts w:ascii="Times New Roman" w:eastAsia="Times New Roman" w:hAnsi="Times New Roman" w:cs="Times New Roman"/>
+                <w:b/>
+                <w:bCs/>
+                <w:color w:val="000000"/>
+                <w:sz w:val="24"/>
+                <w:szCs w:val="24"/>
+                <w:lang w:eastAsia="es-PE"/>
+              </w:rPr>
+              <w:t>Políticas</w:t>
+            </w:r>
+          </w:p>
+        </w:tc>
+      </w:tr>
+      <w:tr>
+        <w:tc>
+          <w:tcPr>
+            <w:tcW w:w="0" w:type="auto"/>
+            <w:tcBorders>
+              <w:top w:val="single" w:sz="8" w:space="0" w:color="000000"/>
+              <w:left w:val="single" w:sz="8" w:space="0" w:color="000000"/>
+              <w:bottom w:val="single" w:sz="8" w:space="0" w:color="000000"/>
+              <w:right w:val="single" w:sz="8" w:space="0" w:color="000000"/>
+            </w:tcBorders>
+            <w:tcMar>
+              <w:top w:w="100" w:type="dxa"/>
+              <w:left w:w="100" w:type="dxa"/>
+              <w:bottom w:w="100" w:type="dxa"/>
+              <w:right w:w="100" w:type="dxa"/>
+            </w:tcMar>
+            <w:hideMark/>
+          </w:tcPr>
+          <w:p>
+            <w:pPr>
+              <w:spacing w:after="0" w:line="240" w:lineRule="auto"/>
+              <w:rPr>
+                <w:rFonts w:ascii="Times New Roman" w:eastAsia="Times New Roman" w:hAnsi="Times New Roman" w:cs="Times New Roman"/>
+                <w:sz w:val="24"/>
+                <w:szCs w:val="24"/>
+                <w:lang w:eastAsia="es-PE"/>
+              </w:rPr>
+            </w:pPr>
+            <w:r>
+              <w:rPr>
+                <w:rFonts w:ascii="Times New Roman" w:eastAsia="Times New Roman" w:hAnsi="Times New Roman" w:cs="Times New Roman"/>
+                <w:color w:val="000000"/>
+                <w:sz w:val="24"/>
+                <w:szCs w:val="24"/>
+                <w:lang w:eastAsia="es-PE"/>
+              </w:rPr>
+              <w:t>El tiempo de respuesta no debe de superar los 7 días hábiles.</w:t>
+            </w:r>
+          </w:p>
+          <w:p>
+            <w:pPr>
+              <w:spacing w:after="0" w:line="240" w:lineRule="auto"/>
+              <w:rPr>
+                <w:rFonts w:ascii="Times New Roman" w:eastAsia="Times New Roman" w:hAnsi="Times New Roman" w:cs="Times New Roman"/>
+                <w:sz w:val="24"/>
+                <w:szCs w:val="24"/>
+                <w:lang w:eastAsia="es-PE"/>
+              </w:rPr>
+            </w:pPr>
+            <w:r>
+              <w:rPr>
+                <w:rFonts w:ascii="Times New Roman" w:eastAsia="Times New Roman" w:hAnsi="Times New Roman" w:cs="Times New Roman"/>
+                <w:color w:val="000000"/>
+                <w:sz w:val="24"/>
+                <w:szCs w:val="24"/>
+                <w:lang w:eastAsia="es-PE"/>
+              </w:rPr>
+              <w:t>Si se rechaza la solicitud de cambio, indicar el motivo.</w:t>
+            </w:r>
+          </w:p>
+        </w:tc>
+      </w:tr>
+    </w:tbl>
+    <w:p>
+      <w:pPr>
+        <w:spacing w:after="240" w:line="240" w:lineRule="auto"/>
+        <w:rPr>
+          <w:rFonts w:ascii="Times New Roman" w:eastAsia="Times New Roman" w:hAnsi="Times New Roman" w:cs="Times New Roman"/>
+          <w:sz w:val="24"/>
+          <w:szCs w:val="24"/>
+          <w:lang w:eastAsia="es-PE"/>
+        </w:rPr>
+      </w:pPr>
+    </w:p>
+    <w:tbl>
+      <w:tblPr>
+        <w:tblW w:w="9026" w:type="dxa"/>
+        <w:tblCellMar>
+          <w:top w:w="15" w:type="dxa"/>
+          <w:left w:w="15" w:type="dxa"/>
+          <w:bottom w:w="15" w:type="dxa"/>
+          <w:right w:w="15" w:type="dxa"/>
+        </w:tblCellMar>
+        <w:tblLook w:val="04A0" w:firstRow="1" w:lastRow="0" w:firstColumn="1" w:lastColumn="0" w:noHBand="0" w:noVBand="1"/>
+      </w:tblPr>
+      <w:tblGrid>
+        <w:gridCol w:w="9026"/>
+      </w:tblGrid>
+      <w:tr>
+        <w:tc>
+          <w:tcPr>
+            <w:tcW w:w="0" w:type="auto"/>
+            <w:tcBorders>
+              <w:top w:val="single" w:sz="8" w:space="0" w:color="000000"/>
+              <w:left w:val="single" w:sz="8" w:space="0" w:color="000000"/>
+              <w:bottom w:val="single" w:sz="8" w:space="0" w:color="000000"/>
+              <w:right w:val="single" w:sz="8" w:space="0" w:color="000000"/>
+            </w:tcBorders>
+            <w:tcMar>
+              <w:top w:w="100" w:type="dxa"/>
+              <w:left w:w="100" w:type="dxa"/>
+              <w:bottom w:w="100" w:type="dxa"/>
+              <w:right w:w="100" w:type="dxa"/>
+            </w:tcMar>
+            <w:hideMark/>
+          </w:tcPr>
+          <w:p>
+            <w:pPr>
+              <w:spacing w:after="0" w:line="240" w:lineRule="auto"/>
+              <w:rPr>
+                <w:rFonts w:ascii="Times New Roman" w:eastAsia="Times New Roman" w:hAnsi="Times New Roman" w:cs="Times New Roman"/>
+                <w:sz w:val="24"/>
+                <w:szCs w:val="24"/>
+                <w:lang w:eastAsia="es-PE"/>
+              </w:rPr>
+            </w:pPr>
+            <w:r>
+              <w:rPr>
+                <w:rFonts w:ascii="Roboto" w:eastAsia="Times New Roman" w:hAnsi="Roboto" w:cs="Times New Roman"/>
+                <w:b/>
+                <w:bCs/>
+                <w:color w:val="000000"/>
+                <w:sz w:val="28"/>
+                <w:szCs w:val="28"/>
+                <w:shd w:val="clear" w:color="auto" w:fill="FFFF00"/>
+                <w:lang w:eastAsia="es-PE"/>
+              </w:rPr>
+              <w:t>Planificación de la solicitud de cambio</w:t>
+            </w:r>
+          </w:p>
+        </w:tc>
+      </w:tr>
+      <w:tr>
+        <w:tc>
+          <w:tcPr>
+            <w:tcW w:w="0" w:type="auto"/>
+            <w:tcBorders>
+              <w:top w:val="single" w:sz="8" w:space="0" w:color="000000"/>
+              <w:left w:val="single" w:sz="8" w:space="0" w:color="000000"/>
+              <w:bottom w:val="single" w:sz="8" w:space="0" w:color="000000"/>
+              <w:right w:val="single" w:sz="8" w:space="0" w:color="000000"/>
+            </w:tcBorders>
+            <w:shd w:val="clear" w:color="auto" w:fill="CCCCCC"/>
+            <w:tcMar>
+              <w:top w:w="100" w:type="dxa"/>
+              <w:left w:w="100" w:type="dxa"/>
+              <w:bottom w:w="100" w:type="dxa"/>
+              <w:right w:w="100" w:type="dxa"/>
+            </w:tcMar>
+            <w:hideMark/>
+          </w:tcPr>
+          <w:p>
+            <w:pPr>
+              <w:spacing w:after="0" w:line="240" w:lineRule="auto"/>
+              <w:rPr>
+                <w:rFonts w:ascii="Times New Roman" w:eastAsia="Times New Roman" w:hAnsi="Times New Roman" w:cs="Times New Roman"/>
+                <w:sz w:val="24"/>
+                <w:szCs w:val="24"/>
+                <w:lang w:eastAsia="es-PE"/>
+              </w:rPr>
+            </w:pPr>
+            <w:r>
+              <w:rPr>
+                <w:rFonts w:ascii="Times New Roman" w:eastAsia="Times New Roman" w:hAnsi="Times New Roman" w:cs="Times New Roman"/>
+                <w:b/>
+                <w:bCs/>
+                <w:color w:val="000000"/>
+                <w:sz w:val="24"/>
+                <w:szCs w:val="24"/>
+                <w:lang w:eastAsia="es-PE"/>
+              </w:rPr>
+              <w:t>Actividades</w:t>
+            </w:r>
+          </w:p>
+        </w:tc>
+      </w:tr>
+      <w:tr>
+        <w:tc>
+          <w:tcPr>
+            <w:tcW w:w="0" w:type="auto"/>
+            <w:tcBorders>
+              <w:top w:val="single" w:sz="8" w:space="0" w:color="000000"/>
+              <w:left w:val="single" w:sz="8" w:space="0" w:color="000000"/>
+              <w:bottom w:val="single" w:sz="8" w:space="0" w:color="000000"/>
+              <w:right w:val="single" w:sz="8" w:space="0" w:color="000000"/>
+            </w:tcBorders>
+            <w:tcMar>
+              <w:top w:w="100" w:type="dxa"/>
+              <w:left w:w="100" w:type="dxa"/>
+              <w:bottom w:w="100" w:type="dxa"/>
+              <w:right w:w="100" w:type="dxa"/>
+            </w:tcMar>
+            <w:hideMark/>
+          </w:tcPr>
+          <w:p>
+            <w:pPr>
+              <w:spacing w:after="0" w:line="240" w:lineRule="auto"/>
+              <w:rPr>
+                <w:rFonts w:ascii="Times New Roman" w:eastAsia="Times New Roman" w:hAnsi="Times New Roman" w:cs="Times New Roman"/>
+                <w:sz w:val="24"/>
+                <w:szCs w:val="24"/>
+                <w:lang w:eastAsia="es-PE"/>
+              </w:rPr>
+            </w:pPr>
+            <w:r>
+              <w:rPr>
+                <w:rFonts w:ascii="Times New Roman" w:eastAsia="Times New Roman" w:hAnsi="Times New Roman" w:cs="Times New Roman"/>
+                <w:color w:val="000000"/>
+                <w:sz w:val="24"/>
+                <w:szCs w:val="24"/>
+                <w:lang w:eastAsia="es-PE"/>
+              </w:rPr>
+              <w:t>Crear un plan para la ejecución de la solicitud de cambio</w:t>
+            </w:r>
+          </w:p>
+          <w:p>
+            <w:pPr>
+              <w:spacing w:after="0" w:line="240" w:lineRule="auto"/>
+              <w:rPr>
+                <w:rFonts w:ascii="Times New Roman" w:eastAsia="Times New Roman" w:hAnsi="Times New Roman" w:cs="Times New Roman"/>
+                <w:sz w:val="24"/>
+                <w:szCs w:val="24"/>
+                <w:lang w:eastAsia="es-PE"/>
+              </w:rPr>
+            </w:pPr>
+            <w:proofErr w:type="spellStart"/>
+            <w:r>
+              <w:rPr>
+                <w:rFonts w:ascii="Times New Roman" w:eastAsia="Times New Roman" w:hAnsi="Times New Roman" w:cs="Times New Roman"/>
+                <w:color w:val="000000"/>
+                <w:sz w:val="24"/>
+                <w:szCs w:val="24"/>
+                <w:lang w:eastAsia="es-PE"/>
+              </w:rPr>
+              <w:t>Agendar</w:t>
+            </w:r>
+            <w:proofErr w:type="spellEnd"/>
+            <w:r>
+              <w:rPr>
+                <w:rFonts w:ascii="Times New Roman" w:eastAsia="Times New Roman" w:hAnsi="Times New Roman" w:cs="Times New Roman"/>
+                <w:color w:val="000000"/>
+                <w:sz w:val="24"/>
+                <w:szCs w:val="24"/>
+                <w:lang w:eastAsia="es-PE"/>
+              </w:rPr>
+              <w:t xml:space="preserve"> la ejecución de la solicitud de cambio</w:t>
+            </w:r>
+          </w:p>
+        </w:tc>
+      </w:tr>
+      <w:tr>
+        <w:tc>
+          <w:tcPr>
+            <w:tcW w:w="0" w:type="auto"/>
+            <w:tcBorders>
+              <w:top w:val="single" w:sz="8" w:space="0" w:color="000000"/>
+              <w:left w:val="single" w:sz="8" w:space="0" w:color="000000"/>
+              <w:bottom w:val="single" w:sz="8" w:space="0" w:color="000000"/>
+              <w:right w:val="single" w:sz="8" w:space="0" w:color="000000"/>
+            </w:tcBorders>
+            <w:shd w:val="clear" w:color="auto" w:fill="D9D9D9"/>
+            <w:tcMar>
+              <w:top w:w="100" w:type="dxa"/>
+              <w:left w:w="100" w:type="dxa"/>
+              <w:bottom w:w="100" w:type="dxa"/>
+              <w:right w:w="100" w:type="dxa"/>
+            </w:tcMar>
+            <w:hideMark/>
+          </w:tcPr>
+          <w:p>
+            <w:pPr>
+              <w:spacing w:after="0" w:line="240" w:lineRule="auto"/>
+              <w:rPr>
+                <w:rFonts w:ascii="Times New Roman" w:eastAsia="Times New Roman" w:hAnsi="Times New Roman" w:cs="Times New Roman"/>
+                <w:sz w:val="24"/>
+                <w:szCs w:val="24"/>
+                <w:lang w:eastAsia="es-PE"/>
+              </w:rPr>
+            </w:pPr>
+            <w:r>
+              <w:rPr>
+                <w:rFonts w:ascii="Times New Roman" w:eastAsia="Times New Roman" w:hAnsi="Times New Roman" w:cs="Times New Roman"/>
+                <w:b/>
+                <w:bCs/>
+                <w:color w:val="000000"/>
+                <w:sz w:val="24"/>
+                <w:szCs w:val="24"/>
+                <w:lang w:eastAsia="es-PE"/>
+              </w:rPr>
+              <w:t>Documentación</w:t>
+            </w:r>
+          </w:p>
+        </w:tc>
+      </w:tr>
+      <w:tr>
+        <w:tc>
+          <w:tcPr>
+            <w:tcW w:w="0" w:type="auto"/>
+            <w:tcBorders>
+              <w:top w:val="single" w:sz="8" w:space="0" w:color="000000"/>
+              <w:left w:val="single" w:sz="8" w:space="0" w:color="000000"/>
+              <w:bottom w:val="single" w:sz="8" w:space="0" w:color="000000"/>
+              <w:right w:val="single" w:sz="8" w:space="0" w:color="000000"/>
+            </w:tcBorders>
+            <w:tcMar>
+              <w:top w:w="100" w:type="dxa"/>
+              <w:left w:w="100" w:type="dxa"/>
+              <w:bottom w:w="100" w:type="dxa"/>
+              <w:right w:w="100" w:type="dxa"/>
+            </w:tcMar>
+            <w:hideMark/>
+          </w:tcPr>
+          <w:p>
+            <w:pPr>
+              <w:spacing w:after="0" w:line="240" w:lineRule="auto"/>
+              <w:rPr>
+                <w:rFonts w:ascii="Times New Roman" w:eastAsia="Times New Roman" w:hAnsi="Times New Roman" w:cs="Times New Roman"/>
+                <w:sz w:val="24"/>
+                <w:szCs w:val="24"/>
+                <w:lang w:eastAsia="es-PE"/>
+              </w:rPr>
+            </w:pPr>
+            <w:r>
+              <w:rPr>
+                <w:rFonts w:ascii="Times New Roman" w:eastAsia="Times New Roman" w:hAnsi="Times New Roman" w:cs="Times New Roman"/>
+                <w:color w:val="000000"/>
+                <w:sz w:val="24"/>
+                <w:szCs w:val="24"/>
+                <w:lang w:eastAsia="es-PE"/>
+              </w:rPr>
+              <w:t>Formulario de planificación de la solicitud de cambio.</w:t>
+            </w:r>
+          </w:p>
+          <w:p>
+            <w:pPr>
+              <w:spacing w:after="0" w:line="240" w:lineRule="auto"/>
+              <w:rPr>
+                <w:rFonts w:ascii="Times New Roman" w:eastAsia="Times New Roman" w:hAnsi="Times New Roman" w:cs="Times New Roman"/>
+                <w:sz w:val="24"/>
+                <w:szCs w:val="24"/>
+                <w:lang w:eastAsia="es-PE"/>
+              </w:rPr>
+            </w:pPr>
+            <w:r>
+              <w:rPr>
+                <w:rFonts w:ascii="Times New Roman" w:eastAsia="Times New Roman" w:hAnsi="Times New Roman" w:cs="Times New Roman"/>
+                <w:color w:val="000000"/>
+                <w:sz w:val="24"/>
+                <w:szCs w:val="24"/>
+                <w:lang w:eastAsia="es-PE"/>
+              </w:rPr>
+              <w:t>Cronograma de los cambios solicitados.</w:t>
+            </w:r>
+          </w:p>
+        </w:tc>
+      </w:tr>
+      <w:tr>
+        <w:tc>
+          <w:tcPr>
+            <w:tcW w:w="0" w:type="auto"/>
+            <w:tcBorders>
+              <w:top w:val="single" w:sz="8" w:space="0" w:color="000000"/>
+              <w:left w:val="single" w:sz="8" w:space="0" w:color="000000"/>
+              <w:bottom w:val="single" w:sz="8" w:space="0" w:color="000000"/>
+              <w:right w:val="single" w:sz="8" w:space="0" w:color="000000"/>
+            </w:tcBorders>
+            <w:shd w:val="clear" w:color="auto" w:fill="D9D9D9"/>
+            <w:tcMar>
+              <w:top w:w="100" w:type="dxa"/>
+              <w:left w:w="100" w:type="dxa"/>
+              <w:bottom w:w="100" w:type="dxa"/>
+              <w:right w:w="100" w:type="dxa"/>
+            </w:tcMar>
+            <w:hideMark/>
+          </w:tcPr>
+          <w:p>
+            <w:pPr>
+              <w:spacing w:after="0" w:line="240" w:lineRule="auto"/>
+              <w:rPr>
+                <w:rFonts w:ascii="Times New Roman" w:eastAsia="Times New Roman" w:hAnsi="Times New Roman" w:cs="Times New Roman"/>
+                <w:sz w:val="24"/>
+                <w:szCs w:val="24"/>
+                <w:lang w:eastAsia="es-PE"/>
+              </w:rPr>
+            </w:pPr>
+            <w:r>
+              <w:rPr>
+                <w:rFonts w:ascii="Times New Roman" w:eastAsia="Times New Roman" w:hAnsi="Times New Roman" w:cs="Times New Roman"/>
+                <w:b/>
+                <w:bCs/>
+                <w:color w:val="000000"/>
+                <w:sz w:val="24"/>
+                <w:szCs w:val="24"/>
+                <w:lang w:eastAsia="es-PE"/>
+              </w:rPr>
+              <w:t>Políticas</w:t>
+            </w:r>
+          </w:p>
+        </w:tc>
+      </w:tr>
+      <w:tr>
+        <w:tc>
+          <w:tcPr>
+            <w:tcW w:w="0" w:type="auto"/>
+            <w:tcBorders>
+              <w:top w:val="single" w:sz="8" w:space="0" w:color="000000"/>
+              <w:left w:val="single" w:sz="8" w:space="0" w:color="000000"/>
+              <w:bottom w:val="single" w:sz="8" w:space="0" w:color="000000"/>
+              <w:right w:val="single" w:sz="8" w:space="0" w:color="000000"/>
+            </w:tcBorders>
+            <w:tcMar>
+              <w:top w:w="100" w:type="dxa"/>
+              <w:left w:w="100" w:type="dxa"/>
+              <w:bottom w:w="100" w:type="dxa"/>
+              <w:right w:w="100" w:type="dxa"/>
+            </w:tcMar>
+            <w:hideMark/>
+          </w:tcPr>
+          <w:p>
+            <w:pPr>
+              <w:spacing w:after="0" w:line="240" w:lineRule="auto"/>
+              <w:rPr>
+                <w:rFonts w:ascii="Times New Roman" w:eastAsia="Times New Roman" w:hAnsi="Times New Roman" w:cs="Times New Roman"/>
+                <w:sz w:val="24"/>
+                <w:szCs w:val="24"/>
+                <w:lang w:eastAsia="es-PE"/>
+              </w:rPr>
+            </w:pPr>
+            <w:r>
+              <w:rPr>
+                <w:rFonts w:ascii="Times New Roman" w:eastAsia="Times New Roman" w:hAnsi="Times New Roman" w:cs="Times New Roman"/>
+                <w:color w:val="000000"/>
+                <w:sz w:val="24"/>
+                <w:szCs w:val="24"/>
+                <w:lang w:eastAsia="es-PE"/>
+              </w:rPr>
+              <w:t xml:space="preserve">Todas las solicitudes aceptadas </w:t>
+            </w:r>
+            <w:proofErr w:type="gramStart"/>
+            <w:r>
+              <w:rPr>
+                <w:rFonts w:ascii="Times New Roman" w:eastAsia="Times New Roman" w:hAnsi="Times New Roman" w:cs="Times New Roman"/>
+                <w:color w:val="000000"/>
+                <w:sz w:val="24"/>
+                <w:szCs w:val="24"/>
+                <w:lang w:eastAsia="es-PE"/>
+              </w:rPr>
+              <w:t>debe</w:t>
+            </w:r>
+            <w:proofErr w:type="gramEnd"/>
+            <w:r>
+              <w:rPr>
+                <w:rFonts w:ascii="Times New Roman" w:eastAsia="Times New Roman" w:hAnsi="Times New Roman" w:cs="Times New Roman"/>
+                <w:color w:val="000000"/>
+                <w:sz w:val="24"/>
+                <w:szCs w:val="24"/>
+                <w:lang w:eastAsia="es-PE"/>
+              </w:rPr>
+              <w:t xml:space="preserve"> tener una fecha estimada de ejecución.</w:t>
+            </w:r>
+          </w:p>
+          <w:p>
+            <w:pPr>
+              <w:spacing w:after="0" w:line="240" w:lineRule="auto"/>
+              <w:rPr>
+                <w:rFonts w:ascii="Times New Roman" w:eastAsia="Times New Roman" w:hAnsi="Times New Roman" w:cs="Times New Roman"/>
+                <w:sz w:val="24"/>
+                <w:szCs w:val="24"/>
+                <w:lang w:eastAsia="es-PE"/>
+              </w:rPr>
+            </w:pPr>
+            <w:r>
+              <w:rPr>
+                <w:rFonts w:ascii="Times New Roman" w:eastAsia="Times New Roman" w:hAnsi="Times New Roman" w:cs="Times New Roman"/>
+                <w:color w:val="000000"/>
+                <w:sz w:val="24"/>
+                <w:szCs w:val="24"/>
+                <w:lang w:eastAsia="es-PE"/>
+              </w:rPr>
+              <w:t xml:space="preserve">Todas las solicitudes aceptadas </w:t>
+            </w:r>
+            <w:proofErr w:type="gramStart"/>
+            <w:r>
+              <w:rPr>
+                <w:rFonts w:ascii="Times New Roman" w:eastAsia="Times New Roman" w:hAnsi="Times New Roman" w:cs="Times New Roman"/>
+                <w:color w:val="000000"/>
+                <w:sz w:val="24"/>
+                <w:szCs w:val="24"/>
+                <w:lang w:eastAsia="es-PE"/>
+              </w:rPr>
+              <w:t>debe</w:t>
+            </w:r>
+            <w:proofErr w:type="gramEnd"/>
+            <w:r>
+              <w:rPr>
+                <w:rFonts w:ascii="Times New Roman" w:eastAsia="Times New Roman" w:hAnsi="Times New Roman" w:cs="Times New Roman"/>
+                <w:color w:val="000000"/>
+                <w:sz w:val="24"/>
+                <w:szCs w:val="24"/>
+                <w:lang w:eastAsia="es-PE"/>
+              </w:rPr>
+              <w:t xml:space="preserve"> tener una fecha estimada de pase a producción.</w:t>
             </w:r>
           </w:p>
         </w:tc>

</xml_diff>

<commit_message>
Planificación de la solicitud de cambio
</commit_message>
<xml_diff>
--- a/documentos/PMC.docx
+++ b/documentos/PMC.docx
@@ -2826,8 +2826,6 @@
           <w:t>Actividades del proceso de Gestión de Cambios</w:t>
         </w:r>
       </w:hyperlink>
-      <w:bookmarkStart w:id="0" w:name="_GoBack"/>
-      <w:bookmarkEnd w:id="0"/>
     </w:p>
     <w:p/>
     <w:p/>
@@ -2887,13 +2885,10 @@
             </w:pPr>
             <w:r>
               <w:rPr>
-                <w:rFonts w:ascii="Roboto" w:eastAsia="Times New Roman" w:hAnsi="Roboto" w:cs="Times New Roman"/>
-                <w:b/>
-                <w:bCs/>
-                <w:color w:val="000000"/>
-                <w:sz w:val="28"/>
-                <w:szCs w:val="28"/>
-                <w:shd w:val="clear" w:color="auto" w:fill="FFFF00"/>
+                <w:rFonts w:ascii="Times New Roman" w:eastAsia="Times New Roman" w:hAnsi="Times New Roman" w:cs="Times New Roman"/>
+                <w:color w:val="000000"/>
+                <w:sz w:val="24"/>
+                <w:szCs w:val="24"/>
                 <w:lang w:eastAsia="es-PE"/>
               </w:rPr>
               <w:t>Aceptación de la solicitud de cambio</w:t>
@@ -3273,19 +3268,18 @@
                 <w:lang w:eastAsia="es-PE"/>
               </w:rPr>
             </w:pPr>
-            <w:r>
-              <w:rPr>
-                <w:rFonts w:ascii="Roboto" w:eastAsia="Times New Roman" w:hAnsi="Roboto" w:cs="Times New Roman"/>
-                <w:b/>
-                <w:bCs/>
-                <w:color w:val="000000"/>
-                <w:sz w:val="28"/>
-                <w:szCs w:val="28"/>
-                <w:shd w:val="clear" w:color="auto" w:fill="FFFF00"/>
+            <w:bookmarkStart w:id="0" w:name="_GoBack"/>
+            <w:r>
+              <w:rPr>
+                <w:rFonts w:ascii="Times New Roman" w:eastAsia="Times New Roman" w:hAnsi="Times New Roman" w:cs="Times New Roman"/>
+                <w:color w:val="000000"/>
+                <w:sz w:val="24"/>
+                <w:szCs w:val="24"/>
                 <w:lang w:eastAsia="es-PE"/>
               </w:rPr>
               <w:t>Planificación de la solicitud de cambio</w:t>
             </w:r>
+            <w:bookmarkEnd w:id="0"/>
           </w:p>
         </w:tc>
       </w:tr>

</xml_diff>

<commit_message>
Título, cuadro de control de cambios e índice
Título, cuadro de control de cambios e índice
</commit_message>
<xml_diff>
--- a/documentos/PMC.docx
+++ b/documentos/PMC.docx
@@ -1,604 +1,2156 @@
 
 <file path=word/document.xml><?xml version="1.0" encoding="utf-8"?>
-<w:document xmlns:wpc="http://schemas.microsoft.com/office/word/2010/wordprocessingCanvas" xmlns:mc="http://schemas.openxmlformats.org/markup-compatibility/2006" xmlns:o="urn:schemas-microsoft-com:office:office" xmlns:r="http://schemas.openxmlformats.org/officeDocument/2006/relationships" xmlns:m="http://schemas.openxmlformats.org/officeDocument/2006/math" xmlns:v="urn:schemas-microsoft-com:vml" xmlns:wp14="http://schemas.microsoft.com/office/word/2010/wordprocessingDrawing" xmlns:wp="http://schemas.openxmlformats.org/drawingml/2006/wordprocessingDrawing" xmlns:w10="urn:schemas-microsoft-com:office:word" xmlns:w="http://schemas.openxmlformats.org/wordprocessingml/2006/main" xmlns:w14="http://schemas.microsoft.com/office/word/2010/wordml" xmlns:w15="http://schemas.microsoft.com/office/word/2012/wordml" xmlns:wpg="http://schemas.microsoft.com/office/word/2010/wordprocessingGroup" xmlns:wpi="http://schemas.microsoft.com/office/word/2010/wordprocessingInk" xmlns:wne="http://schemas.microsoft.com/office/word/2006/wordml" xmlns:wps="http://schemas.microsoft.com/office/word/2010/wordprocessingShape" mc:Ignorable="w14 w15 wp14">
+<w:document xmlns:wpc="http://schemas.microsoft.com/office/word/2010/wordprocessingCanvas" xmlns:cx="http://schemas.microsoft.com/office/drawing/2014/chartex" xmlns:cx1="http://schemas.microsoft.com/office/drawing/2015/9/8/chartex" xmlns:cx2="http://schemas.microsoft.com/office/drawing/2015/10/21/chartex" xmlns:cx3="http://schemas.microsoft.com/office/drawing/2016/5/9/chartex" xmlns:cx4="http://schemas.microsoft.com/office/drawing/2016/5/10/chartex" xmlns:cx5="http://schemas.microsoft.com/office/drawing/2016/5/11/chartex" xmlns:cx6="http://schemas.microsoft.com/office/drawing/2016/5/12/chartex" xmlns:cx7="http://schemas.microsoft.com/office/drawing/2016/5/13/chartex" xmlns:cx8="http://schemas.microsoft.com/office/drawing/2016/5/14/chartex" xmlns:mc="http://schemas.openxmlformats.org/markup-compatibility/2006" xmlns:aink="http://schemas.microsoft.com/office/drawing/2016/ink" xmlns:am3d="http://schemas.microsoft.com/office/drawing/2017/model3d" xmlns:o="urn:schemas-microsoft-com:office:office" xmlns:r="http://schemas.openxmlformats.org/officeDocument/2006/relationships" xmlns:m="http://schemas.openxmlformats.org/officeDocument/2006/math" xmlns:v="urn:schemas-microsoft-com:vml" xmlns:wp14="http://schemas.microsoft.com/office/word/2010/wordprocessingDrawing" xmlns:wp="http://schemas.openxmlformats.org/drawingml/2006/wordprocessingDrawing" xmlns:w10="urn:schemas-microsoft-com:office:word" xmlns:w="http://schemas.openxmlformats.org/wordprocessingml/2006/main" xmlns:w14="http://schemas.microsoft.com/office/word/2010/wordml" xmlns:w15="http://schemas.microsoft.com/office/word/2012/wordml" xmlns:w16cid="http://schemas.microsoft.com/office/word/2016/wordml/cid" xmlns:w16se="http://schemas.microsoft.com/office/word/2015/wordml/symex" xmlns:wpg="http://schemas.microsoft.com/office/word/2010/wordprocessingGroup" xmlns:wpi="http://schemas.microsoft.com/office/word/2010/wordprocessingInk" xmlns:wne="http://schemas.microsoft.com/office/word/2006/wordml" xmlns:wps="http://schemas.microsoft.com/office/word/2010/wordprocessingShape" mc:Ignorable="w14 w15 w16se w16cid wp14">
   <w:body>
     <w:p>
       <w:pPr>
-        <w:spacing w:after="100" w:line="240" w:lineRule="auto"/>
-        <w:rPr>
-          <w:rFonts w:ascii="Calibri" w:eastAsia="Times New Roman" w:hAnsi="Calibri" w:cs="Calibri"/>
+        <w:rPr>
+          <w:lang w:eastAsia="es-PE"/>
+        </w:rPr>
+      </w:pPr>
+    </w:p>
+    <w:p>
+      <w:pPr>
+        <w:pStyle w:val="NormalWeb"/>
+        <w:spacing w:before="0" w:beforeAutospacing="0" w:after="160" w:afterAutospacing="0"/>
+        <w:jc w:val="center"/>
+        <w:rPr>
+          <w:color w:val="000000"/>
+          <w:sz w:val="44"/>
+          <w:szCs w:val="44"/>
+        </w:rPr>
+      </w:pPr>
+    </w:p>
+    <w:p>
+      <w:pPr>
+        <w:pStyle w:val="NormalWeb"/>
+        <w:spacing w:before="0" w:beforeAutospacing="0" w:after="160" w:afterAutospacing="0"/>
+        <w:jc w:val="center"/>
+        <w:rPr>
+          <w:color w:val="000000"/>
+          <w:sz w:val="44"/>
+          <w:szCs w:val="44"/>
+        </w:rPr>
+      </w:pPr>
+    </w:p>
+    <w:p>
+      <w:pPr>
+        <w:pStyle w:val="NormalWeb"/>
+        <w:spacing w:before="0" w:beforeAutospacing="0" w:after="160" w:afterAutospacing="0"/>
+        <w:jc w:val="center"/>
+        <w:rPr>
+          <w:color w:val="000000"/>
+          <w:sz w:val="44"/>
+          <w:szCs w:val="44"/>
+        </w:rPr>
+      </w:pPr>
+    </w:p>
+    <w:p>
+      <w:pPr>
+        <w:pStyle w:val="NormalWeb"/>
+        <w:spacing w:before="0" w:beforeAutospacing="0" w:after="160" w:afterAutospacing="0"/>
+        <w:jc w:val="center"/>
+        <w:rPr>
+          <w:color w:val="000000"/>
+          <w:sz w:val="44"/>
+          <w:szCs w:val="44"/>
+        </w:rPr>
+      </w:pPr>
+    </w:p>
+    <w:p>
+      <w:pPr>
+        <w:pStyle w:val="NormalWeb"/>
+        <w:spacing w:before="0" w:beforeAutospacing="0" w:after="160" w:afterAutospacing="0"/>
+        <w:jc w:val="center"/>
+        <w:rPr>
+          <w:color w:val="000000"/>
+          <w:sz w:val="44"/>
+          <w:szCs w:val="44"/>
+        </w:rPr>
+      </w:pPr>
+    </w:p>
+    <w:p>
+      <w:pPr>
+        <w:pStyle w:val="NormalWeb"/>
+        <w:spacing w:before="0" w:beforeAutospacing="0" w:after="160" w:afterAutospacing="0"/>
+        <w:jc w:val="center"/>
+        <w:rPr>
+          <w:color w:val="000000"/>
+          <w:sz w:val="44"/>
+          <w:szCs w:val="44"/>
+        </w:rPr>
+      </w:pPr>
+    </w:p>
+    <w:p>
+      <w:pPr>
+        <w:pStyle w:val="NormalWeb"/>
+        <w:spacing w:before="0" w:beforeAutospacing="0" w:after="160" w:afterAutospacing="0"/>
+        <w:jc w:val="center"/>
+      </w:pPr>
+      <w:r>
+        <w:rPr>
+          <w:color w:val="000000"/>
+          <w:sz w:val="44"/>
+          <w:szCs w:val="44"/>
+        </w:rPr>
+        <w:t xml:space="preserve">PLAN DE GESTIÓN </w:t>
+      </w:r>
+    </w:p>
+    <w:p>
+      <w:pPr>
+        <w:spacing w:line="240" w:lineRule="auto"/>
+        <w:jc w:val="center"/>
+        <w:rPr>
+          <w:rFonts w:eastAsia="Times New Roman" w:cs="Times New Roman"/>
+          <w:szCs w:val="24"/>
+          <w:lang w:eastAsia="es-PE"/>
+        </w:rPr>
+      </w:pPr>
+      <w:r>
+        <w:rPr>
+          <w:rFonts w:eastAsia="Times New Roman" w:cs="Times New Roman"/>
+          <w:color w:val="000000"/>
+          <w:sz w:val="44"/>
+          <w:szCs w:val="44"/>
+          <w:lang w:eastAsia="es-PE"/>
+        </w:rPr>
+        <w:t>DE CAMBIOS</w:t>
+      </w:r>
+    </w:p>
+    <w:p>
+      <w:pPr>
+        <w:spacing w:after="0" w:line="240" w:lineRule="auto"/>
+        <w:rPr>
+          <w:rFonts w:eastAsia="Times New Roman" w:cs="Times New Roman"/>
+          <w:szCs w:val="24"/>
+          <w:lang w:eastAsia="es-PE"/>
+        </w:rPr>
+      </w:pPr>
+    </w:p>
+    <w:p>
+      <w:pPr>
+        <w:spacing w:line="240" w:lineRule="auto"/>
+        <w:jc w:val="center"/>
+        <w:rPr>
+          <w:rFonts w:eastAsia="Times New Roman" w:cs="Times New Roman"/>
+          <w:szCs w:val="24"/>
+          <w:lang w:eastAsia="es-PE"/>
+        </w:rPr>
+      </w:pPr>
+      <w:r>
+        <w:rPr>
+          <w:rFonts w:eastAsia="Times New Roman" w:cs="Times New Roman"/>
+          <w:color w:val="000000"/>
+          <w:szCs w:val="24"/>
+          <w:lang w:eastAsia="es-PE"/>
+        </w:rPr>
+        <w:t>EMPRESA BIOSAC</w:t>
+      </w:r>
+    </w:p>
+    <w:p>
+      <w:pPr>
+        <w:rPr>
+          <w:lang w:eastAsia="es-PE"/>
+        </w:rPr>
+      </w:pPr>
+    </w:p>
+    <w:p>
+      <w:pPr>
+        <w:rPr>
+          <w:lang w:eastAsia="es-PE"/>
+        </w:rPr>
+      </w:pPr>
+    </w:p>
+    <w:p>
+      <w:pPr>
+        <w:rPr>
+          <w:lang w:eastAsia="es-PE"/>
+        </w:rPr>
+      </w:pPr>
+    </w:p>
+    <w:p>
+      <w:pPr>
+        <w:rPr>
+          <w:lang w:eastAsia="es-PE"/>
+        </w:rPr>
+      </w:pPr>
+    </w:p>
+    <w:p>
+      <w:pPr>
+        <w:rPr>
+          <w:lang w:eastAsia="es-PE"/>
+        </w:rPr>
+      </w:pPr>
+    </w:p>
+    <w:p>
+      <w:pPr>
+        <w:rPr>
+          <w:lang w:eastAsia="es-PE"/>
+        </w:rPr>
+      </w:pPr>
+    </w:p>
+    <w:p>
+      <w:pPr>
+        <w:rPr>
+          <w:lang w:eastAsia="es-PE"/>
+        </w:rPr>
+      </w:pPr>
+    </w:p>
+    <w:p>
+      <w:pPr>
+        <w:rPr>
+          <w:lang w:eastAsia="es-PE"/>
+        </w:rPr>
+      </w:pPr>
+    </w:p>
+    <w:p>
+      <w:pPr>
+        <w:rPr>
+          <w:lang w:eastAsia="es-PE"/>
+        </w:rPr>
+      </w:pPr>
+    </w:p>
+    <w:p>
+      <w:pPr>
+        <w:rPr>
+          <w:lang w:eastAsia="es-PE"/>
+        </w:rPr>
+      </w:pPr>
+    </w:p>
+    <w:p>
+      <w:pPr>
+        <w:rPr>
+          <w:lang w:eastAsia="es-PE"/>
+        </w:rPr>
+      </w:pPr>
+    </w:p>
+    <w:p>
+      <w:pPr>
+        <w:rPr>
+          <w:lang w:eastAsia="es-PE"/>
+        </w:rPr>
+      </w:pPr>
+    </w:p>
+    <w:p>
+      <w:pPr>
+        <w:rPr>
+          <w:lang w:eastAsia="es-PE"/>
+        </w:rPr>
+      </w:pPr>
+    </w:p>
+    <w:p>
+      <w:pPr>
+        <w:rPr>
+          <w:color w:val="000000"/>
+        </w:rPr>
+      </w:pPr>
+    </w:p>
+    <w:p>
+      <w:pPr>
+        <w:jc w:val="center"/>
+        <w:rPr>
+          <w:color w:val="000000"/>
+        </w:rPr>
+      </w:pPr>
+    </w:p>
+    <w:p>
+      <w:pPr>
+        <w:jc w:val="center"/>
+        <w:rPr>
+          <w:color w:val="000000"/>
+        </w:rPr>
+      </w:pPr>
+      <w:r>
+        <w:rPr>
+          <w:color w:val="000000"/>
+        </w:rPr>
+        <w:t>Lima – Perú 2018</w:t>
+      </w:r>
+    </w:p>
+    <w:p>
+      <w:pPr>
+        <w:rPr>
+          <w:lang w:eastAsia="es-PE"/>
+        </w:rPr>
+      </w:pPr>
+    </w:p>
+    <w:p>
+      <w:pPr>
+        <w:rPr>
+          <w:color w:val="000000"/>
+        </w:rPr>
+      </w:pPr>
+    </w:p>
+    <w:p>
+      <w:pPr>
+        <w:rPr>
+          <w:color w:val="000000"/>
+        </w:rPr>
+      </w:pPr>
+    </w:p>
+    <w:p>
+      <w:pPr>
+        <w:rPr>
+          <w:color w:val="000000"/>
+        </w:rPr>
+      </w:pPr>
+    </w:p>
+    <w:p>
+      <w:pPr>
+        <w:rPr>
+          <w:color w:val="000000"/>
+        </w:rPr>
+      </w:pPr>
+    </w:p>
+    <w:p>
+      <w:pPr>
+        <w:rPr>
+          <w:color w:val="000000"/>
+        </w:rPr>
+      </w:pPr>
+    </w:p>
+    <w:p>
+      <w:pPr>
+        <w:rPr>
+          <w:color w:val="000000"/>
+        </w:rPr>
+      </w:pPr>
+    </w:p>
+    <w:p>
+      <w:pPr>
+        <w:rPr>
+          <w:color w:val="000000"/>
+        </w:rPr>
+      </w:pPr>
+    </w:p>
+    <w:p>
+      <w:pPr>
+        <w:rPr>
+          <w:color w:val="000000"/>
+        </w:rPr>
+      </w:pPr>
+    </w:p>
+    <w:p>
+      <w:pPr>
+        <w:rPr>
+          <w:color w:val="000000"/>
+        </w:rPr>
+      </w:pPr>
+    </w:p>
+    <w:p>
+      <w:pPr>
+        <w:rPr>
+          <w:color w:val="000000"/>
+        </w:rPr>
+      </w:pPr>
+    </w:p>
+    <w:p>
+      <w:pPr>
+        <w:rPr>
+          <w:color w:val="000000"/>
+        </w:rPr>
+      </w:pPr>
+    </w:p>
+    <w:p>
+      <w:pPr>
+        <w:rPr>
+          <w:color w:val="000000"/>
+        </w:rPr>
+      </w:pPr>
+    </w:p>
+    <w:p>
+      <w:pPr>
+        <w:jc w:val="both"/>
+        <w:rPr>
+          <w:lang w:eastAsia="es-PE"/>
+        </w:rPr>
+      </w:pPr>
+      <w:r>
+        <w:rPr>
+          <w:color w:val="000000"/>
+        </w:rPr>
+        <w:t xml:space="preserve">Este documento </w:t>
+      </w:r>
+      <w:r>
+        <w:rPr>
+          <w:color w:val="000000"/>
+        </w:rPr>
+        <w:t>…</w:t>
+      </w:r>
+      <w:r>
+        <w:rPr>
+          <w:lang w:eastAsia="es-PE"/>
+        </w:rPr>
+        <w:br w:type="page"/>
+      </w:r>
+    </w:p>
+    <w:p>
+      <w:pPr>
+        <w:spacing w:line="240" w:lineRule="auto"/>
+        <w:jc w:val="center"/>
+        <w:rPr>
+          <w:rFonts w:eastAsia="Times New Roman" w:cs="Times New Roman"/>
+          <w:szCs w:val="24"/>
+          <w:lang w:eastAsia="es-PE"/>
+        </w:rPr>
+      </w:pPr>
+      <w:r>
+        <w:rPr>
+          <w:rFonts w:eastAsia="Times New Roman" w:cs="Times New Roman"/>
           <w:b/>
           <w:bCs/>
           <w:color w:val="000000"/>
-          <w:lang w:eastAsia="es-PE"/>
-        </w:rPr>
-      </w:pPr>
-      <w:r>
-        <w:rPr>
-          <w:rFonts w:ascii="Calibri" w:eastAsia="Times New Roman" w:hAnsi="Calibri" w:cs="Calibri"/>
+          <w:szCs w:val="24"/>
+          <w:lang w:eastAsia="es-PE"/>
+        </w:rPr>
+        <w:lastRenderedPageBreak/>
+        <w:t>Control de Cambios</w:t>
+      </w:r>
+    </w:p>
+    <w:tbl>
+      <w:tblPr>
+        <w:tblW w:w="0" w:type="auto"/>
+        <w:jc w:val="center"/>
+        <w:tblCellMar>
+          <w:top w:w="15" w:type="dxa"/>
+          <w:left w:w="15" w:type="dxa"/>
+          <w:bottom w:w="15" w:type="dxa"/>
+          <w:right w:w="15" w:type="dxa"/>
+        </w:tblCellMar>
+        <w:tblLook w:val="04A0" w:firstRow="1" w:lastRow="0" w:firstColumn="1" w:lastColumn="0" w:noHBand="0" w:noVBand="1"/>
+      </w:tblPr>
+      <w:tblGrid>
+        <w:gridCol w:w="2881"/>
+        <w:gridCol w:w="2501"/>
+        <w:gridCol w:w="2410"/>
+      </w:tblGrid>
+      <w:tr>
+        <w:trPr>
+          <w:jc w:val="center"/>
+        </w:trPr>
+        <w:tc>
+          <w:tcPr>
+            <w:tcW w:w="2881" w:type="dxa"/>
+            <w:tcBorders>
+              <w:top w:val="single" w:sz="4" w:space="0" w:color="000000"/>
+              <w:left w:val="single" w:sz="4" w:space="0" w:color="000000"/>
+              <w:bottom w:val="single" w:sz="4" w:space="0" w:color="000000"/>
+              <w:right w:val="single" w:sz="4" w:space="0" w:color="000000"/>
+            </w:tcBorders>
+            <w:shd w:val="clear" w:color="auto" w:fill="D0CECE"/>
+            <w:tcMar>
+              <w:top w:w="0" w:type="dxa"/>
+              <w:left w:w="108" w:type="dxa"/>
+              <w:bottom w:w="0" w:type="dxa"/>
+              <w:right w:w="108" w:type="dxa"/>
+            </w:tcMar>
+            <w:hideMark/>
+          </w:tcPr>
+          <w:p>
+            <w:pPr>
+              <w:spacing w:after="0" w:line="240" w:lineRule="auto"/>
+              <w:rPr>
+                <w:rFonts w:eastAsia="Times New Roman" w:cs="Times New Roman"/>
+                <w:szCs w:val="24"/>
+                <w:lang w:eastAsia="es-PE"/>
+              </w:rPr>
+            </w:pPr>
+            <w:r>
+              <w:rPr>
+                <w:rFonts w:eastAsia="Times New Roman" w:cs="Times New Roman"/>
+                <w:b/>
+                <w:bCs/>
+                <w:color w:val="000000"/>
+                <w:szCs w:val="24"/>
+                <w:lang w:eastAsia="es-PE"/>
+              </w:rPr>
+              <w:t>AVANCE</w:t>
+            </w:r>
+          </w:p>
+        </w:tc>
+        <w:tc>
+          <w:tcPr>
+            <w:tcW w:w="2501" w:type="dxa"/>
+            <w:tcBorders>
+              <w:top w:val="single" w:sz="4" w:space="0" w:color="000000"/>
+              <w:left w:val="single" w:sz="4" w:space="0" w:color="000000"/>
+              <w:bottom w:val="single" w:sz="4" w:space="0" w:color="000000"/>
+              <w:right w:val="single" w:sz="4" w:space="0" w:color="000000"/>
+            </w:tcBorders>
+            <w:shd w:val="clear" w:color="auto" w:fill="D0CECE"/>
+            <w:tcMar>
+              <w:top w:w="0" w:type="dxa"/>
+              <w:left w:w="108" w:type="dxa"/>
+              <w:bottom w:w="0" w:type="dxa"/>
+              <w:right w:w="108" w:type="dxa"/>
+            </w:tcMar>
+            <w:hideMark/>
+          </w:tcPr>
+          <w:p>
+            <w:pPr>
+              <w:spacing w:after="0" w:line="240" w:lineRule="auto"/>
+              <w:rPr>
+                <w:rFonts w:eastAsia="Times New Roman" w:cs="Times New Roman"/>
+                <w:szCs w:val="24"/>
+                <w:lang w:eastAsia="es-PE"/>
+              </w:rPr>
+            </w:pPr>
+            <w:r>
+              <w:rPr>
+                <w:rFonts w:eastAsia="Times New Roman" w:cs="Times New Roman"/>
+                <w:b/>
+                <w:bCs/>
+                <w:color w:val="000000"/>
+                <w:szCs w:val="24"/>
+                <w:lang w:eastAsia="es-PE"/>
+              </w:rPr>
+              <w:t>VERSIÓN</w:t>
+            </w:r>
+          </w:p>
+        </w:tc>
+        <w:tc>
+          <w:tcPr>
+            <w:tcW w:w="2410" w:type="dxa"/>
+            <w:tcBorders>
+              <w:top w:val="single" w:sz="4" w:space="0" w:color="000000"/>
+              <w:left w:val="single" w:sz="4" w:space="0" w:color="000000"/>
+              <w:bottom w:val="single" w:sz="4" w:space="0" w:color="000000"/>
+              <w:right w:val="single" w:sz="4" w:space="0" w:color="000000"/>
+            </w:tcBorders>
+            <w:shd w:val="clear" w:color="auto" w:fill="D0CECE"/>
+            <w:tcMar>
+              <w:top w:w="0" w:type="dxa"/>
+              <w:left w:w="108" w:type="dxa"/>
+              <w:bottom w:w="0" w:type="dxa"/>
+              <w:right w:w="108" w:type="dxa"/>
+            </w:tcMar>
+            <w:hideMark/>
+          </w:tcPr>
+          <w:p>
+            <w:pPr>
+              <w:spacing w:after="0" w:line="240" w:lineRule="auto"/>
+              <w:rPr>
+                <w:rFonts w:eastAsia="Times New Roman" w:cs="Times New Roman"/>
+                <w:szCs w:val="24"/>
+                <w:lang w:eastAsia="es-PE"/>
+              </w:rPr>
+            </w:pPr>
+            <w:r>
+              <w:rPr>
+                <w:rFonts w:eastAsia="Times New Roman" w:cs="Times New Roman"/>
+                <w:b/>
+                <w:bCs/>
+                <w:color w:val="000000"/>
+                <w:szCs w:val="24"/>
+                <w:lang w:eastAsia="es-PE"/>
+              </w:rPr>
+              <w:t>FECHA</w:t>
+            </w:r>
+          </w:p>
+        </w:tc>
+      </w:tr>
+      <w:tr>
+        <w:trPr>
+          <w:jc w:val="center"/>
+        </w:trPr>
+        <w:tc>
+          <w:tcPr>
+            <w:tcW w:w="2881" w:type="dxa"/>
+            <w:tcBorders>
+              <w:top w:val="single" w:sz="4" w:space="0" w:color="000000"/>
+              <w:left w:val="single" w:sz="4" w:space="0" w:color="000000"/>
+              <w:bottom w:val="single" w:sz="4" w:space="0" w:color="000000"/>
+              <w:right w:val="single" w:sz="4" w:space="0" w:color="000000"/>
+            </w:tcBorders>
+            <w:tcMar>
+              <w:top w:w="0" w:type="dxa"/>
+              <w:left w:w="108" w:type="dxa"/>
+              <w:bottom w:w="0" w:type="dxa"/>
+              <w:right w:w="108" w:type="dxa"/>
+            </w:tcMar>
+            <w:hideMark/>
+          </w:tcPr>
+          <w:p>
+            <w:pPr>
+              <w:spacing w:after="0" w:line="240" w:lineRule="auto"/>
+              <w:rPr>
+                <w:rFonts w:eastAsia="Times New Roman" w:cs="Times New Roman"/>
+                <w:szCs w:val="24"/>
+                <w:lang w:eastAsia="es-PE"/>
+              </w:rPr>
+            </w:pPr>
+            <w:r>
+              <w:rPr>
+                <w:rFonts w:eastAsia="Times New Roman" w:cs="Times New Roman"/>
+                <w:color w:val="000000"/>
+                <w:szCs w:val="24"/>
+                <w:lang w:eastAsia="es-PE"/>
+              </w:rPr>
+              <w:t>Plan Inicial</w:t>
+            </w:r>
+          </w:p>
+        </w:tc>
+        <w:tc>
+          <w:tcPr>
+            <w:tcW w:w="2501" w:type="dxa"/>
+            <w:tcBorders>
+              <w:top w:val="single" w:sz="4" w:space="0" w:color="000000"/>
+              <w:left w:val="single" w:sz="4" w:space="0" w:color="000000"/>
+              <w:bottom w:val="single" w:sz="4" w:space="0" w:color="000000"/>
+              <w:right w:val="single" w:sz="4" w:space="0" w:color="000000"/>
+            </w:tcBorders>
+            <w:tcMar>
+              <w:top w:w="0" w:type="dxa"/>
+              <w:left w:w="108" w:type="dxa"/>
+              <w:bottom w:w="0" w:type="dxa"/>
+              <w:right w:w="108" w:type="dxa"/>
+            </w:tcMar>
+            <w:hideMark/>
+          </w:tcPr>
+          <w:p>
+            <w:pPr>
+              <w:spacing w:after="0" w:line="240" w:lineRule="auto"/>
+              <w:rPr>
+                <w:rFonts w:eastAsia="Times New Roman" w:cs="Times New Roman"/>
+                <w:szCs w:val="24"/>
+                <w:lang w:eastAsia="es-PE"/>
+              </w:rPr>
+            </w:pPr>
+            <w:r>
+              <w:rPr>
+                <w:rFonts w:eastAsia="Times New Roman" w:cs="Times New Roman"/>
+                <w:color w:val="000000"/>
+                <w:szCs w:val="24"/>
+                <w:lang w:eastAsia="es-PE"/>
+              </w:rPr>
+              <w:t>1.0.0</w:t>
+            </w:r>
+          </w:p>
+        </w:tc>
+        <w:tc>
+          <w:tcPr>
+            <w:tcW w:w="2410" w:type="dxa"/>
+            <w:tcBorders>
+              <w:top w:val="single" w:sz="4" w:space="0" w:color="000000"/>
+              <w:left w:val="single" w:sz="4" w:space="0" w:color="000000"/>
+              <w:bottom w:val="single" w:sz="4" w:space="0" w:color="000000"/>
+              <w:right w:val="single" w:sz="4" w:space="0" w:color="000000"/>
+            </w:tcBorders>
+            <w:tcMar>
+              <w:top w:w="0" w:type="dxa"/>
+              <w:left w:w="108" w:type="dxa"/>
+              <w:bottom w:w="0" w:type="dxa"/>
+              <w:right w:w="108" w:type="dxa"/>
+            </w:tcMar>
+            <w:hideMark/>
+          </w:tcPr>
+          <w:p>
+            <w:pPr>
+              <w:spacing w:after="0" w:line="240" w:lineRule="auto"/>
+              <w:rPr>
+                <w:rFonts w:eastAsia="Times New Roman" w:cs="Times New Roman"/>
+                <w:szCs w:val="24"/>
+                <w:lang w:eastAsia="es-PE"/>
+              </w:rPr>
+            </w:pPr>
+            <w:r>
+              <w:rPr>
+                <w:rFonts w:eastAsia="Times New Roman" w:cs="Times New Roman"/>
+                <w:color w:val="000000"/>
+                <w:szCs w:val="24"/>
+                <w:lang w:eastAsia="es-PE"/>
+              </w:rPr>
+              <w:t>13/11/2018</w:t>
+            </w:r>
+          </w:p>
+        </w:tc>
+      </w:tr>
+    </w:tbl>
+    <w:p>
+      <w:pPr>
+        <w:rPr>
+          <w:lang w:eastAsia="es-PE"/>
+        </w:rPr>
+      </w:pPr>
+      <w:r>
+        <w:rPr>
+          <w:lang w:eastAsia="es-PE"/>
+        </w:rPr>
+        <w:br w:type="page"/>
+      </w:r>
+    </w:p>
+    <w:sdt>
+      <w:sdtPr>
+        <w:rPr>
+          <w:sz w:val="24"/>
+          <w:szCs w:val="24"/>
+          <w:lang w:val="es-ES"/>
+        </w:rPr>
+        <w:id w:val="2054193879"/>
+        <w:docPartObj>
+          <w:docPartGallery w:val="Table of Contents"/>
+          <w:docPartUnique/>
+        </w:docPartObj>
+      </w:sdtPr>
+      <w:sdtEndPr>
+        <w:rPr>
+          <w:rFonts w:ascii="Times New Roman" w:eastAsiaTheme="minorHAnsi" w:hAnsi="Times New Roman" w:cstheme="minorBidi"/>
           <w:b/>
           <w:bCs/>
-          <w:color w:val="000000"/>
-          <w:lang w:eastAsia="es-PE"/>
-        </w:rPr>
+          <w:color w:val="auto"/>
+          <w:szCs w:val="22"/>
+          <w:lang w:eastAsia="en-US"/>
+        </w:rPr>
+      </w:sdtEndPr>
+      <w:sdtContent>
+        <w:p>
+          <w:pPr>
+            <w:pStyle w:val="TtuloTDC"/>
+            <w:jc w:val="center"/>
+            <w:rPr>
+              <w:rFonts w:ascii="Times New Roman" w:hAnsi="Times New Roman" w:cs="Times New Roman"/>
+              <w:b/>
+              <w:color w:val="auto"/>
+              <w:sz w:val="24"/>
+              <w:szCs w:val="24"/>
+              <w:lang w:val="es-ES"/>
+            </w:rPr>
+          </w:pPr>
+          <w:r>
+            <w:rPr>
+              <w:rFonts w:ascii="Times New Roman" w:hAnsi="Times New Roman" w:cs="Times New Roman"/>
+              <w:b/>
+              <w:color w:val="auto"/>
+              <w:sz w:val="24"/>
+              <w:szCs w:val="24"/>
+              <w:lang w:val="es-ES"/>
+            </w:rPr>
+            <w:t>Índice</w:t>
+          </w:r>
+        </w:p>
+        <w:p>
+          <w:pPr>
+            <w:rPr>
+              <w:lang w:val="es-ES" w:eastAsia="es-PE"/>
+            </w:rPr>
+          </w:pPr>
+        </w:p>
+        <w:p>
+          <w:pPr>
+            <w:pStyle w:val="TDC2"/>
+            <w:tabs>
+              <w:tab w:val="right" w:leader="dot" w:pos="8494"/>
+            </w:tabs>
+            <w:rPr>
+              <w:rFonts w:asciiTheme="minorHAnsi" w:eastAsiaTheme="minorEastAsia" w:hAnsiTheme="minorHAnsi"/>
+              <w:noProof/>
+              <w:sz w:val="22"/>
+              <w:lang w:eastAsia="es-PE"/>
+            </w:rPr>
+          </w:pPr>
+          <w:r>
+            <w:rPr>
+              <w:b/>
+              <w:bCs/>
+              <w:lang w:val="es-ES"/>
+            </w:rPr>
+            <w:fldChar w:fldCharType="begin"/>
+          </w:r>
+          <w:r>
+            <w:rPr>
+              <w:b/>
+              <w:bCs/>
+              <w:lang w:val="es-ES"/>
+            </w:rPr>
+            <w:instrText xml:space="preserve"> TOC \o "1-3" \h \z \u </w:instrText>
+          </w:r>
+          <w:r>
+            <w:rPr>
+              <w:b/>
+              <w:bCs/>
+              <w:lang w:val="es-ES"/>
+            </w:rPr>
+            <w:fldChar w:fldCharType="separate"/>
+          </w:r>
+          <w:hyperlink w:anchor="_Toc531373105" w:history="1">
+            <w:r>
+              <w:rPr>
+                <w:rStyle w:val="Hipervnculo"/>
+                <w:rFonts w:eastAsia="Times New Roman"/>
+                <w:noProof/>
+                <w:lang w:eastAsia="es-PE"/>
+              </w:rPr>
+              <w:t>INTRODUCCIÓN</w:t>
+            </w:r>
+            <w:r>
+              <w:rPr>
+                <w:noProof/>
+                <w:webHidden/>
+              </w:rPr>
+              <w:tab/>
+            </w:r>
+            <w:r>
+              <w:rPr>
+                <w:noProof/>
+                <w:webHidden/>
+              </w:rPr>
+              <w:fldChar w:fldCharType="begin"/>
+            </w:r>
+            <w:r>
+              <w:rPr>
+                <w:noProof/>
+                <w:webHidden/>
+              </w:rPr>
+              <w:instrText xml:space="preserve"> PAGEREF _Toc531373105 \h </w:instrText>
+            </w:r>
+            <w:r>
+              <w:rPr>
+                <w:noProof/>
+                <w:webHidden/>
+              </w:rPr>
+            </w:r>
+            <w:r>
+              <w:rPr>
+                <w:noProof/>
+                <w:webHidden/>
+              </w:rPr>
+              <w:fldChar w:fldCharType="separate"/>
+            </w:r>
+            <w:r>
+              <w:rPr>
+                <w:noProof/>
+                <w:webHidden/>
+              </w:rPr>
+              <w:t>5</w:t>
+            </w:r>
+            <w:r>
+              <w:rPr>
+                <w:noProof/>
+                <w:webHidden/>
+              </w:rPr>
+              <w:fldChar w:fldCharType="end"/>
+            </w:r>
+          </w:hyperlink>
+        </w:p>
+        <w:p>
+          <w:pPr>
+            <w:pStyle w:val="TDC3"/>
+            <w:tabs>
+              <w:tab w:val="right" w:leader="dot" w:pos="8494"/>
+            </w:tabs>
+            <w:rPr>
+              <w:rFonts w:asciiTheme="minorHAnsi" w:eastAsiaTheme="minorEastAsia" w:hAnsiTheme="minorHAnsi"/>
+              <w:noProof/>
+              <w:sz w:val="22"/>
+              <w:lang w:eastAsia="es-PE"/>
+            </w:rPr>
+          </w:pPr>
+          <w:hyperlink w:anchor="_Toc531373106" w:history="1">
+            <w:r>
+              <w:rPr>
+                <w:rStyle w:val="Hipervnculo"/>
+                <w:rFonts w:eastAsia="Times New Roman"/>
+                <w:noProof/>
+                <w:lang w:eastAsia="es-PE"/>
+              </w:rPr>
+              <w:t>Propósito</w:t>
+            </w:r>
+            <w:r>
+              <w:rPr>
+                <w:noProof/>
+                <w:webHidden/>
+              </w:rPr>
+              <w:tab/>
+            </w:r>
+            <w:r>
+              <w:rPr>
+                <w:noProof/>
+                <w:webHidden/>
+              </w:rPr>
+              <w:fldChar w:fldCharType="begin"/>
+            </w:r>
+            <w:r>
+              <w:rPr>
+                <w:noProof/>
+                <w:webHidden/>
+              </w:rPr>
+              <w:instrText xml:space="preserve"> PAGEREF _Toc531373106 \h </w:instrText>
+            </w:r>
+            <w:r>
+              <w:rPr>
+                <w:noProof/>
+                <w:webHidden/>
+              </w:rPr>
+            </w:r>
+            <w:r>
+              <w:rPr>
+                <w:noProof/>
+                <w:webHidden/>
+              </w:rPr>
+              <w:fldChar w:fldCharType="separate"/>
+            </w:r>
+            <w:r>
+              <w:rPr>
+                <w:noProof/>
+                <w:webHidden/>
+              </w:rPr>
+              <w:t>5</w:t>
+            </w:r>
+            <w:r>
+              <w:rPr>
+                <w:noProof/>
+                <w:webHidden/>
+              </w:rPr>
+              <w:fldChar w:fldCharType="end"/>
+            </w:r>
+          </w:hyperlink>
+        </w:p>
+        <w:p>
+          <w:pPr>
+            <w:pStyle w:val="TDC3"/>
+            <w:tabs>
+              <w:tab w:val="right" w:leader="dot" w:pos="8494"/>
+            </w:tabs>
+            <w:rPr>
+              <w:rFonts w:asciiTheme="minorHAnsi" w:eastAsiaTheme="minorEastAsia" w:hAnsiTheme="minorHAnsi"/>
+              <w:noProof/>
+              <w:sz w:val="22"/>
+              <w:lang w:eastAsia="es-PE"/>
+            </w:rPr>
+          </w:pPr>
+          <w:hyperlink w:anchor="_Toc531373107" w:history="1">
+            <w:r>
+              <w:rPr>
+                <w:rStyle w:val="Hipervnculo"/>
+                <w:rFonts w:eastAsia="Times New Roman"/>
+                <w:noProof/>
+                <w:lang w:eastAsia="es-PE"/>
+              </w:rPr>
+              <w:t>Alcance</w:t>
+            </w:r>
+            <w:r>
+              <w:rPr>
+                <w:noProof/>
+                <w:webHidden/>
+              </w:rPr>
+              <w:tab/>
+            </w:r>
+            <w:r>
+              <w:rPr>
+                <w:noProof/>
+                <w:webHidden/>
+              </w:rPr>
+              <w:fldChar w:fldCharType="begin"/>
+            </w:r>
+            <w:r>
+              <w:rPr>
+                <w:noProof/>
+                <w:webHidden/>
+              </w:rPr>
+              <w:instrText xml:space="preserve"> PAGEREF _Toc531373107 \h </w:instrText>
+            </w:r>
+            <w:r>
+              <w:rPr>
+                <w:noProof/>
+                <w:webHidden/>
+              </w:rPr>
+            </w:r>
+            <w:r>
+              <w:rPr>
+                <w:noProof/>
+                <w:webHidden/>
+              </w:rPr>
+              <w:fldChar w:fldCharType="separate"/>
+            </w:r>
+            <w:r>
+              <w:rPr>
+                <w:noProof/>
+                <w:webHidden/>
+              </w:rPr>
+              <w:t>5</w:t>
+            </w:r>
+            <w:r>
+              <w:rPr>
+                <w:noProof/>
+                <w:webHidden/>
+              </w:rPr>
+              <w:fldChar w:fldCharType="end"/>
+            </w:r>
+          </w:hyperlink>
+        </w:p>
+        <w:p>
+          <w:pPr>
+            <w:pStyle w:val="TDC3"/>
+            <w:tabs>
+              <w:tab w:val="right" w:leader="dot" w:pos="8494"/>
+            </w:tabs>
+            <w:rPr>
+              <w:rFonts w:asciiTheme="minorHAnsi" w:eastAsiaTheme="minorEastAsia" w:hAnsiTheme="minorHAnsi"/>
+              <w:noProof/>
+              <w:sz w:val="22"/>
+              <w:lang w:eastAsia="es-PE"/>
+            </w:rPr>
+          </w:pPr>
+          <w:hyperlink w:anchor="_Toc531373108" w:history="1">
+            <w:r>
+              <w:rPr>
+                <w:rStyle w:val="Hipervnculo"/>
+                <w:rFonts w:eastAsia="Times New Roman"/>
+                <w:noProof/>
+                <w:lang w:eastAsia="es-PE"/>
+              </w:rPr>
+              <w:t>Definiciones</w:t>
+            </w:r>
+            <w:r>
+              <w:rPr>
+                <w:noProof/>
+                <w:webHidden/>
+              </w:rPr>
+              <w:tab/>
+            </w:r>
+            <w:r>
+              <w:rPr>
+                <w:noProof/>
+                <w:webHidden/>
+              </w:rPr>
+              <w:fldChar w:fldCharType="begin"/>
+            </w:r>
+            <w:r>
+              <w:rPr>
+                <w:noProof/>
+                <w:webHidden/>
+              </w:rPr>
+              <w:instrText xml:space="preserve"> PAGEREF _Toc531373108 \h </w:instrText>
+            </w:r>
+            <w:r>
+              <w:rPr>
+                <w:noProof/>
+                <w:webHidden/>
+              </w:rPr>
+            </w:r>
+            <w:r>
+              <w:rPr>
+                <w:noProof/>
+                <w:webHidden/>
+              </w:rPr>
+              <w:fldChar w:fldCharType="separate"/>
+            </w:r>
+            <w:r>
+              <w:rPr>
+                <w:noProof/>
+                <w:webHidden/>
+              </w:rPr>
+              <w:t>5</w:t>
+            </w:r>
+            <w:r>
+              <w:rPr>
+                <w:noProof/>
+                <w:webHidden/>
+              </w:rPr>
+              <w:fldChar w:fldCharType="end"/>
+            </w:r>
+          </w:hyperlink>
+        </w:p>
+        <w:p>
+          <w:pPr>
+            <w:pStyle w:val="TDC2"/>
+            <w:tabs>
+              <w:tab w:val="left" w:pos="660"/>
+              <w:tab w:val="right" w:leader="dot" w:pos="8494"/>
+            </w:tabs>
+            <w:rPr>
+              <w:rFonts w:asciiTheme="minorHAnsi" w:eastAsiaTheme="minorEastAsia" w:hAnsiTheme="minorHAnsi"/>
+              <w:noProof/>
+              <w:sz w:val="22"/>
+              <w:lang w:eastAsia="es-PE"/>
+            </w:rPr>
+          </w:pPr>
+          <w:hyperlink w:anchor="_Toc531373109" w:history="1">
+            <w:r>
+              <w:rPr>
+                <w:rStyle w:val="Hipervnculo"/>
+                <w:noProof/>
+              </w:rPr>
+              <w:t>1.</w:t>
+            </w:r>
+            <w:r>
+              <w:rPr>
+                <w:rFonts w:asciiTheme="minorHAnsi" w:eastAsiaTheme="minorEastAsia" w:hAnsiTheme="minorHAnsi"/>
+                <w:noProof/>
+                <w:sz w:val="22"/>
+                <w:lang w:eastAsia="es-PE"/>
+              </w:rPr>
+              <w:tab/>
+            </w:r>
+            <w:r>
+              <w:rPr>
+                <w:rStyle w:val="Hipervnculo"/>
+                <w:noProof/>
+              </w:rPr>
+              <w:t>Formato de Solicitud de Cambios</w:t>
+            </w:r>
+            <w:r>
+              <w:rPr>
+                <w:noProof/>
+                <w:webHidden/>
+              </w:rPr>
+              <w:tab/>
+            </w:r>
+            <w:r>
+              <w:rPr>
+                <w:noProof/>
+                <w:webHidden/>
+              </w:rPr>
+              <w:fldChar w:fldCharType="begin"/>
+            </w:r>
+            <w:r>
+              <w:rPr>
+                <w:noProof/>
+                <w:webHidden/>
+              </w:rPr>
+              <w:instrText xml:space="preserve"> PAGEREF _Toc531373109 \h </w:instrText>
+            </w:r>
+            <w:r>
+              <w:rPr>
+                <w:noProof/>
+                <w:webHidden/>
+              </w:rPr>
+            </w:r>
+            <w:r>
+              <w:rPr>
+                <w:noProof/>
+                <w:webHidden/>
+              </w:rPr>
+              <w:fldChar w:fldCharType="separate"/>
+            </w:r>
+            <w:r>
+              <w:rPr>
+                <w:noProof/>
+                <w:webHidden/>
+              </w:rPr>
+              <w:t>6</w:t>
+            </w:r>
+            <w:r>
+              <w:rPr>
+                <w:noProof/>
+                <w:webHidden/>
+              </w:rPr>
+              <w:fldChar w:fldCharType="end"/>
+            </w:r>
+          </w:hyperlink>
+        </w:p>
+        <w:p>
+          <w:pPr>
+            <w:pStyle w:val="TDC2"/>
+            <w:tabs>
+              <w:tab w:val="left" w:pos="660"/>
+              <w:tab w:val="right" w:leader="dot" w:pos="8494"/>
+            </w:tabs>
+            <w:rPr>
+              <w:rFonts w:asciiTheme="minorHAnsi" w:eastAsiaTheme="minorEastAsia" w:hAnsiTheme="minorHAnsi"/>
+              <w:noProof/>
+              <w:sz w:val="22"/>
+              <w:lang w:eastAsia="es-PE"/>
+            </w:rPr>
+          </w:pPr>
+          <w:hyperlink w:anchor="_Toc531373110" w:history="1">
+            <w:r>
+              <w:rPr>
+                <w:rStyle w:val="Hipervnculo"/>
+                <w:noProof/>
+              </w:rPr>
+              <w:t>2.</w:t>
+            </w:r>
+            <w:r>
+              <w:rPr>
+                <w:rFonts w:asciiTheme="minorHAnsi" w:eastAsiaTheme="minorEastAsia" w:hAnsiTheme="minorHAnsi"/>
+                <w:noProof/>
+                <w:sz w:val="22"/>
+                <w:lang w:eastAsia="es-PE"/>
+              </w:rPr>
+              <w:tab/>
+            </w:r>
+            <w:r>
+              <w:rPr>
+                <w:rStyle w:val="Hipervnculo"/>
+                <w:noProof/>
+              </w:rPr>
+              <w:t>Proceso de Gestión de Cambios</w:t>
+            </w:r>
+            <w:r>
+              <w:rPr>
+                <w:noProof/>
+                <w:webHidden/>
+              </w:rPr>
+              <w:tab/>
+            </w:r>
+            <w:r>
+              <w:rPr>
+                <w:noProof/>
+                <w:webHidden/>
+              </w:rPr>
+              <w:fldChar w:fldCharType="begin"/>
+            </w:r>
+            <w:r>
+              <w:rPr>
+                <w:noProof/>
+                <w:webHidden/>
+              </w:rPr>
+              <w:instrText xml:space="preserve"> PAGEREF _Toc531373110 \h </w:instrText>
+            </w:r>
+            <w:r>
+              <w:rPr>
+                <w:noProof/>
+                <w:webHidden/>
+              </w:rPr>
+            </w:r>
+            <w:r>
+              <w:rPr>
+                <w:noProof/>
+                <w:webHidden/>
+              </w:rPr>
+              <w:fldChar w:fldCharType="separate"/>
+            </w:r>
+            <w:r>
+              <w:rPr>
+                <w:noProof/>
+                <w:webHidden/>
+              </w:rPr>
+              <w:t>7</w:t>
+            </w:r>
+            <w:r>
+              <w:rPr>
+                <w:noProof/>
+                <w:webHidden/>
+              </w:rPr>
+              <w:fldChar w:fldCharType="end"/>
+            </w:r>
+          </w:hyperlink>
+        </w:p>
+        <w:p>
+          <w:pPr>
+            <w:pStyle w:val="TDC2"/>
+            <w:tabs>
+              <w:tab w:val="left" w:pos="660"/>
+              <w:tab w:val="right" w:leader="dot" w:pos="8494"/>
+            </w:tabs>
+            <w:rPr>
+              <w:rFonts w:asciiTheme="minorHAnsi" w:eastAsiaTheme="minorEastAsia" w:hAnsiTheme="minorHAnsi"/>
+              <w:noProof/>
+              <w:sz w:val="22"/>
+              <w:lang w:eastAsia="es-PE"/>
+            </w:rPr>
+          </w:pPr>
+          <w:hyperlink w:anchor="_Toc531373111" w:history="1">
+            <w:r>
+              <w:rPr>
+                <w:rStyle w:val="Hipervnculo"/>
+                <w:noProof/>
+              </w:rPr>
+              <w:t>3.</w:t>
+            </w:r>
+            <w:r>
+              <w:rPr>
+                <w:rFonts w:asciiTheme="minorHAnsi" w:eastAsiaTheme="minorEastAsia" w:hAnsiTheme="minorHAnsi"/>
+                <w:noProof/>
+                <w:sz w:val="22"/>
+                <w:lang w:eastAsia="es-PE"/>
+              </w:rPr>
+              <w:tab/>
+            </w:r>
+            <w:r>
+              <w:rPr>
+                <w:rStyle w:val="Hipervnculo"/>
+                <w:noProof/>
+              </w:rPr>
+              <w:t>Lista de Roles</w:t>
+            </w:r>
+            <w:r>
+              <w:rPr>
+                <w:noProof/>
+                <w:webHidden/>
+              </w:rPr>
+              <w:tab/>
+            </w:r>
+            <w:r>
+              <w:rPr>
+                <w:noProof/>
+                <w:webHidden/>
+              </w:rPr>
+              <w:fldChar w:fldCharType="begin"/>
+            </w:r>
+            <w:r>
+              <w:rPr>
+                <w:noProof/>
+                <w:webHidden/>
+              </w:rPr>
+              <w:instrText xml:space="preserve"> PAGEREF _Toc531373111 \h </w:instrText>
+            </w:r>
+            <w:r>
+              <w:rPr>
+                <w:noProof/>
+                <w:webHidden/>
+              </w:rPr>
+            </w:r>
+            <w:r>
+              <w:rPr>
+                <w:noProof/>
+                <w:webHidden/>
+              </w:rPr>
+              <w:fldChar w:fldCharType="separate"/>
+            </w:r>
+            <w:r>
+              <w:rPr>
+                <w:noProof/>
+                <w:webHidden/>
+              </w:rPr>
+              <w:t>7</w:t>
+            </w:r>
+            <w:r>
+              <w:rPr>
+                <w:noProof/>
+                <w:webHidden/>
+              </w:rPr>
+              <w:fldChar w:fldCharType="end"/>
+            </w:r>
+          </w:hyperlink>
+        </w:p>
+        <w:p>
+          <w:pPr>
+            <w:pStyle w:val="TDC2"/>
+            <w:tabs>
+              <w:tab w:val="left" w:pos="660"/>
+              <w:tab w:val="right" w:leader="dot" w:pos="8494"/>
+            </w:tabs>
+            <w:rPr>
+              <w:rFonts w:asciiTheme="minorHAnsi" w:eastAsiaTheme="minorEastAsia" w:hAnsiTheme="minorHAnsi"/>
+              <w:noProof/>
+              <w:sz w:val="22"/>
+              <w:lang w:eastAsia="es-PE"/>
+            </w:rPr>
+          </w:pPr>
+          <w:hyperlink w:anchor="_Toc531373112" w:history="1">
+            <w:r>
+              <w:rPr>
+                <w:rStyle w:val="Hipervnculo"/>
+                <w:noProof/>
+              </w:rPr>
+              <w:t>4.</w:t>
+            </w:r>
+            <w:r>
+              <w:rPr>
+                <w:rFonts w:asciiTheme="minorHAnsi" w:eastAsiaTheme="minorEastAsia" w:hAnsiTheme="minorHAnsi"/>
+                <w:noProof/>
+                <w:sz w:val="22"/>
+                <w:lang w:eastAsia="es-PE"/>
+              </w:rPr>
+              <w:tab/>
+            </w:r>
+            <w:r>
+              <w:rPr>
+                <w:rStyle w:val="Hipervnculo"/>
+                <w:noProof/>
+              </w:rPr>
+              <w:t>Lista de Tablas</w:t>
+            </w:r>
+            <w:r>
+              <w:rPr>
+                <w:noProof/>
+                <w:webHidden/>
+              </w:rPr>
+              <w:tab/>
+            </w:r>
+            <w:r>
+              <w:rPr>
+                <w:noProof/>
+                <w:webHidden/>
+              </w:rPr>
+              <w:fldChar w:fldCharType="begin"/>
+            </w:r>
+            <w:r>
+              <w:rPr>
+                <w:noProof/>
+                <w:webHidden/>
+              </w:rPr>
+              <w:instrText xml:space="preserve"> PAGEREF _Toc531373112 \h </w:instrText>
+            </w:r>
+            <w:r>
+              <w:rPr>
+                <w:noProof/>
+                <w:webHidden/>
+              </w:rPr>
+            </w:r>
+            <w:r>
+              <w:rPr>
+                <w:noProof/>
+                <w:webHidden/>
+              </w:rPr>
+              <w:fldChar w:fldCharType="separate"/>
+            </w:r>
+            <w:r>
+              <w:rPr>
+                <w:noProof/>
+                <w:webHidden/>
+              </w:rPr>
+              <w:t>7</w:t>
+            </w:r>
+            <w:r>
+              <w:rPr>
+                <w:noProof/>
+                <w:webHidden/>
+              </w:rPr>
+              <w:fldChar w:fldCharType="end"/>
+            </w:r>
+          </w:hyperlink>
+        </w:p>
+        <w:p>
+          <w:pPr>
+            <w:pStyle w:val="TDC2"/>
+            <w:tabs>
+              <w:tab w:val="left" w:pos="660"/>
+              <w:tab w:val="right" w:leader="dot" w:pos="8494"/>
+            </w:tabs>
+            <w:rPr>
+              <w:rFonts w:asciiTheme="minorHAnsi" w:eastAsiaTheme="minorEastAsia" w:hAnsiTheme="minorHAnsi"/>
+              <w:noProof/>
+              <w:sz w:val="22"/>
+              <w:lang w:eastAsia="es-PE"/>
+            </w:rPr>
+          </w:pPr>
+          <w:hyperlink w:anchor="_Toc531373113" w:history="1">
+            <w:r>
+              <w:rPr>
+                <w:rStyle w:val="Hipervnculo"/>
+                <w:rFonts w:eastAsia="Times New Roman"/>
+                <w:noProof/>
+                <w:lang w:eastAsia="es-PE"/>
+              </w:rPr>
+              <w:t>5</w:t>
+            </w:r>
+            <w:r>
+              <w:rPr>
+                <w:rStyle w:val="Hipervnculo"/>
+                <w:rFonts w:cs="Times New Roman"/>
+                <w:noProof/>
+              </w:rPr>
+              <w:t>.</w:t>
+            </w:r>
+            <w:r>
+              <w:rPr>
+                <w:rFonts w:asciiTheme="minorHAnsi" w:eastAsiaTheme="minorEastAsia" w:hAnsiTheme="minorHAnsi"/>
+                <w:noProof/>
+                <w:sz w:val="22"/>
+                <w:lang w:eastAsia="es-PE"/>
+              </w:rPr>
+              <w:tab/>
+            </w:r>
+            <w:r>
+              <w:rPr>
+                <w:rStyle w:val="Hipervnculo"/>
+                <w:rFonts w:cs="Times New Roman"/>
+                <w:noProof/>
+              </w:rPr>
+              <w:t xml:space="preserve">Lista de Formatos para resultado de la Evaluación de </w:t>
+            </w:r>
+            <w:r>
+              <w:rPr>
+                <w:rStyle w:val="Hipervnculo"/>
+                <w:noProof/>
+              </w:rPr>
+              <w:t>Comité de control de cambios</w:t>
+            </w:r>
+            <w:r>
+              <w:rPr>
+                <w:noProof/>
+                <w:webHidden/>
+              </w:rPr>
+              <w:tab/>
+            </w:r>
+            <w:r>
+              <w:rPr>
+                <w:noProof/>
+                <w:webHidden/>
+              </w:rPr>
+              <w:fldChar w:fldCharType="begin"/>
+            </w:r>
+            <w:r>
+              <w:rPr>
+                <w:noProof/>
+                <w:webHidden/>
+              </w:rPr>
+              <w:instrText xml:space="preserve"> PAGEREF _Toc531373113 \h </w:instrText>
+            </w:r>
+            <w:r>
+              <w:rPr>
+                <w:noProof/>
+                <w:webHidden/>
+              </w:rPr>
+            </w:r>
+            <w:r>
+              <w:rPr>
+                <w:noProof/>
+                <w:webHidden/>
+              </w:rPr>
+              <w:fldChar w:fldCharType="separate"/>
+            </w:r>
+            <w:r>
+              <w:rPr>
+                <w:noProof/>
+                <w:webHidden/>
+              </w:rPr>
+              <w:t>8</w:t>
+            </w:r>
+            <w:r>
+              <w:rPr>
+                <w:noProof/>
+                <w:webHidden/>
+              </w:rPr>
+              <w:fldChar w:fldCharType="end"/>
+            </w:r>
+          </w:hyperlink>
+        </w:p>
+        <w:p>
+          <w:pPr>
+            <w:pStyle w:val="TDC2"/>
+            <w:tabs>
+              <w:tab w:val="left" w:pos="660"/>
+              <w:tab w:val="right" w:leader="dot" w:pos="8494"/>
+            </w:tabs>
+            <w:rPr>
+              <w:rFonts w:asciiTheme="minorHAnsi" w:eastAsiaTheme="minorEastAsia" w:hAnsiTheme="minorHAnsi"/>
+              <w:noProof/>
+              <w:sz w:val="22"/>
+              <w:lang w:eastAsia="es-PE"/>
+            </w:rPr>
+          </w:pPr>
+          <w:hyperlink w:anchor="_Toc531373114" w:history="1">
+            <w:r>
+              <w:rPr>
+                <w:rStyle w:val="Hipervnculo"/>
+                <w:noProof/>
+              </w:rPr>
+              <w:t>6.</w:t>
+            </w:r>
+            <w:r>
+              <w:rPr>
+                <w:rFonts w:asciiTheme="minorHAnsi" w:eastAsiaTheme="minorEastAsia" w:hAnsiTheme="minorHAnsi"/>
+                <w:noProof/>
+                <w:sz w:val="22"/>
+                <w:lang w:eastAsia="es-PE"/>
+              </w:rPr>
+              <w:tab/>
+            </w:r>
+            <w:r>
+              <w:rPr>
+                <w:rStyle w:val="Hipervnculo"/>
+                <w:noProof/>
+              </w:rPr>
+              <w:t>Actividades del proceso de Gestión de Cambios</w:t>
+            </w:r>
+            <w:r>
+              <w:rPr>
+                <w:noProof/>
+                <w:webHidden/>
+              </w:rPr>
+              <w:tab/>
+            </w:r>
+            <w:r>
+              <w:rPr>
+                <w:noProof/>
+                <w:webHidden/>
+              </w:rPr>
+              <w:fldChar w:fldCharType="begin"/>
+            </w:r>
+            <w:r>
+              <w:rPr>
+                <w:noProof/>
+                <w:webHidden/>
+              </w:rPr>
+              <w:instrText xml:space="preserve"> PAGEREF _Toc531373114 \h </w:instrText>
+            </w:r>
+            <w:r>
+              <w:rPr>
+                <w:noProof/>
+                <w:webHidden/>
+              </w:rPr>
+            </w:r>
+            <w:r>
+              <w:rPr>
+                <w:noProof/>
+                <w:webHidden/>
+              </w:rPr>
+              <w:fldChar w:fldCharType="separate"/>
+            </w:r>
+            <w:r>
+              <w:rPr>
+                <w:noProof/>
+                <w:webHidden/>
+              </w:rPr>
+              <w:t>9</w:t>
+            </w:r>
+            <w:r>
+              <w:rPr>
+                <w:noProof/>
+                <w:webHidden/>
+              </w:rPr>
+              <w:fldChar w:fldCharType="end"/>
+            </w:r>
+          </w:hyperlink>
+        </w:p>
+        <w:p>
+          <w:r>
+            <w:rPr>
+              <w:b/>
+              <w:bCs/>
+              <w:lang w:val="es-ES"/>
+            </w:rPr>
+            <w:fldChar w:fldCharType="end"/>
+          </w:r>
+        </w:p>
+      </w:sdtContent>
+    </w:sdt>
+    <w:p>
+      <w:pPr>
+        <w:rPr>
+          <w:rFonts w:eastAsia="Times New Roman" w:cstheme="majorBidi"/>
+          <w:b/>
+          <w:szCs w:val="26"/>
+          <w:lang w:eastAsia="es-PE"/>
+        </w:rPr>
+      </w:pPr>
+      <w:r>
+        <w:rPr>
+          <w:rFonts w:eastAsia="Times New Roman"/>
+          <w:lang w:eastAsia="es-PE"/>
+        </w:rPr>
+        <w:br w:type="page"/>
+      </w:r>
+    </w:p>
+    <w:p>
+      <w:pPr>
+        <w:pStyle w:val="Ttulo2"/>
+        <w:rPr>
+          <w:rFonts w:eastAsia="Times New Roman"/>
+          <w:lang w:eastAsia="es-PE"/>
+        </w:rPr>
+      </w:pPr>
+      <w:bookmarkStart w:id="0" w:name="_Toc531373105"/>
+      <w:r>
+        <w:rPr>
+          <w:rFonts w:eastAsia="Times New Roman"/>
+          <w:lang w:eastAsia="es-PE"/>
+        </w:rPr>
+        <w:lastRenderedPageBreak/>
         <w:t>INTRODUCCIÓN</w:t>
       </w:r>
+      <w:bookmarkEnd w:id="0"/>
+    </w:p>
+    <w:p>
+      <w:pPr>
+        <w:pStyle w:val="Ttulo3"/>
+        <w:rPr>
+          <w:rFonts w:eastAsia="Times New Roman"/>
+          <w:lang w:eastAsia="es-PE"/>
+        </w:rPr>
+      </w:pPr>
+      <w:bookmarkStart w:id="1" w:name="_Toc531373106"/>
+      <w:r>
+        <w:rPr>
+          <w:rFonts w:eastAsia="Times New Roman"/>
+          <w:lang w:eastAsia="es-PE"/>
+        </w:rPr>
+        <w:t>Propósito</w:t>
+      </w:r>
+      <w:bookmarkEnd w:id="1"/>
     </w:p>
     <w:p>
       <w:pPr>
         <w:spacing w:after="100" w:line="240" w:lineRule="auto"/>
-        <w:rPr>
-          <w:rFonts w:ascii="Times New Roman" w:eastAsia="Times New Roman" w:hAnsi="Times New Roman" w:cs="Times New Roman"/>
-          <w:sz w:val="24"/>
+        <w:jc w:val="both"/>
+        <w:rPr>
+          <w:rFonts w:eastAsia="Times New Roman" w:cs="Times New Roman"/>
           <w:szCs w:val="24"/>
           <w:lang w:eastAsia="es-PE"/>
         </w:rPr>
       </w:pPr>
       <w:r>
         <w:rPr>
-          <w:rFonts w:ascii="Calibri" w:eastAsia="Times New Roman" w:hAnsi="Calibri" w:cs="Calibri"/>
+          <w:rFonts w:eastAsia="Times New Roman" w:cs="Times New Roman"/>
+          <w:color w:val="000000"/>
+          <w:szCs w:val="24"/>
+          <w:lang w:eastAsia="es-PE"/>
+        </w:rPr>
+        <w:t xml:space="preserve">El propósito del presente Plan de Gestión del Cambio es establecer la metodología necesaria para llevar a cabo los cambios de manera planificada, considerando: objetivos, consecuencias potenciales, integridad del sistema de gestión, disponibilidad de recursos y asignación de roles y responsabilidades. </w:t>
+      </w:r>
+    </w:p>
+    <w:p>
+      <w:pPr>
+        <w:pStyle w:val="Ttulo3"/>
+        <w:rPr>
+          <w:rFonts w:eastAsia="Times New Roman"/>
+          <w:lang w:eastAsia="es-PE"/>
+        </w:rPr>
+      </w:pPr>
+      <w:bookmarkStart w:id="2" w:name="_Toc531373107"/>
+      <w:r>
+        <w:rPr>
+          <w:rFonts w:eastAsia="Times New Roman"/>
+          <w:lang w:eastAsia="es-PE"/>
+        </w:rPr>
+        <w:t>Alcance</w:t>
+      </w:r>
+      <w:bookmarkEnd w:id="2"/>
+    </w:p>
+    <w:p>
+      <w:pPr>
+        <w:spacing w:after="100" w:line="240" w:lineRule="auto"/>
+        <w:jc w:val="both"/>
+        <w:rPr>
+          <w:rFonts w:eastAsia="Times New Roman" w:cs="Times New Roman"/>
+          <w:szCs w:val="24"/>
+          <w:lang w:eastAsia="es-PE"/>
+        </w:rPr>
+      </w:pPr>
+      <w:r>
+        <w:rPr>
+          <w:rFonts w:eastAsia="Times New Roman" w:cs="Times New Roman"/>
+          <w:color w:val="000000"/>
+          <w:szCs w:val="24"/>
+          <w:lang w:eastAsia="es-PE"/>
+        </w:rPr>
+        <w:t>El presente documento da el alcance del formato de solicitud, del proceso a seguir para la gestión de cambios y sus actividades, de la lista de roles, tipos de estados, tipos de prioridad, tipos de riesgo, y la lista de formatos para los resultados de la evaluación del comité de control de cambios.</w:t>
+      </w:r>
+    </w:p>
+    <w:p>
+      <w:pPr>
+        <w:pStyle w:val="Ttulo3"/>
+        <w:rPr>
+          <w:rFonts w:eastAsia="Times New Roman"/>
+          <w:lang w:eastAsia="es-PE"/>
+        </w:rPr>
+      </w:pPr>
+      <w:bookmarkStart w:id="3" w:name="_Toc531373108"/>
+      <w:r>
+        <w:rPr>
+          <w:rFonts w:eastAsia="Times New Roman"/>
+          <w:lang w:eastAsia="es-PE"/>
+        </w:rPr>
+        <w:t>Definiciones</w:t>
+      </w:r>
+      <w:bookmarkEnd w:id="3"/>
+    </w:p>
+    <w:p>
+      <w:pPr>
+        <w:spacing w:line="240" w:lineRule="auto"/>
+        <w:jc w:val="both"/>
+        <w:rPr>
+          <w:rFonts w:eastAsia="Times New Roman" w:cs="Times New Roman"/>
+          <w:szCs w:val="24"/>
+          <w:lang w:eastAsia="es-PE"/>
+        </w:rPr>
+      </w:pPr>
+      <w:r>
+        <w:rPr>
+          <w:rFonts w:eastAsia="Times New Roman" w:cs="Times New Roman"/>
           <w:b/>
           <w:bCs/>
           <w:color w:val="000000"/>
-          <w:lang w:eastAsia="es-PE"/>
-        </w:rPr>
-        <w:t>Propósito</w:t>
-      </w:r>
-    </w:p>
-    <w:p>
-      <w:pPr>
-        <w:spacing w:after="100" w:line="240" w:lineRule="auto"/>
-        <w:rPr>
-          <w:rFonts w:ascii="Times New Roman" w:eastAsia="Times New Roman" w:hAnsi="Times New Roman" w:cs="Times New Roman"/>
-          <w:sz w:val="24"/>
           <w:szCs w:val="24"/>
           <w:lang w:eastAsia="es-PE"/>
         </w:rPr>
-      </w:pPr>
-      <w:r>
-        <w:rPr>
-          <w:rFonts w:ascii="Times New Roman" w:eastAsia="Times New Roman" w:hAnsi="Times New Roman" w:cs="Times New Roman"/>
-          <w:color w:val="000000"/>
-          <w:sz w:val="24"/>
+        <w:t>Cambio:</w:t>
+      </w:r>
+      <w:r>
+        <w:rPr>
+          <w:rFonts w:eastAsia="Times New Roman" w:cs="Times New Roman"/>
+          <w:color w:val="000000"/>
           <w:szCs w:val="24"/>
           <w:lang w:eastAsia="es-PE"/>
         </w:rPr>
-        <w:t xml:space="preserve">El propósito del presente Plan de Gestión del Cambio es establecer la metodología necesaria para llevar a cabo los cambios de manera planificada, considerando: objetivos, consecuencias potenciales, integridad del sistema de gestión, disponibilidad de recursos y asignación de roles y responsabilidades. </w:t>
-      </w:r>
-    </w:p>
-    <w:p>
-      <w:pPr>
-        <w:spacing w:after="100" w:line="240" w:lineRule="auto"/>
-        <w:rPr>
-          <w:rFonts w:ascii="Calibri" w:eastAsia="Times New Roman" w:hAnsi="Calibri" w:cs="Calibri"/>
+        <w:t xml:space="preserve"> Es la práctica formal que atiende, tramita y asegura los cambios en un producto, proceso, sistema en el ámbito de los servicios, que se introduce e implementa de forma controlada y coordinada, con el fin de minimizar la probabilidad de interrupción, alteraciones no autorizadas y errores mediante el análisis, la implementación y el seguimiento de todos los cambios solicitados. </w:t>
+      </w:r>
+    </w:p>
+    <w:p>
+      <w:pPr>
+        <w:spacing w:line="240" w:lineRule="auto"/>
+        <w:jc w:val="both"/>
+        <w:rPr>
+          <w:rFonts w:eastAsia="Times New Roman" w:cs="Times New Roman"/>
+          <w:szCs w:val="24"/>
+          <w:lang w:eastAsia="es-PE"/>
+        </w:rPr>
+      </w:pPr>
+      <w:r>
+        <w:rPr>
+          <w:rFonts w:eastAsia="Times New Roman" w:cs="Times New Roman"/>
           <w:b/>
           <w:bCs/>
           <w:color w:val="000000"/>
-          <w:lang w:eastAsia="es-PE"/>
-        </w:rPr>
-      </w:pPr>
-      <w:r>
-        <w:rPr>
-          <w:rFonts w:ascii="Calibri" w:eastAsia="Times New Roman" w:hAnsi="Calibri" w:cs="Calibri"/>
+          <w:szCs w:val="24"/>
+          <w:lang w:eastAsia="es-PE"/>
+        </w:rPr>
+        <w:t>Evaluación del riesgo:</w:t>
+      </w:r>
+      <w:r>
+        <w:rPr>
+          <w:rFonts w:eastAsia="Times New Roman" w:cs="Times New Roman"/>
+          <w:color w:val="000000"/>
+          <w:szCs w:val="24"/>
+          <w:lang w:eastAsia="es-PE"/>
+        </w:rPr>
+        <w:t xml:space="preserve"> Proceso para determinar el nivel de riesgo asociado al nivel de probabilidad de que dicho riesgo se concrete y al nivel de severidad de las consecuencias de esa concreción. </w:t>
+      </w:r>
+    </w:p>
+    <w:p>
+      <w:pPr>
+        <w:spacing w:line="240" w:lineRule="auto"/>
+        <w:jc w:val="both"/>
+        <w:rPr>
+          <w:rFonts w:eastAsia="Times New Roman" w:cs="Times New Roman"/>
+          <w:szCs w:val="24"/>
+          <w:lang w:eastAsia="es-PE"/>
+        </w:rPr>
+      </w:pPr>
+      <w:r>
+        <w:rPr>
+          <w:rFonts w:eastAsia="Times New Roman" w:cs="Times New Roman"/>
           <w:b/>
           <w:bCs/>
           <w:color w:val="000000"/>
-          <w:lang w:eastAsia="es-PE"/>
-        </w:rPr>
-        <w:t>Alcance</w:t>
-      </w:r>
-    </w:p>
-    <w:p>
-      <w:pPr>
-        <w:spacing w:after="100" w:line="240" w:lineRule="auto"/>
+          <w:szCs w:val="24"/>
+          <w:lang w:eastAsia="es-PE"/>
+        </w:rPr>
+        <w:t>Control de cambios:</w:t>
+      </w:r>
+      <w:r>
+        <w:rPr>
+          <w:rFonts w:eastAsia="Times New Roman" w:cs="Times New Roman"/>
+          <w:color w:val="000000"/>
+          <w:szCs w:val="24"/>
+          <w:lang w:eastAsia="es-PE"/>
+        </w:rPr>
+        <w:t xml:space="preserve"> Es un proceso que garantiza que los cambios sean identificados, planeados, documentados, validados (donde sea relevante), aprobados, verificados y trazables. </w:t>
+      </w:r>
+    </w:p>
+    <w:p>
+      <w:pPr>
+        <w:spacing w:line="240" w:lineRule="auto"/>
+        <w:ind w:left="720"/>
         <w:jc w:val="both"/>
         <w:rPr>
-          <w:rFonts w:ascii="Times New Roman" w:eastAsia="Times New Roman" w:hAnsi="Times New Roman" w:cs="Times New Roman"/>
-          <w:sz w:val="24"/>
+          <w:rFonts w:eastAsia="Times New Roman" w:cs="Times New Roman"/>
           <w:szCs w:val="24"/>
           <w:lang w:eastAsia="es-PE"/>
         </w:rPr>
       </w:pPr>
       <w:r>
         <w:rPr>
-          <w:rFonts w:ascii="Times New Roman" w:eastAsia="Times New Roman" w:hAnsi="Times New Roman" w:cs="Times New Roman"/>
-          <w:color w:val="000000"/>
-          <w:sz w:val="24"/>
+          <w:rFonts w:eastAsia="Times New Roman" w:cs="Times New Roman"/>
+          <w:color w:val="000000"/>
           <w:szCs w:val="24"/>
-          <w:lang w:eastAsia="es-PE"/>
-        </w:rPr>
-        <w:t>El presente documento da el alcance del formato de solicitud, del proceso a seguir para la gestión de cambios y sus actividades, de la lista de roles, tipos de estados, tipos de prioridad, tipos de riesgo, y la lista de formatos para los resultados de la evaluación del comité de control de cambios.</w:t>
-      </w:r>
-    </w:p>
-    <w:p>
-      <w:pPr>
-        <w:spacing w:after="100" w:line="240" w:lineRule="auto"/>
-        <w:rPr>
-          <w:rFonts w:ascii="Times New Roman" w:eastAsia="Times New Roman" w:hAnsi="Times New Roman" w:cs="Times New Roman"/>
-          <w:sz w:val="24"/>
+          <w:u w:val="single"/>
+          <w:lang w:eastAsia="es-PE"/>
+        </w:rPr>
+        <w:t>Mayor impacto:</w:t>
+      </w:r>
+      <w:r>
+        <w:rPr>
+          <w:rFonts w:eastAsia="Times New Roman" w:cs="Times New Roman"/>
+          <w:color w:val="000000"/>
           <w:szCs w:val="24"/>
           <w:lang w:eastAsia="es-PE"/>
         </w:rPr>
-      </w:pPr>
-      <w:r>
-        <w:rPr>
-          <w:rFonts w:ascii="Calibri" w:eastAsia="Times New Roman" w:hAnsi="Calibri" w:cs="Calibri"/>
+        <w:t xml:space="preserve"> Cambio que se espera tenga un impacto en la calidad del producto o servicio directamente. Ejemplo: cambios imprevistos o urgentes.  </w:t>
+      </w:r>
+    </w:p>
+    <w:p>
+      <w:pPr>
+        <w:spacing w:line="240" w:lineRule="auto"/>
+        <w:ind w:left="720"/>
+        <w:jc w:val="both"/>
+        <w:rPr>
+          <w:rFonts w:eastAsia="Times New Roman" w:cs="Times New Roman"/>
+          <w:szCs w:val="24"/>
+          <w:lang w:eastAsia="es-PE"/>
+        </w:rPr>
+      </w:pPr>
+      <w:r>
+        <w:rPr>
+          <w:rFonts w:eastAsia="Times New Roman" w:cs="Times New Roman"/>
+          <w:color w:val="000000"/>
+          <w:szCs w:val="24"/>
+          <w:u w:val="single"/>
+          <w:lang w:eastAsia="es-PE"/>
+        </w:rPr>
+        <w:t>Menor Impacto:</w:t>
+      </w:r>
+      <w:r>
+        <w:rPr>
+          <w:rFonts w:eastAsia="Times New Roman" w:cs="Times New Roman"/>
+          <w:color w:val="000000"/>
+          <w:szCs w:val="24"/>
+          <w:lang w:eastAsia="es-PE"/>
+        </w:rPr>
+        <w:t xml:space="preserve"> No se espera que tenga un impacto en la calidad del producto o servicio directamente. </w:t>
+      </w:r>
+    </w:p>
+    <w:p>
+      <w:pPr>
+        <w:spacing w:line="240" w:lineRule="auto"/>
+        <w:jc w:val="both"/>
+        <w:rPr>
+          <w:rFonts w:eastAsia="Times New Roman" w:cs="Times New Roman"/>
+          <w:szCs w:val="24"/>
+          <w:lang w:eastAsia="es-PE"/>
+        </w:rPr>
+      </w:pPr>
+      <w:proofErr w:type="spellStart"/>
+      <w:r>
+        <w:rPr>
+          <w:rFonts w:eastAsia="Times New Roman" w:cs="Times New Roman"/>
           <w:b/>
           <w:bCs/>
           <w:color w:val="000000"/>
-          <w:lang w:eastAsia="es-PE"/>
-        </w:rPr>
-        <w:t>Definiciones</w:t>
-      </w:r>
-    </w:p>
-    <w:p>
-      <w:pPr>
-        <w:spacing w:line="240" w:lineRule="auto"/>
-        <w:rPr>
-          <w:rFonts w:ascii="Times New Roman" w:eastAsia="Times New Roman" w:hAnsi="Times New Roman" w:cs="Times New Roman"/>
-          <w:sz w:val="24"/>
           <w:szCs w:val="24"/>
           <w:lang w:eastAsia="es-PE"/>
         </w:rPr>
-      </w:pPr>
-      <w:r>
-        <w:rPr>
-          <w:rFonts w:ascii="Times New Roman" w:eastAsia="Times New Roman" w:hAnsi="Times New Roman" w:cs="Times New Roman"/>
+        <w:t>Stakeholder</w:t>
+      </w:r>
+      <w:proofErr w:type="spellEnd"/>
+      <w:r>
+        <w:rPr>
+          <w:rFonts w:eastAsia="Times New Roman" w:cs="Times New Roman"/>
           <w:b/>
           <w:bCs/>
           <w:color w:val="000000"/>
-          <w:sz w:val="24"/>
           <w:szCs w:val="24"/>
           <w:lang w:eastAsia="es-PE"/>
         </w:rPr>
-        <w:t>Cambio:</w:t>
-      </w:r>
-      <w:r>
-        <w:rPr>
-          <w:rFonts w:ascii="Times New Roman" w:eastAsia="Times New Roman" w:hAnsi="Times New Roman" w:cs="Times New Roman"/>
-          <w:color w:val="000000"/>
-          <w:sz w:val="24"/>
+        <w:t>:</w:t>
+      </w:r>
+      <w:r>
+        <w:rPr>
+          <w:rFonts w:eastAsia="Times New Roman" w:cs="Times New Roman"/>
+          <w:color w:val="000000"/>
           <w:szCs w:val="24"/>
           <w:lang w:eastAsia="es-PE"/>
         </w:rPr>
-        <w:t xml:space="preserve"> Es la práctica formal que atiende, tramita y asegura los cambios en un producto, proceso, sistema en el ámbito de los servicios, que se introduce e implementa de forma controlada y coordinada, con el fin de minimizar la probabilidad de interrupción, alteraciones no autorizadas y errores mediante el análisis, la implementación y el seguimiento de todos los cambios solicitados. </w:t>
+        <w:t xml:space="preserve"> es cualquier organización, grupo o individuo que pueda afectar o ser afectado por las actividades de una empresa u organización de referencia. </w:t>
       </w:r>
     </w:p>
     <w:p>
       <w:pPr>
         <w:spacing w:line="240" w:lineRule="auto"/>
-        <w:rPr>
-          <w:rFonts w:ascii="Times New Roman" w:eastAsia="Times New Roman" w:hAnsi="Times New Roman" w:cs="Times New Roman"/>
-          <w:sz w:val="24"/>
+        <w:jc w:val="both"/>
+        <w:rPr>
+          <w:rFonts w:eastAsia="Times New Roman" w:cs="Times New Roman"/>
           <w:szCs w:val="24"/>
           <w:lang w:eastAsia="es-PE"/>
         </w:rPr>
       </w:pPr>
       <w:r>
         <w:rPr>
-          <w:rFonts w:ascii="Times New Roman" w:eastAsia="Times New Roman" w:hAnsi="Times New Roman" w:cs="Times New Roman"/>
+          <w:rFonts w:eastAsia="Times New Roman" w:cs="Times New Roman"/>
           <w:b/>
           <w:bCs/>
           <w:color w:val="000000"/>
-          <w:sz w:val="24"/>
           <w:szCs w:val="24"/>
           <w:lang w:eastAsia="es-PE"/>
         </w:rPr>
-        <w:t>Evaluación del riesgo:</w:t>
-      </w:r>
-      <w:r>
-        <w:rPr>
-          <w:rFonts w:ascii="Times New Roman" w:eastAsia="Times New Roman" w:hAnsi="Times New Roman" w:cs="Times New Roman"/>
-          <w:color w:val="000000"/>
-          <w:sz w:val="24"/>
+        <w:t>Gestión de cambios:</w:t>
+      </w:r>
+      <w:r>
+        <w:rPr>
+          <w:rFonts w:eastAsia="Times New Roman" w:cs="Times New Roman"/>
+          <w:color w:val="000000"/>
           <w:szCs w:val="24"/>
           <w:lang w:eastAsia="es-PE"/>
         </w:rPr>
-        <w:t xml:space="preserve"> Proceso para determinar el nivel de riesgo asociado al nivel de probabilidad de que dicho riesgo se concrete y al nivel de severidad de las consecuencias de esa concreción. </w:t>
-      </w:r>
-    </w:p>
-    <w:p>
-      <w:pPr>
-        <w:spacing w:line="240" w:lineRule="auto"/>
-        <w:rPr>
-          <w:rFonts w:ascii="Times New Roman" w:eastAsia="Times New Roman" w:hAnsi="Times New Roman" w:cs="Times New Roman"/>
-          <w:sz w:val="24"/>
+        <w:t xml:space="preserve"> es la práctica formal que atiende, tramita y asegura los cambios en un producto, proceso, sistema en el ámbito de los servicios de TI, que se introduce e implementa de forma controlada y coordinada, con el fin de minimizar la probabilidad de interrupción, alteraciones no autorizadas y errores mediante el análisis, la implementación y el seguimiento de todos los cambios solicitados y hechos.</w:t>
+      </w:r>
+    </w:p>
+    <w:p>
+      <w:pPr>
+        <w:spacing w:after="20" w:line="240" w:lineRule="auto"/>
+        <w:jc w:val="both"/>
+        <w:rPr>
+          <w:rFonts w:eastAsia="Times New Roman" w:cs="Times New Roman"/>
           <w:szCs w:val="24"/>
           <w:lang w:eastAsia="es-PE"/>
         </w:rPr>
       </w:pPr>
       <w:r>
         <w:rPr>
-          <w:rFonts w:ascii="Times New Roman" w:eastAsia="Times New Roman" w:hAnsi="Times New Roman" w:cs="Times New Roman"/>
+          <w:rFonts w:eastAsia="Times New Roman" w:cs="Times New Roman"/>
           <w:b/>
           <w:bCs/>
           <w:color w:val="000000"/>
-          <w:sz w:val="24"/>
           <w:szCs w:val="24"/>
           <w:lang w:eastAsia="es-PE"/>
         </w:rPr>
-        <w:t>Control de cambios:</w:t>
-      </w:r>
-      <w:r>
-        <w:rPr>
-          <w:rFonts w:ascii="Times New Roman" w:eastAsia="Times New Roman" w:hAnsi="Times New Roman" w:cs="Times New Roman"/>
-          <w:color w:val="000000"/>
-          <w:sz w:val="24"/>
+        <w:t>Cambio autorizado:</w:t>
+      </w:r>
+      <w:r>
+        <w:rPr>
+          <w:rFonts w:eastAsia="Times New Roman" w:cs="Times New Roman"/>
+          <w:color w:val="000000"/>
           <w:szCs w:val="24"/>
           <w:lang w:eastAsia="es-PE"/>
         </w:rPr>
-        <w:t xml:space="preserve"> Es un proceso que garantiza que los cambios sean identificados, planeados, documentados, validados (donde sea relevante), aprobados, verificados y trazables. </w:t>
-      </w:r>
-    </w:p>
-    <w:p>
-      <w:pPr>
-        <w:spacing w:line="240" w:lineRule="auto"/>
-        <w:ind w:left="720"/>
-        <w:rPr>
-          <w:rFonts w:ascii="Times New Roman" w:eastAsia="Times New Roman" w:hAnsi="Times New Roman" w:cs="Times New Roman"/>
-          <w:sz w:val="24"/>
+        <w:t xml:space="preserve"> Solicitud aprobada por el comité que resultará en un conjunto de actividades planificadas y su documentación relacionada.</w:t>
+      </w:r>
+    </w:p>
+    <w:p>
+      <w:pPr>
+        <w:spacing w:after="20" w:line="240" w:lineRule="auto"/>
+        <w:jc w:val="both"/>
+        <w:rPr>
+          <w:rFonts w:eastAsia="Times New Roman" w:cs="Times New Roman"/>
           <w:szCs w:val="24"/>
           <w:lang w:eastAsia="es-PE"/>
         </w:rPr>
       </w:pPr>
       <w:r>
         <w:rPr>
-          <w:rFonts w:ascii="Times New Roman" w:eastAsia="Times New Roman" w:hAnsi="Times New Roman" w:cs="Times New Roman"/>
-          <w:color w:val="000000"/>
-          <w:sz w:val="24"/>
+          <w:rFonts w:eastAsia="Times New Roman" w:cs="Times New Roman"/>
+          <w:color w:val="000000"/>
           <w:szCs w:val="24"/>
-          <w:u w:val="single"/>
-          <w:lang w:eastAsia="es-PE"/>
-        </w:rPr>
-        <w:t>Mayor impacto:</w:t>
-      </w:r>
-      <w:r>
-        <w:rPr>
-          <w:rFonts w:ascii="Times New Roman" w:eastAsia="Times New Roman" w:hAnsi="Times New Roman" w:cs="Times New Roman"/>
-          <w:color w:val="000000"/>
-          <w:sz w:val="24"/>
+          <w:shd w:val="clear" w:color="auto" w:fill="FFFF00"/>
+          <w:lang w:eastAsia="es-PE"/>
+        </w:rPr>
+        <w:t xml:space="preserve"> </w:t>
+      </w:r>
+    </w:p>
+    <w:p>
+      <w:pPr>
+        <w:spacing w:after="20" w:line="240" w:lineRule="auto"/>
+        <w:jc w:val="both"/>
+        <w:rPr>
+          <w:rFonts w:eastAsia="Times New Roman" w:cs="Times New Roman"/>
           <w:szCs w:val="24"/>
           <w:lang w:eastAsia="es-PE"/>
         </w:rPr>
-        <w:t xml:space="preserve"> Cambio que se espera tenga un impacto en la calidad del producto o servicio directamente. Ejemplo: cambios imprevistos o urgentes.  </w:t>
-      </w:r>
-    </w:p>
-    <w:p>
-      <w:pPr>
-        <w:spacing w:line="240" w:lineRule="auto"/>
-        <w:ind w:left="720"/>
-        <w:rPr>
-          <w:rFonts w:ascii="Times New Roman" w:eastAsia="Times New Roman" w:hAnsi="Times New Roman" w:cs="Times New Roman"/>
-          <w:sz w:val="24"/>
-          <w:szCs w:val="24"/>
-          <w:lang w:eastAsia="es-PE"/>
-        </w:rPr>
-      </w:pPr>
-      <w:r>
-        <w:rPr>
-          <w:rFonts w:ascii="Times New Roman" w:eastAsia="Times New Roman" w:hAnsi="Times New Roman" w:cs="Times New Roman"/>
-          <w:color w:val="000000"/>
-          <w:sz w:val="24"/>
-          <w:szCs w:val="24"/>
-          <w:u w:val="single"/>
-          <w:lang w:eastAsia="es-PE"/>
-        </w:rPr>
-        <w:t>Menor Impacto:</w:t>
-      </w:r>
-      <w:r>
-        <w:rPr>
-          <w:rFonts w:ascii="Times New Roman" w:eastAsia="Times New Roman" w:hAnsi="Times New Roman" w:cs="Times New Roman"/>
-          <w:color w:val="000000"/>
-          <w:sz w:val="24"/>
-          <w:szCs w:val="24"/>
-          <w:lang w:eastAsia="es-PE"/>
-        </w:rPr>
-        <w:t xml:space="preserve"> No se espera que tenga un impacto en la calidad del producto o servicio directamente. </w:t>
-      </w:r>
-    </w:p>
-    <w:p>
-      <w:pPr>
-        <w:spacing w:line="240" w:lineRule="auto"/>
-        <w:rPr>
-          <w:rFonts w:ascii="Times New Roman" w:eastAsia="Times New Roman" w:hAnsi="Times New Roman" w:cs="Times New Roman"/>
-          <w:sz w:val="24"/>
-          <w:szCs w:val="24"/>
-          <w:lang w:eastAsia="es-PE"/>
-        </w:rPr>
-      </w:pPr>
-      <w:proofErr w:type="spellStart"/>
-      <w:r>
-        <w:rPr>
-          <w:rFonts w:ascii="Times New Roman" w:eastAsia="Times New Roman" w:hAnsi="Times New Roman" w:cs="Times New Roman"/>
+      </w:pPr>
+      <w:r>
+        <w:rPr>
+          <w:rFonts w:eastAsia="Times New Roman" w:cs="Times New Roman"/>
           <w:b/>
           <w:bCs/>
           <w:color w:val="000000"/>
-          <w:sz w:val="24"/>
           <w:szCs w:val="24"/>
           <w:lang w:eastAsia="es-PE"/>
         </w:rPr>
-        <w:t>Stakeholder</w:t>
-      </w:r>
-      <w:proofErr w:type="spellEnd"/>
-      <w:r>
-        <w:rPr>
-          <w:rFonts w:ascii="Times New Roman" w:eastAsia="Times New Roman" w:hAnsi="Times New Roman" w:cs="Times New Roman"/>
+        <w:t>Comité de cambios:</w:t>
+      </w:r>
+      <w:r>
+        <w:rPr>
+          <w:rFonts w:eastAsia="Times New Roman" w:cs="Times New Roman"/>
+          <w:color w:val="000000"/>
+          <w:szCs w:val="24"/>
+          <w:lang w:eastAsia="es-PE"/>
+        </w:rPr>
+        <w:t xml:space="preserve"> Grupo de personas que realizan la aprobación y priorización de los cambios.</w:t>
+      </w:r>
+    </w:p>
+    <w:p>
+      <w:pPr>
+        <w:jc w:val="both"/>
+        <w:rPr>
+          <w:rFonts w:eastAsia="Times New Roman" w:cs="Times New Roman"/>
+          <w:color w:val="000000"/>
+          <w:szCs w:val="24"/>
+          <w:lang w:eastAsia="es-PE"/>
+        </w:rPr>
+      </w:pPr>
+      <w:r>
+        <w:rPr>
+          <w:rFonts w:eastAsia="Times New Roman" w:cs="Times New Roman"/>
+          <w:szCs w:val="24"/>
+          <w:lang w:eastAsia="es-PE"/>
+        </w:rPr>
+        <w:br/>
+      </w:r>
+      <w:r>
+        <w:rPr>
+          <w:rFonts w:eastAsia="Times New Roman" w:cs="Times New Roman"/>
           <w:b/>
           <w:bCs/>
           <w:color w:val="000000"/>
-          <w:sz w:val="24"/>
           <w:szCs w:val="24"/>
           <w:lang w:eastAsia="es-PE"/>
         </w:rPr>
-        <w:t>:</w:t>
-      </w:r>
-      <w:r>
-        <w:rPr>
-          <w:rFonts w:ascii="Times New Roman" w:eastAsia="Times New Roman" w:hAnsi="Times New Roman" w:cs="Times New Roman"/>
-          <w:color w:val="000000"/>
-          <w:sz w:val="24"/>
+        <w:t>RFC:</w:t>
+      </w:r>
+      <w:r>
+        <w:rPr>
+          <w:rFonts w:eastAsia="Times New Roman" w:cs="Times New Roman"/>
+          <w:color w:val="000000"/>
           <w:szCs w:val="24"/>
           <w:lang w:eastAsia="es-PE"/>
         </w:rPr>
-        <w:t xml:space="preserve"> es cualquier organización, grupo o individuo que pueda afectar o ser afectado por las actividades de una empresa u organización de referencia. </w:t>
-      </w:r>
-    </w:p>
-    <w:p>
-      <w:pPr>
-        <w:spacing w:line="240" w:lineRule="auto"/>
-        <w:rPr>
-          <w:rFonts w:ascii="Times New Roman" w:eastAsia="Times New Roman" w:hAnsi="Times New Roman" w:cs="Times New Roman"/>
-          <w:sz w:val="24"/>
+        <w:t xml:space="preserve"> sigla en inglés de </w:t>
+      </w:r>
+      <w:proofErr w:type="spellStart"/>
+      <w:r>
+        <w:rPr>
+          <w:rFonts w:eastAsia="Times New Roman" w:cs="Times New Roman"/>
+          <w:color w:val="000000"/>
           <w:szCs w:val="24"/>
           <w:lang w:eastAsia="es-PE"/>
         </w:rPr>
-      </w:pPr>
-      <w:r>
-        <w:rPr>
-          <w:rFonts w:ascii="Times New Roman" w:eastAsia="Times New Roman" w:hAnsi="Times New Roman" w:cs="Times New Roman"/>
-          <w:b/>
-          <w:bCs/>
-          <w:color w:val="000000"/>
-          <w:sz w:val="24"/>
+        <w:t>Request</w:t>
+      </w:r>
+      <w:proofErr w:type="spellEnd"/>
+      <w:r>
+        <w:rPr>
+          <w:rFonts w:eastAsia="Times New Roman" w:cs="Times New Roman"/>
+          <w:color w:val="000000"/>
           <w:szCs w:val="24"/>
           <w:lang w:eastAsia="es-PE"/>
         </w:rPr>
-        <w:t>Gestión de cambios:</w:t>
-      </w:r>
-      <w:r>
-        <w:rPr>
-          <w:rFonts w:ascii="Times New Roman" w:eastAsia="Times New Roman" w:hAnsi="Times New Roman" w:cs="Times New Roman"/>
-          <w:color w:val="000000"/>
-          <w:sz w:val="24"/>
+        <w:t xml:space="preserve"> </w:t>
+      </w:r>
+      <w:proofErr w:type="spellStart"/>
+      <w:r>
+        <w:rPr>
+          <w:rFonts w:eastAsia="Times New Roman" w:cs="Times New Roman"/>
+          <w:color w:val="000000"/>
           <w:szCs w:val="24"/>
           <w:lang w:eastAsia="es-PE"/>
         </w:rPr>
-        <w:t xml:space="preserve"> es la práctica formal que atiende, tramita y asegura los cambios en un producto, proceso, sistema en el ámbito de los servicios de TI, que se introduce e implementa de forma controlada y coordinada, con el fin de minimizar la probabilidad de interrupción, alteraciones no autorizadas y errores mediante el análisis, la implementación y el seguimiento de todos los cambios solicitados y hechos.</w:t>
-      </w:r>
-    </w:p>
-    <w:p>
-      <w:pPr>
-        <w:spacing w:after="20" w:line="240" w:lineRule="auto"/>
-        <w:rPr>
-          <w:rFonts w:ascii="Times New Roman" w:eastAsia="Times New Roman" w:hAnsi="Times New Roman" w:cs="Times New Roman"/>
-          <w:sz w:val="24"/>
+        <w:t>for</w:t>
+      </w:r>
+      <w:proofErr w:type="spellEnd"/>
+      <w:r>
+        <w:rPr>
+          <w:rFonts w:eastAsia="Times New Roman" w:cs="Times New Roman"/>
+          <w:color w:val="000000"/>
           <w:szCs w:val="24"/>
           <w:lang w:eastAsia="es-PE"/>
         </w:rPr>
-      </w:pPr>
-      <w:r>
-        <w:rPr>
-          <w:rFonts w:ascii="Times New Roman" w:eastAsia="Times New Roman" w:hAnsi="Times New Roman" w:cs="Times New Roman"/>
-          <w:b/>
-          <w:bCs/>
-          <w:color w:val="000000"/>
-          <w:sz w:val="24"/>
+        <w:t xml:space="preserve"> Change que es el término para referirse a las solicitudes de cambio.</w:t>
+      </w:r>
+    </w:p>
+    <w:p>
+      <w:pPr>
+        <w:rPr>
+          <w:rFonts w:eastAsia="Times New Roman" w:cs="Times New Roman"/>
+          <w:color w:val="000000"/>
           <w:szCs w:val="24"/>
           <w:lang w:eastAsia="es-PE"/>
         </w:rPr>
-        <w:t>Cambio autorizado:</w:t>
-      </w:r>
-      <w:r>
-        <w:rPr>
-          <w:rFonts w:ascii="Times New Roman" w:eastAsia="Times New Roman" w:hAnsi="Times New Roman" w:cs="Times New Roman"/>
-          <w:color w:val="000000"/>
-          <w:sz w:val="24"/>
-          <w:szCs w:val="24"/>
-          <w:lang w:eastAsia="es-PE"/>
-        </w:rPr>
-        <w:t xml:space="preserve"> Solicitud aprobada por el comité que resultará en un conjunto de actividades planificadas y su documentación relacionada.</w:t>
-      </w:r>
-    </w:p>
-    <w:p>
-      <w:pPr>
-        <w:spacing w:after="20" w:line="240" w:lineRule="auto"/>
-        <w:rPr>
-          <w:rFonts w:ascii="Times New Roman" w:eastAsia="Times New Roman" w:hAnsi="Times New Roman" w:cs="Times New Roman"/>
-          <w:sz w:val="24"/>
-          <w:szCs w:val="24"/>
-          <w:lang w:eastAsia="es-PE"/>
-        </w:rPr>
-      </w:pPr>
-      <w:r>
-        <w:rPr>
-          <w:rFonts w:ascii="Times New Roman" w:eastAsia="Times New Roman" w:hAnsi="Times New Roman" w:cs="Times New Roman"/>
-          <w:color w:val="000000"/>
-          <w:sz w:val="24"/>
-          <w:szCs w:val="24"/>
-          <w:shd w:val="clear" w:color="auto" w:fill="FFFF00"/>
-          <w:lang w:eastAsia="es-PE"/>
-        </w:rPr>
-        <w:t xml:space="preserve"> </w:t>
-      </w:r>
-    </w:p>
-    <w:p>
-      <w:pPr>
-        <w:spacing w:after="20" w:line="240" w:lineRule="auto"/>
-        <w:rPr>
-          <w:rFonts w:ascii="Times New Roman" w:eastAsia="Times New Roman" w:hAnsi="Times New Roman" w:cs="Times New Roman"/>
-          <w:sz w:val="24"/>
-          <w:szCs w:val="24"/>
-          <w:lang w:eastAsia="es-PE"/>
-        </w:rPr>
-      </w:pPr>
-      <w:r>
-        <w:rPr>
-          <w:rFonts w:ascii="Times New Roman" w:eastAsia="Times New Roman" w:hAnsi="Times New Roman" w:cs="Times New Roman"/>
-          <w:b/>
-          <w:bCs/>
-          <w:color w:val="000000"/>
-          <w:sz w:val="24"/>
-          <w:szCs w:val="24"/>
-          <w:lang w:eastAsia="es-PE"/>
-        </w:rPr>
-        <w:t>Comité de cambios:</w:t>
-      </w:r>
-      <w:r>
-        <w:rPr>
-          <w:rFonts w:ascii="Times New Roman" w:eastAsia="Times New Roman" w:hAnsi="Times New Roman" w:cs="Times New Roman"/>
-          <w:color w:val="000000"/>
-          <w:sz w:val="24"/>
-          <w:szCs w:val="24"/>
-          <w:lang w:eastAsia="es-PE"/>
-        </w:rPr>
-        <w:t xml:space="preserve"> Grupo de personas que realizan la aprobación y priorización de los cambios.</w:t>
-      </w:r>
-    </w:p>
-    <w:p>
-      <w:pPr>
-        <w:rPr>
-          <w:rFonts w:ascii="Times New Roman" w:eastAsia="Times New Roman" w:hAnsi="Times New Roman" w:cs="Times New Roman"/>
-          <w:color w:val="000000"/>
-          <w:sz w:val="24"/>
-          <w:szCs w:val="24"/>
-          <w:lang w:eastAsia="es-PE"/>
-        </w:rPr>
-      </w:pPr>
-      <w:r>
-        <w:rPr>
-          <w:rFonts w:ascii="Times New Roman" w:eastAsia="Times New Roman" w:hAnsi="Times New Roman" w:cs="Times New Roman"/>
-          <w:sz w:val="24"/>
-          <w:szCs w:val="24"/>
-          <w:lang w:eastAsia="es-PE"/>
-        </w:rPr>
-        <w:br/>
-      </w:r>
-      <w:r>
-        <w:rPr>
-          <w:rFonts w:ascii="Times New Roman" w:eastAsia="Times New Roman" w:hAnsi="Times New Roman" w:cs="Times New Roman"/>
-          <w:b/>
-          <w:bCs/>
-          <w:color w:val="000000"/>
-          <w:sz w:val="24"/>
-          <w:szCs w:val="24"/>
-          <w:lang w:eastAsia="es-PE"/>
-        </w:rPr>
-        <w:t>RFC:</w:t>
-      </w:r>
-      <w:r>
-        <w:rPr>
-          <w:rFonts w:ascii="Times New Roman" w:eastAsia="Times New Roman" w:hAnsi="Times New Roman" w:cs="Times New Roman"/>
-          <w:color w:val="000000"/>
-          <w:sz w:val="24"/>
-          <w:szCs w:val="24"/>
-          <w:lang w:eastAsia="es-PE"/>
-        </w:rPr>
-        <w:t xml:space="preserve"> sigla en inglés de </w:t>
-      </w:r>
-      <w:proofErr w:type="spellStart"/>
-      <w:r>
-        <w:rPr>
-          <w:rFonts w:ascii="Times New Roman" w:eastAsia="Times New Roman" w:hAnsi="Times New Roman" w:cs="Times New Roman"/>
-          <w:color w:val="000000"/>
-          <w:sz w:val="24"/>
-          <w:szCs w:val="24"/>
-          <w:lang w:eastAsia="es-PE"/>
-        </w:rPr>
-        <w:t>Request</w:t>
-      </w:r>
-      <w:proofErr w:type="spellEnd"/>
-      <w:r>
-        <w:rPr>
-          <w:rFonts w:ascii="Times New Roman" w:eastAsia="Times New Roman" w:hAnsi="Times New Roman" w:cs="Times New Roman"/>
-          <w:color w:val="000000"/>
-          <w:sz w:val="24"/>
-          <w:szCs w:val="24"/>
-          <w:lang w:eastAsia="es-PE"/>
-        </w:rPr>
-        <w:t xml:space="preserve"> </w:t>
-      </w:r>
-      <w:proofErr w:type="spellStart"/>
-      <w:r>
-        <w:rPr>
-          <w:rFonts w:ascii="Times New Roman" w:eastAsia="Times New Roman" w:hAnsi="Times New Roman" w:cs="Times New Roman"/>
-          <w:color w:val="000000"/>
-          <w:sz w:val="24"/>
-          <w:szCs w:val="24"/>
-          <w:lang w:eastAsia="es-PE"/>
-        </w:rPr>
-        <w:t>for</w:t>
-      </w:r>
-      <w:proofErr w:type="spellEnd"/>
-      <w:r>
-        <w:rPr>
-          <w:rFonts w:ascii="Times New Roman" w:eastAsia="Times New Roman" w:hAnsi="Times New Roman" w:cs="Times New Roman"/>
-          <w:color w:val="000000"/>
-          <w:sz w:val="24"/>
-          <w:szCs w:val="24"/>
-          <w:lang w:eastAsia="es-PE"/>
-        </w:rPr>
-        <w:t xml:space="preserve"> </w:t>
-      </w:r>
-      <w:proofErr w:type="spellStart"/>
-      <w:r>
-        <w:rPr>
-          <w:rFonts w:ascii="Times New Roman" w:eastAsia="Times New Roman" w:hAnsi="Times New Roman" w:cs="Times New Roman"/>
-          <w:color w:val="000000"/>
-          <w:sz w:val="24"/>
-          <w:szCs w:val="24"/>
-          <w:lang w:eastAsia="es-PE"/>
-        </w:rPr>
-        <w:t>Change</w:t>
-      </w:r>
-      <w:proofErr w:type="spellEnd"/>
-      <w:r>
-        <w:rPr>
-          <w:rFonts w:ascii="Times New Roman" w:eastAsia="Times New Roman" w:hAnsi="Times New Roman" w:cs="Times New Roman"/>
-          <w:color w:val="000000"/>
-          <w:sz w:val="24"/>
-          <w:szCs w:val="24"/>
-          <w:lang w:eastAsia="es-PE"/>
-        </w:rPr>
-        <w:t xml:space="preserve"> que es el término para referirse a las solicitudes de cambio.</w:t>
-      </w:r>
-    </w:p>
-    <w:p>
-      <w:pPr>
-        <w:rPr>
-          <w:rFonts w:ascii="Times New Roman" w:eastAsia="Times New Roman" w:hAnsi="Times New Roman" w:cs="Times New Roman"/>
-          <w:color w:val="000000"/>
-          <w:sz w:val="24"/>
-          <w:szCs w:val="24"/>
-          <w:lang w:eastAsia="es-PE"/>
-        </w:rPr>
-      </w:pPr>
-    </w:p>
-    <w:p>
-      <w:pPr>
-        <w:pStyle w:val="NormalWeb"/>
-        <w:spacing w:before="0" w:beforeAutospacing="0" w:after="160" w:afterAutospacing="0"/>
-        <w:rPr>
-          <w:color w:val="000000"/>
-        </w:rPr>
-      </w:pPr>
-      <w:r>
-        <w:rPr>
-          <w:color w:val="000000"/>
-        </w:rPr>
+      </w:pPr>
+    </w:p>
+    <w:p>
+      <w:pPr>
+        <w:pStyle w:val="Ttulo2"/>
+      </w:pPr>
+      <w:bookmarkStart w:id="4" w:name="_Toc531373109"/>
+      <w:r>
         <w:lastRenderedPageBreak/>
         <w:t>1</w:t>
       </w:r>
-      <w:hyperlink r:id="rId5" w:anchor="heading=h.30j0zll" w:history="1">
+      <w:hyperlink r:id="rId6" w:anchor="heading=h.30j0zll" w:history="1">
         <w:r>
           <w:t>.</w:t>
         </w:r>
@@ -606,6 +2158,7 @@
           <w:tab/>
           <w:t>Formato de Solicitud de Cambios</w:t>
         </w:r>
+        <w:bookmarkEnd w:id="4"/>
       </w:hyperlink>
     </w:p>
     <w:p>
@@ -617,7 +2170,19 @@
         <w:rPr>
           <w:color w:val="000000"/>
         </w:rPr>
-        <w:t>A continuación tenemos el siguiente formato para solicitar cambios en un proyecto de la empresa:</w:t>
+        <w:t xml:space="preserve">A </w:t>
+      </w:r>
+      <w:r>
+        <w:rPr>
+          <w:color w:val="000000"/>
+        </w:rPr>
+        <w:t>continuación,</w:t>
+      </w:r>
+      <w:r>
+        <w:rPr>
+          <w:color w:val="000000"/>
+        </w:rPr>
+        <w:t xml:space="preserve"> tenemos el siguiente formato para solicitar cambios en un proyecto de la empresa:</w:t>
       </w:r>
     </w:p>
     <w:tbl>
@@ -1468,68 +3033,41 @@
     </w:p>
     <w:p>
       <w:pPr>
-        <w:pStyle w:val="NormalWeb"/>
-        <w:spacing w:before="0" w:beforeAutospacing="0" w:afterAutospacing="0"/>
-      </w:pPr>
-      <w:r>
-        <w:rPr>
-          <w:rFonts w:ascii="Calibri" w:hAnsi="Calibri" w:cs="Calibri"/>
-          <w:b/>
-          <w:bCs/>
-          <w:color w:val="000000"/>
-          <w:sz w:val="22"/>
-          <w:szCs w:val="22"/>
-        </w:rPr>
+        <w:pStyle w:val="Ttulo2"/>
+      </w:pPr>
+      <w:bookmarkStart w:id="5" w:name="_Toc531373110"/>
+      <w:r>
         <w:t>2</w:t>
       </w:r>
-      <w:hyperlink r:id="rId6" w:anchor="heading=h.30j0zll" w:history="1">
-        <w:r>
-          <w:rPr>
-            <w:rStyle w:val="Hipervnculo"/>
-            <w:rFonts w:ascii="Calibri" w:hAnsi="Calibri" w:cs="Calibri"/>
-            <w:b/>
-            <w:bCs/>
-            <w:color w:val="000000"/>
-            <w:sz w:val="22"/>
-            <w:szCs w:val="22"/>
-          </w:rPr>
-          <w:t>.</w:t>
-        </w:r>
-        <w:r>
-          <w:rPr>
-            <w:rStyle w:val="apple-tab-span"/>
-            <w:rFonts w:ascii="Calibri" w:hAnsi="Calibri" w:cs="Calibri"/>
-            <w:color w:val="000000"/>
-            <w:sz w:val="22"/>
-            <w:szCs w:val="22"/>
-          </w:rPr>
-          <w:tab/>
-        </w:r>
-        <w:r>
-          <w:rPr>
-            <w:rStyle w:val="Hipervnculo"/>
-            <w:rFonts w:ascii="Calibri" w:hAnsi="Calibri" w:cs="Calibri"/>
-            <w:b/>
-            <w:bCs/>
-            <w:color w:val="000000"/>
-            <w:sz w:val="22"/>
-            <w:szCs w:val="22"/>
-          </w:rPr>
-          <w:t>Proceso de Gestión de Cambios</w:t>
-        </w:r>
-        <w:r>
-          <w:rPr>
-            <w:rStyle w:val="apple-tab-span"/>
-            <w:rFonts w:ascii="Calibri" w:hAnsi="Calibri" w:cs="Calibri"/>
-            <w:b/>
-            <w:bCs/>
-            <w:color w:val="000000"/>
-            <w:sz w:val="22"/>
-            <w:szCs w:val="22"/>
-          </w:rPr>
-          <w:tab/>
-        </w:r>
-      </w:hyperlink>
+      <w:r>
+        <w:rPr>
+          <w:rStyle w:val="Hipervnculo"/>
+          <w:color w:val="auto"/>
+          <w:u w:val="none"/>
+        </w:rPr>
+        <w:t>.</w:t>
+      </w:r>
+      <w:r>
+        <w:rPr>
+          <w:rStyle w:val="apple-tab-span"/>
+        </w:rPr>
+        <w:tab/>
+      </w:r>
+      <w:r>
+        <w:rPr>
+          <w:rStyle w:val="Hipervnculo"/>
+          <w:color w:val="auto"/>
+          <w:u w:val="none"/>
+        </w:rPr>
+        <w:t>Proceso de Gestión de Cambios</w:t>
+      </w:r>
+      <w:bookmarkEnd w:id="5"/>
+      <w:r>
+        <w:rPr>
+          <w:rStyle w:val="apple-tab-span"/>
+        </w:rPr>
+        <w:tab/>
+      </w:r>
     </w:p>
     <w:p>
       <w:pPr>
@@ -1543,8 +3081,8 @@
         </w:rPr>
         <w:drawing>
           <wp:inline distT="0" distB="0" distL="0" distR="0">
-            <wp:extent cx="3934177" cy="3531476"/>
-            <wp:effectExtent l="0" t="0" r="9525" b="0"/>
+            <wp:extent cx="5324475" cy="4779462"/>
+            <wp:effectExtent l="0" t="0" r="0" b="2540"/>
             <wp:docPr id="1" name="Imagen 1" descr="https://lh5.googleusercontent.com/qAZelv7pUCGZIryJ4sbWG5eI6NFprOwgJazrX0sFYcoPFp6J9MWRYQT0RUQeXyau74sOIHvLRZoUNSASbGGUFnRepqXpHDPvt1AzVyDeg86dYHZmnxq6ZuTiNLdQgMDTE5eu849o"/>
             <wp:cNvGraphicFramePr>
               <a:graphicFrameLocks xmlns:a="http://schemas.openxmlformats.org/drawingml/2006/main" noChangeAspect="1"/>
@@ -1574,7 +3112,7 @@
                   <pic:spPr bwMode="auto">
                     <a:xfrm>
                       <a:off x="0" y="0"/>
-                      <a:ext cx="3939974" cy="3536679"/>
+                      <a:ext cx="5344953" cy="4797844"/>
                     </a:xfrm>
                     <a:prstGeom prst="rect">
                       <a:avLst/>
@@ -1596,9 +3134,10 @@
         <w:pStyle w:val="NormalWeb"/>
         <w:numPr>
           <w:ilvl w:val="0"/>
-          <w:numId w:val="2"/>
+          <w:numId w:val="3"/>
         </w:numPr>
         <w:spacing w:before="0" w:beforeAutospacing="0" w:after="0" w:afterAutospacing="0"/>
+        <w:ind w:left="714" w:hanging="357"/>
         <w:textAlignment w:val="baseline"/>
         <w:rPr>
           <w:color w:val="000000"/>
@@ -1616,9 +3155,10 @@
         <w:pStyle w:val="NormalWeb"/>
         <w:numPr>
           <w:ilvl w:val="0"/>
-          <w:numId w:val="2"/>
+          <w:numId w:val="3"/>
         </w:numPr>
         <w:spacing w:before="0" w:beforeAutospacing="0" w:after="0" w:afterAutospacing="0"/>
+        <w:ind w:left="714" w:hanging="357"/>
         <w:textAlignment w:val="baseline"/>
         <w:rPr>
           <w:color w:val="000000"/>
@@ -1636,9 +3176,10 @@
         <w:pStyle w:val="NormalWeb"/>
         <w:numPr>
           <w:ilvl w:val="0"/>
-          <w:numId w:val="2"/>
+          <w:numId w:val="3"/>
         </w:numPr>
         <w:spacing w:before="0" w:beforeAutospacing="0" w:after="0" w:afterAutospacing="0"/>
+        <w:ind w:left="714" w:hanging="357"/>
         <w:textAlignment w:val="baseline"/>
         <w:rPr>
           <w:color w:val="000000"/>
@@ -1656,9 +3197,10 @@
         <w:pStyle w:val="NormalWeb"/>
         <w:numPr>
           <w:ilvl w:val="0"/>
-          <w:numId w:val="2"/>
+          <w:numId w:val="3"/>
         </w:numPr>
         <w:spacing w:before="0" w:beforeAutospacing="0" w:after="0" w:afterAutospacing="0"/>
+        <w:ind w:left="714" w:hanging="357"/>
         <w:textAlignment w:val="baseline"/>
         <w:rPr>
           <w:color w:val="000000"/>
@@ -1676,9 +3218,10 @@
         <w:pStyle w:val="NormalWeb"/>
         <w:numPr>
           <w:ilvl w:val="0"/>
-          <w:numId w:val="2"/>
+          <w:numId w:val="3"/>
         </w:numPr>
         <w:spacing w:before="0" w:beforeAutospacing="0" w:after="0" w:afterAutospacing="0"/>
+        <w:ind w:left="714" w:hanging="357"/>
         <w:textAlignment w:val="baseline"/>
         <w:rPr>
           <w:color w:val="000000"/>
@@ -1696,9 +3239,10 @@
         <w:pStyle w:val="NormalWeb"/>
         <w:numPr>
           <w:ilvl w:val="0"/>
-          <w:numId w:val="2"/>
+          <w:numId w:val="3"/>
         </w:numPr>
         <w:spacing w:before="0" w:beforeAutospacing="0" w:after="0" w:afterAutospacing="0"/>
+        <w:ind w:left="714" w:hanging="357"/>
         <w:textAlignment w:val="baseline"/>
         <w:rPr>
           <w:color w:val="000000"/>
@@ -1716,9 +3260,10 @@
         <w:pStyle w:val="NormalWeb"/>
         <w:numPr>
           <w:ilvl w:val="0"/>
-          <w:numId w:val="2"/>
+          <w:numId w:val="3"/>
         </w:numPr>
         <w:spacing w:before="0" w:beforeAutospacing="0" w:after="0" w:afterAutospacing="0"/>
+        <w:ind w:left="714" w:hanging="357"/>
         <w:textAlignment w:val="baseline"/>
         <w:rPr>
           <w:color w:val="000000"/>
@@ -1736,9 +3281,10 @@
         <w:pStyle w:val="NormalWeb"/>
         <w:numPr>
           <w:ilvl w:val="0"/>
-          <w:numId w:val="2"/>
+          <w:numId w:val="3"/>
         </w:numPr>
-        <w:spacing w:before="0" w:beforeAutospacing="0" w:after="160" w:afterAutospacing="0"/>
+        <w:spacing w:before="0" w:beforeAutospacing="0" w:after="0" w:afterAutospacing="0"/>
+        <w:ind w:left="714" w:hanging="357"/>
         <w:textAlignment w:val="baseline"/>
         <w:rPr>
           <w:color w:val="000000"/>
@@ -1756,9 +3302,10 @@
         <w:pStyle w:val="NormalWeb"/>
         <w:numPr>
           <w:ilvl w:val="0"/>
-          <w:numId w:val="2"/>
+          <w:numId w:val="3"/>
         </w:numPr>
-        <w:spacing w:before="0" w:beforeAutospacing="0" w:after="160" w:afterAutospacing="0"/>
+        <w:spacing w:before="0" w:beforeAutospacing="0" w:after="0" w:afterAutospacing="0"/>
+        <w:ind w:left="714" w:hanging="357"/>
         <w:textAlignment w:val="baseline"/>
         <w:rPr>
           <w:color w:val="000000"/>
@@ -1773,68 +3320,131 @@
     </w:p>
     <w:p>
       <w:pPr>
-        <w:pStyle w:val="Ttulo1"/>
-        <w:rPr>
-          <w:rFonts w:ascii="Times New Roman" w:eastAsia="Times New Roman" w:hAnsi="Times New Roman" w:cs="Times New Roman"/>
-          <w:b/>
-          <w:color w:val="000000" w:themeColor="text1"/>
-          <w:sz w:val="24"/>
-          <w:szCs w:val="24"/>
-          <w:lang w:eastAsia="es-PE"/>
-        </w:rPr>
-      </w:pPr>
-    </w:p>
-    <w:p>
-      <w:pPr>
-        <w:pStyle w:val="Ttulo1"/>
-        <w:rPr>
-          <w:rFonts w:ascii="Times New Roman" w:eastAsia="Times New Roman" w:hAnsi="Times New Roman" w:cs="Times New Roman"/>
-          <w:b/>
-          <w:color w:val="000000" w:themeColor="text1"/>
-          <w:sz w:val="24"/>
-          <w:szCs w:val="24"/>
-          <w:lang w:eastAsia="es-PE"/>
-        </w:rPr>
-      </w:pPr>
-    </w:p>
-    <w:p>
-      <w:pPr>
-        <w:rPr>
-          <w:lang w:eastAsia="es-PE"/>
-        </w:rPr>
-      </w:pPr>
-    </w:p>
-    <w:p>
-      <w:pPr>
-        <w:pStyle w:val="Ttulo1"/>
-        <w:rPr>
-          <w:rFonts w:ascii="Times New Roman" w:eastAsia="Times New Roman" w:hAnsi="Times New Roman" w:cs="Times New Roman"/>
-          <w:b/>
-          <w:color w:val="000000" w:themeColor="text1"/>
-          <w:sz w:val="24"/>
-          <w:szCs w:val="24"/>
-          <w:lang w:eastAsia="es-PE"/>
-        </w:rPr>
-      </w:pPr>
-    </w:p>
-    <w:p>
-      <w:pPr>
-        <w:pStyle w:val="Ttulo1"/>
-        <w:rPr>
-          <w:rFonts w:ascii="Times New Roman" w:hAnsi="Times New Roman" w:cs="Times New Roman"/>
-          <w:b/>
-          <w:color w:val="000000" w:themeColor="text1"/>
-          <w:sz w:val="24"/>
-          <w:szCs w:val="24"/>
-        </w:rPr>
-      </w:pPr>
-      <w:r>
-        <w:rPr>
-          <w:rFonts w:ascii="Times New Roman" w:eastAsia="Times New Roman" w:hAnsi="Times New Roman" w:cs="Times New Roman"/>
-          <w:b/>
-          <w:color w:val="000000" w:themeColor="text1"/>
-          <w:sz w:val="24"/>
-          <w:szCs w:val="24"/>
+        <w:rPr>
+          <w:lang w:eastAsia="es-PE"/>
+        </w:rPr>
+      </w:pPr>
+    </w:p>
+    <w:p>
+      <w:pPr>
+        <w:pStyle w:val="Ttulo2"/>
+      </w:pPr>
+      <w:bookmarkStart w:id="6" w:name="_Toc531373111"/>
+      <w:r>
+        <w:t>3</w:t>
+      </w:r>
+      <w:r>
+        <w:t>.</w:t>
+      </w:r>
+      <w:r>
+        <w:rPr>
+          <w:rStyle w:val="apple-tab-span"/>
+        </w:rPr>
+        <w:tab/>
+      </w:r>
+      <w:r>
+        <w:t xml:space="preserve">Lista de </w:t>
+      </w:r>
+      <w:r>
+        <w:t>Roles</w:t>
+      </w:r>
+      <w:bookmarkEnd w:id="6"/>
+    </w:p>
+    <w:p>
+      <w:r>
+        <w:t>…</w:t>
+      </w:r>
+    </w:p>
+    <w:p>
+      <w:pPr>
+        <w:pStyle w:val="Ttulo2"/>
+      </w:pPr>
+      <w:bookmarkStart w:id="7" w:name="_Toc531373112"/>
+      <w:r>
+        <w:t>4</w:t>
+      </w:r>
+      <w:r>
+        <w:t>.</w:t>
+      </w:r>
+      <w:r>
+        <w:rPr>
+          <w:rStyle w:val="apple-tab-span"/>
+        </w:rPr>
+        <w:tab/>
+      </w:r>
+      <w:r>
+        <w:t>Lista de Tablas</w:t>
+      </w:r>
+      <w:bookmarkEnd w:id="7"/>
+    </w:p>
+    <w:p>
+      <w:pPr>
+        <w:pStyle w:val="Ttulo4"/>
+        <w:numPr>
+          <w:ilvl w:val="1"/>
+          <w:numId w:val="5"/>
+        </w:numPr>
+      </w:pPr>
+      <w:r>
+        <w:t>Tipos de estados</w:t>
+      </w:r>
+    </w:p>
+    <w:p>
+      <w:r>
+        <w:t>…</w:t>
+      </w:r>
+    </w:p>
+    <w:p>
+      <w:pPr>
+        <w:pStyle w:val="Ttulo4"/>
+        <w:numPr>
+          <w:ilvl w:val="1"/>
+          <w:numId w:val="5"/>
+        </w:numPr>
+      </w:pPr>
+      <w:r>
+        <w:lastRenderedPageBreak/>
+        <w:t>Tipos de prioridad</w:t>
+      </w:r>
+    </w:p>
+    <w:p>
+      <w:r>
+        <w:t>…</w:t>
+      </w:r>
+    </w:p>
+    <w:p>
+      <w:pPr>
+        <w:pStyle w:val="Ttulo4"/>
+        <w:numPr>
+          <w:ilvl w:val="1"/>
+          <w:numId w:val="5"/>
+        </w:numPr>
+      </w:pPr>
+      <w:r>
+        <w:t xml:space="preserve">Tipos de riesgos </w:t>
+      </w:r>
+    </w:p>
+    <w:p>
+      <w:pPr>
+        <w:rPr>
+          <w:lang w:eastAsia="es-PE"/>
+        </w:rPr>
+      </w:pPr>
+      <w:r>
+        <w:rPr>
+          <w:lang w:eastAsia="es-PE"/>
+        </w:rPr>
+        <w:t>…</w:t>
+      </w:r>
+    </w:p>
+    <w:p>
+      <w:pPr>
+        <w:pStyle w:val="Ttulo2"/>
+      </w:pPr>
+      <w:bookmarkStart w:id="8" w:name="_Toc531373113"/>
+      <w:r>
+        <w:rPr>
+          <w:rFonts w:eastAsia="Times New Roman"/>
           <w:lang w:eastAsia="es-PE"/>
         </w:rPr>
         <w:t>5</w:t>
@@ -1843,10 +3453,8 @@
         <w:r>
           <w:rPr>
             <w:rStyle w:val="Hipervnculo"/>
-            <w:rFonts w:ascii="Times New Roman" w:hAnsi="Times New Roman" w:cs="Times New Roman"/>
-            <w:b/>
+            <w:rFonts w:cs="Times New Roman"/>
             <w:color w:val="000000" w:themeColor="text1"/>
-            <w:sz w:val="24"/>
             <w:szCs w:val="24"/>
             <w:u w:val="none"/>
           </w:rPr>
@@ -1855,10 +3463,8 @@
         <w:r>
           <w:rPr>
             <w:rStyle w:val="Hipervnculo"/>
-            <w:rFonts w:ascii="Times New Roman" w:hAnsi="Times New Roman" w:cs="Times New Roman"/>
-            <w:b/>
+            <w:rFonts w:cs="Times New Roman"/>
             <w:color w:val="000000" w:themeColor="text1"/>
-            <w:sz w:val="24"/>
             <w:szCs w:val="24"/>
             <w:u w:val="none"/>
           </w:rPr>
@@ -1867,15 +3473,9 @@
         </w:r>
       </w:hyperlink>
       <w:r>
-        <w:rPr>
-          <w:rFonts w:ascii="Times New Roman" w:hAnsi="Times New Roman" w:cs="Times New Roman"/>
-          <w:b/>
-          <w:color w:val="000000" w:themeColor="text1"/>
-          <w:sz w:val="24"/>
-          <w:szCs w:val="24"/>
-        </w:rPr>
         <w:t>Comité de control de cambios</w:t>
       </w:r>
+      <w:bookmarkEnd w:id="8"/>
     </w:p>
     <w:p>
       <w:pPr>
@@ -1885,6 +3485,7 @@
           <w:numId w:val="1"/>
         </w:numPr>
         <w:spacing w:before="0" w:beforeAutospacing="0" w:after="0" w:afterAutospacing="0"/>
+        <w:ind w:left="714" w:hanging="357"/>
         <w:textAlignment w:val="baseline"/>
       </w:pPr>
       <w:r>
@@ -1902,6 +3503,7 @@
           <w:numId w:val="1"/>
         </w:numPr>
         <w:spacing w:before="0" w:beforeAutospacing="0" w:after="0" w:afterAutospacing="0"/>
+        <w:ind w:left="714" w:hanging="357"/>
         <w:textAlignment w:val="baseline"/>
       </w:pPr>
       <w:r>
@@ -1919,6 +3521,7 @@
           <w:numId w:val="1"/>
         </w:numPr>
         <w:spacing w:before="0" w:beforeAutospacing="0" w:after="0" w:afterAutospacing="0"/>
+        <w:ind w:left="714" w:hanging="357"/>
         <w:textAlignment w:val="baseline"/>
       </w:pPr>
       <w:r>
@@ -1935,7 +3538,8 @@
           <w:ilvl w:val="0"/>
           <w:numId w:val="1"/>
         </w:numPr>
-        <w:spacing w:before="0" w:beforeAutospacing="0" w:afterAutospacing="0"/>
+        <w:spacing w:before="0" w:beforeAutospacing="0" w:after="0" w:afterAutospacing="0"/>
+        <w:ind w:left="714" w:hanging="357"/>
         <w:textAlignment w:val="baseline"/>
       </w:pPr>
       <w:r>
@@ -1952,7 +3556,8 @@
           <w:ilvl w:val="0"/>
           <w:numId w:val="1"/>
         </w:numPr>
-        <w:spacing w:before="0" w:beforeAutospacing="0" w:afterAutospacing="0"/>
+        <w:spacing w:before="0" w:beforeAutospacing="0" w:after="0" w:afterAutospacing="0"/>
+        <w:ind w:left="714" w:hanging="357"/>
         <w:textAlignment w:val="baseline"/>
       </w:pPr>
       <w:r>
@@ -1976,8 +3581,7 @@
       <w:pPr>
         <w:spacing w:after="0" w:line="240" w:lineRule="auto"/>
         <w:rPr>
-          <w:rFonts w:ascii="Times New Roman" w:eastAsia="Times New Roman" w:hAnsi="Times New Roman" w:cs="Times New Roman"/>
-          <w:sz w:val="24"/>
+          <w:rFonts w:eastAsia="Times New Roman" w:cs="Times New Roman"/>
           <w:szCs w:val="24"/>
           <w:lang w:eastAsia="es-PE"/>
         </w:rPr>
@@ -2019,19 +3623,17 @@
             <w:pPr>
               <w:spacing w:after="0" w:line="240" w:lineRule="auto"/>
               <w:rPr>
-                <w:rFonts w:ascii="Times New Roman" w:eastAsia="Times New Roman" w:hAnsi="Times New Roman" w:cs="Times New Roman"/>
+                <w:rFonts w:eastAsia="Times New Roman" w:cs="Times New Roman"/>
                 <w:b/>
-                <w:sz w:val="24"/>
                 <w:szCs w:val="24"/>
                 <w:lang w:eastAsia="es-PE"/>
               </w:rPr>
             </w:pPr>
             <w:r>
               <w:rPr>
-                <w:rFonts w:ascii="Times New Roman" w:eastAsia="Times New Roman" w:hAnsi="Times New Roman" w:cs="Times New Roman"/>
+                <w:rFonts w:eastAsia="Times New Roman" w:cs="Times New Roman"/>
                 <w:b/>
                 <w:color w:val="000000"/>
-                <w:sz w:val="24"/>
                 <w:szCs w:val="24"/>
                 <w:lang w:eastAsia="es-PE"/>
               </w:rPr>
@@ -2063,19 +3665,17 @@
             <w:pPr>
               <w:spacing w:after="0" w:line="240" w:lineRule="auto"/>
               <w:rPr>
-                <w:rFonts w:ascii="Times New Roman" w:eastAsia="Times New Roman" w:hAnsi="Times New Roman" w:cs="Times New Roman"/>
-                <w:sz w:val="24"/>
+                <w:rFonts w:eastAsia="Times New Roman" w:cs="Times New Roman"/>
                 <w:szCs w:val="24"/>
                 <w:lang w:eastAsia="es-PE"/>
               </w:rPr>
             </w:pPr>
             <w:r>
               <w:rPr>
-                <w:rFonts w:ascii="Times New Roman" w:eastAsia="Times New Roman" w:hAnsi="Times New Roman" w:cs="Times New Roman"/>
+                <w:rFonts w:eastAsia="Times New Roman" w:cs="Times New Roman"/>
                 <w:b/>
                 <w:bCs/>
                 <w:color w:val="000000"/>
-                <w:sz w:val="24"/>
                 <w:szCs w:val="24"/>
                 <w:lang w:eastAsia="es-PE"/>
               </w:rPr>
@@ -2106,17 +3706,15 @@
             <w:pPr>
               <w:spacing w:after="0" w:line="240" w:lineRule="auto"/>
               <w:rPr>
-                <w:rFonts w:ascii="Times New Roman" w:eastAsia="Times New Roman" w:hAnsi="Times New Roman" w:cs="Times New Roman"/>
-                <w:sz w:val="24"/>
+                <w:rFonts w:eastAsia="Times New Roman" w:cs="Times New Roman"/>
                 <w:szCs w:val="24"/>
                 <w:lang w:eastAsia="es-PE"/>
               </w:rPr>
             </w:pPr>
             <w:r>
               <w:rPr>
-                <w:rFonts w:ascii="Times New Roman" w:eastAsia="Times New Roman" w:hAnsi="Times New Roman" w:cs="Times New Roman"/>
+                <w:rFonts w:eastAsia="Times New Roman" w:cs="Times New Roman"/>
                 <w:color w:val="000000"/>
-                <w:sz w:val="24"/>
                 <w:szCs w:val="24"/>
                 <w:lang w:eastAsia="es-PE"/>
               </w:rPr>
@@ -2127,17 +3725,15 @@
             <w:pPr>
               <w:spacing w:after="0" w:line="240" w:lineRule="auto"/>
               <w:rPr>
-                <w:rFonts w:ascii="Times New Roman" w:eastAsia="Times New Roman" w:hAnsi="Times New Roman" w:cs="Times New Roman"/>
-                <w:sz w:val="24"/>
+                <w:rFonts w:eastAsia="Times New Roman" w:cs="Times New Roman"/>
                 <w:szCs w:val="24"/>
                 <w:lang w:eastAsia="es-PE"/>
               </w:rPr>
             </w:pPr>
             <w:r>
               <w:rPr>
-                <w:rFonts w:ascii="Times New Roman" w:eastAsia="Times New Roman" w:hAnsi="Times New Roman" w:cs="Times New Roman"/>
+                <w:rFonts w:eastAsia="Times New Roman" w:cs="Times New Roman"/>
                 <w:color w:val="000000"/>
-                <w:sz w:val="24"/>
                 <w:szCs w:val="24"/>
                 <w:lang w:eastAsia="es-PE"/>
               </w:rPr>
@@ -2169,19 +3765,17 @@
             <w:pPr>
               <w:spacing w:after="0" w:line="240" w:lineRule="auto"/>
               <w:rPr>
-                <w:rFonts w:ascii="Times New Roman" w:eastAsia="Times New Roman" w:hAnsi="Times New Roman" w:cs="Times New Roman"/>
-                <w:sz w:val="24"/>
+                <w:rFonts w:eastAsia="Times New Roman" w:cs="Times New Roman"/>
                 <w:szCs w:val="24"/>
                 <w:lang w:eastAsia="es-PE"/>
               </w:rPr>
             </w:pPr>
             <w:r>
               <w:rPr>
-                <w:rFonts w:ascii="Times New Roman" w:eastAsia="Times New Roman" w:hAnsi="Times New Roman" w:cs="Times New Roman"/>
+                <w:rFonts w:eastAsia="Times New Roman" w:cs="Times New Roman"/>
                 <w:b/>
                 <w:bCs/>
                 <w:color w:val="000000"/>
-                <w:sz w:val="24"/>
                 <w:szCs w:val="24"/>
                 <w:lang w:eastAsia="es-PE"/>
               </w:rPr>
@@ -2212,17 +3806,15 @@
             <w:pPr>
               <w:spacing w:after="0" w:line="240" w:lineRule="auto"/>
               <w:rPr>
-                <w:rFonts w:ascii="Times New Roman" w:eastAsia="Times New Roman" w:hAnsi="Times New Roman" w:cs="Times New Roman"/>
-                <w:sz w:val="24"/>
+                <w:rFonts w:eastAsia="Times New Roman" w:cs="Times New Roman"/>
                 <w:szCs w:val="24"/>
                 <w:lang w:eastAsia="es-PE"/>
               </w:rPr>
             </w:pPr>
             <w:r>
               <w:rPr>
-                <w:rFonts w:ascii="Times New Roman" w:eastAsia="Times New Roman" w:hAnsi="Times New Roman" w:cs="Times New Roman"/>
+                <w:rFonts w:eastAsia="Times New Roman" w:cs="Times New Roman"/>
                 <w:color w:val="000000"/>
-                <w:sz w:val="24"/>
                 <w:szCs w:val="24"/>
                 <w:lang w:eastAsia="es-PE"/>
               </w:rPr>
@@ -2254,19 +3846,17 @@
             <w:pPr>
               <w:spacing w:after="0" w:line="240" w:lineRule="auto"/>
               <w:rPr>
-                <w:rFonts w:ascii="Times New Roman" w:eastAsia="Times New Roman" w:hAnsi="Times New Roman" w:cs="Times New Roman"/>
-                <w:sz w:val="24"/>
+                <w:rFonts w:eastAsia="Times New Roman" w:cs="Times New Roman"/>
                 <w:szCs w:val="24"/>
                 <w:lang w:eastAsia="es-PE"/>
               </w:rPr>
             </w:pPr>
             <w:r>
               <w:rPr>
-                <w:rFonts w:ascii="Times New Roman" w:eastAsia="Times New Roman" w:hAnsi="Times New Roman" w:cs="Times New Roman"/>
+                <w:rFonts w:eastAsia="Times New Roman" w:cs="Times New Roman"/>
                 <w:b/>
                 <w:bCs/>
                 <w:color w:val="000000"/>
-                <w:sz w:val="24"/>
                 <w:szCs w:val="24"/>
                 <w:lang w:eastAsia="es-PE"/>
               </w:rPr>
@@ -2297,17 +3887,15 @@
             <w:pPr>
               <w:spacing w:after="0" w:line="240" w:lineRule="auto"/>
               <w:rPr>
-                <w:rFonts w:ascii="Times New Roman" w:eastAsia="Times New Roman" w:hAnsi="Times New Roman" w:cs="Times New Roman"/>
-                <w:sz w:val="24"/>
+                <w:rFonts w:eastAsia="Times New Roman" w:cs="Times New Roman"/>
                 <w:szCs w:val="24"/>
                 <w:lang w:eastAsia="es-PE"/>
               </w:rPr>
             </w:pPr>
             <w:r>
               <w:rPr>
-                <w:rFonts w:ascii="Times New Roman" w:eastAsia="Times New Roman" w:hAnsi="Times New Roman" w:cs="Times New Roman"/>
+                <w:rFonts w:eastAsia="Times New Roman" w:cs="Times New Roman"/>
                 <w:color w:val="000000"/>
-                <w:sz w:val="24"/>
                 <w:szCs w:val="24"/>
                 <w:lang w:eastAsia="es-PE"/>
               </w:rPr>
@@ -2318,17 +3906,15 @@
             <w:pPr>
               <w:spacing w:after="0" w:line="240" w:lineRule="auto"/>
               <w:rPr>
-                <w:rFonts w:ascii="Times New Roman" w:eastAsia="Times New Roman" w:hAnsi="Times New Roman" w:cs="Times New Roman"/>
-                <w:sz w:val="24"/>
+                <w:rFonts w:eastAsia="Times New Roman" w:cs="Times New Roman"/>
                 <w:szCs w:val="24"/>
                 <w:lang w:eastAsia="es-PE"/>
               </w:rPr>
             </w:pPr>
             <w:r>
               <w:rPr>
-                <w:rFonts w:ascii="Times New Roman" w:eastAsia="Times New Roman" w:hAnsi="Times New Roman" w:cs="Times New Roman"/>
+                <w:rFonts w:eastAsia="Times New Roman" w:cs="Times New Roman"/>
                 <w:color w:val="000000"/>
-                <w:sz w:val="24"/>
                 <w:szCs w:val="24"/>
                 <w:lang w:eastAsia="es-PE"/>
               </w:rPr>
@@ -2339,17 +3925,15 @@
             <w:pPr>
               <w:spacing w:after="0" w:line="240" w:lineRule="auto"/>
               <w:rPr>
-                <w:rFonts w:ascii="Times New Roman" w:eastAsia="Times New Roman" w:hAnsi="Times New Roman" w:cs="Times New Roman"/>
-                <w:sz w:val="24"/>
+                <w:rFonts w:eastAsia="Times New Roman" w:cs="Times New Roman"/>
                 <w:szCs w:val="24"/>
                 <w:lang w:eastAsia="es-PE"/>
               </w:rPr>
             </w:pPr>
             <w:r>
               <w:rPr>
-                <w:rFonts w:ascii="Times New Roman" w:eastAsia="Times New Roman" w:hAnsi="Times New Roman" w:cs="Times New Roman"/>
+                <w:rFonts w:eastAsia="Times New Roman" w:cs="Times New Roman"/>
                 <w:color w:val="000000"/>
-                <w:sz w:val="24"/>
                 <w:szCs w:val="24"/>
                 <w:lang w:eastAsia="es-PE"/>
               </w:rPr>
@@ -2379,8 +3963,7 @@
       <w:pPr>
         <w:spacing w:after="0" w:line="240" w:lineRule="auto"/>
         <w:rPr>
-          <w:rFonts w:ascii="Times New Roman" w:eastAsia="Times New Roman" w:hAnsi="Times New Roman" w:cs="Times New Roman"/>
-          <w:sz w:val="24"/>
+          <w:rFonts w:eastAsia="Times New Roman" w:cs="Times New Roman"/>
           <w:szCs w:val="24"/>
           <w:lang w:eastAsia="es-PE"/>
         </w:rPr>
@@ -2422,18 +4005,16 @@
             <w:pPr>
               <w:spacing w:after="0" w:line="240" w:lineRule="auto"/>
               <w:rPr>
-                <w:rFonts w:ascii="Times New Roman" w:eastAsia="Times New Roman" w:hAnsi="Times New Roman" w:cs="Times New Roman"/>
-                <w:sz w:val="24"/>
+                <w:rFonts w:eastAsia="Times New Roman" w:cs="Times New Roman"/>
                 <w:szCs w:val="24"/>
                 <w:lang w:eastAsia="es-PE"/>
               </w:rPr>
             </w:pPr>
             <w:r>
               <w:rPr>
-                <w:rFonts w:ascii="Times New Roman" w:eastAsia="Times New Roman" w:hAnsi="Times New Roman" w:cs="Times New Roman"/>
+                <w:rFonts w:eastAsia="Times New Roman" w:cs="Times New Roman"/>
                 <w:b/>
                 <w:color w:val="000000"/>
-                <w:sz w:val="24"/>
                 <w:szCs w:val="24"/>
                 <w:lang w:eastAsia="es-PE"/>
               </w:rPr>
@@ -2465,19 +4046,17 @@
             <w:pPr>
               <w:spacing w:after="0" w:line="240" w:lineRule="auto"/>
               <w:rPr>
-                <w:rFonts w:ascii="Times New Roman" w:eastAsia="Times New Roman" w:hAnsi="Times New Roman" w:cs="Times New Roman"/>
-                <w:sz w:val="24"/>
+                <w:rFonts w:eastAsia="Times New Roman" w:cs="Times New Roman"/>
                 <w:szCs w:val="24"/>
                 <w:lang w:eastAsia="es-PE"/>
               </w:rPr>
             </w:pPr>
             <w:r>
               <w:rPr>
-                <w:rFonts w:ascii="Times New Roman" w:eastAsia="Times New Roman" w:hAnsi="Times New Roman" w:cs="Times New Roman"/>
+                <w:rFonts w:eastAsia="Times New Roman" w:cs="Times New Roman"/>
                 <w:b/>
                 <w:bCs/>
                 <w:color w:val="000000"/>
-                <w:sz w:val="24"/>
                 <w:szCs w:val="24"/>
                 <w:lang w:eastAsia="es-PE"/>
               </w:rPr>
@@ -2508,17 +4087,15 @@
             <w:pPr>
               <w:spacing w:after="0" w:line="240" w:lineRule="auto"/>
               <w:rPr>
-                <w:rFonts w:ascii="Times New Roman" w:eastAsia="Times New Roman" w:hAnsi="Times New Roman" w:cs="Times New Roman"/>
-                <w:sz w:val="24"/>
+                <w:rFonts w:eastAsia="Times New Roman" w:cs="Times New Roman"/>
                 <w:szCs w:val="24"/>
                 <w:lang w:eastAsia="es-PE"/>
               </w:rPr>
             </w:pPr>
             <w:r>
               <w:rPr>
-                <w:rFonts w:ascii="Times New Roman" w:eastAsia="Times New Roman" w:hAnsi="Times New Roman" w:cs="Times New Roman"/>
+                <w:rFonts w:eastAsia="Times New Roman" w:cs="Times New Roman"/>
                 <w:color w:val="000000"/>
-                <w:sz w:val="24"/>
                 <w:szCs w:val="24"/>
                 <w:lang w:eastAsia="es-PE"/>
               </w:rPr>
@@ -2529,17 +4106,15 @@
             <w:pPr>
               <w:spacing w:after="0" w:line="240" w:lineRule="auto"/>
               <w:rPr>
-                <w:rFonts w:ascii="Times New Roman" w:eastAsia="Times New Roman" w:hAnsi="Times New Roman" w:cs="Times New Roman"/>
-                <w:sz w:val="24"/>
+                <w:rFonts w:eastAsia="Times New Roman" w:cs="Times New Roman"/>
                 <w:szCs w:val="24"/>
                 <w:lang w:eastAsia="es-PE"/>
               </w:rPr>
             </w:pPr>
             <w:r>
               <w:rPr>
-                <w:rFonts w:ascii="Times New Roman" w:eastAsia="Times New Roman" w:hAnsi="Times New Roman" w:cs="Times New Roman"/>
+                <w:rFonts w:eastAsia="Times New Roman" w:cs="Times New Roman"/>
                 <w:color w:val="000000"/>
-                <w:sz w:val="24"/>
                 <w:szCs w:val="24"/>
                 <w:lang w:eastAsia="es-PE"/>
               </w:rPr>
@@ -2550,17 +4125,15 @@
             <w:pPr>
               <w:spacing w:after="0" w:line="240" w:lineRule="auto"/>
               <w:rPr>
-                <w:rFonts w:ascii="Times New Roman" w:eastAsia="Times New Roman" w:hAnsi="Times New Roman" w:cs="Times New Roman"/>
-                <w:sz w:val="24"/>
+                <w:rFonts w:eastAsia="Times New Roman" w:cs="Times New Roman"/>
                 <w:szCs w:val="24"/>
                 <w:lang w:eastAsia="es-PE"/>
               </w:rPr>
             </w:pPr>
             <w:r>
               <w:rPr>
-                <w:rFonts w:ascii="Times New Roman" w:eastAsia="Times New Roman" w:hAnsi="Times New Roman" w:cs="Times New Roman"/>
+                <w:rFonts w:eastAsia="Times New Roman" w:cs="Times New Roman"/>
                 <w:color w:val="000000"/>
-                <w:sz w:val="24"/>
                 <w:szCs w:val="24"/>
                 <w:lang w:eastAsia="es-PE"/>
               </w:rPr>
@@ -2592,19 +4165,17 @@
             <w:pPr>
               <w:spacing w:after="0" w:line="240" w:lineRule="auto"/>
               <w:rPr>
-                <w:rFonts w:ascii="Times New Roman" w:eastAsia="Times New Roman" w:hAnsi="Times New Roman" w:cs="Times New Roman"/>
-                <w:sz w:val="24"/>
+                <w:rFonts w:eastAsia="Times New Roman" w:cs="Times New Roman"/>
                 <w:szCs w:val="24"/>
                 <w:lang w:eastAsia="es-PE"/>
               </w:rPr>
             </w:pPr>
             <w:r>
               <w:rPr>
-                <w:rFonts w:ascii="Times New Roman" w:eastAsia="Times New Roman" w:hAnsi="Times New Roman" w:cs="Times New Roman"/>
+                <w:rFonts w:eastAsia="Times New Roman" w:cs="Times New Roman"/>
                 <w:b/>
                 <w:bCs/>
                 <w:color w:val="000000"/>
-                <w:sz w:val="24"/>
                 <w:szCs w:val="24"/>
                 <w:lang w:eastAsia="es-PE"/>
               </w:rPr>
@@ -2635,17 +4206,15 @@
             <w:pPr>
               <w:spacing w:after="0" w:line="240" w:lineRule="auto"/>
               <w:rPr>
-                <w:rFonts w:ascii="Times New Roman" w:eastAsia="Times New Roman" w:hAnsi="Times New Roman" w:cs="Times New Roman"/>
-                <w:sz w:val="24"/>
+                <w:rFonts w:eastAsia="Times New Roman" w:cs="Times New Roman"/>
                 <w:szCs w:val="24"/>
                 <w:lang w:eastAsia="es-PE"/>
               </w:rPr>
             </w:pPr>
             <w:r>
               <w:rPr>
-                <w:rFonts w:ascii="Times New Roman" w:eastAsia="Times New Roman" w:hAnsi="Times New Roman" w:cs="Times New Roman"/>
+                <w:rFonts w:eastAsia="Times New Roman" w:cs="Times New Roman"/>
                 <w:color w:val="000000"/>
-                <w:sz w:val="24"/>
                 <w:szCs w:val="24"/>
                 <w:lang w:eastAsia="es-PE"/>
               </w:rPr>
@@ -2677,19 +4246,17 @@
             <w:pPr>
               <w:spacing w:after="0" w:line="240" w:lineRule="auto"/>
               <w:rPr>
-                <w:rFonts w:ascii="Times New Roman" w:eastAsia="Times New Roman" w:hAnsi="Times New Roman" w:cs="Times New Roman"/>
-                <w:sz w:val="24"/>
+                <w:rFonts w:eastAsia="Times New Roman" w:cs="Times New Roman"/>
                 <w:szCs w:val="24"/>
                 <w:lang w:eastAsia="es-PE"/>
               </w:rPr>
             </w:pPr>
             <w:r>
               <w:rPr>
-                <w:rFonts w:ascii="Times New Roman" w:eastAsia="Times New Roman" w:hAnsi="Times New Roman" w:cs="Times New Roman"/>
+                <w:rFonts w:eastAsia="Times New Roman" w:cs="Times New Roman"/>
                 <w:b/>
                 <w:bCs/>
                 <w:color w:val="000000"/>
-                <w:sz w:val="24"/>
                 <w:szCs w:val="24"/>
                 <w:lang w:eastAsia="es-PE"/>
               </w:rPr>
@@ -2720,17 +4287,15 @@
             <w:pPr>
               <w:spacing w:after="0" w:line="240" w:lineRule="auto"/>
               <w:rPr>
-                <w:rFonts w:ascii="Times New Roman" w:eastAsia="Times New Roman" w:hAnsi="Times New Roman" w:cs="Times New Roman"/>
-                <w:sz w:val="24"/>
+                <w:rFonts w:eastAsia="Times New Roman" w:cs="Times New Roman"/>
                 <w:szCs w:val="24"/>
                 <w:lang w:eastAsia="es-PE"/>
               </w:rPr>
             </w:pPr>
             <w:r>
               <w:rPr>
-                <w:rFonts w:ascii="Times New Roman" w:eastAsia="Times New Roman" w:hAnsi="Times New Roman" w:cs="Times New Roman"/>
+                <w:rFonts w:eastAsia="Times New Roman" w:cs="Times New Roman"/>
                 <w:color w:val="000000"/>
-                <w:sz w:val="24"/>
                 <w:szCs w:val="24"/>
                 <w:lang w:eastAsia="es-PE"/>
               </w:rPr>
@@ -2741,17 +4306,15 @@
             <w:pPr>
               <w:spacing w:after="0" w:line="240" w:lineRule="auto"/>
               <w:rPr>
-                <w:rFonts w:ascii="Times New Roman" w:eastAsia="Times New Roman" w:hAnsi="Times New Roman" w:cs="Times New Roman"/>
-                <w:sz w:val="24"/>
+                <w:rFonts w:eastAsia="Times New Roman" w:cs="Times New Roman"/>
                 <w:szCs w:val="24"/>
                 <w:lang w:eastAsia="es-PE"/>
               </w:rPr>
             </w:pPr>
             <w:r>
               <w:rPr>
-                <w:rFonts w:ascii="Times New Roman" w:eastAsia="Times New Roman" w:hAnsi="Times New Roman" w:cs="Times New Roman"/>
+                <w:rFonts w:eastAsia="Times New Roman" w:cs="Times New Roman"/>
                 <w:color w:val="000000"/>
-                <w:sz w:val="24"/>
                 <w:szCs w:val="24"/>
                 <w:lang w:eastAsia="es-PE"/>
               </w:rPr>
@@ -2762,20 +4325,19 @@
             <w:pPr>
               <w:spacing w:after="0" w:line="240" w:lineRule="auto"/>
               <w:rPr>
-                <w:rFonts w:ascii="Times New Roman" w:eastAsia="Times New Roman" w:hAnsi="Times New Roman" w:cs="Times New Roman"/>
-                <w:sz w:val="24"/>
+                <w:rFonts w:eastAsia="Times New Roman" w:cs="Times New Roman"/>
                 <w:szCs w:val="24"/>
                 <w:lang w:eastAsia="es-PE"/>
               </w:rPr>
             </w:pPr>
             <w:r>
               <w:rPr>
-                <w:rFonts w:ascii="Times New Roman" w:eastAsia="Times New Roman" w:hAnsi="Times New Roman" w:cs="Times New Roman"/>
+                <w:rFonts w:eastAsia="Times New Roman" w:cs="Times New Roman"/>
                 <w:color w:val="000000"/>
-                <w:sz w:val="24"/>
-                <w:szCs w:val="24"/>
-                <w:lang w:eastAsia="es-PE"/>
-              </w:rPr>
+                <w:szCs w:val="24"/>
+                <w:lang w:eastAsia="es-PE"/>
+              </w:rPr>
+              <w:lastRenderedPageBreak/>
               <w:t>Toda solicitud que fue cerrada debe tener el estado Finalizado.</w:t>
             </w:r>
           </w:p>
@@ -2783,59 +4345,45 @@
       </w:tr>
     </w:tbl>
     <w:p/>
-    <w:p/>
-    <w:p/>
-    <w:p/>
-    <w:p>
-      <w:r>
-        <w:rPr>
-          <w:rFonts w:ascii="Calibri" w:hAnsi="Calibri" w:cs="Calibri"/>
-          <w:b/>
-          <w:bCs/>
-          <w:color w:val="000000"/>
-        </w:rPr>
+    <w:p>
+      <w:pPr>
+        <w:pStyle w:val="Ttulo2"/>
+      </w:pPr>
+      <w:bookmarkStart w:id="9" w:name="_Toc531373114"/>
+      <w:bookmarkStart w:id="10" w:name="_GoBack"/>
+      <w:bookmarkEnd w:id="10"/>
+      <w:r>
         <w:t>6</w:t>
       </w:r>
-      <w:hyperlink r:id="rId9" w:anchor="heading=h.30j0zll" w:history="1">
-        <w:r>
-          <w:rPr>
-            <w:rStyle w:val="Hipervnculo"/>
-            <w:rFonts w:ascii="Calibri" w:hAnsi="Calibri" w:cs="Calibri"/>
-            <w:b/>
-            <w:bCs/>
-            <w:color w:val="000000"/>
-          </w:rPr>
-          <w:t>.</w:t>
-        </w:r>
-        <w:r>
-          <w:rPr>
-            <w:rStyle w:val="apple-tab-span"/>
-            <w:rFonts w:ascii="Calibri" w:hAnsi="Calibri" w:cs="Calibri"/>
-            <w:color w:val="000000"/>
-          </w:rPr>
-          <w:tab/>
-        </w:r>
-        <w:r>
-          <w:rPr>
-            <w:rStyle w:val="Hipervnculo"/>
-            <w:rFonts w:ascii="Calibri" w:hAnsi="Calibri" w:cs="Calibri"/>
-            <w:b/>
-            <w:bCs/>
-            <w:color w:val="000000"/>
-          </w:rPr>
-          <w:t>Actividades del proceso de Gestión de Cambios</w:t>
-        </w:r>
-      </w:hyperlink>
-    </w:p>
-    <w:p/>
-    <w:p/>
-    <w:p/>
+      <w:r>
+        <w:rPr>
+          <w:rStyle w:val="Hipervnculo"/>
+          <w:color w:val="auto"/>
+          <w:u w:val="none"/>
+        </w:rPr>
+        <w:t>.</w:t>
+      </w:r>
+      <w:r>
+        <w:rPr>
+          <w:rStyle w:val="apple-tab-span"/>
+        </w:rPr>
+        <w:tab/>
+      </w:r>
+      <w:r>
+        <w:rPr>
+          <w:rStyle w:val="Hipervnculo"/>
+          <w:color w:val="auto"/>
+          <w:u w:val="none"/>
+        </w:rPr>
+        <w:t>Actividades del proceso de Gestión de Cambios</w:t>
+      </w:r>
+      <w:bookmarkEnd w:id="9"/>
+    </w:p>
     <w:p>
       <w:pPr>
         <w:spacing w:after="0" w:line="240" w:lineRule="auto"/>
         <w:rPr>
-          <w:rFonts w:ascii="Times New Roman" w:eastAsia="Times New Roman" w:hAnsi="Times New Roman" w:cs="Times New Roman"/>
-          <w:sz w:val="24"/>
+          <w:rFonts w:eastAsia="Times New Roman" w:cs="Times New Roman"/>
           <w:szCs w:val="24"/>
           <w:lang w:eastAsia="es-PE"/>
         </w:rPr>
@@ -2875,20 +4423,14 @@
           </w:tcPr>
           <w:p>
             <w:pPr>
-              <w:spacing w:after="0" w:line="240" w:lineRule="auto"/>
-              <w:rPr>
-                <w:rFonts w:ascii="Times New Roman" w:eastAsia="Times New Roman" w:hAnsi="Times New Roman" w:cs="Times New Roman"/>
-                <w:sz w:val="24"/>
-                <w:szCs w:val="24"/>
+              <w:rPr>
+                <w:b/>
                 <w:lang w:eastAsia="es-PE"/>
               </w:rPr>
             </w:pPr>
             <w:r>
               <w:rPr>
-                <w:rFonts w:ascii="Times New Roman" w:eastAsia="Times New Roman" w:hAnsi="Times New Roman" w:cs="Times New Roman"/>
-                <w:color w:val="000000"/>
-                <w:sz w:val="24"/>
-                <w:szCs w:val="24"/>
+                <w:b/>
                 <w:lang w:eastAsia="es-PE"/>
               </w:rPr>
               <w:t>Aceptación de la solicitud de cambio</w:t>
@@ -2919,19 +4461,17 @@
             <w:pPr>
               <w:spacing w:after="0" w:line="240" w:lineRule="auto"/>
               <w:rPr>
-                <w:rFonts w:ascii="Times New Roman" w:eastAsia="Times New Roman" w:hAnsi="Times New Roman" w:cs="Times New Roman"/>
-                <w:sz w:val="24"/>
+                <w:rFonts w:eastAsia="Times New Roman" w:cs="Times New Roman"/>
                 <w:szCs w:val="24"/>
                 <w:lang w:eastAsia="es-PE"/>
               </w:rPr>
             </w:pPr>
             <w:r>
               <w:rPr>
-                <w:rFonts w:ascii="Times New Roman" w:eastAsia="Times New Roman" w:hAnsi="Times New Roman" w:cs="Times New Roman"/>
+                <w:rFonts w:eastAsia="Times New Roman" w:cs="Times New Roman"/>
                 <w:b/>
                 <w:bCs/>
                 <w:color w:val="000000"/>
-                <w:sz w:val="24"/>
                 <w:szCs w:val="24"/>
                 <w:lang w:eastAsia="es-PE"/>
               </w:rPr>
@@ -2962,17 +4502,15 @@
             <w:pPr>
               <w:spacing w:after="0" w:line="240" w:lineRule="auto"/>
               <w:rPr>
-                <w:rFonts w:ascii="Times New Roman" w:eastAsia="Times New Roman" w:hAnsi="Times New Roman" w:cs="Times New Roman"/>
-                <w:sz w:val="24"/>
+                <w:rFonts w:eastAsia="Times New Roman" w:cs="Times New Roman"/>
                 <w:szCs w:val="24"/>
                 <w:lang w:eastAsia="es-PE"/>
               </w:rPr>
             </w:pPr>
             <w:r>
               <w:rPr>
-                <w:rFonts w:ascii="Times New Roman" w:eastAsia="Times New Roman" w:hAnsi="Times New Roman" w:cs="Times New Roman"/>
+                <w:rFonts w:eastAsia="Times New Roman" w:cs="Times New Roman"/>
                 <w:color w:val="000000"/>
-                <w:sz w:val="24"/>
                 <w:szCs w:val="24"/>
                 <w:lang w:eastAsia="es-PE"/>
               </w:rPr>
@@ -2983,17 +4521,15 @@
             <w:pPr>
               <w:spacing w:after="0" w:line="240" w:lineRule="auto"/>
               <w:rPr>
-                <w:rFonts w:ascii="Times New Roman" w:eastAsia="Times New Roman" w:hAnsi="Times New Roman" w:cs="Times New Roman"/>
-                <w:sz w:val="24"/>
+                <w:rFonts w:eastAsia="Times New Roman" w:cs="Times New Roman"/>
                 <w:szCs w:val="24"/>
                 <w:lang w:eastAsia="es-PE"/>
               </w:rPr>
             </w:pPr>
             <w:r>
               <w:rPr>
-                <w:rFonts w:ascii="Times New Roman" w:eastAsia="Times New Roman" w:hAnsi="Times New Roman" w:cs="Times New Roman"/>
+                <w:rFonts w:eastAsia="Times New Roman" w:cs="Times New Roman"/>
                 <w:color w:val="000000"/>
-                <w:sz w:val="24"/>
                 <w:szCs w:val="24"/>
                 <w:lang w:eastAsia="es-PE"/>
               </w:rPr>
@@ -3004,17 +4540,15 @@
             <w:pPr>
               <w:spacing w:after="0" w:line="240" w:lineRule="auto"/>
               <w:rPr>
-                <w:rFonts w:ascii="Times New Roman" w:eastAsia="Times New Roman" w:hAnsi="Times New Roman" w:cs="Times New Roman"/>
-                <w:sz w:val="24"/>
+                <w:rFonts w:eastAsia="Times New Roman" w:cs="Times New Roman"/>
                 <w:szCs w:val="24"/>
                 <w:lang w:eastAsia="es-PE"/>
               </w:rPr>
             </w:pPr>
             <w:r>
               <w:rPr>
-                <w:rFonts w:ascii="Times New Roman" w:eastAsia="Times New Roman" w:hAnsi="Times New Roman" w:cs="Times New Roman"/>
+                <w:rFonts w:eastAsia="Times New Roman" w:cs="Times New Roman"/>
                 <w:color w:val="000000"/>
-                <w:sz w:val="24"/>
                 <w:szCs w:val="24"/>
                 <w:lang w:eastAsia="es-PE"/>
               </w:rPr>
@@ -3046,19 +4580,17 @@
             <w:pPr>
               <w:spacing w:after="0" w:line="240" w:lineRule="auto"/>
               <w:rPr>
-                <w:rFonts w:ascii="Times New Roman" w:eastAsia="Times New Roman" w:hAnsi="Times New Roman" w:cs="Times New Roman"/>
-                <w:sz w:val="24"/>
+                <w:rFonts w:eastAsia="Times New Roman" w:cs="Times New Roman"/>
                 <w:szCs w:val="24"/>
                 <w:lang w:eastAsia="es-PE"/>
               </w:rPr>
             </w:pPr>
             <w:r>
               <w:rPr>
-                <w:rFonts w:ascii="Times New Roman" w:eastAsia="Times New Roman" w:hAnsi="Times New Roman" w:cs="Times New Roman"/>
+                <w:rFonts w:eastAsia="Times New Roman" w:cs="Times New Roman"/>
                 <w:b/>
                 <w:bCs/>
                 <w:color w:val="000000"/>
-                <w:sz w:val="24"/>
                 <w:szCs w:val="24"/>
                 <w:lang w:eastAsia="es-PE"/>
               </w:rPr>
@@ -3089,17 +4621,15 @@
             <w:pPr>
               <w:spacing w:after="0" w:line="240" w:lineRule="auto"/>
               <w:rPr>
-                <w:rFonts w:ascii="Times New Roman" w:eastAsia="Times New Roman" w:hAnsi="Times New Roman" w:cs="Times New Roman"/>
-                <w:sz w:val="24"/>
+                <w:rFonts w:eastAsia="Times New Roman" w:cs="Times New Roman"/>
                 <w:szCs w:val="24"/>
                 <w:lang w:eastAsia="es-PE"/>
               </w:rPr>
             </w:pPr>
             <w:r>
               <w:rPr>
-                <w:rFonts w:ascii="Times New Roman" w:eastAsia="Times New Roman" w:hAnsi="Times New Roman" w:cs="Times New Roman"/>
+                <w:rFonts w:eastAsia="Times New Roman" w:cs="Times New Roman"/>
                 <w:color w:val="000000"/>
-                <w:sz w:val="24"/>
                 <w:szCs w:val="24"/>
                 <w:lang w:eastAsia="es-PE"/>
               </w:rPr>
@@ -3131,19 +4661,17 @@
             <w:pPr>
               <w:spacing w:after="0" w:line="240" w:lineRule="auto"/>
               <w:rPr>
-                <w:rFonts w:ascii="Times New Roman" w:eastAsia="Times New Roman" w:hAnsi="Times New Roman" w:cs="Times New Roman"/>
-                <w:sz w:val="24"/>
+                <w:rFonts w:eastAsia="Times New Roman" w:cs="Times New Roman"/>
                 <w:szCs w:val="24"/>
                 <w:lang w:eastAsia="es-PE"/>
               </w:rPr>
             </w:pPr>
             <w:r>
               <w:rPr>
-                <w:rFonts w:ascii="Times New Roman" w:eastAsia="Times New Roman" w:hAnsi="Times New Roman" w:cs="Times New Roman"/>
+                <w:rFonts w:eastAsia="Times New Roman" w:cs="Times New Roman"/>
                 <w:b/>
                 <w:bCs/>
                 <w:color w:val="000000"/>
-                <w:sz w:val="24"/>
                 <w:szCs w:val="24"/>
                 <w:lang w:eastAsia="es-PE"/>
               </w:rPr>
@@ -3174,17 +4702,15 @@
             <w:pPr>
               <w:spacing w:after="0" w:line="240" w:lineRule="auto"/>
               <w:rPr>
-                <w:rFonts w:ascii="Times New Roman" w:eastAsia="Times New Roman" w:hAnsi="Times New Roman" w:cs="Times New Roman"/>
-                <w:sz w:val="24"/>
+                <w:rFonts w:eastAsia="Times New Roman" w:cs="Times New Roman"/>
                 <w:szCs w:val="24"/>
                 <w:lang w:eastAsia="es-PE"/>
               </w:rPr>
             </w:pPr>
             <w:r>
               <w:rPr>
-                <w:rFonts w:ascii="Times New Roman" w:eastAsia="Times New Roman" w:hAnsi="Times New Roman" w:cs="Times New Roman"/>
+                <w:rFonts w:eastAsia="Times New Roman" w:cs="Times New Roman"/>
                 <w:color w:val="000000"/>
-                <w:sz w:val="24"/>
                 <w:szCs w:val="24"/>
                 <w:lang w:eastAsia="es-PE"/>
               </w:rPr>
@@ -3195,17 +4721,15 @@
             <w:pPr>
               <w:spacing w:after="0" w:line="240" w:lineRule="auto"/>
               <w:rPr>
-                <w:rFonts w:ascii="Times New Roman" w:eastAsia="Times New Roman" w:hAnsi="Times New Roman" w:cs="Times New Roman"/>
-                <w:sz w:val="24"/>
+                <w:rFonts w:eastAsia="Times New Roman" w:cs="Times New Roman"/>
                 <w:szCs w:val="24"/>
                 <w:lang w:eastAsia="es-PE"/>
               </w:rPr>
             </w:pPr>
             <w:r>
               <w:rPr>
-                <w:rFonts w:ascii="Times New Roman" w:eastAsia="Times New Roman" w:hAnsi="Times New Roman" w:cs="Times New Roman"/>
+                <w:rFonts w:eastAsia="Times New Roman" w:cs="Times New Roman"/>
                 <w:color w:val="000000"/>
-                <w:sz w:val="24"/>
                 <w:szCs w:val="24"/>
                 <w:lang w:eastAsia="es-PE"/>
               </w:rPr>
@@ -3219,8 +4743,7 @@
       <w:pPr>
         <w:spacing w:after="240" w:line="240" w:lineRule="auto"/>
         <w:rPr>
-          <w:rFonts w:ascii="Times New Roman" w:eastAsia="Times New Roman" w:hAnsi="Times New Roman" w:cs="Times New Roman"/>
-          <w:sz w:val="24"/>
+          <w:rFonts w:eastAsia="Times New Roman" w:cs="Times New Roman"/>
           <w:szCs w:val="24"/>
           <w:lang w:eastAsia="es-PE"/>
         </w:rPr>
@@ -3260,26 +4783,18 @@
           </w:tcPr>
           <w:p>
             <w:pPr>
-              <w:spacing w:after="0" w:line="240" w:lineRule="auto"/>
-              <w:rPr>
-                <w:rFonts w:ascii="Times New Roman" w:eastAsia="Times New Roman" w:hAnsi="Times New Roman" w:cs="Times New Roman"/>
-                <w:sz w:val="24"/>
-                <w:szCs w:val="24"/>
+              <w:rPr>
+                <w:b/>
                 <w:lang w:eastAsia="es-PE"/>
               </w:rPr>
             </w:pPr>
-            <w:bookmarkStart w:id="0" w:name="_GoBack"/>
-            <w:r>
-              <w:rPr>
-                <w:rFonts w:ascii="Times New Roman" w:eastAsia="Times New Roman" w:hAnsi="Times New Roman" w:cs="Times New Roman"/>
-                <w:color w:val="000000"/>
-                <w:sz w:val="24"/>
-                <w:szCs w:val="24"/>
+            <w:r>
+              <w:rPr>
+                <w:b/>
                 <w:lang w:eastAsia="es-PE"/>
               </w:rPr>
               <w:t>Planificación de la solicitud de cambio</w:t>
             </w:r>
-            <w:bookmarkEnd w:id="0"/>
           </w:p>
         </w:tc>
       </w:tr>
@@ -3306,19 +4821,17 @@
             <w:pPr>
               <w:spacing w:after="0" w:line="240" w:lineRule="auto"/>
               <w:rPr>
-                <w:rFonts w:ascii="Times New Roman" w:eastAsia="Times New Roman" w:hAnsi="Times New Roman" w:cs="Times New Roman"/>
-                <w:sz w:val="24"/>
+                <w:rFonts w:eastAsia="Times New Roman" w:cs="Times New Roman"/>
                 <w:szCs w:val="24"/>
                 <w:lang w:eastAsia="es-PE"/>
               </w:rPr>
             </w:pPr>
             <w:r>
               <w:rPr>
-                <w:rFonts w:ascii="Times New Roman" w:eastAsia="Times New Roman" w:hAnsi="Times New Roman" w:cs="Times New Roman"/>
+                <w:rFonts w:eastAsia="Times New Roman" w:cs="Times New Roman"/>
                 <w:b/>
                 <w:bCs/>
                 <w:color w:val="000000"/>
-                <w:sz w:val="24"/>
                 <w:szCs w:val="24"/>
                 <w:lang w:eastAsia="es-PE"/>
               </w:rPr>
@@ -3349,17 +4862,15 @@
             <w:pPr>
               <w:spacing w:after="0" w:line="240" w:lineRule="auto"/>
               <w:rPr>
-                <w:rFonts w:ascii="Times New Roman" w:eastAsia="Times New Roman" w:hAnsi="Times New Roman" w:cs="Times New Roman"/>
-                <w:sz w:val="24"/>
+                <w:rFonts w:eastAsia="Times New Roman" w:cs="Times New Roman"/>
                 <w:szCs w:val="24"/>
                 <w:lang w:eastAsia="es-PE"/>
               </w:rPr>
             </w:pPr>
             <w:r>
               <w:rPr>
-                <w:rFonts w:ascii="Times New Roman" w:eastAsia="Times New Roman" w:hAnsi="Times New Roman" w:cs="Times New Roman"/>
+                <w:rFonts w:eastAsia="Times New Roman" w:cs="Times New Roman"/>
                 <w:color w:val="000000"/>
-                <w:sz w:val="24"/>
                 <w:szCs w:val="24"/>
                 <w:lang w:eastAsia="es-PE"/>
               </w:rPr>
@@ -3370,33 +4881,19 @@
             <w:pPr>
               <w:spacing w:after="0" w:line="240" w:lineRule="auto"/>
               <w:rPr>
-                <w:rFonts w:ascii="Times New Roman" w:eastAsia="Times New Roman" w:hAnsi="Times New Roman" w:cs="Times New Roman"/>
-                <w:sz w:val="24"/>
+                <w:rFonts w:eastAsia="Times New Roman" w:cs="Times New Roman"/>
                 <w:szCs w:val="24"/>
                 <w:lang w:eastAsia="es-PE"/>
               </w:rPr>
             </w:pPr>
-            <w:proofErr w:type="spellStart"/>
-            <w:r>
-              <w:rPr>
-                <w:rFonts w:ascii="Times New Roman" w:eastAsia="Times New Roman" w:hAnsi="Times New Roman" w:cs="Times New Roman"/>
+            <w:r>
+              <w:rPr>
+                <w:rFonts w:eastAsia="Times New Roman" w:cs="Times New Roman"/>
                 <w:color w:val="000000"/>
-                <w:sz w:val="24"/>
-                <w:szCs w:val="24"/>
-                <w:lang w:eastAsia="es-PE"/>
-              </w:rPr>
-              <w:t>Agendar</w:t>
-            </w:r>
-            <w:proofErr w:type="spellEnd"/>
-            <w:r>
-              <w:rPr>
-                <w:rFonts w:ascii="Times New Roman" w:eastAsia="Times New Roman" w:hAnsi="Times New Roman" w:cs="Times New Roman"/>
-                <w:color w:val="000000"/>
-                <w:sz w:val="24"/>
-                <w:szCs w:val="24"/>
-                <w:lang w:eastAsia="es-PE"/>
-              </w:rPr>
-              <w:t xml:space="preserve"> la ejecución de la solicitud de cambio</w:t>
+                <w:szCs w:val="24"/>
+                <w:lang w:eastAsia="es-PE"/>
+              </w:rPr>
+              <w:t>Agendar la ejecución de la solicitud de cambio</w:t>
             </w:r>
           </w:p>
         </w:tc>
@@ -3424,19 +4921,17 @@
             <w:pPr>
               <w:spacing w:after="0" w:line="240" w:lineRule="auto"/>
               <w:rPr>
-                <w:rFonts w:ascii="Times New Roman" w:eastAsia="Times New Roman" w:hAnsi="Times New Roman" w:cs="Times New Roman"/>
-                <w:sz w:val="24"/>
+                <w:rFonts w:eastAsia="Times New Roman" w:cs="Times New Roman"/>
                 <w:szCs w:val="24"/>
                 <w:lang w:eastAsia="es-PE"/>
               </w:rPr>
             </w:pPr>
             <w:r>
               <w:rPr>
-                <w:rFonts w:ascii="Times New Roman" w:eastAsia="Times New Roman" w:hAnsi="Times New Roman" w:cs="Times New Roman"/>
+                <w:rFonts w:eastAsia="Times New Roman" w:cs="Times New Roman"/>
                 <w:b/>
                 <w:bCs/>
                 <w:color w:val="000000"/>
-                <w:sz w:val="24"/>
                 <w:szCs w:val="24"/>
                 <w:lang w:eastAsia="es-PE"/>
               </w:rPr>
@@ -3467,17 +4962,15 @@
             <w:pPr>
               <w:spacing w:after="0" w:line="240" w:lineRule="auto"/>
               <w:rPr>
-                <w:rFonts w:ascii="Times New Roman" w:eastAsia="Times New Roman" w:hAnsi="Times New Roman" w:cs="Times New Roman"/>
-                <w:sz w:val="24"/>
+                <w:rFonts w:eastAsia="Times New Roman" w:cs="Times New Roman"/>
                 <w:szCs w:val="24"/>
                 <w:lang w:eastAsia="es-PE"/>
               </w:rPr>
             </w:pPr>
             <w:r>
               <w:rPr>
-                <w:rFonts w:ascii="Times New Roman" w:eastAsia="Times New Roman" w:hAnsi="Times New Roman" w:cs="Times New Roman"/>
+                <w:rFonts w:eastAsia="Times New Roman" w:cs="Times New Roman"/>
                 <w:color w:val="000000"/>
-                <w:sz w:val="24"/>
                 <w:szCs w:val="24"/>
                 <w:lang w:eastAsia="es-PE"/>
               </w:rPr>
@@ -3488,17 +4981,15 @@
             <w:pPr>
               <w:spacing w:after="0" w:line="240" w:lineRule="auto"/>
               <w:rPr>
-                <w:rFonts w:ascii="Times New Roman" w:eastAsia="Times New Roman" w:hAnsi="Times New Roman" w:cs="Times New Roman"/>
-                <w:sz w:val="24"/>
+                <w:rFonts w:eastAsia="Times New Roman" w:cs="Times New Roman"/>
                 <w:szCs w:val="24"/>
                 <w:lang w:eastAsia="es-PE"/>
               </w:rPr>
             </w:pPr>
             <w:r>
               <w:rPr>
-                <w:rFonts w:ascii="Times New Roman" w:eastAsia="Times New Roman" w:hAnsi="Times New Roman" w:cs="Times New Roman"/>
+                <w:rFonts w:eastAsia="Times New Roman" w:cs="Times New Roman"/>
                 <w:color w:val="000000"/>
-                <w:sz w:val="24"/>
                 <w:szCs w:val="24"/>
                 <w:lang w:eastAsia="es-PE"/>
               </w:rPr>
@@ -3530,19 +5021,17 @@
             <w:pPr>
               <w:spacing w:after="0" w:line="240" w:lineRule="auto"/>
               <w:rPr>
-                <w:rFonts w:ascii="Times New Roman" w:eastAsia="Times New Roman" w:hAnsi="Times New Roman" w:cs="Times New Roman"/>
-                <w:sz w:val="24"/>
+                <w:rFonts w:eastAsia="Times New Roman" w:cs="Times New Roman"/>
                 <w:szCs w:val="24"/>
                 <w:lang w:eastAsia="es-PE"/>
               </w:rPr>
             </w:pPr>
             <w:r>
               <w:rPr>
-                <w:rFonts w:ascii="Times New Roman" w:eastAsia="Times New Roman" w:hAnsi="Times New Roman" w:cs="Times New Roman"/>
+                <w:rFonts w:eastAsia="Times New Roman" w:cs="Times New Roman"/>
                 <w:b/>
                 <w:bCs/>
                 <w:color w:val="000000"/>
-                <w:sz w:val="24"/>
                 <w:szCs w:val="24"/>
                 <w:lang w:eastAsia="es-PE"/>
               </w:rPr>
@@ -3573,39 +5062,24 @@
             <w:pPr>
               <w:spacing w:after="0" w:line="240" w:lineRule="auto"/>
               <w:rPr>
-                <w:rFonts w:ascii="Times New Roman" w:eastAsia="Times New Roman" w:hAnsi="Times New Roman" w:cs="Times New Roman"/>
-                <w:sz w:val="24"/>
+                <w:rFonts w:eastAsia="Times New Roman" w:cs="Times New Roman"/>
                 <w:szCs w:val="24"/>
                 <w:lang w:eastAsia="es-PE"/>
               </w:rPr>
             </w:pPr>
             <w:r>
               <w:rPr>
-                <w:rFonts w:ascii="Times New Roman" w:eastAsia="Times New Roman" w:hAnsi="Times New Roman" w:cs="Times New Roman"/>
+                <w:rFonts w:eastAsia="Times New Roman" w:cs="Times New Roman"/>
                 <w:color w:val="000000"/>
-                <w:sz w:val="24"/>
-                <w:szCs w:val="24"/>
-                <w:lang w:eastAsia="es-PE"/>
-              </w:rPr>
-              <w:t xml:space="preserve">Todas las solicitudes aceptadas </w:t>
-            </w:r>
-            <w:proofErr w:type="gramStart"/>
-            <w:r>
-              <w:rPr>
-                <w:rFonts w:ascii="Times New Roman" w:eastAsia="Times New Roman" w:hAnsi="Times New Roman" w:cs="Times New Roman"/>
+                <w:szCs w:val="24"/>
+                <w:lang w:eastAsia="es-PE"/>
+              </w:rPr>
+              <w:t>Todas las solicitudes aceptadas deben</w:t>
+            </w:r>
+            <w:r>
+              <w:rPr>
+                <w:rFonts w:eastAsia="Times New Roman" w:cs="Times New Roman"/>
                 <w:color w:val="000000"/>
-                <w:sz w:val="24"/>
-                <w:szCs w:val="24"/>
-                <w:lang w:eastAsia="es-PE"/>
-              </w:rPr>
-              <w:t>debe</w:t>
-            </w:r>
-            <w:proofErr w:type="gramEnd"/>
-            <w:r>
-              <w:rPr>
-                <w:rFonts w:ascii="Times New Roman" w:eastAsia="Times New Roman" w:hAnsi="Times New Roman" w:cs="Times New Roman"/>
-                <w:color w:val="000000"/>
-                <w:sz w:val="24"/>
                 <w:szCs w:val="24"/>
                 <w:lang w:eastAsia="es-PE"/>
               </w:rPr>
@@ -3616,39 +5090,24 @@
             <w:pPr>
               <w:spacing w:after="0" w:line="240" w:lineRule="auto"/>
               <w:rPr>
-                <w:rFonts w:ascii="Times New Roman" w:eastAsia="Times New Roman" w:hAnsi="Times New Roman" w:cs="Times New Roman"/>
-                <w:sz w:val="24"/>
+                <w:rFonts w:eastAsia="Times New Roman" w:cs="Times New Roman"/>
                 <w:szCs w:val="24"/>
                 <w:lang w:eastAsia="es-PE"/>
               </w:rPr>
             </w:pPr>
             <w:r>
               <w:rPr>
-                <w:rFonts w:ascii="Times New Roman" w:eastAsia="Times New Roman" w:hAnsi="Times New Roman" w:cs="Times New Roman"/>
+                <w:rFonts w:eastAsia="Times New Roman" w:cs="Times New Roman"/>
                 <w:color w:val="000000"/>
-                <w:sz w:val="24"/>
-                <w:szCs w:val="24"/>
-                <w:lang w:eastAsia="es-PE"/>
-              </w:rPr>
-              <w:t xml:space="preserve">Todas las solicitudes aceptadas </w:t>
-            </w:r>
-            <w:proofErr w:type="gramStart"/>
-            <w:r>
-              <w:rPr>
-                <w:rFonts w:ascii="Times New Roman" w:eastAsia="Times New Roman" w:hAnsi="Times New Roman" w:cs="Times New Roman"/>
+                <w:szCs w:val="24"/>
+                <w:lang w:eastAsia="es-PE"/>
+              </w:rPr>
+              <w:t>Todas las solicitudes aceptadas deben</w:t>
+            </w:r>
+            <w:r>
+              <w:rPr>
+                <w:rFonts w:eastAsia="Times New Roman" w:cs="Times New Roman"/>
                 <w:color w:val="000000"/>
-                <w:sz w:val="24"/>
-                <w:szCs w:val="24"/>
-                <w:lang w:eastAsia="es-PE"/>
-              </w:rPr>
-              <w:t>debe</w:t>
-            </w:r>
-            <w:proofErr w:type="gramEnd"/>
-            <w:r>
-              <w:rPr>
-                <w:rFonts w:ascii="Times New Roman" w:eastAsia="Times New Roman" w:hAnsi="Times New Roman" w:cs="Times New Roman"/>
-                <w:color w:val="000000"/>
-                <w:sz w:val="24"/>
                 <w:szCs w:val="24"/>
                 <w:lang w:eastAsia="es-PE"/>
               </w:rPr>
@@ -3670,8 +5129,347 @@
 </file>
 
 <file path=word/numbering.xml><?xml version="1.0" encoding="utf-8"?>
-<w:numbering xmlns:wpc="http://schemas.microsoft.com/office/word/2010/wordprocessingCanvas" xmlns:mc="http://schemas.openxmlformats.org/markup-compatibility/2006" xmlns:o="urn:schemas-microsoft-com:office:office" xmlns:r="http://schemas.openxmlformats.org/officeDocument/2006/relationships" xmlns:m="http://schemas.openxmlformats.org/officeDocument/2006/math" xmlns:v="urn:schemas-microsoft-com:vml" xmlns:wp14="http://schemas.microsoft.com/office/word/2010/wordprocessingDrawing" xmlns:wp="http://schemas.openxmlformats.org/drawingml/2006/wordprocessingDrawing" xmlns:w10="urn:schemas-microsoft-com:office:word" xmlns:w="http://schemas.openxmlformats.org/wordprocessingml/2006/main" xmlns:w14="http://schemas.microsoft.com/office/word/2010/wordml" xmlns:w15="http://schemas.microsoft.com/office/word/2012/wordml" xmlns:wpg="http://schemas.microsoft.com/office/word/2010/wordprocessingGroup" xmlns:wpi="http://schemas.microsoft.com/office/word/2010/wordprocessingInk" xmlns:wne="http://schemas.microsoft.com/office/word/2006/wordml" xmlns:wps="http://schemas.microsoft.com/office/word/2010/wordprocessingShape" mc:Ignorable="w14 w15 wp14">
-  <w:abstractNum w:abstractNumId="0">
+<w:numbering xmlns:wpc="http://schemas.microsoft.com/office/word/2010/wordprocessingCanvas" xmlns:cx="http://schemas.microsoft.com/office/drawing/2014/chartex" xmlns:cx1="http://schemas.microsoft.com/office/drawing/2015/9/8/chartex" xmlns:cx2="http://schemas.microsoft.com/office/drawing/2015/10/21/chartex" xmlns:cx3="http://schemas.microsoft.com/office/drawing/2016/5/9/chartex" xmlns:cx4="http://schemas.microsoft.com/office/drawing/2016/5/10/chartex" xmlns:cx5="http://schemas.microsoft.com/office/drawing/2016/5/11/chartex" xmlns:cx6="http://schemas.microsoft.com/office/drawing/2016/5/12/chartex" xmlns:cx7="http://schemas.microsoft.com/office/drawing/2016/5/13/chartex" xmlns:cx8="http://schemas.microsoft.com/office/drawing/2016/5/14/chartex" xmlns:mc="http://schemas.openxmlformats.org/markup-compatibility/2006" xmlns:aink="http://schemas.microsoft.com/office/drawing/2016/ink" xmlns:am3d="http://schemas.microsoft.com/office/drawing/2017/model3d" xmlns:o="urn:schemas-microsoft-com:office:office" xmlns:r="http://schemas.openxmlformats.org/officeDocument/2006/relationships" xmlns:m="http://schemas.openxmlformats.org/officeDocument/2006/math" xmlns:v="urn:schemas-microsoft-com:vml" xmlns:wp14="http://schemas.microsoft.com/office/word/2010/wordprocessingDrawing" xmlns:wp="http://schemas.openxmlformats.org/drawingml/2006/wordprocessingDrawing" xmlns:w10="urn:schemas-microsoft-com:office:word" xmlns:w="http://schemas.openxmlformats.org/wordprocessingml/2006/main" xmlns:w14="http://schemas.microsoft.com/office/word/2010/wordml" xmlns:w15="http://schemas.microsoft.com/office/word/2012/wordml" xmlns:w16cid="http://schemas.microsoft.com/office/word/2016/wordml/cid" xmlns:w16se="http://schemas.microsoft.com/office/word/2015/wordml/symex" xmlns:wpg="http://schemas.microsoft.com/office/word/2010/wordprocessingGroup" xmlns:wpi="http://schemas.microsoft.com/office/word/2010/wordprocessingInk" xmlns:wne="http://schemas.microsoft.com/office/word/2006/wordml" xmlns:wps="http://schemas.microsoft.com/office/word/2010/wordprocessingShape" mc:Ignorable="w14 w15 w16se w16cid wp14">
+  <w:abstractNum w:abstractNumId="0" w15:restartNumberingAfterBreak="0">
+    <w:nsid w:val="10925BB6"/>
+    <w:multiLevelType w:val="multilevel"/>
+    <w:tmpl w:val="1CBCDB04"/>
+    <w:lvl w:ilvl="0">
+      <w:start w:val="1"/>
+      <w:numFmt w:val="decimal"/>
+      <w:lvlText w:val="%1."/>
+      <w:lvlJc w:val="left"/>
+      <w:pPr>
+        <w:tabs>
+          <w:tab w:val="num" w:pos="720"/>
+        </w:tabs>
+        <w:ind w:left="720" w:hanging="360"/>
+      </w:pPr>
+    </w:lvl>
+    <w:lvl w:ilvl="1" w:tentative="1">
+      <w:start w:val="1"/>
+      <w:numFmt w:val="decimal"/>
+      <w:lvlText w:val="%2."/>
+      <w:lvlJc w:val="left"/>
+      <w:pPr>
+        <w:tabs>
+          <w:tab w:val="num" w:pos="1440"/>
+        </w:tabs>
+        <w:ind w:left="1440" w:hanging="360"/>
+      </w:pPr>
+    </w:lvl>
+    <w:lvl w:ilvl="2" w:tentative="1">
+      <w:start w:val="1"/>
+      <w:numFmt w:val="decimal"/>
+      <w:lvlText w:val="%3."/>
+      <w:lvlJc w:val="left"/>
+      <w:pPr>
+        <w:tabs>
+          <w:tab w:val="num" w:pos="2160"/>
+        </w:tabs>
+        <w:ind w:left="2160" w:hanging="360"/>
+      </w:pPr>
+    </w:lvl>
+    <w:lvl w:ilvl="3" w:tentative="1">
+      <w:start w:val="1"/>
+      <w:numFmt w:val="decimal"/>
+      <w:lvlText w:val="%4."/>
+      <w:lvlJc w:val="left"/>
+      <w:pPr>
+        <w:tabs>
+          <w:tab w:val="num" w:pos="2880"/>
+        </w:tabs>
+        <w:ind w:left="2880" w:hanging="360"/>
+      </w:pPr>
+    </w:lvl>
+    <w:lvl w:ilvl="4" w:tentative="1">
+      <w:start w:val="1"/>
+      <w:numFmt w:val="decimal"/>
+      <w:lvlText w:val="%5."/>
+      <w:lvlJc w:val="left"/>
+      <w:pPr>
+        <w:tabs>
+          <w:tab w:val="num" w:pos="3600"/>
+        </w:tabs>
+        <w:ind w:left="3600" w:hanging="360"/>
+      </w:pPr>
+    </w:lvl>
+    <w:lvl w:ilvl="5" w:tentative="1">
+      <w:start w:val="1"/>
+      <w:numFmt w:val="decimal"/>
+      <w:lvlText w:val="%6."/>
+      <w:lvlJc w:val="left"/>
+      <w:pPr>
+        <w:tabs>
+          <w:tab w:val="num" w:pos="4320"/>
+        </w:tabs>
+        <w:ind w:left="4320" w:hanging="360"/>
+      </w:pPr>
+    </w:lvl>
+    <w:lvl w:ilvl="6" w:tentative="1">
+      <w:start w:val="1"/>
+      <w:numFmt w:val="decimal"/>
+      <w:lvlText w:val="%7."/>
+      <w:lvlJc w:val="left"/>
+      <w:pPr>
+        <w:tabs>
+          <w:tab w:val="num" w:pos="5040"/>
+        </w:tabs>
+        <w:ind w:left="5040" w:hanging="360"/>
+      </w:pPr>
+    </w:lvl>
+    <w:lvl w:ilvl="7" w:tentative="1">
+      <w:start w:val="1"/>
+      <w:numFmt w:val="decimal"/>
+      <w:lvlText w:val="%8."/>
+      <w:lvlJc w:val="left"/>
+      <w:pPr>
+        <w:tabs>
+          <w:tab w:val="num" w:pos="5760"/>
+        </w:tabs>
+        <w:ind w:left="5760" w:hanging="360"/>
+      </w:pPr>
+    </w:lvl>
+    <w:lvl w:ilvl="8" w:tentative="1">
+      <w:start w:val="1"/>
+      <w:numFmt w:val="decimal"/>
+      <w:lvlText w:val="%9."/>
+      <w:lvlJc w:val="left"/>
+      <w:pPr>
+        <w:tabs>
+          <w:tab w:val="num" w:pos="6480"/>
+        </w:tabs>
+        <w:ind w:left="6480" w:hanging="360"/>
+      </w:pPr>
+    </w:lvl>
+  </w:abstractNum>
+  <w:abstractNum w:abstractNumId="1" w15:restartNumberingAfterBreak="0">
+    <w:nsid w:val="18C91BF3"/>
+    <w:multiLevelType w:val="multilevel"/>
+    <w:tmpl w:val="BA700900"/>
+    <w:lvl w:ilvl="0">
+      <w:start w:val="4"/>
+      <w:numFmt w:val="decimal"/>
+      <w:lvlText w:val="%1."/>
+      <w:lvlJc w:val="left"/>
+      <w:pPr>
+        <w:ind w:left="360" w:hanging="360"/>
+      </w:pPr>
+      <w:rPr>
+        <w:rFonts w:hint="default"/>
+      </w:rPr>
+    </w:lvl>
+    <w:lvl w:ilvl="1">
+      <w:start w:val="1"/>
+      <w:numFmt w:val="decimal"/>
+      <w:lvlText w:val="%1.%2."/>
+      <w:lvlJc w:val="left"/>
+      <w:pPr>
+        <w:ind w:left="360" w:hanging="360"/>
+      </w:pPr>
+      <w:rPr>
+        <w:rFonts w:hint="default"/>
+      </w:rPr>
+    </w:lvl>
+    <w:lvl w:ilvl="2">
+      <w:start w:val="1"/>
+      <w:numFmt w:val="decimal"/>
+      <w:lvlText w:val="%1.%2.%3."/>
+      <w:lvlJc w:val="left"/>
+      <w:pPr>
+        <w:ind w:left="720" w:hanging="720"/>
+      </w:pPr>
+      <w:rPr>
+        <w:rFonts w:hint="default"/>
+      </w:rPr>
+    </w:lvl>
+    <w:lvl w:ilvl="3">
+      <w:start w:val="1"/>
+      <w:numFmt w:val="decimal"/>
+      <w:lvlText w:val="%1.%2.%3.%4."/>
+      <w:lvlJc w:val="left"/>
+      <w:pPr>
+        <w:ind w:left="720" w:hanging="720"/>
+      </w:pPr>
+      <w:rPr>
+        <w:rFonts w:hint="default"/>
+      </w:rPr>
+    </w:lvl>
+    <w:lvl w:ilvl="4">
+      <w:start w:val="1"/>
+      <w:numFmt w:val="decimal"/>
+      <w:lvlText w:val="%1.%2.%3.%4.%5."/>
+      <w:lvlJc w:val="left"/>
+      <w:pPr>
+        <w:ind w:left="1080" w:hanging="1080"/>
+      </w:pPr>
+      <w:rPr>
+        <w:rFonts w:hint="default"/>
+      </w:rPr>
+    </w:lvl>
+    <w:lvl w:ilvl="5">
+      <w:start w:val="1"/>
+      <w:numFmt w:val="decimal"/>
+      <w:lvlText w:val="%1.%2.%3.%4.%5.%6."/>
+      <w:lvlJc w:val="left"/>
+      <w:pPr>
+        <w:ind w:left="1080" w:hanging="1080"/>
+      </w:pPr>
+      <w:rPr>
+        <w:rFonts w:hint="default"/>
+      </w:rPr>
+    </w:lvl>
+    <w:lvl w:ilvl="6">
+      <w:start w:val="1"/>
+      <w:numFmt w:val="decimal"/>
+      <w:lvlText w:val="%1.%2.%3.%4.%5.%6.%7."/>
+      <w:lvlJc w:val="left"/>
+      <w:pPr>
+        <w:ind w:left="1440" w:hanging="1440"/>
+      </w:pPr>
+      <w:rPr>
+        <w:rFonts w:hint="default"/>
+      </w:rPr>
+    </w:lvl>
+    <w:lvl w:ilvl="7">
+      <w:start w:val="1"/>
+      <w:numFmt w:val="decimal"/>
+      <w:lvlText w:val="%1.%2.%3.%4.%5.%6.%7.%8."/>
+      <w:lvlJc w:val="left"/>
+      <w:pPr>
+        <w:ind w:left="1440" w:hanging="1440"/>
+      </w:pPr>
+      <w:rPr>
+        <w:rFonts w:hint="default"/>
+      </w:rPr>
+    </w:lvl>
+    <w:lvl w:ilvl="8">
+      <w:start w:val="1"/>
+      <w:numFmt w:val="decimal"/>
+      <w:lvlText w:val="%1.%2.%3.%4.%5.%6.%7.%8.%9."/>
+      <w:lvlJc w:val="left"/>
+      <w:pPr>
+        <w:ind w:left="1800" w:hanging="1800"/>
+      </w:pPr>
+      <w:rPr>
+        <w:rFonts w:hint="default"/>
+      </w:rPr>
+    </w:lvl>
+  </w:abstractNum>
+  <w:abstractNum w:abstractNumId="2" w15:restartNumberingAfterBreak="0">
+    <w:nsid w:val="51EB756D"/>
+    <w:multiLevelType w:val="multilevel"/>
+    <w:tmpl w:val="1CBCDB04"/>
+    <w:lvl w:ilvl="0">
+      <w:start w:val="1"/>
+      <w:numFmt w:val="decimal"/>
+      <w:lvlText w:val="%1."/>
+      <w:lvlJc w:val="left"/>
+      <w:pPr>
+        <w:tabs>
+          <w:tab w:val="num" w:pos="720"/>
+        </w:tabs>
+        <w:ind w:left="720" w:hanging="360"/>
+      </w:pPr>
+    </w:lvl>
+    <w:lvl w:ilvl="1" w:tentative="1">
+      <w:start w:val="1"/>
+      <w:numFmt w:val="decimal"/>
+      <w:lvlText w:val="%2."/>
+      <w:lvlJc w:val="left"/>
+      <w:pPr>
+        <w:tabs>
+          <w:tab w:val="num" w:pos="1440"/>
+        </w:tabs>
+        <w:ind w:left="1440" w:hanging="360"/>
+      </w:pPr>
+    </w:lvl>
+    <w:lvl w:ilvl="2" w:tentative="1">
+      <w:start w:val="1"/>
+      <w:numFmt w:val="decimal"/>
+      <w:lvlText w:val="%3."/>
+      <w:lvlJc w:val="left"/>
+      <w:pPr>
+        <w:tabs>
+          <w:tab w:val="num" w:pos="2160"/>
+        </w:tabs>
+        <w:ind w:left="2160" w:hanging="360"/>
+      </w:pPr>
+    </w:lvl>
+    <w:lvl w:ilvl="3" w:tentative="1">
+      <w:start w:val="1"/>
+      <w:numFmt w:val="decimal"/>
+      <w:lvlText w:val="%4."/>
+      <w:lvlJc w:val="left"/>
+      <w:pPr>
+        <w:tabs>
+          <w:tab w:val="num" w:pos="2880"/>
+        </w:tabs>
+        <w:ind w:left="2880" w:hanging="360"/>
+      </w:pPr>
+    </w:lvl>
+    <w:lvl w:ilvl="4" w:tentative="1">
+      <w:start w:val="1"/>
+      <w:numFmt w:val="decimal"/>
+      <w:lvlText w:val="%5."/>
+      <w:lvlJc w:val="left"/>
+      <w:pPr>
+        <w:tabs>
+          <w:tab w:val="num" w:pos="3600"/>
+        </w:tabs>
+        <w:ind w:left="3600" w:hanging="360"/>
+      </w:pPr>
+    </w:lvl>
+    <w:lvl w:ilvl="5" w:tentative="1">
+      <w:start w:val="1"/>
+      <w:numFmt w:val="decimal"/>
+      <w:lvlText w:val="%6."/>
+      <w:lvlJc w:val="left"/>
+      <w:pPr>
+        <w:tabs>
+          <w:tab w:val="num" w:pos="4320"/>
+        </w:tabs>
+        <w:ind w:left="4320" w:hanging="360"/>
+      </w:pPr>
+    </w:lvl>
+    <w:lvl w:ilvl="6" w:tentative="1">
+      <w:start w:val="1"/>
+      <w:numFmt w:val="decimal"/>
+      <w:lvlText w:val="%7."/>
+      <w:lvlJc w:val="left"/>
+      <w:pPr>
+        <w:tabs>
+          <w:tab w:val="num" w:pos="5040"/>
+        </w:tabs>
+        <w:ind w:left="5040" w:hanging="360"/>
+      </w:pPr>
+    </w:lvl>
+    <w:lvl w:ilvl="7" w:tentative="1">
+      <w:start w:val="1"/>
+      <w:numFmt w:val="decimal"/>
+      <w:lvlText w:val="%8."/>
+      <w:lvlJc w:val="left"/>
+      <w:pPr>
+        <w:tabs>
+          <w:tab w:val="num" w:pos="5760"/>
+        </w:tabs>
+        <w:ind w:left="5760" w:hanging="360"/>
+      </w:pPr>
+    </w:lvl>
+    <w:lvl w:ilvl="8" w:tentative="1">
+      <w:start w:val="1"/>
+      <w:numFmt w:val="decimal"/>
+      <w:lvlText w:val="%9."/>
+      <w:lvlJc w:val="left"/>
+      <w:pPr>
+        <w:tabs>
+          <w:tab w:val="num" w:pos="6480"/>
+        </w:tabs>
+        <w:ind w:left="6480" w:hanging="360"/>
+      </w:pPr>
+    </w:lvl>
+  </w:abstractNum>
+  <w:abstractNum w:abstractNumId="3" w15:restartNumberingAfterBreak="0">
     <w:nsid w:val="6C9310DB"/>
     <w:multiLevelType w:val="multilevel"/>
     <w:tmpl w:val="A1BC13E2"/>
@@ -3784,7 +5582,7 @@
       </w:pPr>
     </w:lvl>
   </w:abstractNum>
-  <w:abstractNum w:abstractNumId="1">
+  <w:abstractNum w:abstractNumId="4" w15:restartNumberingAfterBreak="0">
     <w:nsid w:val="78B9204A"/>
     <w:multiLevelType w:val="multilevel"/>
     <w:tmpl w:val="CB8A09DC"/>
@@ -3934,16 +5732,25 @@
     </w:lvl>
   </w:abstractNum>
   <w:num w:numId="1">
-    <w:abstractNumId w:val="1"/>
+    <w:abstractNumId w:val="4"/>
   </w:num>
   <w:num w:numId="2">
+    <w:abstractNumId w:val="3"/>
+  </w:num>
+  <w:num w:numId="3">
     <w:abstractNumId w:val="0"/>
+  </w:num>
+  <w:num w:numId="4">
+    <w:abstractNumId w:val="2"/>
+  </w:num>
+  <w:num w:numId="5">
+    <w:abstractNumId w:val="1"/>
   </w:num>
 </w:numbering>
 </file>
 
 <file path=word/styles.xml><?xml version="1.0" encoding="utf-8"?>
-<w:styles xmlns:mc="http://schemas.openxmlformats.org/markup-compatibility/2006" xmlns:r="http://schemas.openxmlformats.org/officeDocument/2006/relationships" xmlns:w="http://schemas.openxmlformats.org/wordprocessingml/2006/main" xmlns:w14="http://schemas.microsoft.com/office/word/2010/wordml" xmlns:w15="http://schemas.microsoft.com/office/word/2012/wordml" mc:Ignorable="w14 w15">
+<w:styles xmlns:mc="http://schemas.openxmlformats.org/markup-compatibility/2006" xmlns:r="http://schemas.openxmlformats.org/officeDocument/2006/relationships" xmlns:w="http://schemas.openxmlformats.org/wordprocessingml/2006/main" xmlns:w14="http://schemas.microsoft.com/office/word/2010/wordml" xmlns:w15="http://schemas.microsoft.com/office/word/2012/wordml" xmlns:w16cid="http://schemas.microsoft.com/office/word/2016/wordml/cid" xmlns:w16se="http://schemas.microsoft.com/office/word/2015/wordml/symex" mc:Ignorable="w14 w15 w16se w16cid">
   <w:docDefaults>
     <w:rPrDefault>
       <w:rPr>
@@ -3959,7 +5766,7 @@
       </w:pPr>
     </w:pPrDefault>
   </w:docDefaults>
-  <w:latentStyles w:defLockedState="0" w:defUIPriority="99" w:defSemiHidden="0" w:defUnhideWhenUsed="0" w:defQFormat="0" w:count="371">
+  <w:latentStyles w:defLockedState="0" w:defUIPriority="99" w:defSemiHidden="0" w:defUnhideWhenUsed="0" w:defQFormat="0" w:count="375">
     <w:lsdException w:name="Normal" w:uiPriority="0" w:qFormat="1"/>
     <w:lsdException w:name="heading 1" w:uiPriority="9" w:qFormat="1"/>
     <w:lsdException w:name="heading 2" w:semiHidden="1" w:uiPriority="9" w:unhideWhenUsed="1" w:qFormat="1"/>
@@ -4065,7 +5872,6 @@
     <w:lsdException w:name="HTML Sample" w:semiHidden="1" w:unhideWhenUsed="1"/>
     <w:lsdException w:name="HTML Typewriter" w:semiHidden="1" w:unhideWhenUsed="1"/>
     <w:lsdException w:name="HTML Variable" w:semiHidden="1" w:unhideWhenUsed="1"/>
-    <w:lsdException w:name="Normal Table" w:semiHidden="1" w:unhideWhenUsed="1"/>
     <w:lsdException w:name="annotation subject" w:semiHidden="1" w:unhideWhenUsed="1"/>
     <w:lsdException w:name="No List" w:semiHidden="1" w:unhideWhenUsed="1"/>
     <w:lsdException w:name="Outline List 1" w:semiHidden="1" w:unhideWhenUsed="1"/>
@@ -4109,10 +5915,8 @@
     <w:lsdException w:name="Table Elegant" w:semiHidden="1" w:unhideWhenUsed="1"/>
     <w:lsdException w:name="Table Professional" w:semiHidden="1" w:unhideWhenUsed="1"/>
     <w:lsdException w:name="Table Subtle 1" w:semiHidden="1" w:unhideWhenUsed="1"/>
-    <w:lsdException w:name="Table Subtle 2" w:semiHidden="1" w:unhideWhenUsed="1"/>
     <w:lsdException w:name="Table Web 1" w:semiHidden="1" w:unhideWhenUsed="1"/>
     <w:lsdException w:name="Table Web 2" w:semiHidden="1" w:unhideWhenUsed="1"/>
-    <w:lsdException w:name="Table Web 3" w:semiHidden="1" w:unhideWhenUsed="1"/>
     <w:lsdException w:name="Balloon Text" w:semiHidden="1" w:unhideWhenUsed="1"/>
     <w:lsdException w:name="Table Grid" w:uiPriority="39"/>
     <w:lsdException w:name="Table Theme" w:semiHidden="1" w:unhideWhenUsed="1"/>
@@ -4331,10 +6135,19 @@
     <w:lsdException w:name="List Table 5 Dark Accent 6" w:uiPriority="50"/>
     <w:lsdException w:name="List Table 6 Colorful Accent 6" w:uiPriority="51"/>
     <w:lsdException w:name="List Table 7 Colorful Accent 6" w:uiPriority="52"/>
+    <w:lsdException w:name="Mention" w:semiHidden="1" w:unhideWhenUsed="1"/>
+    <w:lsdException w:name="Smart Hyperlink" w:semiHidden="1" w:unhideWhenUsed="1"/>
+    <w:lsdException w:name="Hashtag" w:semiHidden="1" w:unhideWhenUsed="1"/>
+    <w:lsdException w:name="Unresolved Mention" w:semiHidden="1" w:unhideWhenUsed="1"/>
   </w:latentStyles>
   <w:style w:type="paragraph" w:default="1" w:styleId="Normal">
     <w:name w:val="Normal"/>
     <w:qFormat/>
+    <w:rsid w:val="0090587E"/>
+    <w:rPr>
+      <w:rFonts w:ascii="Times New Roman" w:hAnsi="Times New Roman"/>
+      <w:sz w:val="24"/>
+    </w:rPr>
   </w:style>
   <w:style w:type="paragraph" w:styleId="Ttulo1">
     <w:name w:val="heading 1"/>
@@ -4343,7 +6156,7 @@
     <w:link w:val="Ttulo1Car"/>
     <w:uiPriority w:val="9"/>
     <w:qFormat/>
-    <w:rsid w:val="00401011"/>
+    <w:rsid w:val="0090587E"/>
     <w:pPr>
       <w:keepNext/>
       <w:keepLines/>
@@ -4351,10 +6164,72 @@
       <w:outlineLvl w:val="0"/>
     </w:pPr>
     <w:rPr>
-      <w:rFonts w:asciiTheme="majorHAnsi" w:eastAsiaTheme="majorEastAsia" w:hAnsiTheme="majorHAnsi" w:cstheme="majorBidi"/>
-      <w:color w:val="2E74B5" w:themeColor="accent1" w:themeShade="BF"/>
-      <w:sz w:val="32"/>
+      <w:rFonts w:eastAsiaTheme="majorEastAsia" w:cstheme="majorBidi"/>
+      <w:b/>
       <w:szCs w:val="32"/>
+    </w:rPr>
+  </w:style>
+  <w:style w:type="paragraph" w:styleId="Ttulo2">
+    <w:name w:val="heading 2"/>
+    <w:basedOn w:val="Normal"/>
+    <w:next w:val="Normal"/>
+    <w:link w:val="Ttulo2Car"/>
+    <w:uiPriority w:val="9"/>
+    <w:unhideWhenUsed/>
+    <w:qFormat/>
+    <w:rsid w:val="0090587E"/>
+    <w:pPr>
+      <w:keepNext/>
+      <w:keepLines/>
+      <w:spacing w:before="40" w:after="0"/>
+      <w:outlineLvl w:val="1"/>
+    </w:pPr>
+    <w:rPr>
+      <w:rFonts w:eastAsiaTheme="majorEastAsia" w:cstheme="majorBidi"/>
+      <w:b/>
+      <w:szCs w:val="26"/>
+    </w:rPr>
+  </w:style>
+  <w:style w:type="paragraph" w:styleId="Ttulo3">
+    <w:name w:val="heading 3"/>
+    <w:basedOn w:val="Normal"/>
+    <w:next w:val="Normal"/>
+    <w:link w:val="Ttulo3Car"/>
+    <w:uiPriority w:val="9"/>
+    <w:unhideWhenUsed/>
+    <w:qFormat/>
+    <w:rsid w:val="0090587E"/>
+    <w:pPr>
+      <w:keepNext/>
+      <w:keepLines/>
+      <w:spacing w:before="40" w:after="0"/>
+      <w:outlineLvl w:val="2"/>
+    </w:pPr>
+    <w:rPr>
+      <w:rFonts w:eastAsiaTheme="majorEastAsia" w:cstheme="majorBidi"/>
+      <w:b/>
+      <w:szCs w:val="24"/>
+    </w:rPr>
+  </w:style>
+  <w:style w:type="paragraph" w:styleId="Ttulo4">
+    <w:name w:val="heading 4"/>
+    <w:basedOn w:val="Normal"/>
+    <w:next w:val="Normal"/>
+    <w:link w:val="Ttulo4Car"/>
+    <w:uiPriority w:val="9"/>
+    <w:unhideWhenUsed/>
+    <w:qFormat/>
+    <w:rsid w:val="002C3E58"/>
+    <w:pPr>
+      <w:keepNext/>
+      <w:keepLines/>
+      <w:spacing w:before="40" w:after="0"/>
+      <w:outlineLvl w:val="3"/>
+    </w:pPr>
+    <w:rPr>
+      <w:rFonts w:eastAsiaTheme="majorEastAsia" w:cstheme="majorBidi"/>
+      <w:b/>
+      <w:iCs/>
     </w:rPr>
   </w:style>
   <w:style w:type="character" w:default="1" w:styleId="Fuentedeprrafopredeter">
@@ -4395,8 +6270,7 @@
       <w:spacing w:before="100" w:beforeAutospacing="1" w:after="100" w:afterAutospacing="1" w:line="240" w:lineRule="auto"/>
     </w:pPr>
     <w:rPr>
-      <w:rFonts w:ascii="Times New Roman" w:eastAsia="Times New Roman" w:hAnsi="Times New Roman" w:cs="Times New Roman"/>
-      <w:sz w:val="24"/>
+      <w:rFonts w:eastAsia="Times New Roman" w:cs="Times New Roman"/>
       <w:szCs w:val="24"/>
       <w:lang w:eastAsia="es-PE"/>
     </w:rPr>
@@ -4411,11 +6285,11 @@
     <w:basedOn w:val="Fuentedeprrafopredeter"/>
     <w:link w:val="Ttulo1"/>
     <w:uiPriority w:val="9"/>
-    <w:rsid w:val="00401011"/>
+    <w:rsid w:val="0090587E"/>
     <w:rPr>
-      <w:rFonts w:asciiTheme="majorHAnsi" w:eastAsiaTheme="majorEastAsia" w:hAnsiTheme="majorHAnsi" w:cstheme="majorBidi"/>
-      <w:color w:val="2E74B5" w:themeColor="accent1" w:themeShade="BF"/>
-      <w:sz w:val="32"/>
+      <w:rFonts w:ascii="Times New Roman" w:eastAsiaTheme="majorEastAsia" w:hAnsi="Times New Roman" w:cstheme="majorBidi"/>
+      <w:b/>
+      <w:sz w:val="24"/>
       <w:szCs w:val="32"/>
     </w:rPr>
   </w:style>
@@ -4423,12 +6297,96 @@
     <w:name w:val="Hyperlink"/>
     <w:basedOn w:val="Fuentedeprrafopredeter"/>
     <w:uiPriority w:val="99"/>
-    <w:semiHidden/>
     <w:unhideWhenUsed/>
     <w:rsid w:val="00401011"/>
     <w:rPr>
       <w:color w:val="0000FF"/>
       <w:u w:val="single"/>
+    </w:rPr>
+  </w:style>
+  <w:style w:type="character" w:customStyle="1" w:styleId="Ttulo2Car">
+    <w:name w:val="Título 2 Car"/>
+    <w:basedOn w:val="Fuentedeprrafopredeter"/>
+    <w:link w:val="Ttulo2"/>
+    <w:uiPriority w:val="9"/>
+    <w:rsid w:val="0090587E"/>
+    <w:rPr>
+      <w:rFonts w:ascii="Times New Roman" w:eastAsiaTheme="majorEastAsia" w:hAnsi="Times New Roman" w:cstheme="majorBidi"/>
+      <w:b/>
+      <w:sz w:val="24"/>
+      <w:szCs w:val="26"/>
+    </w:rPr>
+  </w:style>
+  <w:style w:type="character" w:customStyle="1" w:styleId="Ttulo3Car">
+    <w:name w:val="Título 3 Car"/>
+    <w:basedOn w:val="Fuentedeprrafopredeter"/>
+    <w:link w:val="Ttulo3"/>
+    <w:uiPriority w:val="9"/>
+    <w:rsid w:val="0090587E"/>
+    <w:rPr>
+      <w:rFonts w:ascii="Times New Roman" w:eastAsiaTheme="majorEastAsia" w:hAnsi="Times New Roman" w:cstheme="majorBidi"/>
+      <w:b/>
+      <w:sz w:val="24"/>
+      <w:szCs w:val="24"/>
+    </w:rPr>
+  </w:style>
+  <w:style w:type="character" w:customStyle="1" w:styleId="Ttulo4Car">
+    <w:name w:val="Título 4 Car"/>
+    <w:basedOn w:val="Fuentedeprrafopredeter"/>
+    <w:link w:val="Ttulo4"/>
+    <w:uiPriority w:val="9"/>
+    <w:rsid w:val="002C3E58"/>
+    <w:rPr>
+      <w:rFonts w:ascii="Times New Roman" w:eastAsiaTheme="majorEastAsia" w:hAnsi="Times New Roman" w:cstheme="majorBidi"/>
+      <w:b/>
+      <w:iCs/>
+      <w:sz w:val="24"/>
+    </w:rPr>
+  </w:style>
+  <w:style w:type="paragraph" w:styleId="TDC2">
+    <w:name w:val="toc 2"/>
+    <w:basedOn w:val="Normal"/>
+    <w:next w:val="Normal"/>
+    <w:autoRedefine/>
+    <w:uiPriority w:val="39"/>
+    <w:unhideWhenUsed/>
+    <w:rsid w:val="002C3E58"/>
+    <w:pPr>
+      <w:spacing w:after="100"/>
+      <w:ind w:left="240"/>
+    </w:pPr>
+  </w:style>
+  <w:style w:type="paragraph" w:styleId="TDC3">
+    <w:name w:val="toc 3"/>
+    <w:basedOn w:val="Normal"/>
+    <w:next w:val="Normal"/>
+    <w:autoRedefine/>
+    <w:uiPriority w:val="39"/>
+    <w:unhideWhenUsed/>
+    <w:rsid w:val="002C3E58"/>
+    <w:pPr>
+      <w:spacing w:after="100"/>
+      <w:ind w:left="480"/>
+    </w:pPr>
+  </w:style>
+  <w:style w:type="paragraph" w:styleId="TtuloTDC">
+    <w:name w:val="TOC Heading"/>
+    <w:basedOn w:val="Ttulo1"/>
+    <w:next w:val="Normal"/>
+    <w:uiPriority w:val="39"/>
+    <w:unhideWhenUsed/>
+    <w:qFormat/>
+    <w:rsid w:val="002C3E58"/>
+    <w:pPr>
+      <w:spacing w:line="259" w:lineRule="auto"/>
+      <w:outlineLvl w:val="9"/>
+    </w:pPr>
+    <w:rPr>
+      <w:rFonts w:asciiTheme="majorHAnsi" w:hAnsiTheme="majorHAnsi"/>
+      <w:b w:val="0"/>
+      <w:color w:val="2E74B5" w:themeColor="accent1" w:themeShade="BF"/>
+      <w:sz w:val="32"/>
+      <w:lang w:eastAsia="es-PE"/>
     </w:rPr>
   </w:style>
 </w:styles>
@@ -4693,4 +6651,16 @@
     </a:ext>
   </a:extLst>
 </a:theme>
+</file>
+
+<file path=customXml/item1.xml><?xml version="1.0" encoding="utf-8"?>
+<b:Sources xmlns:b="http://schemas.openxmlformats.org/officeDocument/2006/bibliography" xmlns="http://schemas.openxmlformats.org/officeDocument/2006/bibliography" SelectedStyle="\APASixthEditionOfficeOnline.xsl" StyleName="APA" Version="6"/>
+</file>
+
+<file path=customXml/itemProps1.xml><?xml version="1.0" encoding="utf-8"?>
+<ds:datastoreItem xmlns:ds="http://schemas.openxmlformats.org/officeDocument/2006/customXml" ds:itemID="{97D19FB6-B778-45E1-985C-26626AE6E13B}">
+  <ds:schemaRefs>
+    <ds:schemaRef ds:uri="http://schemas.openxmlformats.org/officeDocument/2006/bibliography"/>
+  </ds:schemaRefs>
+</ds:datastoreItem>
 </file>
</xml_diff>

<commit_message>
Evaluar el impacto y riesgo
Evaluar el impacto y riesgo
</commit_message>
<xml_diff>
--- a/documentos/PMC.docx
+++ b/documentos/PMC.docx
@@ -672,8 +672,6 @@
         </w:rPr>
         <w:br w:type="page"/>
       </w:r>
-      <w:bookmarkStart w:id="0" w:name="_GoBack"/>
-      <w:bookmarkEnd w:id="0"/>
     </w:p>
     <w:sdt>
       <w:sdtPr>
@@ -1629,7 +1627,7 @@
           <w:lang w:eastAsia="es-PE"/>
         </w:rPr>
       </w:pPr>
-      <w:bookmarkStart w:id="1" w:name="_Toc531373105"/>
+      <w:bookmarkStart w:id="0" w:name="_Toc531373105"/>
       <w:r>
         <w:rPr>
           <w:rFonts w:eastAsia="Times New Roman"/>
@@ -1638,25 +1636,25 @@
         <w:lastRenderedPageBreak/>
         <w:t>INTRODUCCIÓN</w:t>
       </w:r>
+      <w:bookmarkEnd w:id="0"/>
+    </w:p>
+    <w:p>
+      <w:pPr>
+        <w:pStyle w:val="Ttulo3"/>
+        <w:rPr>
+          <w:rFonts w:eastAsia="Times New Roman"/>
+          <w:lang w:eastAsia="es-PE"/>
+        </w:rPr>
+      </w:pPr>
+      <w:bookmarkStart w:id="1" w:name="_Toc531373106"/>
+      <w:r>
+        <w:rPr>
+          <w:rFonts w:eastAsia="Times New Roman"/>
+          <w:lang w:eastAsia="es-PE"/>
+        </w:rPr>
+        <w:t>Propósito</w:t>
+      </w:r>
       <w:bookmarkEnd w:id="1"/>
-    </w:p>
-    <w:p>
-      <w:pPr>
-        <w:pStyle w:val="Ttulo3"/>
-        <w:rPr>
-          <w:rFonts w:eastAsia="Times New Roman"/>
-          <w:lang w:eastAsia="es-PE"/>
-        </w:rPr>
-      </w:pPr>
-      <w:bookmarkStart w:id="2" w:name="_Toc531373106"/>
-      <w:r>
-        <w:rPr>
-          <w:rFonts w:eastAsia="Times New Roman"/>
-          <w:lang w:eastAsia="es-PE"/>
-        </w:rPr>
-        <w:t>Propósito</w:t>
-      </w:r>
-      <w:bookmarkEnd w:id="2"/>
     </w:p>
     <w:p>
       <w:pPr>
@@ -1686,7 +1684,7 @@
           <w:lang w:eastAsia="es-PE"/>
         </w:rPr>
       </w:pPr>
-      <w:bookmarkStart w:id="3" w:name="_Toc531373107"/>
+      <w:bookmarkStart w:id="2" w:name="_Toc531373107"/>
       <w:r>
         <w:rPr>
           <w:rFonts w:eastAsia="Times New Roman"/>
@@ -1694,7 +1692,7 @@
         </w:rPr>
         <w:t>Alcance</w:t>
       </w:r>
-      <w:bookmarkEnd w:id="3"/>
+      <w:bookmarkEnd w:id="2"/>
     </w:p>
     <w:p>
       <w:pPr>
@@ -1724,7 +1722,7 @@
           <w:lang w:eastAsia="es-PE"/>
         </w:rPr>
       </w:pPr>
-      <w:bookmarkStart w:id="4" w:name="_Toc531373108"/>
+      <w:bookmarkStart w:id="3" w:name="_Toc531373108"/>
       <w:r>
         <w:rPr>
           <w:rFonts w:eastAsia="Times New Roman"/>
@@ -1732,7 +1730,7 @@
         </w:rPr>
         <w:t>Definiciones</w:t>
       </w:r>
-      <w:bookmarkEnd w:id="4"/>
+      <w:bookmarkEnd w:id="3"/>
     </w:p>
     <w:p>
       <w:pPr>
@@ -2140,7 +2138,7 @@
       <w:pPr>
         <w:pStyle w:val="Ttulo2"/>
       </w:pPr>
-      <w:bookmarkStart w:id="5" w:name="_Toc531373109"/>
+      <w:bookmarkStart w:id="4" w:name="_Toc531373109"/>
       <w:r>
         <w:lastRenderedPageBreak/>
         <w:t>1</w:t>
@@ -2153,7 +2151,7 @@
           <w:tab/>
           <w:t>Formato de Solicitud de Cambios</w:t>
         </w:r>
-        <w:bookmarkEnd w:id="5"/>
+        <w:bookmarkEnd w:id="4"/>
       </w:hyperlink>
     </w:p>
     <w:p>
@@ -3030,7 +3028,7 @@
       <w:pPr>
         <w:pStyle w:val="Ttulo2"/>
       </w:pPr>
-      <w:bookmarkStart w:id="6" w:name="_Toc531373110"/>
+      <w:bookmarkStart w:id="5" w:name="_Toc531373110"/>
       <w:r>
         <w:t>2</w:t>
       </w:r>
@@ -3056,7 +3054,7 @@
         </w:rPr>
         <w:t>Proceso de Gestión de Cambios</w:t>
       </w:r>
-      <w:bookmarkEnd w:id="6"/>
+      <w:bookmarkEnd w:id="5"/>
       <w:r>
         <w:rPr>
           <w:rStyle w:val="apple-tab-span"/>
@@ -3324,7 +3322,7 @@
       <w:pPr>
         <w:pStyle w:val="Ttulo2"/>
       </w:pPr>
-      <w:bookmarkStart w:id="7" w:name="_Toc531373111"/>
+      <w:bookmarkStart w:id="6" w:name="_Toc531373111"/>
       <w:r>
         <w:t>3.</w:t>
       </w:r>
@@ -3337,31 +3335,31 @@
       <w:r>
         <w:t>Lista de Roles</w:t>
       </w:r>
+      <w:bookmarkEnd w:id="6"/>
+    </w:p>
+    <w:p>
+      <w:r>
+        <w:t>…</w:t>
+      </w:r>
+    </w:p>
+    <w:p>
+      <w:pPr>
+        <w:pStyle w:val="Ttulo2"/>
+      </w:pPr>
+      <w:bookmarkStart w:id="7" w:name="_Toc531373112"/>
+      <w:r>
+        <w:t>4.</w:t>
+      </w:r>
+      <w:r>
+        <w:rPr>
+          <w:rStyle w:val="apple-tab-span"/>
+        </w:rPr>
+        <w:tab/>
+      </w:r>
+      <w:r>
+        <w:t>Lista de Tablas</w:t>
+      </w:r>
       <w:bookmarkEnd w:id="7"/>
-    </w:p>
-    <w:p>
-      <w:r>
-        <w:t>…</w:t>
-      </w:r>
-    </w:p>
-    <w:p>
-      <w:pPr>
-        <w:pStyle w:val="Ttulo2"/>
-      </w:pPr>
-      <w:bookmarkStart w:id="8" w:name="_Toc531373112"/>
-      <w:r>
-        <w:t>4.</w:t>
-      </w:r>
-      <w:r>
-        <w:rPr>
-          <w:rStyle w:val="apple-tab-span"/>
-        </w:rPr>
-        <w:tab/>
-      </w:r>
-      <w:r>
-        <w:t>Lista de Tablas</w:t>
-      </w:r>
-      <w:bookmarkEnd w:id="8"/>
     </w:p>
     <w:p>
       <w:pPr>
@@ -4527,7 +4525,7 @@
       <w:pPr>
         <w:pStyle w:val="Ttulo2"/>
       </w:pPr>
-      <w:bookmarkStart w:id="9" w:name="_Toc531373113"/>
+      <w:bookmarkStart w:id="8" w:name="_Toc531373113"/>
       <w:r>
         <w:rPr>
           <w:rFonts w:eastAsia="Times New Roman"/>
@@ -4561,7 +4559,7 @@
       <w:r>
         <w:t>Comité de control de cambios</w:t>
       </w:r>
-      <w:bookmarkEnd w:id="9"/>
+      <w:bookmarkEnd w:id="8"/>
     </w:p>
     <w:p>
       <w:pPr>
@@ -5433,25 +5431,17 @@
     <w:p>
       <w:pPr>
         <w:pStyle w:val="Ttulo2"/>
-      </w:pPr>
-      <w:bookmarkStart w:id="10" w:name="_Toc531373114"/>
-      <w:r>
-        <w:t>6</w:t>
-      </w:r>
-      <w:r>
+        <w:numPr>
+          <w:ilvl w:val="0"/>
+          <w:numId w:val="5"/>
+        </w:numPr>
         <w:rPr>
           <w:rStyle w:val="Hipervnculo"/>
           <w:color w:val="auto"/>
           <w:u w:val="none"/>
         </w:rPr>
-        <w:t>.</w:t>
-      </w:r>
-      <w:r>
-        <w:rPr>
-          <w:rStyle w:val="apple-tab-span"/>
-        </w:rPr>
-        <w:tab/>
-      </w:r>
+      </w:pPr>
+      <w:bookmarkStart w:id="9" w:name="_Toc531373114"/>
       <w:r>
         <w:rPr>
           <w:rStyle w:val="Hipervnculo"/>
@@ -5460,8 +5450,9 @@
         </w:rPr>
         <w:t>Actividades del proceso de Gestión de Cambios</w:t>
       </w:r>
-      <w:bookmarkEnd w:id="10"/>
-    </w:p>
+      <w:bookmarkEnd w:id="9"/>
+    </w:p>
+    <w:p/>
     <w:p>
       <w:pPr>
         <w:spacing w:after="0" w:line="240" w:lineRule="auto"/>
@@ -5506,17 +5497,24 @@
           </w:tcPr>
           <w:p>
             <w:pPr>
-              <w:rPr>
+              <w:spacing w:after="0" w:line="240" w:lineRule="auto"/>
+              <w:jc w:val="both"/>
+              <w:rPr>
+                <w:rFonts w:eastAsia="Times New Roman" w:cs="Times New Roman"/>
+                <w:szCs w:val="24"/>
+                <w:lang w:eastAsia="es-PE"/>
+              </w:rPr>
+            </w:pPr>
+            <w:r>
+              <w:rPr>
+                <w:rFonts w:eastAsia="Times New Roman" w:cs="Times New Roman"/>
                 <w:b/>
-                <w:lang w:eastAsia="es-PE"/>
-              </w:rPr>
-            </w:pPr>
-            <w:r>
-              <w:rPr>
-                <w:b/>
-                <w:lang w:eastAsia="es-PE"/>
-              </w:rPr>
-              <w:t>Aceptación de la solicitud de cambio</w:t>
+                <w:bCs/>
+                <w:color w:val="000000"/>
+                <w:szCs w:val="24"/>
+                <w:lang w:eastAsia="es-PE"/>
+              </w:rPr>
+              <w:t>Evaluar el impacto y riesgo</w:t>
             </w:r>
           </w:p>
         </w:tc>
@@ -5543,6 +5541,7 @@
           <w:p>
             <w:pPr>
               <w:spacing w:after="0" w:line="240" w:lineRule="auto"/>
+              <w:jc w:val="both"/>
               <w:rPr>
                 <w:rFonts w:eastAsia="Times New Roman" w:cs="Times New Roman"/>
                 <w:szCs w:val="24"/>
@@ -5584,58 +5583,81 @@
           <w:p>
             <w:pPr>
               <w:spacing w:after="0" w:line="240" w:lineRule="auto"/>
-              <w:rPr>
-                <w:rFonts w:eastAsia="Times New Roman" w:cs="Times New Roman"/>
-                <w:szCs w:val="24"/>
-                <w:lang w:eastAsia="es-PE"/>
-              </w:rPr>
-            </w:pPr>
-            <w:r>
-              <w:rPr>
-                <w:rFonts w:eastAsia="Times New Roman" w:cs="Times New Roman"/>
-                <w:color w:val="000000"/>
-                <w:szCs w:val="24"/>
-                <w:lang w:eastAsia="es-PE"/>
-              </w:rPr>
-              <w:t>Clasificar las solicitudes de cambio urgentes</w:t>
+              <w:jc w:val="both"/>
+              <w:rPr>
+                <w:rFonts w:eastAsia="Times New Roman" w:cs="Times New Roman"/>
+                <w:szCs w:val="24"/>
+                <w:lang w:eastAsia="es-PE"/>
+              </w:rPr>
+            </w:pPr>
+            <w:r>
+              <w:rPr>
+                <w:rFonts w:eastAsia="Times New Roman" w:cs="Times New Roman"/>
+                <w:color w:val="000000"/>
+                <w:szCs w:val="24"/>
+                <w:lang w:eastAsia="es-PE"/>
+              </w:rPr>
+              <w:t xml:space="preserve">Evaluar el impacto </w:t>
             </w:r>
           </w:p>
           <w:p>
             <w:pPr>
               <w:spacing w:after="0" w:line="240" w:lineRule="auto"/>
-              <w:rPr>
-                <w:rFonts w:eastAsia="Times New Roman" w:cs="Times New Roman"/>
-                <w:szCs w:val="24"/>
-                <w:lang w:eastAsia="es-PE"/>
-              </w:rPr>
-            </w:pPr>
-            <w:r>
-              <w:rPr>
-                <w:rFonts w:eastAsia="Times New Roman" w:cs="Times New Roman"/>
-                <w:color w:val="000000"/>
-                <w:szCs w:val="24"/>
-                <w:lang w:eastAsia="es-PE"/>
-              </w:rPr>
-              <w:t>Aceptar o rechazar la solicitud de cambio</w:t>
+              <w:jc w:val="both"/>
+              <w:rPr>
+                <w:rFonts w:eastAsia="Times New Roman" w:cs="Times New Roman"/>
+                <w:szCs w:val="24"/>
+                <w:lang w:eastAsia="es-PE"/>
+              </w:rPr>
+            </w:pPr>
+            <w:r>
+              <w:rPr>
+                <w:rFonts w:eastAsia="Times New Roman" w:cs="Times New Roman"/>
+                <w:color w:val="000000"/>
+                <w:szCs w:val="24"/>
+                <w:lang w:eastAsia="es-PE"/>
+              </w:rPr>
+              <w:t>Evaluar el riesgo</w:t>
             </w:r>
           </w:p>
           <w:p>
             <w:pPr>
               <w:spacing w:after="0" w:line="240" w:lineRule="auto"/>
-              <w:rPr>
-                <w:rFonts w:eastAsia="Times New Roman" w:cs="Times New Roman"/>
-                <w:szCs w:val="24"/>
-                <w:lang w:eastAsia="es-PE"/>
-              </w:rPr>
-            </w:pPr>
-            <w:r>
-              <w:rPr>
-                <w:rFonts w:eastAsia="Times New Roman" w:cs="Times New Roman"/>
-                <w:color w:val="000000"/>
-                <w:szCs w:val="24"/>
-                <w:lang w:eastAsia="es-PE"/>
-              </w:rPr>
-              <w:t>Actualizar el estado de aceptación de la solicitud de cambio</w:t>
+              <w:jc w:val="both"/>
+              <w:rPr>
+                <w:rFonts w:eastAsia="Times New Roman" w:cs="Times New Roman"/>
+                <w:szCs w:val="24"/>
+                <w:lang w:eastAsia="es-PE"/>
+              </w:rPr>
+            </w:pPr>
+            <w:r>
+              <w:rPr>
+                <w:rFonts w:eastAsia="Times New Roman" w:cs="Times New Roman"/>
+                <w:color w:val="000000"/>
+                <w:szCs w:val="24"/>
+                <w:lang w:eastAsia="es-PE"/>
+              </w:rPr>
+              <w:t>Estimar el esfuerzo por solicitud de cambio</w:t>
+            </w:r>
+          </w:p>
+          <w:p>
+            <w:pPr>
+              <w:spacing w:after="0" w:line="240" w:lineRule="auto"/>
+              <w:jc w:val="both"/>
+              <w:rPr>
+                <w:rFonts w:eastAsia="Times New Roman" w:cs="Times New Roman"/>
+                <w:szCs w:val="24"/>
+                <w:lang w:eastAsia="es-PE"/>
+              </w:rPr>
+            </w:pPr>
+            <w:r>
+              <w:rPr>
+                <w:rFonts w:eastAsia="Times New Roman" w:cs="Times New Roman"/>
+                <w:color w:val="000000"/>
+                <w:szCs w:val="24"/>
+                <w:lang w:eastAsia="es-PE"/>
+              </w:rPr>
+              <w:t>Evaluar la viabilidad económica</w:t>
             </w:r>
           </w:p>
         </w:tc>
@@ -5662,6 +5684,7 @@
           <w:p>
             <w:pPr>
               <w:spacing w:after="0" w:line="240" w:lineRule="auto"/>
+              <w:jc w:val="both"/>
               <w:rPr>
                 <w:rFonts w:eastAsia="Times New Roman" w:cs="Times New Roman"/>
                 <w:szCs w:val="24"/>
@@ -5703,25 +5726,69 @@
           <w:p>
             <w:pPr>
               <w:spacing w:after="0" w:line="240" w:lineRule="auto"/>
-              <w:rPr>
-                <w:rFonts w:eastAsia="Times New Roman" w:cs="Times New Roman"/>
-                <w:szCs w:val="24"/>
-                <w:lang w:eastAsia="es-PE"/>
-              </w:rPr>
-            </w:pPr>
-            <w:r>
-              <w:rPr>
-                <w:rFonts w:eastAsia="Times New Roman" w:cs="Times New Roman"/>
-                <w:color w:val="000000"/>
-                <w:szCs w:val="24"/>
-                <w:lang w:eastAsia="es-PE"/>
-              </w:rPr>
-              <w:t>Formulario de aceptación de solicitud de cambio</w:t>
+              <w:jc w:val="both"/>
+              <w:rPr>
+                <w:rFonts w:eastAsia="Times New Roman" w:cs="Times New Roman"/>
+                <w:szCs w:val="24"/>
+                <w:lang w:eastAsia="es-PE"/>
+              </w:rPr>
+            </w:pPr>
+            <w:r>
+              <w:rPr>
+                <w:rFonts w:eastAsia="Times New Roman" w:cs="Times New Roman"/>
+                <w:color w:val="000000"/>
+                <w:szCs w:val="24"/>
+                <w:lang w:eastAsia="es-PE"/>
+              </w:rPr>
+              <w:t>Formulario de evaluación de impacto</w:t>
+            </w:r>
+          </w:p>
+          <w:p>
+            <w:pPr>
+              <w:spacing w:after="0" w:line="240" w:lineRule="auto"/>
+              <w:jc w:val="both"/>
+              <w:rPr>
+                <w:rFonts w:eastAsia="Times New Roman" w:cs="Times New Roman"/>
+                <w:szCs w:val="24"/>
+                <w:lang w:eastAsia="es-PE"/>
+              </w:rPr>
+            </w:pPr>
+            <w:r>
+              <w:rPr>
+                <w:rFonts w:eastAsia="Times New Roman" w:cs="Times New Roman"/>
+                <w:color w:val="000000"/>
+                <w:szCs w:val="24"/>
+                <w:lang w:eastAsia="es-PE"/>
+              </w:rPr>
+              <w:t>Formulario de evaluación de riesgo</w:t>
+            </w:r>
+          </w:p>
+          <w:p>
+            <w:pPr>
+              <w:spacing w:after="0" w:line="240" w:lineRule="auto"/>
+              <w:jc w:val="both"/>
+              <w:rPr>
+                <w:rFonts w:eastAsia="Times New Roman" w:cs="Times New Roman"/>
+                <w:szCs w:val="24"/>
+                <w:lang w:eastAsia="es-PE"/>
+              </w:rPr>
+            </w:pPr>
+            <w:r>
+              <w:rPr>
+                <w:rFonts w:eastAsia="Times New Roman" w:cs="Times New Roman"/>
+                <w:color w:val="000000"/>
+                <w:szCs w:val="24"/>
+                <w:lang w:eastAsia="es-PE"/>
+              </w:rPr>
+              <w:t>Documento de evaluación económica</w:t>
             </w:r>
           </w:p>
         </w:tc>
       </w:tr>
       <w:tr>
+        <w:trPr>
+          <w:trHeight w:val="308"/>
+        </w:trPr>
         <w:tc>
           <w:tcPr>
             <w:tcW w:w="0" w:type="auto"/>
@@ -5743,6 +5810,7 @@
           <w:p>
             <w:pPr>
               <w:spacing w:after="0" w:line="240" w:lineRule="auto"/>
+              <w:jc w:val="both"/>
               <w:rPr>
                 <w:rFonts w:eastAsia="Times New Roman" w:cs="Times New Roman"/>
                 <w:szCs w:val="24"/>
@@ -5784,47 +5852,50 @@
           <w:p>
             <w:pPr>
               <w:spacing w:after="0" w:line="240" w:lineRule="auto"/>
-              <w:rPr>
-                <w:rFonts w:eastAsia="Times New Roman" w:cs="Times New Roman"/>
-                <w:szCs w:val="24"/>
-                <w:lang w:eastAsia="es-PE"/>
-              </w:rPr>
-            </w:pPr>
-            <w:r>
-              <w:rPr>
-                <w:rFonts w:eastAsia="Times New Roman" w:cs="Times New Roman"/>
-                <w:color w:val="000000"/>
-                <w:szCs w:val="24"/>
-                <w:lang w:eastAsia="es-PE"/>
-              </w:rPr>
-              <w:t>El tiempo de respuesta no debe de superar los 7 días hábiles.</w:t>
+              <w:jc w:val="both"/>
+              <w:rPr>
+                <w:rFonts w:eastAsia="Times New Roman" w:cs="Times New Roman"/>
+                <w:szCs w:val="24"/>
+                <w:lang w:eastAsia="es-PE"/>
+              </w:rPr>
+            </w:pPr>
+            <w:r>
+              <w:rPr>
+                <w:rFonts w:eastAsia="Times New Roman" w:cs="Times New Roman"/>
+                <w:color w:val="000000"/>
+                <w:szCs w:val="24"/>
+                <w:lang w:eastAsia="es-PE"/>
+              </w:rPr>
+              <w:t>Toda solicitud de cambio debe tener su impacto y riesgo.</w:t>
             </w:r>
           </w:p>
           <w:p>
             <w:pPr>
               <w:spacing w:after="0" w:line="240" w:lineRule="auto"/>
-              <w:rPr>
-                <w:rFonts w:eastAsia="Times New Roman" w:cs="Times New Roman"/>
-                <w:szCs w:val="24"/>
-                <w:lang w:eastAsia="es-PE"/>
-              </w:rPr>
-            </w:pPr>
-            <w:r>
-              <w:rPr>
-                <w:rFonts w:eastAsia="Times New Roman" w:cs="Times New Roman"/>
-                <w:color w:val="000000"/>
-                <w:szCs w:val="24"/>
-                <w:lang w:eastAsia="es-PE"/>
-              </w:rPr>
-              <w:t>Si se rechaza la solicitud de cambio, indicar el motivo.</w:t>
+              <w:jc w:val="both"/>
+              <w:rPr>
+                <w:rFonts w:eastAsia="Times New Roman" w:cs="Times New Roman"/>
+                <w:szCs w:val="24"/>
+                <w:lang w:eastAsia="es-PE"/>
+              </w:rPr>
+            </w:pPr>
+            <w:r>
+              <w:rPr>
+                <w:rFonts w:eastAsia="Times New Roman" w:cs="Times New Roman"/>
+                <w:color w:val="000000"/>
+                <w:szCs w:val="24"/>
+                <w:lang w:eastAsia="es-PE"/>
+              </w:rPr>
+              <w:t>Asignación de funciones y responsabilidades a cada colaborador para gestionar los riesgos identificados.</w:t>
             </w:r>
           </w:p>
         </w:tc>
       </w:tr>
     </w:tbl>
-    <w:p>
-      <w:pPr>
-        <w:spacing w:after="240" w:line="240" w:lineRule="auto"/>
+    <w:p/>
+    <w:p>
+      <w:pPr>
+        <w:spacing w:after="0" w:line="240" w:lineRule="auto"/>
         <w:rPr>
           <w:rFonts w:eastAsia="Times New Roman" w:cs="Times New Roman"/>
           <w:szCs w:val="24"/>
@@ -5866,6 +5937,7 @@
           </w:tcPr>
           <w:p>
             <w:pPr>
+              <w:jc w:val="both"/>
               <w:rPr>
                 <w:b/>
                 <w:lang w:eastAsia="es-PE"/>
@@ -5876,7 +5948,7 @@
                 <w:b/>
                 <w:lang w:eastAsia="es-PE"/>
               </w:rPr>
-              <w:t>Planificación de la solicitud de cambio</w:t>
+              <w:t>Aceptación de la solicitud de cambio</w:t>
             </w:r>
           </w:p>
         </w:tc>
@@ -5903,6 +5975,7 @@
           <w:p>
             <w:pPr>
               <w:spacing w:after="0" w:line="240" w:lineRule="auto"/>
+              <w:jc w:val="both"/>
               <w:rPr>
                 <w:rFonts w:eastAsia="Times New Roman" w:cs="Times New Roman"/>
                 <w:szCs w:val="24"/>
@@ -5918,6 +5991,7 @@
                 <w:szCs w:val="24"/>
                 <w:lang w:eastAsia="es-PE"/>
               </w:rPr>
+              <w:lastRenderedPageBreak/>
               <w:t>Actividades</w:t>
             </w:r>
           </w:p>
@@ -5944,39 +6018,61 @@
           <w:p>
             <w:pPr>
               <w:spacing w:after="0" w:line="240" w:lineRule="auto"/>
-              <w:rPr>
-                <w:rFonts w:eastAsia="Times New Roman" w:cs="Times New Roman"/>
-                <w:szCs w:val="24"/>
-                <w:lang w:eastAsia="es-PE"/>
-              </w:rPr>
-            </w:pPr>
-            <w:r>
-              <w:rPr>
-                <w:rFonts w:eastAsia="Times New Roman" w:cs="Times New Roman"/>
-                <w:color w:val="000000"/>
-                <w:szCs w:val="24"/>
-                <w:lang w:eastAsia="es-PE"/>
-              </w:rPr>
-              <w:t>Crear un plan para la ejecución de la solicitud de cambio</w:t>
+              <w:jc w:val="both"/>
+              <w:rPr>
+                <w:rFonts w:eastAsia="Times New Roman" w:cs="Times New Roman"/>
+                <w:szCs w:val="24"/>
+                <w:lang w:eastAsia="es-PE"/>
+              </w:rPr>
+            </w:pPr>
+            <w:r>
+              <w:rPr>
+                <w:rFonts w:eastAsia="Times New Roman" w:cs="Times New Roman"/>
+                <w:color w:val="000000"/>
+                <w:szCs w:val="24"/>
+                <w:lang w:eastAsia="es-PE"/>
+              </w:rPr>
+              <w:t>Clasificar las solicitudes de cambio urgentes</w:t>
             </w:r>
           </w:p>
           <w:p>
             <w:pPr>
               <w:spacing w:after="0" w:line="240" w:lineRule="auto"/>
-              <w:rPr>
-                <w:rFonts w:eastAsia="Times New Roman" w:cs="Times New Roman"/>
-                <w:szCs w:val="24"/>
-                <w:lang w:eastAsia="es-PE"/>
-              </w:rPr>
-            </w:pPr>
-            <w:r>
-              <w:rPr>
-                <w:rFonts w:eastAsia="Times New Roman" w:cs="Times New Roman"/>
-                <w:color w:val="000000"/>
-                <w:szCs w:val="24"/>
-                <w:lang w:eastAsia="es-PE"/>
-              </w:rPr>
-              <w:t>Agendar la ejecución de la solicitud de cambio</w:t>
+              <w:jc w:val="both"/>
+              <w:rPr>
+                <w:rFonts w:eastAsia="Times New Roman" w:cs="Times New Roman"/>
+                <w:szCs w:val="24"/>
+                <w:lang w:eastAsia="es-PE"/>
+              </w:rPr>
+            </w:pPr>
+            <w:r>
+              <w:rPr>
+                <w:rFonts w:eastAsia="Times New Roman" w:cs="Times New Roman"/>
+                <w:color w:val="000000"/>
+                <w:szCs w:val="24"/>
+                <w:lang w:eastAsia="es-PE"/>
+              </w:rPr>
+              <w:t>Aceptar o rechazar la solicitud de cambio</w:t>
+            </w:r>
+          </w:p>
+          <w:p>
+            <w:pPr>
+              <w:spacing w:after="0" w:line="240" w:lineRule="auto"/>
+              <w:jc w:val="both"/>
+              <w:rPr>
+                <w:rFonts w:eastAsia="Times New Roman" w:cs="Times New Roman"/>
+                <w:szCs w:val="24"/>
+                <w:lang w:eastAsia="es-PE"/>
+              </w:rPr>
+            </w:pPr>
+            <w:r>
+              <w:rPr>
+                <w:rFonts w:eastAsia="Times New Roman" w:cs="Times New Roman"/>
+                <w:color w:val="000000"/>
+                <w:szCs w:val="24"/>
+                <w:lang w:eastAsia="es-PE"/>
+              </w:rPr>
+              <w:t>Actualizar el estado de aceptación de la solicitud de cambio</w:t>
             </w:r>
           </w:p>
         </w:tc>
@@ -6003,6 +6099,7 @@
           <w:p>
             <w:pPr>
               <w:spacing w:after="0" w:line="240" w:lineRule="auto"/>
+              <w:jc w:val="both"/>
               <w:rPr>
                 <w:rFonts w:eastAsia="Times New Roman" w:cs="Times New Roman"/>
                 <w:szCs w:val="24"/>
@@ -6044,40 +6141,21 @@
           <w:p>
             <w:pPr>
               <w:spacing w:after="0" w:line="240" w:lineRule="auto"/>
-              <w:rPr>
-                <w:rFonts w:eastAsia="Times New Roman" w:cs="Times New Roman"/>
-                <w:szCs w:val="24"/>
-                <w:lang w:eastAsia="es-PE"/>
-              </w:rPr>
-            </w:pPr>
-            <w:r>
-              <w:rPr>
-                <w:rFonts w:eastAsia="Times New Roman" w:cs="Times New Roman"/>
-                <w:color w:val="000000"/>
-                <w:szCs w:val="24"/>
-                <w:lang w:eastAsia="es-PE"/>
-              </w:rPr>
-              <w:lastRenderedPageBreak/>
-              <w:t>Formulario de planificación de la solicitud de cambio.</w:t>
-            </w:r>
-          </w:p>
-          <w:p>
-            <w:pPr>
-              <w:spacing w:after="0" w:line="240" w:lineRule="auto"/>
-              <w:rPr>
-                <w:rFonts w:eastAsia="Times New Roman" w:cs="Times New Roman"/>
-                <w:szCs w:val="24"/>
-                <w:lang w:eastAsia="es-PE"/>
-              </w:rPr>
-            </w:pPr>
-            <w:r>
-              <w:rPr>
-                <w:rFonts w:eastAsia="Times New Roman" w:cs="Times New Roman"/>
-                <w:color w:val="000000"/>
-                <w:szCs w:val="24"/>
-                <w:lang w:eastAsia="es-PE"/>
-              </w:rPr>
-              <w:t>Cronograma de los cambios solicitados.</w:t>
+              <w:jc w:val="both"/>
+              <w:rPr>
+                <w:rFonts w:eastAsia="Times New Roman" w:cs="Times New Roman"/>
+                <w:szCs w:val="24"/>
+                <w:lang w:eastAsia="es-PE"/>
+              </w:rPr>
+            </w:pPr>
+            <w:r>
+              <w:rPr>
+                <w:rFonts w:eastAsia="Times New Roman" w:cs="Times New Roman"/>
+                <w:color w:val="000000"/>
+                <w:szCs w:val="24"/>
+                <w:lang w:eastAsia="es-PE"/>
+              </w:rPr>
+              <w:t>Formulario de aceptación de solicitud de cambio</w:t>
             </w:r>
           </w:p>
         </w:tc>
@@ -6104,6 +6182,7 @@
           <w:p>
             <w:pPr>
               <w:spacing w:after="0" w:line="240" w:lineRule="auto"/>
+              <w:jc w:val="both"/>
               <w:rPr>
                 <w:rFonts w:eastAsia="Times New Roman" w:cs="Times New Roman"/>
                 <w:szCs w:val="24"/>
@@ -6145,6 +6224,389 @@
           <w:p>
             <w:pPr>
               <w:spacing w:after="0" w:line="240" w:lineRule="auto"/>
+              <w:jc w:val="both"/>
+              <w:rPr>
+                <w:rFonts w:eastAsia="Times New Roman" w:cs="Times New Roman"/>
+                <w:szCs w:val="24"/>
+                <w:lang w:eastAsia="es-PE"/>
+              </w:rPr>
+            </w:pPr>
+            <w:r>
+              <w:rPr>
+                <w:rFonts w:eastAsia="Times New Roman" w:cs="Times New Roman"/>
+                <w:color w:val="000000"/>
+                <w:szCs w:val="24"/>
+                <w:lang w:eastAsia="es-PE"/>
+              </w:rPr>
+              <w:t>El tiempo de respuesta no debe de superar los 7 días hábiles.</w:t>
+            </w:r>
+          </w:p>
+          <w:p>
+            <w:pPr>
+              <w:spacing w:after="0" w:line="240" w:lineRule="auto"/>
+              <w:jc w:val="both"/>
+              <w:rPr>
+                <w:rFonts w:eastAsia="Times New Roman" w:cs="Times New Roman"/>
+                <w:szCs w:val="24"/>
+                <w:lang w:eastAsia="es-PE"/>
+              </w:rPr>
+            </w:pPr>
+            <w:r>
+              <w:rPr>
+                <w:rFonts w:eastAsia="Times New Roman" w:cs="Times New Roman"/>
+                <w:color w:val="000000"/>
+                <w:szCs w:val="24"/>
+                <w:lang w:eastAsia="es-PE"/>
+              </w:rPr>
+              <w:t>Si se rechaza la solicitud de cambio, indicar el motivo.</w:t>
+            </w:r>
+          </w:p>
+        </w:tc>
+      </w:tr>
+    </w:tbl>
+    <w:p>
+      <w:pPr>
+        <w:spacing w:after="240" w:line="240" w:lineRule="auto"/>
+        <w:jc w:val="both"/>
+        <w:rPr>
+          <w:rFonts w:eastAsia="Times New Roman" w:cs="Times New Roman"/>
+          <w:szCs w:val="24"/>
+          <w:lang w:eastAsia="es-PE"/>
+        </w:rPr>
+      </w:pPr>
+    </w:p>
+    <w:tbl>
+      <w:tblPr>
+        <w:tblW w:w="9026" w:type="dxa"/>
+        <w:tblCellMar>
+          <w:top w:w="15" w:type="dxa"/>
+          <w:left w:w="15" w:type="dxa"/>
+          <w:bottom w:w="15" w:type="dxa"/>
+          <w:right w:w="15" w:type="dxa"/>
+        </w:tblCellMar>
+        <w:tblLook w:val="04A0" w:firstRow="1" w:lastRow="0" w:firstColumn="1" w:lastColumn="0" w:noHBand="0" w:noVBand="1"/>
+      </w:tblPr>
+      <w:tblGrid>
+        <w:gridCol w:w="9026"/>
+      </w:tblGrid>
+      <w:tr>
+        <w:tc>
+          <w:tcPr>
+            <w:tcW w:w="0" w:type="auto"/>
+            <w:tcBorders>
+              <w:top w:val="single" w:sz="8" w:space="0" w:color="000000"/>
+              <w:left w:val="single" w:sz="8" w:space="0" w:color="000000"/>
+              <w:bottom w:val="single" w:sz="8" w:space="0" w:color="000000"/>
+              <w:right w:val="single" w:sz="8" w:space="0" w:color="000000"/>
+            </w:tcBorders>
+            <w:tcMar>
+              <w:top w:w="100" w:type="dxa"/>
+              <w:left w:w="100" w:type="dxa"/>
+              <w:bottom w:w="100" w:type="dxa"/>
+              <w:right w:w="100" w:type="dxa"/>
+            </w:tcMar>
+            <w:hideMark/>
+          </w:tcPr>
+          <w:p>
+            <w:pPr>
+              <w:jc w:val="both"/>
+              <w:rPr>
+                <w:b/>
+                <w:lang w:eastAsia="es-PE"/>
+              </w:rPr>
+            </w:pPr>
+            <w:r>
+              <w:rPr>
+                <w:b/>
+                <w:lang w:eastAsia="es-PE"/>
+              </w:rPr>
+              <w:t>Planificación de la solicitud de cambio</w:t>
+            </w:r>
+          </w:p>
+        </w:tc>
+      </w:tr>
+      <w:tr>
+        <w:tc>
+          <w:tcPr>
+            <w:tcW w:w="0" w:type="auto"/>
+            <w:tcBorders>
+              <w:top w:val="single" w:sz="8" w:space="0" w:color="000000"/>
+              <w:left w:val="single" w:sz="8" w:space="0" w:color="000000"/>
+              <w:bottom w:val="single" w:sz="8" w:space="0" w:color="000000"/>
+              <w:right w:val="single" w:sz="8" w:space="0" w:color="000000"/>
+            </w:tcBorders>
+            <w:shd w:val="clear" w:color="auto" w:fill="CCCCCC"/>
+            <w:tcMar>
+              <w:top w:w="100" w:type="dxa"/>
+              <w:left w:w="100" w:type="dxa"/>
+              <w:bottom w:w="100" w:type="dxa"/>
+              <w:right w:w="100" w:type="dxa"/>
+            </w:tcMar>
+            <w:hideMark/>
+          </w:tcPr>
+          <w:p>
+            <w:pPr>
+              <w:spacing w:after="0" w:line="240" w:lineRule="auto"/>
+              <w:jc w:val="both"/>
+              <w:rPr>
+                <w:rFonts w:eastAsia="Times New Roman" w:cs="Times New Roman"/>
+                <w:szCs w:val="24"/>
+                <w:lang w:eastAsia="es-PE"/>
+              </w:rPr>
+            </w:pPr>
+            <w:r>
+              <w:rPr>
+                <w:rFonts w:eastAsia="Times New Roman" w:cs="Times New Roman"/>
+                <w:b/>
+                <w:bCs/>
+                <w:color w:val="000000"/>
+                <w:szCs w:val="24"/>
+                <w:lang w:eastAsia="es-PE"/>
+              </w:rPr>
+              <w:t>Actividades</w:t>
+            </w:r>
+          </w:p>
+        </w:tc>
+      </w:tr>
+      <w:tr>
+        <w:tc>
+          <w:tcPr>
+            <w:tcW w:w="0" w:type="auto"/>
+            <w:tcBorders>
+              <w:top w:val="single" w:sz="8" w:space="0" w:color="000000"/>
+              <w:left w:val="single" w:sz="8" w:space="0" w:color="000000"/>
+              <w:bottom w:val="single" w:sz="8" w:space="0" w:color="000000"/>
+              <w:right w:val="single" w:sz="8" w:space="0" w:color="000000"/>
+            </w:tcBorders>
+            <w:tcMar>
+              <w:top w:w="100" w:type="dxa"/>
+              <w:left w:w="100" w:type="dxa"/>
+              <w:bottom w:w="100" w:type="dxa"/>
+              <w:right w:w="100" w:type="dxa"/>
+            </w:tcMar>
+            <w:hideMark/>
+          </w:tcPr>
+          <w:p>
+            <w:pPr>
+              <w:spacing w:after="0" w:line="240" w:lineRule="auto"/>
+              <w:jc w:val="both"/>
+              <w:rPr>
+                <w:rFonts w:eastAsia="Times New Roman" w:cs="Times New Roman"/>
+                <w:szCs w:val="24"/>
+                <w:lang w:eastAsia="es-PE"/>
+              </w:rPr>
+            </w:pPr>
+            <w:r>
+              <w:rPr>
+                <w:rFonts w:eastAsia="Times New Roman" w:cs="Times New Roman"/>
+                <w:color w:val="000000"/>
+                <w:szCs w:val="24"/>
+                <w:lang w:eastAsia="es-PE"/>
+              </w:rPr>
+              <w:t>Crear un plan para la ejecución de la</w:t>
+            </w:r>
+            <w:bookmarkStart w:id="10" w:name="_GoBack"/>
+            <w:bookmarkEnd w:id="10"/>
+            <w:r>
+              <w:rPr>
+                <w:rFonts w:eastAsia="Times New Roman" w:cs="Times New Roman"/>
+                <w:color w:val="000000"/>
+                <w:szCs w:val="24"/>
+                <w:lang w:eastAsia="es-PE"/>
+              </w:rPr>
+              <w:t xml:space="preserve"> solicitud de cambio</w:t>
+            </w:r>
+          </w:p>
+          <w:p>
+            <w:pPr>
+              <w:spacing w:after="0" w:line="240" w:lineRule="auto"/>
+              <w:jc w:val="both"/>
+              <w:rPr>
+                <w:rFonts w:eastAsia="Times New Roman" w:cs="Times New Roman"/>
+                <w:szCs w:val="24"/>
+                <w:lang w:eastAsia="es-PE"/>
+              </w:rPr>
+            </w:pPr>
+            <w:r>
+              <w:rPr>
+                <w:rFonts w:eastAsia="Times New Roman" w:cs="Times New Roman"/>
+                <w:color w:val="000000"/>
+                <w:szCs w:val="24"/>
+                <w:lang w:eastAsia="es-PE"/>
+              </w:rPr>
+              <w:t>Agendar la ejecución de la solicitud de cambio</w:t>
+            </w:r>
+          </w:p>
+        </w:tc>
+      </w:tr>
+      <w:tr>
+        <w:tc>
+          <w:tcPr>
+            <w:tcW w:w="0" w:type="auto"/>
+            <w:tcBorders>
+              <w:top w:val="single" w:sz="8" w:space="0" w:color="000000"/>
+              <w:left w:val="single" w:sz="8" w:space="0" w:color="000000"/>
+              <w:bottom w:val="single" w:sz="8" w:space="0" w:color="000000"/>
+              <w:right w:val="single" w:sz="8" w:space="0" w:color="000000"/>
+            </w:tcBorders>
+            <w:shd w:val="clear" w:color="auto" w:fill="D9D9D9"/>
+            <w:tcMar>
+              <w:top w:w="100" w:type="dxa"/>
+              <w:left w:w="100" w:type="dxa"/>
+              <w:bottom w:w="100" w:type="dxa"/>
+              <w:right w:w="100" w:type="dxa"/>
+            </w:tcMar>
+            <w:hideMark/>
+          </w:tcPr>
+          <w:p>
+            <w:pPr>
+              <w:spacing w:after="0" w:line="240" w:lineRule="auto"/>
+              <w:jc w:val="both"/>
+              <w:rPr>
+                <w:rFonts w:eastAsia="Times New Roman" w:cs="Times New Roman"/>
+                <w:szCs w:val="24"/>
+                <w:lang w:eastAsia="es-PE"/>
+              </w:rPr>
+            </w:pPr>
+            <w:r>
+              <w:rPr>
+                <w:rFonts w:eastAsia="Times New Roman" w:cs="Times New Roman"/>
+                <w:b/>
+                <w:bCs/>
+                <w:color w:val="000000"/>
+                <w:szCs w:val="24"/>
+                <w:lang w:eastAsia="es-PE"/>
+              </w:rPr>
+              <w:t>Documentación</w:t>
+            </w:r>
+          </w:p>
+        </w:tc>
+      </w:tr>
+      <w:tr>
+        <w:tc>
+          <w:tcPr>
+            <w:tcW w:w="0" w:type="auto"/>
+            <w:tcBorders>
+              <w:top w:val="single" w:sz="8" w:space="0" w:color="000000"/>
+              <w:left w:val="single" w:sz="8" w:space="0" w:color="000000"/>
+              <w:bottom w:val="single" w:sz="8" w:space="0" w:color="000000"/>
+              <w:right w:val="single" w:sz="8" w:space="0" w:color="000000"/>
+            </w:tcBorders>
+            <w:tcMar>
+              <w:top w:w="100" w:type="dxa"/>
+              <w:left w:w="100" w:type="dxa"/>
+              <w:bottom w:w="100" w:type="dxa"/>
+              <w:right w:w="100" w:type="dxa"/>
+            </w:tcMar>
+            <w:hideMark/>
+          </w:tcPr>
+          <w:p>
+            <w:pPr>
+              <w:spacing w:after="0" w:line="240" w:lineRule="auto"/>
+              <w:jc w:val="both"/>
+              <w:rPr>
+                <w:rFonts w:eastAsia="Times New Roman" w:cs="Times New Roman"/>
+                <w:szCs w:val="24"/>
+                <w:lang w:eastAsia="es-PE"/>
+              </w:rPr>
+            </w:pPr>
+            <w:r>
+              <w:rPr>
+                <w:rFonts w:eastAsia="Times New Roman" w:cs="Times New Roman"/>
+                <w:color w:val="000000"/>
+                <w:szCs w:val="24"/>
+                <w:lang w:eastAsia="es-PE"/>
+              </w:rPr>
+              <w:t>Formulario de planificación de la solicitud de cambio.</w:t>
+            </w:r>
+          </w:p>
+          <w:p>
+            <w:pPr>
+              <w:spacing w:after="0" w:line="240" w:lineRule="auto"/>
+              <w:jc w:val="both"/>
+              <w:rPr>
+                <w:rFonts w:eastAsia="Times New Roman" w:cs="Times New Roman"/>
+                <w:szCs w:val="24"/>
+                <w:lang w:eastAsia="es-PE"/>
+              </w:rPr>
+            </w:pPr>
+            <w:r>
+              <w:rPr>
+                <w:rFonts w:eastAsia="Times New Roman" w:cs="Times New Roman"/>
+                <w:color w:val="000000"/>
+                <w:szCs w:val="24"/>
+                <w:lang w:eastAsia="es-PE"/>
+              </w:rPr>
+              <w:t>Cronograma de los cambios solicitados.</w:t>
+            </w:r>
+          </w:p>
+        </w:tc>
+      </w:tr>
+      <w:tr>
+        <w:tc>
+          <w:tcPr>
+            <w:tcW w:w="0" w:type="auto"/>
+            <w:tcBorders>
+              <w:top w:val="single" w:sz="8" w:space="0" w:color="000000"/>
+              <w:left w:val="single" w:sz="8" w:space="0" w:color="000000"/>
+              <w:bottom w:val="single" w:sz="8" w:space="0" w:color="000000"/>
+              <w:right w:val="single" w:sz="8" w:space="0" w:color="000000"/>
+            </w:tcBorders>
+            <w:shd w:val="clear" w:color="auto" w:fill="D9D9D9"/>
+            <w:tcMar>
+              <w:top w:w="100" w:type="dxa"/>
+              <w:left w:w="100" w:type="dxa"/>
+              <w:bottom w:w="100" w:type="dxa"/>
+              <w:right w:w="100" w:type="dxa"/>
+            </w:tcMar>
+            <w:hideMark/>
+          </w:tcPr>
+          <w:p>
+            <w:pPr>
+              <w:spacing w:after="0" w:line="240" w:lineRule="auto"/>
+              <w:jc w:val="both"/>
+              <w:rPr>
+                <w:rFonts w:eastAsia="Times New Roman" w:cs="Times New Roman"/>
+                <w:szCs w:val="24"/>
+                <w:lang w:eastAsia="es-PE"/>
+              </w:rPr>
+            </w:pPr>
+            <w:r>
+              <w:rPr>
+                <w:rFonts w:eastAsia="Times New Roman" w:cs="Times New Roman"/>
+                <w:b/>
+                <w:bCs/>
+                <w:color w:val="000000"/>
+                <w:szCs w:val="24"/>
+                <w:lang w:eastAsia="es-PE"/>
+              </w:rPr>
+              <w:t>Políticas</w:t>
+            </w:r>
+          </w:p>
+        </w:tc>
+      </w:tr>
+      <w:tr>
+        <w:tc>
+          <w:tcPr>
+            <w:tcW w:w="0" w:type="auto"/>
+            <w:tcBorders>
+              <w:top w:val="single" w:sz="8" w:space="0" w:color="000000"/>
+              <w:left w:val="single" w:sz="8" w:space="0" w:color="000000"/>
+              <w:bottom w:val="single" w:sz="8" w:space="0" w:color="000000"/>
+              <w:right w:val="single" w:sz="8" w:space="0" w:color="000000"/>
+            </w:tcBorders>
+            <w:tcMar>
+              <w:top w:w="100" w:type="dxa"/>
+              <w:left w:w="100" w:type="dxa"/>
+              <w:bottom w:w="100" w:type="dxa"/>
+              <w:right w:w="100" w:type="dxa"/>
+            </w:tcMar>
+            <w:hideMark/>
+          </w:tcPr>
+          <w:p>
+            <w:pPr>
+              <w:spacing w:after="0" w:line="240" w:lineRule="auto"/>
+              <w:jc w:val="both"/>
               <w:rPr>
                 <w:rFonts w:eastAsia="Times New Roman" w:cs="Times New Roman"/>
                 <w:szCs w:val="24"/>
@@ -6173,6 +6635,7 @@
           <w:p>
             <w:pPr>
               <w:spacing w:after="0" w:line="240" w:lineRule="auto"/>
+              <w:jc w:val="both"/>
               <w:rPr>
                 <w:rFonts w:eastAsia="Times New Roman" w:cs="Times New Roman"/>
                 <w:szCs w:val="24"/>
@@ -7476,6 +7939,17 @@
       <w:lang w:eastAsia="es-PE"/>
     </w:rPr>
   </w:style>
+  <w:style w:type="paragraph" w:styleId="Prrafodelista">
+    <w:name w:val="List Paragraph"/>
+    <w:basedOn w:val="Normal"/>
+    <w:uiPriority w:val="34"/>
+    <w:qFormat/>
+    <w:rsid w:val="00EA357D"/>
+    <w:pPr>
+      <w:ind w:left="720"/>
+      <w:contextualSpacing/>
+    </w:pPr>
+  </w:style>
 </w:styles>
 </file>
 
@@ -7745,7 +8219,7 @@
 </file>
 
 <file path=customXml/itemProps1.xml><?xml version="1.0" encoding="utf-8"?>
-<ds:datastoreItem xmlns:ds="http://schemas.openxmlformats.org/officeDocument/2006/customXml" ds:itemID="{6F38AEDC-CC9A-42BF-AB6D-5CAD06A9A4E9}">
+<ds:datastoreItem xmlns:ds="http://schemas.openxmlformats.org/officeDocument/2006/customXml" ds:itemID="{A806B932-088B-41AB-821A-F9CEE4A03C3F}">
   <ds:schemaRefs>
     <ds:schemaRef ds:uri="http://schemas.openxmlformats.org/officeDocument/2006/bibliography"/>
   </ds:schemaRefs>

</xml_diff>

<commit_message>
Revert "Tipos de prioridad"
This reverts commit 6dc2e02c26dce462389cf3cabc21d3b04635432b.
</commit_message>
<xml_diff>
--- a/documentos/PMC.docx
+++ b/documentos/PMC.docx
@@ -728,6 +728,8 @@
             </w:rPr>
           </w:pPr>
         </w:p>
+        <w:bookmarkStart w:id="0" w:name="_GoBack"/>
+        <w:bookmarkEnd w:id="0"/>
         <w:p>
           <w:pPr>
             <w:pStyle w:val="TDC2"/>
@@ -1627,7 +1629,7 @@
           <w:lang w:eastAsia="es-PE"/>
         </w:rPr>
       </w:pPr>
-      <w:bookmarkStart w:id="0" w:name="_Toc531385465"/>
+      <w:bookmarkStart w:id="1" w:name="_Toc531385465"/>
       <w:r>
         <w:rPr>
           <w:rFonts w:eastAsia="Times New Roman"/>
@@ -1636,7 +1638,7 @@
         <w:lastRenderedPageBreak/>
         <w:t>INTRODUCCIÓN</w:t>
       </w:r>
-      <w:bookmarkEnd w:id="0"/>
+      <w:bookmarkEnd w:id="1"/>
     </w:p>
     <w:p>
       <w:pPr>
@@ -1646,7 +1648,7 @@
           <w:lang w:eastAsia="es-PE"/>
         </w:rPr>
       </w:pPr>
-      <w:bookmarkStart w:id="1" w:name="_Toc531385466"/>
+      <w:bookmarkStart w:id="2" w:name="_Toc531385466"/>
       <w:r>
         <w:rPr>
           <w:rFonts w:eastAsia="Times New Roman"/>
@@ -1654,7 +1656,7 @@
         </w:rPr>
         <w:t>Propósito</w:t>
       </w:r>
-      <w:bookmarkEnd w:id="1"/>
+      <w:bookmarkEnd w:id="2"/>
     </w:p>
     <w:p>
       <w:pPr>
@@ -1684,7 +1686,7 @@
           <w:lang w:eastAsia="es-PE"/>
         </w:rPr>
       </w:pPr>
-      <w:bookmarkStart w:id="2" w:name="_Toc531385467"/>
+      <w:bookmarkStart w:id="3" w:name="_Toc531385467"/>
       <w:r>
         <w:rPr>
           <w:rFonts w:eastAsia="Times New Roman"/>
@@ -1692,7 +1694,7 @@
         </w:rPr>
         <w:t>Alcance</w:t>
       </w:r>
-      <w:bookmarkEnd w:id="2"/>
+      <w:bookmarkEnd w:id="3"/>
     </w:p>
     <w:p>
       <w:pPr>
@@ -1722,7 +1724,7 @@
           <w:lang w:eastAsia="es-PE"/>
         </w:rPr>
       </w:pPr>
-      <w:bookmarkStart w:id="3" w:name="_Toc531385468"/>
+      <w:bookmarkStart w:id="4" w:name="_Toc531385468"/>
       <w:r>
         <w:rPr>
           <w:rFonts w:eastAsia="Times New Roman"/>
@@ -1730,7 +1732,7 @@
         </w:rPr>
         <w:t>Definiciones</w:t>
       </w:r>
-      <w:bookmarkEnd w:id="3"/>
+      <w:bookmarkEnd w:id="4"/>
     </w:p>
     <w:p>
       <w:pPr>
@@ -2158,7 +2160,7 @@
       <w:pPr>
         <w:pStyle w:val="Ttulo2"/>
       </w:pPr>
-      <w:bookmarkStart w:id="4" w:name="_Toc531385469"/>
+      <w:bookmarkStart w:id="5" w:name="_Toc531385469"/>
       <w:r>
         <w:lastRenderedPageBreak/>
         <w:t>1</w:t>
@@ -2171,7 +2173,7 @@
           <w:tab/>
           <w:t>Formato de Solicitud de Cambios</w:t>
         </w:r>
-        <w:bookmarkEnd w:id="4"/>
+        <w:bookmarkEnd w:id="5"/>
       </w:hyperlink>
     </w:p>
     <w:p>
@@ -3048,7 +3050,7 @@
       <w:pPr>
         <w:pStyle w:val="Ttulo2"/>
       </w:pPr>
-      <w:bookmarkStart w:id="5" w:name="_Toc531385470"/>
+      <w:bookmarkStart w:id="6" w:name="_Toc531385470"/>
       <w:r>
         <w:t>2</w:t>
       </w:r>
@@ -3074,7 +3076,7 @@
         </w:rPr>
         <w:t>Proceso de Gestión de Cambios</w:t>
       </w:r>
-      <w:bookmarkEnd w:id="5"/>
+      <w:bookmarkEnd w:id="6"/>
       <w:r>
         <w:rPr>
           <w:rStyle w:val="apple-tab-span"/>
@@ -3342,7 +3344,7 @@
       <w:pPr>
         <w:pStyle w:val="Ttulo2"/>
       </w:pPr>
-      <w:bookmarkStart w:id="6" w:name="_Toc531385471"/>
+      <w:bookmarkStart w:id="7" w:name="_Toc531385471"/>
       <w:r>
         <w:t>3.</w:t>
       </w:r>
@@ -3355,7 +3357,7 @@
       <w:r>
         <w:t>Lista de Roles</w:t>
       </w:r>
-      <w:bookmarkEnd w:id="6"/>
+      <w:bookmarkEnd w:id="7"/>
     </w:p>
     <w:p>
       <w:r>
@@ -3366,7 +3368,7 @@
       <w:pPr>
         <w:pStyle w:val="Ttulo2"/>
       </w:pPr>
-      <w:bookmarkStart w:id="7" w:name="_Toc531385472"/>
+      <w:bookmarkStart w:id="8" w:name="_Toc531385472"/>
       <w:r>
         <w:t>4.</w:t>
       </w:r>
@@ -3379,7 +3381,7 @@
       <w:r>
         <w:t>Lista de Tablas</w:t>
       </w:r>
-      <w:bookmarkEnd w:id="7"/>
+      <w:bookmarkEnd w:id="8"/>
     </w:p>
     <w:p>
       <w:pPr>
@@ -4318,10 +4320,7 @@
         </w:tc>
       </w:tr>
     </w:tbl>
-    <w:p>
-      <w:bookmarkStart w:id="8" w:name="_GoBack"/>
-      <w:bookmarkEnd w:id="8"/>
-    </w:p>
+    <w:p/>
     <w:p>
       <w:pPr>
         <w:pStyle w:val="Ttulo4"/>
@@ -9131,7 +9130,7 @@
 </file>
 
 <file path=customXml/itemProps1.xml><?xml version="1.0" encoding="utf-8"?>
-<ds:datastoreItem xmlns:ds="http://schemas.openxmlformats.org/officeDocument/2006/customXml" ds:itemID="{85CB0E1D-7F6A-4B58-BA64-235858F67A19}">
+<ds:datastoreItem xmlns:ds="http://schemas.openxmlformats.org/officeDocument/2006/customXml" ds:itemID="{83BE892D-CB24-4348-9DE1-CB98AB564A25}">
   <ds:schemaRefs>
     <ds:schemaRef ds:uri="http://schemas.openxmlformats.org/officeDocument/2006/bibliography"/>
   </ds:schemaRefs>

</xml_diff>

<commit_message>
Recibir y analizar la solicitud de cambio
</commit_message>
<xml_diff>
--- a/documentos/PMC.docx
+++ b/documentos/PMC.docx
@@ -4325,8 +4325,6 @@
               </w:rPr>
               <w:t>D</w:t>
             </w:r>
-            <w:bookmarkStart w:id="8" w:name="_GoBack"/>
-            <w:bookmarkEnd w:id="8"/>
           </w:p>
         </w:tc>
       </w:tr>
@@ -5461,7 +5459,7 @@
       <w:pPr>
         <w:pStyle w:val="Ttulo2"/>
       </w:pPr>
-      <w:bookmarkStart w:id="9" w:name="_Toc531384902"/>
+      <w:bookmarkStart w:id="8" w:name="_Toc531384902"/>
       <w:r>
         <w:rPr>
           <w:rFonts w:eastAsia="Times New Roman"/>
@@ -5495,7 +5493,7 @@
       <w:r>
         <w:t>Comité de control de cambios</w:t>
       </w:r>
-      <w:bookmarkEnd w:id="9"/>
+      <w:bookmarkEnd w:id="8"/>
     </w:p>
     <w:p>
       <w:pPr>
@@ -6283,6 +6281,8 @@
               </w:rPr>
               <w:t>Políticas</w:t>
             </w:r>
+            <w:bookmarkStart w:id="9" w:name="_GoBack"/>
+            <w:bookmarkEnd w:id="9"/>
           </w:p>
         </w:tc>
       </w:tr>
@@ -6370,7 +6370,7 @@
         <w:pStyle w:val="Ttulo2"/>
         <w:numPr>
           <w:ilvl w:val="0"/>
-          <w:numId w:val="5"/>
+          <w:numId w:val="6"/>
         </w:numPr>
         <w:rPr>
           <w:rStyle w:val="Hipervnculo"/>
@@ -6435,7 +6435,47 @@
           <w:p>
             <w:pPr>
               <w:spacing w:after="0" w:line="240" w:lineRule="auto"/>
-              <w:jc w:val="both"/>
+              <w:rPr>
+                <w:rFonts w:eastAsia="Times New Roman" w:cs="Times New Roman"/>
+                <w:szCs w:val="24"/>
+                <w:lang w:eastAsia="es-PE"/>
+              </w:rPr>
+            </w:pPr>
+            <w:r>
+              <w:rPr>
+                <w:rFonts w:eastAsia="Times New Roman" w:cs="Times New Roman"/>
+                <w:b/>
+                <w:color w:val="000000"/>
+                <w:szCs w:val="24"/>
+                <w:lang w:eastAsia="es-PE"/>
+              </w:rPr>
+              <w:t>Recibir y analizar la solicitud del cambio</w:t>
+            </w:r>
+          </w:p>
+        </w:tc>
+      </w:tr>
+      <w:tr>
+        <w:tc>
+          <w:tcPr>
+            <w:tcW w:w="0" w:type="auto"/>
+            <w:tcBorders>
+              <w:top w:val="single" w:sz="8" w:space="0" w:color="000000"/>
+              <w:left w:val="single" w:sz="8" w:space="0" w:color="000000"/>
+              <w:bottom w:val="single" w:sz="8" w:space="0" w:color="000000"/>
+              <w:right w:val="single" w:sz="8" w:space="0" w:color="000000"/>
+            </w:tcBorders>
+            <w:shd w:val="clear" w:color="auto" w:fill="CCCCCC"/>
+            <w:tcMar>
+              <w:top w:w="100" w:type="dxa"/>
+              <w:left w:w="100" w:type="dxa"/>
+              <w:bottom w:w="100" w:type="dxa"/>
+              <w:right w:w="100" w:type="dxa"/>
+            </w:tcMar>
+            <w:hideMark/>
+          </w:tcPr>
+          <w:p>
+            <w:pPr>
+              <w:spacing w:after="0" w:line="240" w:lineRule="auto"/>
               <w:rPr>
                 <w:rFonts w:eastAsia="Times New Roman" w:cs="Times New Roman"/>
                 <w:szCs w:val="24"/>
@@ -6451,7 +6491,7 @@
                 <w:szCs w:val="24"/>
                 <w:lang w:eastAsia="es-PE"/>
               </w:rPr>
-              <w:t>Evaluar el impacto y riesgo</w:t>
+              <w:t>Actividades</w:t>
             </w:r>
           </w:p>
         </w:tc>
@@ -6466,19 +6506,114 @@
               <w:bottom w:val="single" w:sz="8" w:space="0" w:color="000000"/>
               <w:right w:val="single" w:sz="8" w:space="0" w:color="000000"/>
             </w:tcBorders>
-            <w:shd w:val="clear" w:color="auto" w:fill="CCCCCC"/>
-            <w:tcMar>
-              <w:top w:w="100" w:type="dxa"/>
-              <w:left w:w="100" w:type="dxa"/>
-              <w:bottom w:w="100" w:type="dxa"/>
-              <w:right w:w="100" w:type="dxa"/>
-            </w:tcMar>
-            <w:hideMark/>
-          </w:tcPr>
-          <w:p>
-            <w:pPr>
-              <w:spacing w:after="0" w:line="240" w:lineRule="auto"/>
-              <w:jc w:val="both"/>
+            <w:tcMar>
+              <w:top w:w="100" w:type="dxa"/>
+              <w:left w:w="100" w:type="dxa"/>
+              <w:bottom w:w="100" w:type="dxa"/>
+              <w:right w:w="100" w:type="dxa"/>
+            </w:tcMar>
+            <w:hideMark/>
+          </w:tcPr>
+          <w:p>
+            <w:pPr>
+              <w:spacing w:after="0" w:line="240" w:lineRule="auto"/>
+              <w:rPr>
+                <w:rFonts w:eastAsia="Times New Roman" w:cs="Times New Roman"/>
+                <w:szCs w:val="24"/>
+                <w:lang w:eastAsia="es-PE"/>
+              </w:rPr>
+            </w:pPr>
+            <w:r>
+              <w:rPr>
+                <w:rFonts w:eastAsia="Times New Roman" w:cs="Times New Roman"/>
+                <w:color w:val="000000"/>
+                <w:szCs w:val="24"/>
+                <w:lang w:eastAsia="es-PE"/>
+              </w:rPr>
+              <w:t>Recibir la solicitud de cambio</w:t>
+            </w:r>
+          </w:p>
+          <w:p>
+            <w:pPr>
+              <w:spacing w:after="0" w:line="240" w:lineRule="auto"/>
+              <w:rPr>
+                <w:rFonts w:eastAsia="Times New Roman" w:cs="Times New Roman"/>
+                <w:szCs w:val="24"/>
+                <w:lang w:eastAsia="es-PE"/>
+              </w:rPr>
+            </w:pPr>
+            <w:r>
+              <w:rPr>
+                <w:rFonts w:eastAsia="Times New Roman" w:cs="Times New Roman"/>
+                <w:color w:val="000000"/>
+                <w:szCs w:val="24"/>
+                <w:lang w:eastAsia="es-PE"/>
+              </w:rPr>
+              <w:t>Estimar el precio del cambio</w:t>
+            </w:r>
+          </w:p>
+          <w:p>
+            <w:pPr>
+              <w:spacing w:after="0" w:line="240" w:lineRule="auto"/>
+              <w:rPr>
+                <w:rFonts w:eastAsia="Times New Roman" w:cs="Times New Roman"/>
+                <w:szCs w:val="24"/>
+                <w:lang w:eastAsia="es-PE"/>
+              </w:rPr>
+            </w:pPr>
+            <w:r>
+              <w:rPr>
+                <w:rFonts w:eastAsia="Times New Roman" w:cs="Times New Roman"/>
+                <w:color w:val="000000"/>
+                <w:szCs w:val="24"/>
+                <w:lang w:eastAsia="es-PE"/>
+              </w:rPr>
+              <w:t>Analizar los requisitos del cambio</w:t>
+            </w:r>
+          </w:p>
+          <w:p>
+            <w:pPr>
+              <w:spacing w:after="0" w:line="240" w:lineRule="auto"/>
+              <w:rPr>
+                <w:rFonts w:eastAsia="Times New Roman" w:cs="Times New Roman"/>
+                <w:szCs w:val="24"/>
+                <w:lang w:eastAsia="es-PE"/>
+              </w:rPr>
+            </w:pPr>
+            <w:r>
+              <w:rPr>
+                <w:rFonts w:eastAsia="Times New Roman" w:cs="Times New Roman"/>
+                <w:color w:val="000000"/>
+                <w:szCs w:val="24"/>
+                <w:lang w:eastAsia="es-PE"/>
+              </w:rPr>
+              <w:t>Identificar los requisitos que son dependientes de otros</w:t>
+            </w:r>
+          </w:p>
+        </w:tc>
+      </w:tr>
+      <w:tr>
+        <w:tc>
+          <w:tcPr>
+            <w:tcW w:w="0" w:type="auto"/>
+            <w:tcBorders>
+              <w:top w:val="single" w:sz="8" w:space="0" w:color="000000"/>
+              <w:left w:val="single" w:sz="8" w:space="0" w:color="000000"/>
+              <w:bottom w:val="single" w:sz="8" w:space="0" w:color="000000"/>
+              <w:right w:val="single" w:sz="8" w:space="0" w:color="000000"/>
+            </w:tcBorders>
+            <w:shd w:val="clear" w:color="auto" w:fill="D9D9D9"/>
+            <w:tcMar>
+              <w:top w:w="100" w:type="dxa"/>
+              <w:left w:w="100" w:type="dxa"/>
+              <w:bottom w:w="100" w:type="dxa"/>
+              <w:right w:w="100" w:type="dxa"/>
+            </w:tcMar>
+            <w:hideMark/>
+          </w:tcPr>
+          <w:p>
+            <w:pPr>
+              <w:spacing w:after="0" w:line="240" w:lineRule="auto"/>
               <w:rPr>
                 <w:rFonts w:eastAsia="Times New Roman" w:cs="Times New Roman"/>
                 <w:szCs w:val="24"/>
@@ -6494,7 +6629,7 @@
                 <w:szCs w:val="24"/>
                 <w:lang w:eastAsia="es-PE"/>
               </w:rPr>
-              <w:t>Actividades</w:t>
+              <w:t>Documentación</w:t>
             </w:r>
           </w:p>
         </w:tc>
@@ -6520,81 +6655,21 @@
           <w:p>
             <w:pPr>
               <w:spacing w:after="0" w:line="240" w:lineRule="auto"/>
-              <w:jc w:val="both"/>
-              <w:rPr>
-                <w:rFonts w:eastAsia="Times New Roman" w:cs="Times New Roman"/>
-                <w:szCs w:val="24"/>
-                <w:lang w:eastAsia="es-PE"/>
-              </w:rPr>
-            </w:pPr>
-            <w:r>
-              <w:rPr>
-                <w:rFonts w:eastAsia="Times New Roman" w:cs="Times New Roman"/>
-                <w:color w:val="000000"/>
-                <w:szCs w:val="24"/>
-                <w:lang w:eastAsia="es-PE"/>
-              </w:rPr>
-              <w:t xml:space="preserve">Evaluar el impacto </w:t>
-            </w:r>
-          </w:p>
-          <w:p>
-            <w:pPr>
-              <w:spacing w:after="0" w:line="240" w:lineRule="auto"/>
-              <w:jc w:val="both"/>
-              <w:rPr>
-                <w:rFonts w:eastAsia="Times New Roman" w:cs="Times New Roman"/>
-                <w:szCs w:val="24"/>
-                <w:lang w:eastAsia="es-PE"/>
-              </w:rPr>
-            </w:pPr>
-            <w:r>
-              <w:rPr>
-                <w:rFonts w:eastAsia="Times New Roman" w:cs="Times New Roman"/>
-                <w:color w:val="000000"/>
-                <w:szCs w:val="24"/>
-                <w:lang w:eastAsia="es-PE"/>
-              </w:rPr>
-              <w:t>Evaluar el riesgo</w:t>
-            </w:r>
-          </w:p>
-          <w:p>
-            <w:pPr>
-              <w:spacing w:after="0" w:line="240" w:lineRule="auto"/>
-              <w:jc w:val="both"/>
-              <w:rPr>
-                <w:rFonts w:eastAsia="Times New Roman" w:cs="Times New Roman"/>
-                <w:szCs w:val="24"/>
-                <w:lang w:eastAsia="es-PE"/>
-              </w:rPr>
-            </w:pPr>
-            <w:r>
-              <w:rPr>
-                <w:rFonts w:eastAsia="Times New Roman" w:cs="Times New Roman"/>
-                <w:color w:val="000000"/>
-                <w:szCs w:val="24"/>
-                <w:lang w:eastAsia="es-PE"/>
-              </w:rPr>
-              <w:t>Estimar el esfuerzo por solicitud de cambio</w:t>
-            </w:r>
-          </w:p>
-          <w:p>
-            <w:pPr>
-              <w:spacing w:after="0" w:line="240" w:lineRule="auto"/>
-              <w:jc w:val="both"/>
-              <w:rPr>
-                <w:rFonts w:eastAsia="Times New Roman" w:cs="Times New Roman"/>
-                <w:szCs w:val="24"/>
-                <w:lang w:eastAsia="es-PE"/>
-              </w:rPr>
-            </w:pPr>
-            <w:r>
-              <w:rPr>
-                <w:rFonts w:eastAsia="Times New Roman" w:cs="Times New Roman"/>
-                <w:color w:val="000000"/>
-                <w:szCs w:val="24"/>
-                <w:lang w:eastAsia="es-PE"/>
-              </w:rPr>
-              <w:t>Evaluar la viabilidad económica</w:t>
+              <w:rPr>
+                <w:rFonts w:eastAsia="Times New Roman" w:cs="Times New Roman"/>
+                <w:szCs w:val="24"/>
+                <w:lang w:eastAsia="es-PE"/>
+              </w:rPr>
+            </w:pPr>
+            <w:r>
+              <w:rPr>
+                <w:rFonts w:eastAsia="Times New Roman" w:cs="Times New Roman"/>
+                <w:color w:val="000000"/>
+                <w:szCs w:val="24"/>
+                <w:lang w:eastAsia="es-PE"/>
+              </w:rPr>
+              <w:lastRenderedPageBreak/>
+              <w:t>Formulario de solicitud de cambio</w:t>
             </w:r>
           </w:p>
         </w:tc>
@@ -6621,7 +6696,6 @@
           <w:p>
             <w:pPr>
               <w:spacing w:after="0" w:line="240" w:lineRule="auto"/>
-              <w:jc w:val="both"/>
               <w:rPr>
                 <w:rFonts w:eastAsia="Times New Roman" w:cs="Times New Roman"/>
                 <w:szCs w:val="24"/>
@@ -6637,7 +6711,7 @@
                 <w:szCs w:val="24"/>
                 <w:lang w:eastAsia="es-PE"/>
               </w:rPr>
-              <w:t>Documentación</w:t>
+              <w:t>Políticas</w:t>
             </w:r>
           </w:p>
         </w:tc>
@@ -6663,169 +6737,32 @@
           <w:p>
             <w:pPr>
               <w:spacing w:after="0" w:line="240" w:lineRule="auto"/>
-              <w:jc w:val="both"/>
-              <w:rPr>
-                <w:rFonts w:eastAsia="Times New Roman" w:cs="Times New Roman"/>
-                <w:szCs w:val="24"/>
-                <w:lang w:eastAsia="es-PE"/>
-              </w:rPr>
-            </w:pPr>
-            <w:r>
-              <w:rPr>
-                <w:rFonts w:eastAsia="Times New Roman" w:cs="Times New Roman"/>
-                <w:color w:val="000000"/>
-                <w:szCs w:val="24"/>
-                <w:lang w:eastAsia="es-PE"/>
-              </w:rPr>
-              <w:lastRenderedPageBreak/>
-              <w:t>Formulario de evaluación de impacto</w:t>
-            </w:r>
-          </w:p>
-          <w:p>
-            <w:pPr>
-              <w:spacing w:after="0" w:line="240" w:lineRule="auto"/>
-              <w:jc w:val="both"/>
-              <w:rPr>
-                <w:rFonts w:eastAsia="Times New Roman" w:cs="Times New Roman"/>
-                <w:szCs w:val="24"/>
-                <w:lang w:eastAsia="es-PE"/>
-              </w:rPr>
-            </w:pPr>
-            <w:r>
-              <w:rPr>
-                <w:rFonts w:eastAsia="Times New Roman" w:cs="Times New Roman"/>
-                <w:color w:val="000000"/>
-                <w:szCs w:val="24"/>
-                <w:lang w:eastAsia="es-PE"/>
-              </w:rPr>
-              <w:t>Formulario de evaluación de riesgo</w:t>
-            </w:r>
-          </w:p>
-          <w:p>
-            <w:pPr>
-              <w:spacing w:after="0" w:line="240" w:lineRule="auto"/>
-              <w:jc w:val="both"/>
-              <w:rPr>
-                <w:rFonts w:eastAsia="Times New Roman" w:cs="Times New Roman"/>
-                <w:szCs w:val="24"/>
-                <w:lang w:eastAsia="es-PE"/>
-              </w:rPr>
-            </w:pPr>
-            <w:r>
-              <w:rPr>
-                <w:rFonts w:eastAsia="Times New Roman" w:cs="Times New Roman"/>
-                <w:color w:val="000000"/>
-                <w:szCs w:val="24"/>
-                <w:lang w:eastAsia="es-PE"/>
-              </w:rPr>
-              <w:t>Documento de evaluación económica</w:t>
-            </w:r>
-          </w:p>
-        </w:tc>
-      </w:tr>
-      <w:tr>
-        <w:trPr>
-          <w:trHeight w:val="308"/>
-        </w:trPr>
-        <w:tc>
-          <w:tcPr>
-            <w:tcW w:w="0" w:type="auto"/>
-            <w:tcBorders>
-              <w:top w:val="single" w:sz="8" w:space="0" w:color="000000"/>
-              <w:left w:val="single" w:sz="8" w:space="0" w:color="000000"/>
-              <w:bottom w:val="single" w:sz="8" w:space="0" w:color="000000"/>
-              <w:right w:val="single" w:sz="8" w:space="0" w:color="000000"/>
-            </w:tcBorders>
-            <w:shd w:val="clear" w:color="auto" w:fill="D9D9D9"/>
-            <w:tcMar>
-              <w:top w:w="100" w:type="dxa"/>
-              <w:left w:w="100" w:type="dxa"/>
-              <w:bottom w:w="100" w:type="dxa"/>
-              <w:right w:w="100" w:type="dxa"/>
-            </w:tcMar>
-            <w:hideMark/>
-          </w:tcPr>
-          <w:p>
-            <w:pPr>
-              <w:spacing w:after="0" w:line="240" w:lineRule="auto"/>
-              <w:jc w:val="both"/>
-              <w:rPr>
-                <w:rFonts w:eastAsia="Times New Roman" w:cs="Times New Roman"/>
-                <w:szCs w:val="24"/>
-                <w:lang w:eastAsia="es-PE"/>
-              </w:rPr>
-            </w:pPr>
-            <w:r>
-              <w:rPr>
-                <w:rFonts w:eastAsia="Times New Roman" w:cs="Times New Roman"/>
-                <w:b/>
-                <w:bCs/>
-                <w:color w:val="000000"/>
-                <w:szCs w:val="24"/>
-                <w:lang w:eastAsia="es-PE"/>
-              </w:rPr>
-              <w:t>Políticas</w:t>
-            </w:r>
-          </w:p>
-        </w:tc>
-      </w:tr>
-      <w:tr>
-        <w:tc>
-          <w:tcPr>
-            <w:tcW w:w="0" w:type="auto"/>
-            <w:tcBorders>
-              <w:top w:val="single" w:sz="8" w:space="0" w:color="000000"/>
-              <w:left w:val="single" w:sz="8" w:space="0" w:color="000000"/>
-              <w:bottom w:val="single" w:sz="8" w:space="0" w:color="000000"/>
-              <w:right w:val="single" w:sz="8" w:space="0" w:color="000000"/>
-            </w:tcBorders>
-            <w:tcMar>
-              <w:top w:w="100" w:type="dxa"/>
-              <w:left w:w="100" w:type="dxa"/>
-              <w:bottom w:w="100" w:type="dxa"/>
-              <w:right w:w="100" w:type="dxa"/>
-            </w:tcMar>
-            <w:hideMark/>
-          </w:tcPr>
-          <w:p>
-            <w:pPr>
-              <w:spacing w:after="0" w:line="240" w:lineRule="auto"/>
-              <w:jc w:val="both"/>
-              <w:rPr>
-                <w:rFonts w:eastAsia="Times New Roman" w:cs="Times New Roman"/>
-                <w:szCs w:val="24"/>
-                <w:lang w:eastAsia="es-PE"/>
-              </w:rPr>
-            </w:pPr>
-            <w:r>
-              <w:rPr>
-                <w:rFonts w:eastAsia="Times New Roman" w:cs="Times New Roman"/>
-                <w:color w:val="000000"/>
-                <w:szCs w:val="24"/>
-                <w:lang w:eastAsia="es-PE"/>
-              </w:rPr>
-              <w:t>Toda solicitud de cambio debe tener su impacto y riesgo.</w:t>
-            </w:r>
-          </w:p>
-          <w:p>
-            <w:pPr>
-              <w:spacing w:after="0" w:line="240" w:lineRule="auto"/>
-              <w:jc w:val="both"/>
-              <w:rPr>
-                <w:rFonts w:eastAsia="Times New Roman" w:cs="Times New Roman"/>
-                <w:szCs w:val="24"/>
-                <w:lang w:eastAsia="es-PE"/>
-              </w:rPr>
-            </w:pPr>
-            <w:r>
-              <w:rPr>
-                <w:rFonts w:eastAsia="Times New Roman" w:cs="Times New Roman"/>
-                <w:color w:val="000000"/>
-                <w:szCs w:val="24"/>
-                <w:lang w:eastAsia="es-PE"/>
-              </w:rPr>
-              <w:t>Asignación de funciones y responsabilidades a cada colaborador para gestionar los riesgos identificados.</w:t>
-            </w:r>
+              <w:rPr>
+                <w:rFonts w:eastAsia="Times New Roman" w:cs="Times New Roman"/>
+                <w:szCs w:val="24"/>
+                <w:lang w:eastAsia="es-PE"/>
+              </w:rPr>
+            </w:pPr>
+            <w:r>
+              <w:rPr>
+                <w:rFonts w:eastAsia="Times New Roman" w:cs="Times New Roman"/>
+                <w:color w:val="000000"/>
+                <w:szCs w:val="24"/>
+                <w:lang w:eastAsia="es-PE"/>
+              </w:rPr>
+              <w:t xml:space="preserve">Toda solicitud de cambio debe estar con el estado </w:t>
+            </w:r>
+            <w:proofErr w:type="spellStart"/>
+            <w:r>
+              <w:rPr>
+                <w:rFonts w:eastAsia="Times New Roman" w:cs="Times New Roman"/>
+                <w:color w:val="000000"/>
+                <w:szCs w:val="24"/>
+                <w:lang w:eastAsia="es-PE"/>
+              </w:rPr>
+              <w:t>VB</w:t>
+            </w:r>
+            <w:proofErr w:type="spellEnd"/>
           </w:p>
         </w:tc>
       </w:tr>
@@ -6875,18 +6812,24 @@
           </w:tcPr>
           <w:p>
             <w:pPr>
+              <w:spacing w:after="0" w:line="240" w:lineRule="auto"/>
               <w:jc w:val="both"/>
               <w:rPr>
+                <w:rFonts w:eastAsia="Times New Roman" w:cs="Times New Roman"/>
+                <w:szCs w:val="24"/>
+                <w:lang w:eastAsia="es-PE"/>
+              </w:rPr>
+            </w:pPr>
+            <w:r>
+              <w:rPr>
+                <w:rFonts w:eastAsia="Times New Roman" w:cs="Times New Roman"/>
                 <w:b/>
-                <w:lang w:eastAsia="es-PE"/>
-              </w:rPr>
-            </w:pPr>
-            <w:r>
-              <w:rPr>
-                <w:b/>
-                <w:lang w:eastAsia="es-PE"/>
-              </w:rPr>
-              <w:t>Aceptación de la solicitud de cambio</w:t>
+                <w:bCs/>
+                <w:color w:val="000000"/>
+                <w:szCs w:val="24"/>
+                <w:lang w:eastAsia="es-PE"/>
+              </w:rPr>
+              <w:t>Evaluar el impacto y riesgo</w:t>
             </w:r>
           </w:p>
         </w:tc>
@@ -6969,7 +6912,7 @@
                 <w:szCs w:val="24"/>
                 <w:lang w:eastAsia="es-PE"/>
               </w:rPr>
-              <w:t>Clasificar las solicitudes de cambio urgentes</w:t>
+              <w:t xml:space="preserve">Evaluar el impacto </w:t>
             </w:r>
           </w:p>
           <w:p>
@@ -6989,7 +6932,7 @@
                 <w:szCs w:val="24"/>
                 <w:lang w:eastAsia="es-PE"/>
               </w:rPr>
-              <w:t>Aceptar o rechazar la solicitud de cambio</w:t>
+              <w:t>Evaluar el riesgo</w:t>
             </w:r>
           </w:p>
           <w:p>
@@ -7009,7 +6952,27 @@
                 <w:szCs w:val="24"/>
                 <w:lang w:eastAsia="es-PE"/>
               </w:rPr>
-              <w:t>Actualizar el estado de aceptación de la solicitud de cambio</w:t>
+              <w:t>Estimar el esfuerzo por solicitud de cambio</w:t>
+            </w:r>
+          </w:p>
+          <w:p>
+            <w:pPr>
+              <w:spacing w:after="0" w:line="240" w:lineRule="auto"/>
+              <w:jc w:val="both"/>
+              <w:rPr>
+                <w:rFonts w:eastAsia="Times New Roman" w:cs="Times New Roman"/>
+                <w:szCs w:val="24"/>
+                <w:lang w:eastAsia="es-PE"/>
+              </w:rPr>
+            </w:pPr>
+            <w:r>
+              <w:rPr>
+                <w:rFonts w:eastAsia="Times New Roman" w:cs="Times New Roman"/>
+                <w:color w:val="000000"/>
+                <w:szCs w:val="24"/>
+                <w:lang w:eastAsia="es-PE"/>
+              </w:rPr>
+              <w:t>Evaluar la viabilidad económica</w:t>
             </w:r>
           </w:p>
         </w:tc>
@@ -7092,12 +7055,55 @@
                 <w:szCs w:val="24"/>
                 <w:lang w:eastAsia="es-PE"/>
               </w:rPr>
-              <w:t>Formulario de aceptación de solicitud de cambio</w:t>
+              <w:t>Formulario de evaluación de impacto</w:t>
+            </w:r>
+          </w:p>
+          <w:p>
+            <w:pPr>
+              <w:spacing w:after="0" w:line="240" w:lineRule="auto"/>
+              <w:jc w:val="both"/>
+              <w:rPr>
+                <w:rFonts w:eastAsia="Times New Roman" w:cs="Times New Roman"/>
+                <w:szCs w:val="24"/>
+                <w:lang w:eastAsia="es-PE"/>
+              </w:rPr>
+            </w:pPr>
+            <w:r>
+              <w:rPr>
+                <w:rFonts w:eastAsia="Times New Roman" w:cs="Times New Roman"/>
+                <w:color w:val="000000"/>
+                <w:szCs w:val="24"/>
+                <w:lang w:eastAsia="es-PE"/>
+              </w:rPr>
+              <w:t>Formulario de evaluación de riesgo</w:t>
+            </w:r>
+          </w:p>
+          <w:p>
+            <w:pPr>
+              <w:spacing w:after="0" w:line="240" w:lineRule="auto"/>
+              <w:jc w:val="both"/>
+              <w:rPr>
+                <w:rFonts w:eastAsia="Times New Roman" w:cs="Times New Roman"/>
+                <w:szCs w:val="24"/>
+                <w:lang w:eastAsia="es-PE"/>
+              </w:rPr>
+            </w:pPr>
+            <w:r>
+              <w:rPr>
+                <w:rFonts w:eastAsia="Times New Roman" w:cs="Times New Roman"/>
+                <w:color w:val="000000"/>
+                <w:szCs w:val="24"/>
+                <w:lang w:eastAsia="es-PE"/>
+              </w:rPr>
+              <w:t>Documento de evaluación económica</w:t>
             </w:r>
           </w:p>
         </w:tc>
       </w:tr>
       <w:tr>
+        <w:trPr>
+          <w:trHeight w:val="308"/>
+        </w:trPr>
         <w:tc>
           <w:tcPr>
             <w:tcW w:w="0" w:type="auto"/>
@@ -7175,7 +7181,7 @@
                 <w:szCs w:val="24"/>
                 <w:lang w:eastAsia="es-PE"/>
               </w:rPr>
-              <w:t>El tiempo de respuesta no debe de superar los 7 días hábiles.</w:t>
+              <w:t>Toda solicitud de cambio debe tener su impacto y riesgo.</w:t>
             </w:r>
           </w:p>
           <w:p>
@@ -7195,16 +7201,16 @@
                 <w:szCs w:val="24"/>
                 <w:lang w:eastAsia="es-PE"/>
               </w:rPr>
-              <w:t>Si se rechaza la solicitud de cambio, indicar el motivo.</w:t>
+              <w:t>Asignación de funciones y responsabilidades a cada colaborador para gestionar los riesgos identificados.</w:t>
             </w:r>
           </w:p>
         </w:tc>
       </w:tr>
     </w:tbl>
-    <w:p>
-      <w:pPr>
-        <w:spacing w:after="240" w:line="240" w:lineRule="auto"/>
-        <w:jc w:val="both"/>
+    <w:p/>
+    <w:p>
+      <w:pPr>
+        <w:spacing w:after="0" w:line="240" w:lineRule="auto"/>
         <w:rPr>
           <w:rFonts w:eastAsia="Times New Roman" w:cs="Times New Roman"/>
           <w:szCs w:val="24"/>
@@ -7257,6 +7263,378 @@
                 <w:b/>
                 <w:lang w:eastAsia="es-PE"/>
               </w:rPr>
+              <w:t>Aceptación de la solicitud de cambio</w:t>
+            </w:r>
+          </w:p>
+        </w:tc>
+      </w:tr>
+      <w:tr>
+        <w:tc>
+          <w:tcPr>
+            <w:tcW w:w="0" w:type="auto"/>
+            <w:tcBorders>
+              <w:top w:val="single" w:sz="8" w:space="0" w:color="000000"/>
+              <w:left w:val="single" w:sz="8" w:space="0" w:color="000000"/>
+              <w:bottom w:val="single" w:sz="8" w:space="0" w:color="000000"/>
+              <w:right w:val="single" w:sz="8" w:space="0" w:color="000000"/>
+            </w:tcBorders>
+            <w:shd w:val="clear" w:color="auto" w:fill="CCCCCC"/>
+            <w:tcMar>
+              <w:top w:w="100" w:type="dxa"/>
+              <w:left w:w="100" w:type="dxa"/>
+              <w:bottom w:w="100" w:type="dxa"/>
+              <w:right w:w="100" w:type="dxa"/>
+            </w:tcMar>
+            <w:hideMark/>
+          </w:tcPr>
+          <w:p>
+            <w:pPr>
+              <w:spacing w:after="0" w:line="240" w:lineRule="auto"/>
+              <w:jc w:val="both"/>
+              <w:rPr>
+                <w:rFonts w:eastAsia="Times New Roman" w:cs="Times New Roman"/>
+                <w:szCs w:val="24"/>
+                <w:lang w:eastAsia="es-PE"/>
+              </w:rPr>
+            </w:pPr>
+            <w:r>
+              <w:rPr>
+                <w:rFonts w:eastAsia="Times New Roman" w:cs="Times New Roman"/>
+                <w:b/>
+                <w:bCs/>
+                <w:color w:val="000000"/>
+                <w:szCs w:val="24"/>
+                <w:lang w:eastAsia="es-PE"/>
+              </w:rPr>
+              <w:t>Actividades</w:t>
+            </w:r>
+          </w:p>
+        </w:tc>
+      </w:tr>
+      <w:tr>
+        <w:tc>
+          <w:tcPr>
+            <w:tcW w:w="0" w:type="auto"/>
+            <w:tcBorders>
+              <w:top w:val="single" w:sz="8" w:space="0" w:color="000000"/>
+              <w:left w:val="single" w:sz="8" w:space="0" w:color="000000"/>
+              <w:bottom w:val="single" w:sz="8" w:space="0" w:color="000000"/>
+              <w:right w:val="single" w:sz="8" w:space="0" w:color="000000"/>
+            </w:tcBorders>
+            <w:tcMar>
+              <w:top w:w="100" w:type="dxa"/>
+              <w:left w:w="100" w:type="dxa"/>
+              <w:bottom w:w="100" w:type="dxa"/>
+              <w:right w:w="100" w:type="dxa"/>
+            </w:tcMar>
+            <w:hideMark/>
+          </w:tcPr>
+          <w:p>
+            <w:pPr>
+              <w:spacing w:after="0" w:line="240" w:lineRule="auto"/>
+              <w:jc w:val="both"/>
+              <w:rPr>
+                <w:rFonts w:eastAsia="Times New Roman" w:cs="Times New Roman"/>
+                <w:szCs w:val="24"/>
+                <w:lang w:eastAsia="es-PE"/>
+              </w:rPr>
+            </w:pPr>
+            <w:r>
+              <w:rPr>
+                <w:rFonts w:eastAsia="Times New Roman" w:cs="Times New Roman"/>
+                <w:color w:val="000000"/>
+                <w:szCs w:val="24"/>
+                <w:lang w:eastAsia="es-PE"/>
+              </w:rPr>
+              <w:t>Clasificar las solicitudes de cambio urgentes</w:t>
+            </w:r>
+          </w:p>
+          <w:p>
+            <w:pPr>
+              <w:spacing w:after="0" w:line="240" w:lineRule="auto"/>
+              <w:jc w:val="both"/>
+              <w:rPr>
+                <w:rFonts w:eastAsia="Times New Roman" w:cs="Times New Roman"/>
+                <w:szCs w:val="24"/>
+                <w:lang w:eastAsia="es-PE"/>
+              </w:rPr>
+            </w:pPr>
+            <w:r>
+              <w:rPr>
+                <w:rFonts w:eastAsia="Times New Roman" w:cs="Times New Roman"/>
+                <w:color w:val="000000"/>
+                <w:szCs w:val="24"/>
+                <w:lang w:eastAsia="es-PE"/>
+              </w:rPr>
+              <w:t>Aceptar o rechazar la solicitud de cambio</w:t>
+            </w:r>
+          </w:p>
+          <w:p>
+            <w:pPr>
+              <w:spacing w:after="0" w:line="240" w:lineRule="auto"/>
+              <w:jc w:val="both"/>
+              <w:rPr>
+                <w:rFonts w:eastAsia="Times New Roman" w:cs="Times New Roman"/>
+                <w:szCs w:val="24"/>
+                <w:lang w:eastAsia="es-PE"/>
+              </w:rPr>
+            </w:pPr>
+            <w:r>
+              <w:rPr>
+                <w:rFonts w:eastAsia="Times New Roman" w:cs="Times New Roman"/>
+                <w:color w:val="000000"/>
+                <w:szCs w:val="24"/>
+                <w:lang w:eastAsia="es-PE"/>
+              </w:rPr>
+              <w:t>Actualizar el estado de aceptación de la solicitud de cambio</w:t>
+            </w:r>
+          </w:p>
+        </w:tc>
+      </w:tr>
+      <w:tr>
+        <w:tc>
+          <w:tcPr>
+            <w:tcW w:w="0" w:type="auto"/>
+            <w:tcBorders>
+              <w:top w:val="single" w:sz="8" w:space="0" w:color="000000"/>
+              <w:left w:val="single" w:sz="8" w:space="0" w:color="000000"/>
+              <w:bottom w:val="single" w:sz="8" w:space="0" w:color="000000"/>
+              <w:right w:val="single" w:sz="8" w:space="0" w:color="000000"/>
+            </w:tcBorders>
+            <w:shd w:val="clear" w:color="auto" w:fill="D9D9D9"/>
+            <w:tcMar>
+              <w:top w:w="100" w:type="dxa"/>
+              <w:left w:w="100" w:type="dxa"/>
+              <w:bottom w:w="100" w:type="dxa"/>
+              <w:right w:w="100" w:type="dxa"/>
+            </w:tcMar>
+            <w:hideMark/>
+          </w:tcPr>
+          <w:p>
+            <w:pPr>
+              <w:spacing w:after="0" w:line="240" w:lineRule="auto"/>
+              <w:jc w:val="both"/>
+              <w:rPr>
+                <w:rFonts w:eastAsia="Times New Roman" w:cs="Times New Roman"/>
+                <w:szCs w:val="24"/>
+                <w:lang w:eastAsia="es-PE"/>
+              </w:rPr>
+            </w:pPr>
+            <w:r>
+              <w:rPr>
+                <w:rFonts w:eastAsia="Times New Roman" w:cs="Times New Roman"/>
+                <w:b/>
+                <w:bCs/>
+                <w:color w:val="000000"/>
+                <w:szCs w:val="24"/>
+                <w:lang w:eastAsia="es-PE"/>
+              </w:rPr>
+              <w:t>Documentación</w:t>
+            </w:r>
+          </w:p>
+        </w:tc>
+      </w:tr>
+      <w:tr>
+        <w:tc>
+          <w:tcPr>
+            <w:tcW w:w="0" w:type="auto"/>
+            <w:tcBorders>
+              <w:top w:val="single" w:sz="8" w:space="0" w:color="000000"/>
+              <w:left w:val="single" w:sz="8" w:space="0" w:color="000000"/>
+              <w:bottom w:val="single" w:sz="8" w:space="0" w:color="000000"/>
+              <w:right w:val="single" w:sz="8" w:space="0" w:color="000000"/>
+            </w:tcBorders>
+            <w:tcMar>
+              <w:top w:w="100" w:type="dxa"/>
+              <w:left w:w="100" w:type="dxa"/>
+              <w:bottom w:w="100" w:type="dxa"/>
+              <w:right w:w="100" w:type="dxa"/>
+            </w:tcMar>
+            <w:hideMark/>
+          </w:tcPr>
+          <w:p>
+            <w:pPr>
+              <w:spacing w:after="0" w:line="240" w:lineRule="auto"/>
+              <w:jc w:val="both"/>
+              <w:rPr>
+                <w:rFonts w:eastAsia="Times New Roman" w:cs="Times New Roman"/>
+                <w:szCs w:val="24"/>
+                <w:lang w:eastAsia="es-PE"/>
+              </w:rPr>
+            </w:pPr>
+            <w:r>
+              <w:rPr>
+                <w:rFonts w:eastAsia="Times New Roman" w:cs="Times New Roman"/>
+                <w:color w:val="000000"/>
+                <w:szCs w:val="24"/>
+                <w:lang w:eastAsia="es-PE"/>
+              </w:rPr>
+              <w:t>Formulario de aceptación de solicitud de cambio</w:t>
+            </w:r>
+          </w:p>
+        </w:tc>
+      </w:tr>
+      <w:tr>
+        <w:tc>
+          <w:tcPr>
+            <w:tcW w:w="0" w:type="auto"/>
+            <w:tcBorders>
+              <w:top w:val="single" w:sz="8" w:space="0" w:color="000000"/>
+              <w:left w:val="single" w:sz="8" w:space="0" w:color="000000"/>
+              <w:bottom w:val="single" w:sz="8" w:space="0" w:color="000000"/>
+              <w:right w:val="single" w:sz="8" w:space="0" w:color="000000"/>
+            </w:tcBorders>
+            <w:shd w:val="clear" w:color="auto" w:fill="D9D9D9"/>
+            <w:tcMar>
+              <w:top w:w="100" w:type="dxa"/>
+              <w:left w:w="100" w:type="dxa"/>
+              <w:bottom w:w="100" w:type="dxa"/>
+              <w:right w:w="100" w:type="dxa"/>
+            </w:tcMar>
+            <w:hideMark/>
+          </w:tcPr>
+          <w:p>
+            <w:pPr>
+              <w:spacing w:after="0" w:line="240" w:lineRule="auto"/>
+              <w:jc w:val="both"/>
+              <w:rPr>
+                <w:rFonts w:eastAsia="Times New Roman" w:cs="Times New Roman"/>
+                <w:szCs w:val="24"/>
+                <w:lang w:eastAsia="es-PE"/>
+              </w:rPr>
+            </w:pPr>
+            <w:r>
+              <w:rPr>
+                <w:rFonts w:eastAsia="Times New Roman" w:cs="Times New Roman"/>
+                <w:b/>
+                <w:bCs/>
+                <w:color w:val="000000"/>
+                <w:szCs w:val="24"/>
+                <w:lang w:eastAsia="es-PE"/>
+              </w:rPr>
+              <w:t>Políticas</w:t>
+            </w:r>
+          </w:p>
+        </w:tc>
+      </w:tr>
+      <w:tr>
+        <w:tc>
+          <w:tcPr>
+            <w:tcW w:w="0" w:type="auto"/>
+            <w:tcBorders>
+              <w:top w:val="single" w:sz="8" w:space="0" w:color="000000"/>
+              <w:left w:val="single" w:sz="8" w:space="0" w:color="000000"/>
+              <w:bottom w:val="single" w:sz="8" w:space="0" w:color="000000"/>
+              <w:right w:val="single" w:sz="8" w:space="0" w:color="000000"/>
+            </w:tcBorders>
+            <w:tcMar>
+              <w:top w:w="100" w:type="dxa"/>
+              <w:left w:w="100" w:type="dxa"/>
+              <w:bottom w:w="100" w:type="dxa"/>
+              <w:right w:w="100" w:type="dxa"/>
+            </w:tcMar>
+            <w:hideMark/>
+          </w:tcPr>
+          <w:p>
+            <w:pPr>
+              <w:spacing w:after="0" w:line="240" w:lineRule="auto"/>
+              <w:jc w:val="both"/>
+              <w:rPr>
+                <w:rFonts w:eastAsia="Times New Roman" w:cs="Times New Roman"/>
+                <w:szCs w:val="24"/>
+                <w:lang w:eastAsia="es-PE"/>
+              </w:rPr>
+            </w:pPr>
+            <w:r>
+              <w:rPr>
+                <w:rFonts w:eastAsia="Times New Roman" w:cs="Times New Roman"/>
+                <w:color w:val="000000"/>
+                <w:szCs w:val="24"/>
+                <w:lang w:eastAsia="es-PE"/>
+              </w:rPr>
+              <w:t>El tiempo de respuesta no debe de superar los 7 días hábiles.</w:t>
+            </w:r>
+          </w:p>
+          <w:p>
+            <w:pPr>
+              <w:spacing w:after="0" w:line="240" w:lineRule="auto"/>
+              <w:jc w:val="both"/>
+              <w:rPr>
+                <w:rFonts w:eastAsia="Times New Roman" w:cs="Times New Roman"/>
+                <w:szCs w:val="24"/>
+                <w:lang w:eastAsia="es-PE"/>
+              </w:rPr>
+            </w:pPr>
+            <w:r>
+              <w:rPr>
+                <w:rFonts w:eastAsia="Times New Roman" w:cs="Times New Roman"/>
+                <w:color w:val="000000"/>
+                <w:szCs w:val="24"/>
+                <w:lang w:eastAsia="es-PE"/>
+              </w:rPr>
+              <w:t>Si se rechaza la solicitud de cambio, indicar el motivo.</w:t>
+            </w:r>
+          </w:p>
+        </w:tc>
+      </w:tr>
+    </w:tbl>
+    <w:p>
+      <w:pPr>
+        <w:spacing w:after="240" w:line="240" w:lineRule="auto"/>
+        <w:jc w:val="both"/>
+        <w:rPr>
+          <w:rFonts w:eastAsia="Times New Roman" w:cs="Times New Roman"/>
+          <w:szCs w:val="24"/>
+          <w:lang w:eastAsia="es-PE"/>
+        </w:rPr>
+      </w:pPr>
+    </w:p>
+    <w:tbl>
+      <w:tblPr>
+        <w:tblW w:w="9026" w:type="dxa"/>
+        <w:tblCellMar>
+          <w:top w:w="15" w:type="dxa"/>
+          <w:left w:w="15" w:type="dxa"/>
+          <w:bottom w:w="15" w:type="dxa"/>
+          <w:right w:w="15" w:type="dxa"/>
+        </w:tblCellMar>
+        <w:tblLook w:val="04A0" w:firstRow="1" w:lastRow="0" w:firstColumn="1" w:lastColumn="0" w:noHBand="0" w:noVBand="1"/>
+      </w:tblPr>
+      <w:tblGrid>
+        <w:gridCol w:w="9026"/>
+      </w:tblGrid>
+      <w:tr>
+        <w:tc>
+          <w:tcPr>
+            <w:tcW w:w="0" w:type="auto"/>
+            <w:tcBorders>
+              <w:top w:val="single" w:sz="8" w:space="0" w:color="000000"/>
+              <w:left w:val="single" w:sz="8" w:space="0" w:color="000000"/>
+              <w:bottom w:val="single" w:sz="8" w:space="0" w:color="000000"/>
+              <w:right w:val="single" w:sz="8" w:space="0" w:color="000000"/>
+            </w:tcBorders>
+            <w:tcMar>
+              <w:top w:w="100" w:type="dxa"/>
+              <w:left w:w="100" w:type="dxa"/>
+              <w:bottom w:w="100" w:type="dxa"/>
+              <w:right w:w="100" w:type="dxa"/>
+            </w:tcMar>
+            <w:hideMark/>
+          </w:tcPr>
+          <w:p>
+            <w:pPr>
+              <w:jc w:val="both"/>
+              <w:rPr>
+                <w:b/>
+                <w:lang w:eastAsia="es-PE"/>
+              </w:rPr>
+            </w:pPr>
+            <w:r>
+              <w:rPr>
+                <w:b/>
+                <w:lang w:eastAsia="es-PE"/>
+              </w:rPr>
+              <w:lastRenderedPageBreak/>
               <w:t>Planificación de la solicitud de cambio</w:t>
             </w:r>
           </w:p>
@@ -7830,6 +8208,95 @@
     </w:lvl>
   </w:abstractNum>
   <w:abstractNum w:abstractNumId="2">
+    <w:nsid w:val="430307E1"/>
+    <w:multiLevelType w:val="hybridMultilevel"/>
+    <w:tmpl w:val="FFB8CC6A"/>
+    <w:lvl w:ilvl="0" w:tplc="280A000F">
+      <w:start w:val="6"/>
+      <w:numFmt w:val="decimal"/>
+      <w:lvlText w:val="%1."/>
+      <w:lvlJc w:val="left"/>
+      <w:pPr>
+        <w:ind w:left="720" w:hanging="360"/>
+      </w:pPr>
+      <w:rPr>
+        <w:rFonts w:hint="default"/>
+      </w:rPr>
+    </w:lvl>
+    <w:lvl w:ilvl="1" w:tplc="280A0019" w:tentative="1">
+      <w:start w:val="1"/>
+      <w:numFmt w:val="lowerLetter"/>
+      <w:lvlText w:val="%2."/>
+      <w:lvlJc w:val="left"/>
+      <w:pPr>
+        <w:ind w:left="1440" w:hanging="360"/>
+      </w:pPr>
+    </w:lvl>
+    <w:lvl w:ilvl="2" w:tplc="280A001B" w:tentative="1">
+      <w:start w:val="1"/>
+      <w:numFmt w:val="lowerRoman"/>
+      <w:lvlText w:val="%3."/>
+      <w:lvlJc w:val="right"/>
+      <w:pPr>
+        <w:ind w:left="2160" w:hanging="180"/>
+      </w:pPr>
+    </w:lvl>
+    <w:lvl w:ilvl="3" w:tplc="280A000F" w:tentative="1">
+      <w:start w:val="1"/>
+      <w:numFmt w:val="decimal"/>
+      <w:lvlText w:val="%4."/>
+      <w:lvlJc w:val="left"/>
+      <w:pPr>
+        <w:ind w:left="2880" w:hanging="360"/>
+      </w:pPr>
+    </w:lvl>
+    <w:lvl w:ilvl="4" w:tplc="280A0019" w:tentative="1">
+      <w:start w:val="1"/>
+      <w:numFmt w:val="lowerLetter"/>
+      <w:lvlText w:val="%5."/>
+      <w:lvlJc w:val="left"/>
+      <w:pPr>
+        <w:ind w:left="3600" w:hanging="360"/>
+      </w:pPr>
+    </w:lvl>
+    <w:lvl w:ilvl="5" w:tplc="280A001B" w:tentative="1">
+      <w:start w:val="1"/>
+      <w:numFmt w:val="lowerRoman"/>
+      <w:lvlText w:val="%6."/>
+      <w:lvlJc w:val="right"/>
+      <w:pPr>
+        <w:ind w:left="4320" w:hanging="180"/>
+      </w:pPr>
+    </w:lvl>
+    <w:lvl w:ilvl="6" w:tplc="280A000F" w:tentative="1">
+      <w:start w:val="1"/>
+      <w:numFmt w:val="decimal"/>
+      <w:lvlText w:val="%7."/>
+      <w:lvlJc w:val="left"/>
+      <w:pPr>
+        <w:ind w:left="5040" w:hanging="360"/>
+      </w:pPr>
+    </w:lvl>
+    <w:lvl w:ilvl="7" w:tplc="280A0019" w:tentative="1">
+      <w:start w:val="1"/>
+      <w:numFmt w:val="lowerLetter"/>
+      <w:lvlText w:val="%8."/>
+      <w:lvlJc w:val="left"/>
+      <w:pPr>
+        <w:ind w:left="5760" w:hanging="360"/>
+      </w:pPr>
+    </w:lvl>
+    <w:lvl w:ilvl="8" w:tplc="280A001B" w:tentative="1">
+      <w:start w:val="1"/>
+      <w:numFmt w:val="lowerRoman"/>
+      <w:lvlText w:val="%9."/>
+      <w:lvlJc w:val="right"/>
+      <w:pPr>
+        <w:ind w:left="6480" w:hanging="180"/>
+      </w:pPr>
+    </w:lvl>
+  </w:abstractNum>
+  <w:abstractNum w:abstractNumId="3">
     <w:nsid w:val="51EB756D"/>
     <w:multiLevelType w:val="multilevel"/>
     <w:tmpl w:val="1CBCDB04"/>
@@ -7942,7 +8409,7 @@
       </w:pPr>
     </w:lvl>
   </w:abstractNum>
-  <w:abstractNum w:abstractNumId="3">
+  <w:abstractNum w:abstractNumId="4">
     <w:nsid w:val="6C9310DB"/>
     <w:multiLevelType w:val="multilevel"/>
     <w:tmpl w:val="A1BC13E2"/>
@@ -8055,7 +8522,7 @@
       </w:pPr>
     </w:lvl>
   </w:abstractNum>
-  <w:abstractNum w:abstractNumId="4">
+  <w:abstractNum w:abstractNumId="5">
     <w:nsid w:val="78B9204A"/>
     <w:multiLevelType w:val="multilevel"/>
     <w:tmpl w:val="CB8A09DC"/>
@@ -8205,19 +8672,22 @@
     </w:lvl>
   </w:abstractNum>
   <w:num w:numId="1">
-    <w:abstractNumId w:val="4"/>
+    <w:abstractNumId w:val="5"/>
   </w:num>
   <w:num w:numId="2">
-    <w:abstractNumId w:val="3"/>
+    <w:abstractNumId w:val="4"/>
   </w:num>
   <w:num w:numId="3">
     <w:abstractNumId w:val="0"/>
   </w:num>
   <w:num w:numId="4">
-    <w:abstractNumId w:val="2"/>
+    <w:abstractNumId w:val="3"/>
   </w:num>
   <w:num w:numId="5">
     <w:abstractNumId w:val="1"/>
+  </w:num>
+  <w:num w:numId="6">
+    <w:abstractNumId w:val="2"/>
   </w:num>
 </w:numbering>
 </file>
@@ -9141,7 +9611,7 @@
 </file>
 
 <file path=customXml/itemProps1.xml><?xml version="1.0" encoding="utf-8"?>
-<ds:datastoreItem xmlns:ds="http://schemas.openxmlformats.org/officeDocument/2006/customXml" ds:itemID="{2A100BD7-39B5-464F-BB8E-1587DE0D7FA7}">
+<ds:datastoreItem xmlns:ds="http://schemas.openxmlformats.org/officeDocument/2006/customXml" ds:itemID="{2A311E79-FFE7-4C3F-9726-5707AD6992C4}">
   <ds:schemaRefs>
     <ds:schemaRef ds:uri="http://schemas.openxmlformats.org/officeDocument/2006/bibliography"/>
   </ds:schemaRefs>

</xml_diff>